<commit_message>
update Aspect controller and user dao
</commit_message>
<xml_diff>
--- a/doc/read-api.docx
+++ b/doc/read-api.docx
@@ -1,10 +1,10 @@
 
 <file path=word/document.xml><?xml version="1.0" encoding="utf-8"?>
-<w:document xmlns:wpc="http://schemas.microsoft.com/office/word/2010/wordprocessingCanvas" xmlns:cx="http://schemas.microsoft.com/office/drawing/2014/chartex" xmlns:mc="http://schemas.openxmlformats.org/markup-compatibility/2006" xmlns:o="urn:schemas-microsoft-com:office:office" xmlns:r="http://schemas.openxmlformats.org/officeDocument/2006/relationships" xmlns:m="http://schemas.openxmlformats.org/officeDocument/2006/math" xmlns:v="urn:schemas-microsoft-com:vml" xmlns:wp14="http://schemas.microsoft.com/office/word/2010/wordprocessingDrawing" xmlns:wp="http://schemas.openxmlformats.org/drawingml/2006/wordprocessingDrawing" xmlns:w10="urn:schemas-microsoft-com:office:word" xmlns:w="http://schemas.openxmlformats.org/wordprocessingml/2006/main" xmlns:w14="http://schemas.microsoft.com/office/word/2010/wordml" xmlns:w15="http://schemas.microsoft.com/office/word/2012/wordml" xmlns:w16se="http://schemas.microsoft.com/office/word/2015/wordml/symex" xmlns:wpg="http://schemas.microsoft.com/office/word/2010/wordprocessingGroup" xmlns:wpi="http://schemas.microsoft.com/office/word/2010/wordprocessingInk" xmlns:wne="http://schemas.microsoft.com/office/word/2006/wordml" xmlns:wps="http://schemas.microsoft.com/office/word/2010/wordprocessingShape" mc:Ignorable="w14 w15 w16se wp14">
+<w:document xmlns:wpc="http://schemas.microsoft.com/office/word/2010/wordprocessingCanvas" xmlns:cx="http://schemas.microsoft.com/office/drawing/2014/chartex" xmlns:cx1="http://schemas.microsoft.com/office/drawing/2015/9/8/chartex" xmlns:cx2="http://schemas.microsoft.com/office/drawing/2015/10/21/chartex" xmlns:cx3="http://schemas.microsoft.com/office/drawing/2016/5/9/chartex" xmlns:cx4="http://schemas.microsoft.com/office/drawing/2016/5/10/chartex" xmlns:cx5="http://schemas.microsoft.com/office/drawing/2016/5/11/chartex" xmlns:cx6="http://schemas.microsoft.com/office/drawing/2016/5/12/chartex" xmlns:cx7="http://schemas.microsoft.com/office/drawing/2016/5/13/chartex" xmlns:cx8="http://schemas.microsoft.com/office/drawing/2016/5/14/chartex" xmlns:mc="http://schemas.openxmlformats.org/markup-compatibility/2006" xmlns:aink="http://schemas.microsoft.com/office/drawing/2016/ink" xmlns:am3d="http://schemas.microsoft.com/office/drawing/2017/model3d" xmlns:o="urn:schemas-microsoft-com:office:office" xmlns:r="http://schemas.openxmlformats.org/officeDocument/2006/relationships" xmlns:m="http://schemas.openxmlformats.org/officeDocument/2006/math" xmlns:v="urn:schemas-microsoft-com:vml" xmlns:wp14="http://schemas.microsoft.com/office/word/2010/wordprocessingDrawing" xmlns:wp="http://schemas.openxmlformats.org/drawingml/2006/wordprocessingDrawing" xmlns:w10="urn:schemas-microsoft-com:office:word" xmlns:w="http://schemas.openxmlformats.org/wordprocessingml/2006/main" xmlns:w14="http://schemas.microsoft.com/office/word/2010/wordml" xmlns:w15="http://schemas.microsoft.com/office/word/2012/wordml" xmlns:w16se="http://schemas.microsoft.com/office/word/2015/wordml/symex" xmlns:wpg="http://schemas.microsoft.com/office/word/2010/wordprocessingGroup" xmlns:wpi="http://schemas.microsoft.com/office/word/2010/wordprocessingInk" xmlns:wne="http://schemas.microsoft.com/office/word/2006/wordml" xmlns:wps="http://schemas.microsoft.com/office/word/2010/wordprocessingShape" mc:Ignorable="w14 w15 w16se wp14">
   <w:body>
     <w:p>
       <w:pPr>
-        <w:pStyle w:val="a3"/>
+        <w:pStyle w:val="Title"/>
         <w:jc w:val="center"/>
       </w:pPr>
       <w:r>
@@ -38,7 +38,7 @@
       </w:r>
       <w:r>
         <w:rPr>
-          <w:rFonts w:ascii="微软雅黑" w:eastAsia="微软雅黑" w:hAnsi="微软雅黑" w:cs="微软雅黑" w:hint="eastAsia"/>
+          <w:rFonts w:ascii="Microsoft YaHei" w:eastAsia="Microsoft YaHei" w:hAnsi="Microsoft YaHei" w:cs="Microsoft YaHei" w:hint="eastAsia"/>
           <w:b/>
           <w:bCs/>
           <w:color w:val="333333"/>
@@ -91,7 +91,7 @@
       </w:r>
       <w:r>
         <w:rPr>
-          <w:rFonts w:ascii="微软雅黑" w:eastAsia="微软雅黑" w:hAnsi="微软雅黑" w:cs="微软雅黑" w:hint="eastAsia"/>
+          <w:rFonts w:ascii="Microsoft YaHei" w:eastAsia="Microsoft YaHei" w:hAnsi="Microsoft YaHei" w:cs="Microsoft YaHei" w:hint="eastAsia"/>
           <w:bCs/>
           <w:color w:val="777777"/>
           <w:sz w:val="21"/>
@@ -112,7 +112,7 @@
       <w:hyperlink w:history="1">
         <w:r>
           <w:rPr>
-            <w:rStyle w:val="a7"/>
+            <w:rStyle w:val="Hyperlink"/>
             <w:rFonts w:ascii="Helvetica" w:eastAsia="Times New Roman" w:hAnsi="Helvetica" w:cs="Helvetica"/>
             <w:sz w:val="21"/>
             <w:szCs w:val="21"/>
@@ -122,7 +122,7 @@
       </w:hyperlink>
       <w:r>
         <w:rPr>
-          <w:rStyle w:val="a7"/>
+          <w:rStyle w:val="Hyperlink"/>
           <w:rFonts w:ascii="Helvetica" w:eastAsia="Times New Roman" w:hAnsi="Helvetica" w:cs="Helvetica"/>
           <w:sz w:val="21"/>
           <w:szCs w:val="21"/>
@@ -162,7 +162,7 @@
       </w:r>
       <w:r>
         <w:rPr>
-          <w:rFonts w:ascii="微软雅黑" w:eastAsia="微软雅黑" w:hAnsi="微软雅黑" w:cs="微软雅黑" w:hint="eastAsia"/>
+          <w:rFonts w:ascii="Microsoft YaHei" w:eastAsia="Microsoft YaHei" w:hAnsi="Microsoft YaHei" w:cs="Microsoft YaHei" w:hint="eastAsia"/>
           <w:bCs/>
           <w:color w:val="777777"/>
           <w:sz w:val="21"/>
@@ -213,7 +213,7 @@
       </w:r>
       <w:r>
         <w:rPr>
-          <w:rFonts w:ascii="微软雅黑" w:eastAsia="微软雅黑" w:hAnsi="微软雅黑" w:cs="微软雅黑" w:hint="eastAsia"/>
+          <w:rFonts w:ascii="Microsoft YaHei" w:eastAsia="Microsoft YaHei" w:hAnsi="Microsoft YaHei" w:cs="Microsoft YaHei" w:hint="eastAsia"/>
           <w:bCs/>
           <w:color w:val="777777"/>
           <w:sz w:val="21"/>
@@ -233,7 +233,7 @@
       </w:r>
       <w:r>
         <w:rPr>
-          <w:rFonts w:ascii="微软雅黑" w:eastAsia="微软雅黑" w:hAnsi="微软雅黑" w:cs="微软雅黑" w:hint="eastAsia"/>
+          <w:rFonts w:ascii="Microsoft YaHei" w:eastAsia="Microsoft YaHei" w:hAnsi="Microsoft YaHei" w:cs="Microsoft YaHei" w:hint="eastAsia"/>
           <w:bCs/>
           <w:color w:val="777777"/>
           <w:sz w:val="21"/>
@@ -253,7 +253,7 @@
       </w:r>
       <w:r>
         <w:rPr>
-          <w:rFonts w:ascii="微软雅黑" w:eastAsia="微软雅黑" w:hAnsi="微软雅黑" w:cs="微软雅黑" w:hint="eastAsia"/>
+          <w:rFonts w:ascii="Microsoft YaHei" w:eastAsia="Microsoft YaHei" w:hAnsi="Microsoft YaHei" w:cs="Microsoft YaHei" w:hint="eastAsia"/>
           <w:bCs/>
           <w:color w:val="777777"/>
           <w:sz w:val="21"/>
@@ -372,7 +372,7 @@
     </w:p>
     <w:tbl>
       <w:tblPr>
-        <w:tblStyle w:val="11"/>
+        <w:tblStyle w:val="PlainTable1"/>
         <w:tblW w:w="0" w:type="auto"/>
         <w:tblLook w:val="04A0" w:firstRow="1" w:lastRow="0" w:firstColumn="1" w:lastColumn="0" w:noHBand="0" w:noVBand="1"/>
       </w:tblPr>
@@ -744,7 +744,7 @@
     </w:p>
     <w:tbl>
       <w:tblPr>
-        <w:tblStyle w:val="11"/>
+        <w:tblStyle w:val="PlainTable1"/>
         <w:tblW w:w="0" w:type="auto"/>
         <w:tblLook w:val="04A0" w:firstRow="1" w:lastRow="0" w:firstColumn="1" w:lastColumn="0" w:noHBand="0" w:noVBand="1"/>
       </w:tblPr>
@@ -1213,7 +1213,7 @@
       </w:r>
       <w:r>
         <w:rPr>
-          <w:rFonts w:ascii="微软雅黑" w:eastAsia="微软雅黑" w:hAnsi="微软雅黑" w:cs="微软雅黑" w:hint="eastAsia"/>
+          <w:rFonts w:ascii="Microsoft YaHei" w:eastAsia="Microsoft YaHei" w:hAnsi="Microsoft YaHei" w:cs="Microsoft YaHei" w:hint="eastAsia"/>
           <w:bCs/>
           <w:color w:val="777777"/>
           <w:sz w:val="21"/>
@@ -1249,7 +1249,7 @@
       </w:r>
       <w:r>
         <w:rPr>
-          <w:rStyle w:val="a7"/>
+          <w:rStyle w:val="Hyperlink"/>
           <w:rFonts w:ascii="Helvetica" w:eastAsia="Times New Roman" w:hAnsi="Helvetica" w:cs="Helvetica"/>
           <w:sz w:val="21"/>
           <w:szCs w:val="21"/>
@@ -1287,7 +1287,7 @@
       </w:r>
       <w:r>
         <w:rPr>
-          <w:rFonts w:ascii="微软雅黑" w:eastAsia="微软雅黑" w:hAnsi="微软雅黑" w:cs="微软雅黑" w:hint="eastAsia"/>
+          <w:rFonts w:ascii="Microsoft YaHei" w:eastAsia="Microsoft YaHei" w:hAnsi="Microsoft YaHei" w:cs="Microsoft YaHei" w:hint="eastAsia"/>
           <w:bCs/>
           <w:color w:val="777777"/>
           <w:sz w:val="21"/>
@@ -1336,7 +1336,7 @@
       </w:r>
       <w:r>
         <w:rPr>
-          <w:rFonts w:ascii="微软雅黑" w:eastAsia="微软雅黑" w:hAnsi="微软雅黑" w:cs="微软雅黑" w:hint="eastAsia"/>
+          <w:rFonts w:ascii="Microsoft YaHei" w:eastAsia="Microsoft YaHei" w:hAnsi="Microsoft YaHei" w:cs="Microsoft YaHei" w:hint="eastAsia"/>
           <w:bCs/>
           <w:color w:val="777777"/>
           <w:sz w:val="21"/>
@@ -1356,7 +1356,7 @@
       </w:r>
       <w:r>
         <w:rPr>
-          <w:rFonts w:ascii="微软雅黑" w:eastAsia="微软雅黑" w:hAnsi="微软雅黑" w:cs="微软雅黑" w:hint="eastAsia"/>
+          <w:rFonts w:ascii="Microsoft YaHei" w:eastAsia="Microsoft YaHei" w:hAnsi="Microsoft YaHei" w:cs="Microsoft YaHei" w:hint="eastAsia"/>
           <w:bCs/>
           <w:color w:val="777777"/>
           <w:sz w:val="21"/>
@@ -1366,7 +1366,7 @@
       </w:r>
       <w:r>
         <w:rPr>
-          <w:rFonts w:ascii="微软雅黑" w:eastAsia="微软雅黑" w:hAnsi="微软雅黑" w:cs="微软雅黑" w:hint="eastAsia"/>
+          <w:rFonts w:ascii="Microsoft YaHei" w:eastAsia="Microsoft YaHei" w:hAnsi="Microsoft YaHei" w:cs="Microsoft YaHei" w:hint="eastAsia"/>
           <w:bCs/>
           <w:color w:val="777777"/>
           <w:sz w:val="21"/>
@@ -1516,7 +1516,7 @@
     </w:p>
     <w:tbl>
       <w:tblPr>
-        <w:tblStyle w:val="11"/>
+        <w:tblStyle w:val="PlainTable1"/>
         <w:tblW w:w="0" w:type="auto"/>
         <w:tblLook w:val="04A0" w:firstRow="1" w:lastRow="0" w:firstColumn="1" w:lastColumn="0" w:noHBand="0" w:noVBand="1"/>
       </w:tblPr>
@@ -1954,7 +1954,6 @@
               <w:spacing w:line="360" w:lineRule="auto"/>
               <w:jc w:val="center"/>
               <w:rPr>
-                <w:rFonts w:hint="eastAsia"/>
                 <w:b w:val="0"/>
               </w:rPr>
             </w:pPr>
@@ -1978,7 +1977,6 @@
               <w:jc w:val="center"/>
               <w:cnfStyle w:val="000000000000" w:firstRow="0" w:lastRow="0" w:firstColumn="0" w:lastColumn="0" w:oddVBand="0" w:evenVBand="0" w:oddHBand="0" w:evenHBand="0" w:firstRowFirstColumn="0" w:firstRowLastColumn="0" w:lastRowFirstColumn="0" w:lastRowLastColumn="0"/>
               <w:rPr>
-                <w:rFonts w:hint="eastAsia"/>
                 <w:bCs/>
               </w:rPr>
             </w:pPr>
@@ -2008,7 +2006,6 @@
               <w:jc w:val="center"/>
               <w:cnfStyle w:val="000000000000" w:firstRow="0" w:lastRow="0" w:firstColumn="0" w:lastColumn="0" w:oddVBand="0" w:evenVBand="0" w:oddHBand="0" w:evenHBand="0" w:firstRowFirstColumn="0" w:firstRowLastColumn="0" w:lastRowFirstColumn="0" w:lastRowLastColumn="0"/>
               <w:rPr>
-                <w:rFonts w:hint="eastAsia"/>
                 <w:bCs/>
               </w:rPr>
             </w:pPr>
@@ -2032,7 +2029,6 @@
               <w:jc w:val="center"/>
               <w:cnfStyle w:val="000000000000" w:firstRow="0" w:lastRow="0" w:firstColumn="0" w:lastColumn="0" w:oddVBand="0" w:evenVBand="0" w:oddHBand="0" w:evenHBand="0" w:firstRowFirstColumn="0" w:firstRowLastColumn="0" w:lastRowFirstColumn="0" w:lastRowLastColumn="0"/>
               <w:rPr>
-                <w:rFonts w:hint="eastAsia"/>
                 <w:bCs/>
               </w:rPr>
             </w:pPr>
@@ -2049,7 +2045,7 @@
     </w:tbl>
     <w:p>
       <w:pPr>
-        <w:pStyle w:val="a9"/>
+        <w:pStyle w:val="ListParagraph"/>
         <w:numPr>
           <w:ilvl w:val="0"/>
           <w:numId w:val="2"/>
@@ -2307,7 +2303,7 @@
     </w:p>
     <w:tbl>
       <w:tblPr>
-        <w:tblStyle w:val="11"/>
+        <w:tblStyle w:val="PlainTable1"/>
         <w:tblW w:w="0" w:type="auto"/>
         <w:tblLook w:val="04A0" w:firstRow="1" w:lastRow="0" w:firstColumn="1" w:lastColumn="0" w:noHBand="0" w:noVBand="1"/>
       </w:tblPr>
@@ -2680,7 +2676,7 @@
     </w:p>
     <w:tbl>
       <w:tblPr>
-        <w:tblStyle w:val="11"/>
+        <w:tblStyle w:val="PlainTable1"/>
         <w:tblW w:w="0" w:type="auto"/>
         <w:tblLook w:val="04A0" w:firstRow="1" w:lastRow="0" w:firstColumn="1" w:lastColumn="0" w:noHBand="0" w:noVBand="1"/>
       </w:tblPr>
@@ -2983,9 +2979,6 @@
               <w:spacing w:line="360" w:lineRule="auto"/>
               <w:jc w:val="center"/>
               <w:cnfStyle w:val="000000100000" w:firstRow="0" w:lastRow="0" w:firstColumn="0" w:lastColumn="0" w:oddVBand="0" w:evenVBand="0" w:oddHBand="1" w:evenHBand="0" w:firstRowFirstColumn="0" w:firstRowLastColumn="0" w:lastRowFirstColumn="0" w:lastRowLastColumn="0"/>
-              <w:rPr>
-                <w:rFonts w:hint="eastAsia"/>
-              </w:rPr>
             </w:pPr>
             <w:r>
               <w:rPr>
@@ -3104,32 +3097,29 @@
       <w:pPr>
         <w:spacing w:line="240" w:lineRule="auto"/>
         <w:ind w:left="550" w:firstLine="720"/>
+      </w:pPr>
+      <w:r>
         <w:rPr>
           <w:rFonts w:hint="eastAsia"/>
         </w:rPr>
-      </w:pPr>
+        <w:t>sk</w:t>
+      </w:r>
+      <w:r>
+        <w:t>ipVerify: false</w:t>
+      </w:r>
       <w:r>
         <w:rPr>
           <w:rFonts w:hint="eastAsia"/>
         </w:rPr>
-        <w:t>sk</w:t>
-      </w:r>
-      <w:r>
-        <w:t>ipVerify: false</w:t>
+        <w:t>, (</w:t>
+      </w:r>
+      <w:r>
+        <w:t>value: true / false</w:t>
       </w:r>
       <w:r>
         <w:rPr>
           <w:rFonts w:hint="eastAsia"/>
         </w:rPr>
-        <w:t>, (</w:t>
-      </w:r>
-      <w:r>
-        <w:t>value: true / false</w:t>
-      </w:r>
-      <w:r>
-        <w:rPr>
-          <w:rFonts w:hint="eastAsia"/>
-        </w:rPr>
         <w:t>)</w:t>
       </w:r>
       <w:r>
@@ -3155,9 +3145,6 @@
       <w:pPr>
         <w:spacing w:line="240" w:lineRule="auto"/>
         <w:ind w:left="550" w:firstLine="720"/>
-        <w:rPr>
-          <w:rFonts w:hint="eastAsia"/>
-        </w:rPr>
       </w:pPr>
       <w:r>
         <w:t>expiresAt: “xxxxxxxxxx”</w:t>
@@ -3366,7 +3353,7 @@
       </w:r>
       <w:r>
         <w:rPr>
-          <w:rFonts w:ascii="微软雅黑" w:eastAsia="微软雅黑" w:hAnsi="微软雅黑" w:cs="微软雅黑" w:hint="eastAsia"/>
+          <w:rFonts w:ascii="Microsoft YaHei" w:eastAsia="Microsoft YaHei" w:hAnsi="Microsoft YaHei" w:cs="Microsoft YaHei" w:hint="eastAsia"/>
           <w:bCs/>
           <w:color w:val="777777"/>
           <w:sz w:val="21"/>
@@ -3402,7 +3389,7 @@
       </w:r>
       <w:r>
         <w:rPr>
-          <w:rStyle w:val="a7"/>
+          <w:rStyle w:val="Hyperlink"/>
           <w:rFonts w:ascii="Helvetica" w:eastAsia="Times New Roman" w:hAnsi="Helvetica" w:cs="Helvetica"/>
           <w:sz w:val="21"/>
           <w:szCs w:val="21"/>
@@ -3440,7 +3427,7 @@
       </w:r>
       <w:r>
         <w:rPr>
-          <w:rFonts w:ascii="微软雅黑" w:eastAsia="微软雅黑" w:hAnsi="微软雅黑" w:cs="微软雅黑" w:hint="eastAsia"/>
+          <w:rFonts w:ascii="Microsoft YaHei" w:eastAsia="Microsoft YaHei" w:hAnsi="Microsoft YaHei" w:cs="Microsoft YaHei" w:hint="eastAsia"/>
           <w:bCs/>
           <w:color w:val="777777"/>
           <w:sz w:val="21"/>
@@ -3489,7 +3476,7 @@
       </w:r>
       <w:r>
         <w:rPr>
-          <w:rFonts w:ascii="微软雅黑" w:eastAsia="微软雅黑" w:hAnsi="微软雅黑" w:cs="微软雅黑" w:hint="eastAsia"/>
+          <w:rFonts w:ascii="Microsoft YaHei" w:eastAsia="Microsoft YaHei" w:hAnsi="Microsoft YaHei" w:cs="Microsoft YaHei" w:hint="eastAsia"/>
           <w:bCs/>
           <w:color w:val="777777"/>
           <w:sz w:val="21"/>
@@ -3499,7 +3486,7 @@
       </w:r>
       <w:r>
         <w:rPr>
-          <w:rFonts w:ascii="微软雅黑" w:eastAsia="微软雅黑" w:hAnsi="微软雅黑" w:cs="微软雅黑" w:hint="eastAsia"/>
+          <w:rFonts w:ascii="Microsoft YaHei" w:eastAsia="Microsoft YaHei" w:hAnsi="Microsoft YaHei" w:cs="Microsoft YaHei" w:hint="eastAsia"/>
           <w:bCs/>
           <w:color w:val="777777"/>
           <w:sz w:val="21"/>
@@ -3534,7 +3521,6 @@
           <w:sz w:val="21"/>
           <w:szCs w:val="21"/>
         </w:rPr>
-        <w:lastRenderedPageBreak/>
         <w:t>请求</w:t>
       </w:r>
       <w:r>
@@ -3680,7 +3666,7 @@
     </w:p>
     <w:tbl>
       <w:tblPr>
-        <w:tblStyle w:val="11"/>
+        <w:tblStyle w:val="PlainTable1"/>
         <w:tblW w:w="0" w:type="auto"/>
         <w:tblLook w:val="04A0" w:firstRow="1" w:lastRow="0" w:firstColumn="1" w:lastColumn="0" w:noHBand="0" w:noVBand="1"/>
       </w:tblPr>
@@ -4197,7 +4183,7 @@
     </w:p>
     <w:tbl>
       <w:tblPr>
-        <w:tblStyle w:val="11"/>
+        <w:tblStyle w:val="PlainTable1"/>
         <w:tblW w:w="0" w:type="auto"/>
         <w:tblLook w:val="04A0" w:firstRow="1" w:lastRow="0" w:firstColumn="1" w:lastColumn="0" w:noHBand="0" w:noVBand="1"/>
       </w:tblPr>
@@ -4569,7 +4555,7 @@
     </w:p>
     <w:tbl>
       <w:tblPr>
-        <w:tblStyle w:val="11"/>
+        <w:tblStyle w:val="PlainTable1"/>
         <w:tblW w:w="0" w:type="auto"/>
         <w:tblLook w:val="04A0" w:firstRow="1" w:lastRow="0" w:firstColumn="1" w:lastColumn="0" w:noHBand="0" w:noVBand="1"/>
       </w:tblPr>
@@ -4942,7 +4928,6 @@
         <w:ind w:left="1440" w:firstLine="720"/>
       </w:pPr>
       <w:r>
-        <w:lastRenderedPageBreak/>
         <w:t>"password": "eyJ0eXAiOiJKV1QiLCJhbGciOiJIUzI1NiJ9.IjEyMzQ1NiI.ZV8PqvhDmhbB1S8pSF-PEXXJxoyoJWc_Zs6QSH5wFKc",</w:t>
       </w:r>
     </w:p>
@@ -5228,7 +5213,6 @@
           <w:sz w:val="30"/>
           <w:szCs w:val="30"/>
         </w:rPr>
-        <w:lastRenderedPageBreak/>
         <w:t>4</w:t>
       </w:r>
       <w:r>
@@ -5317,7 +5301,7 @@
       </w:r>
       <w:r>
         <w:rPr>
-          <w:rFonts w:ascii="微软雅黑" w:eastAsia="微软雅黑" w:hAnsi="微软雅黑" w:cs="微软雅黑" w:hint="eastAsia"/>
+          <w:rFonts w:ascii="Microsoft YaHei" w:eastAsia="Microsoft YaHei" w:hAnsi="Microsoft YaHei" w:cs="Microsoft YaHei" w:hint="eastAsia"/>
           <w:bCs/>
           <w:color w:val="777777"/>
           <w:sz w:val="21"/>
@@ -5337,7 +5321,7 @@
       </w:r>
       <w:r>
         <w:rPr>
-          <w:rStyle w:val="a7"/>
+          <w:rStyle w:val="Hyperlink"/>
           <w:rFonts w:ascii="Helvetica" w:eastAsia="Times New Roman" w:hAnsi="Helvetica" w:cs="Helvetica"/>
           <w:sz w:val="21"/>
           <w:szCs w:val="21"/>
@@ -5346,7 +5330,7 @@
       </w:r>
       <w:r>
         <w:rPr>
-          <w:rStyle w:val="a7"/>
+          <w:rStyle w:val="Hyperlink"/>
           <w:rFonts w:ascii="Helvetica" w:eastAsia="Times New Roman" w:hAnsi="Helvetica" w:cs="Helvetica"/>
           <w:sz w:val="21"/>
           <w:szCs w:val="21"/>
@@ -5355,7 +5339,7 @@
       </w:r>
       <w:r>
         <w:rPr>
-          <w:rStyle w:val="a7"/>
+          <w:rStyle w:val="Hyperlink"/>
           <w:rFonts w:ascii="Helvetica" w:eastAsia="Times New Roman" w:hAnsi="Helvetica" w:cs="Helvetica"/>
           <w:sz w:val="21"/>
           <w:szCs w:val="21"/>
@@ -5364,7 +5348,7 @@
       </w:r>
       <w:r>
         <w:rPr>
-          <w:rStyle w:val="a7"/>
+          <w:rStyle w:val="Hyperlink"/>
           <w:rFonts w:ascii="Helvetica" w:eastAsia="Times New Roman" w:hAnsi="Helvetica" w:cs="Helvetica"/>
           <w:sz w:val="21"/>
           <w:szCs w:val="21"/>
@@ -5373,7 +5357,7 @@
       </w:r>
       <w:r>
         <w:rPr>
-          <w:rStyle w:val="a7"/>
+          <w:rStyle w:val="Hyperlink"/>
           <w:rFonts w:ascii="Helvetica" w:eastAsia="Times New Roman" w:hAnsi="Helvetica" w:cs="Helvetica"/>
           <w:sz w:val="21"/>
           <w:szCs w:val="21"/>
@@ -5382,7 +5366,7 @@
       </w:r>
       <w:r>
         <w:rPr>
-          <w:rStyle w:val="a7"/>
+          <w:rStyle w:val="Hyperlink"/>
           <w:rFonts w:ascii="Helvetica" w:eastAsia="Times New Roman" w:hAnsi="Helvetica" w:cs="Helvetica"/>
           <w:sz w:val="21"/>
           <w:szCs w:val="21"/>
@@ -5420,7 +5404,7 @@
       </w:r>
       <w:r>
         <w:rPr>
-          <w:rFonts w:ascii="微软雅黑" w:eastAsia="微软雅黑" w:hAnsi="微软雅黑" w:cs="微软雅黑" w:hint="eastAsia"/>
+          <w:rFonts w:ascii="Microsoft YaHei" w:eastAsia="Microsoft YaHei" w:hAnsi="Microsoft YaHei" w:cs="Microsoft YaHei" w:hint="eastAsia"/>
           <w:bCs/>
           <w:color w:val="777777"/>
           <w:sz w:val="21"/>
@@ -5465,11 +5449,12 @@
           <w:sz w:val="21"/>
           <w:szCs w:val="21"/>
         </w:rPr>
+        <w:lastRenderedPageBreak/>
         <w:t>Desc</w:t>
       </w:r>
       <w:r>
         <w:rPr>
-          <w:rFonts w:ascii="微软雅黑" w:eastAsia="微软雅黑" w:hAnsi="微软雅黑" w:cs="微软雅黑" w:hint="eastAsia"/>
+          <w:rFonts w:ascii="Microsoft YaHei" w:eastAsia="Microsoft YaHei" w:hAnsi="Microsoft YaHei" w:cs="Microsoft YaHei" w:hint="eastAsia"/>
           <w:bCs/>
           <w:color w:val="777777"/>
           <w:sz w:val="21"/>
@@ -5609,7 +5594,7 @@
     </w:p>
     <w:tbl>
       <w:tblPr>
-        <w:tblStyle w:val="11"/>
+        <w:tblStyle w:val="PlainTable1"/>
         <w:tblW w:w="0" w:type="auto"/>
         <w:tblLook w:val="04A0" w:firstRow="1" w:lastRow="0" w:firstColumn="1" w:lastColumn="0" w:noHBand="0" w:noVBand="1"/>
       </w:tblPr>
@@ -6510,7 +6495,7 @@
     </w:p>
     <w:tbl>
       <w:tblPr>
-        <w:tblStyle w:val="11"/>
+        <w:tblStyle w:val="PlainTable1"/>
         <w:tblW w:w="0" w:type="auto"/>
         <w:tblLook w:val="04A0" w:firstRow="1" w:lastRow="0" w:firstColumn="1" w:lastColumn="0" w:noHBand="0" w:noVBand="1"/>
       </w:tblPr>
@@ -6882,7 +6867,7 @@
     </w:p>
     <w:tbl>
       <w:tblPr>
-        <w:tblStyle w:val="11"/>
+        <w:tblStyle w:val="PlainTable1"/>
         <w:tblW w:w="0" w:type="auto"/>
         <w:tblLook w:val="04A0" w:firstRow="1" w:lastRow="0" w:firstColumn="1" w:lastColumn="0" w:noHBand="0" w:noVBand="1"/>
       </w:tblPr>
@@ -7136,6 +7121,89 @@
           </w:p>
         </w:tc>
       </w:tr>
+      <w:tr>
+        <w:trPr>
+          <w:cnfStyle w:val="000000100000" w:firstRow="0" w:lastRow="0" w:firstColumn="0" w:lastColumn="0" w:oddVBand="0" w:evenVBand="0" w:oddHBand="1" w:evenHBand="0" w:firstRowFirstColumn="0" w:firstRowLastColumn="0" w:lastRowFirstColumn="0" w:lastRowLastColumn="0"/>
+        </w:trPr>
+        <w:tc>
+          <w:tcPr>
+            <w:cnfStyle w:val="001000000000" w:firstRow="0" w:lastRow="0" w:firstColumn="1" w:lastColumn="0" w:oddVBand="0" w:evenVBand="0" w:oddHBand="0" w:evenHBand="0" w:firstRowFirstColumn="0" w:firstRowLastColumn="0" w:lastRowFirstColumn="0" w:lastRowLastColumn="0"/>
+            <w:tcW w:w="1935" w:type="dxa"/>
+          </w:tcPr>
+          <w:p>
+            <w:pPr>
+              <w:spacing w:line="360" w:lineRule="auto"/>
+              <w:jc w:val="center"/>
+              <w:rPr>
+                <w:b w:val="0"/>
+              </w:rPr>
+            </w:pPr>
+            <w:r>
+              <w:rPr>
+                <w:b w:val="0"/>
+              </w:rPr>
+              <w:t>token</w:t>
+            </w:r>
+          </w:p>
+        </w:tc>
+        <w:tc>
+          <w:tcPr>
+            <w:tcW w:w="1885" w:type="dxa"/>
+          </w:tcPr>
+          <w:p>
+            <w:pPr>
+              <w:spacing w:line="360" w:lineRule="auto"/>
+              <w:jc w:val="center"/>
+              <w:cnfStyle w:val="000000100000" w:firstRow="0" w:lastRow="0" w:firstColumn="0" w:lastColumn="0" w:oddVBand="0" w:evenVBand="0" w:oddHBand="1" w:evenHBand="0" w:firstRowFirstColumn="0" w:firstRowLastColumn="0" w:lastRowFirstColumn="0" w:lastRowLastColumn="0"/>
+            </w:pPr>
+            <w:r>
+              <w:t>String</w:t>
+            </w:r>
+          </w:p>
+        </w:tc>
+        <w:tc>
+          <w:tcPr>
+            <w:tcW w:w="1935" w:type="dxa"/>
+          </w:tcPr>
+          <w:p>
+            <w:pPr>
+              <w:spacing w:line="360" w:lineRule="auto"/>
+              <w:jc w:val="center"/>
+              <w:cnfStyle w:val="000000100000" w:firstRow="0" w:lastRow="0" w:firstColumn="0" w:lastColumn="0" w:oddVBand="0" w:evenVBand="0" w:oddHBand="1" w:evenHBand="0" w:firstRowFirstColumn="0" w:firstRowLastColumn="0" w:lastRowFirstColumn="0" w:lastRowLastColumn="0"/>
+              <w:rPr>
+                <w:rFonts w:hint="eastAsia"/>
+              </w:rPr>
+            </w:pPr>
+            <w:r>
+              <w:rPr>
+                <w:rFonts w:hint="eastAsia"/>
+              </w:rPr>
+              <w:t>用户</w:t>
+            </w:r>
+            <w:r>
+              <w:rPr>
+                <w:rFonts w:hint="eastAsia"/>
+              </w:rPr>
+              <w:t>Token</w:t>
+            </w:r>
+          </w:p>
+        </w:tc>
+        <w:tc>
+          <w:tcPr>
+            <w:tcW w:w="1935" w:type="dxa"/>
+          </w:tcPr>
+          <w:p>
+            <w:pPr>
+              <w:spacing w:line="360" w:lineRule="auto"/>
+              <w:jc w:val="center"/>
+              <w:cnfStyle w:val="000000100000" w:firstRow="0" w:lastRow="0" w:firstColumn="0" w:lastColumn="0" w:oddVBand="0" w:evenVBand="0" w:oddHBand="1" w:evenHBand="0" w:firstRowFirstColumn="0" w:firstRowLastColumn="0" w:lastRowFirstColumn="0" w:lastRowLastColumn="0"/>
+            </w:pPr>
+            <w:r>
+              <w:t>Yes</w:t>
+            </w:r>
+          </w:p>
+        </w:tc>
+      </w:tr>
     </w:tbl>
     <w:p/>
     <w:p>
@@ -7172,7 +7240,6 @@
         <w:spacing w:line="240" w:lineRule="auto"/>
       </w:pPr>
       <w:r>
-        <w:lastRenderedPageBreak/>
         <w:t>S</w:t>
       </w:r>
       <w:r>
@@ -7423,6 +7490,27 @@
       <w:r>
         <w:t xml:space="preserve"> </w:t>
       </w:r>
+      <w:r>
+        <w:t>,</w:t>
+      </w:r>
+    </w:p>
+    <w:p>
+      <w:pPr>
+        <w:spacing w:line="240" w:lineRule="auto"/>
+        <w:ind w:left="720" w:firstLine="720"/>
+      </w:pPr>
+      <w:r>
+        <w:t xml:space="preserve">token: </w:t>
+      </w:r>
+      <w:r>
+        <w:t>"</w:t>
+      </w:r>
+      <w:r>
+        <w:t>UUID</w:t>
+      </w:r>
+      <w:r>
+        <w:t>"</w:t>
+      </w:r>
     </w:p>
     <w:p>
       <w:pPr>
@@ -7456,7 +7544,6 @@
         <w:spacing w:line="240" w:lineRule="auto"/>
       </w:pPr>
       <w:r>
-        <w:lastRenderedPageBreak/>
         <w:t>}</w:t>
       </w:r>
     </w:p>
@@ -7659,7 +7746,7 @@
       </w:r>
       <w:r>
         <w:rPr>
-          <w:rFonts w:ascii="微软雅黑" w:eastAsia="微软雅黑" w:hAnsi="微软雅黑" w:cs="微软雅黑" w:hint="eastAsia"/>
+          <w:rFonts w:ascii="Microsoft YaHei" w:eastAsia="Microsoft YaHei" w:hAnsi="Microsoft YaHei" w:cs="Microsoft YaHei" w:hint="eastAsia"/>
           <w:bCs/>
           <w:color w:val="777777"/>
           <w:sz w:val="21"/>
@@ -7679,7 +7766,7 @@
       </w:r>
       <w:r>
         <w:rPr>
-          <w:rStyle w:val="a7"/>
+          <w:rStyle w:val="Hyperlink"/>
           <w:rFonts w:ascii="Helvetica" w:eastAsia="Times New Roman" w:hAnsi="Helvetica" w:cs="Helvetica"/>
           <w:sz w:val="21"/>
           <w:szCs w:val="21"/>
@@ -7688,7 +7775,7 @@
       </w:r>
       <w:r>
         <w:rPr>
-          <w:rStyle w:val="a7"/>
+          <w:rStyle w:val="Hyperlink"/>
           <w:rFonts w:ascii="Helvetica" w:eastAsia="Times New Roman" w:hAnsi="Helvetica" w:cs="Helvetica"/>
           <w:sz w:val="21"/>
           <w:szCs w:val="21"/>
@@ -7697,7 +7784,7 @@
       </w:r>
       <w:r>
         <w:rPr>
-          <w:rStyle w:val="a7"/>
+          <w:rStyle w:val="Hyperlink"/>
           <w:rFonts w:ascii="Helvetica" w:eastAsia="Times New Roman" w:hAnsi="Helvetica" w:cs="Helvetica"/>
           <w:sz w:val="21"/>
           <w:szCs w:val="21"/>
@@ -7706,7 +7793,7 @@
       </w:r>
       <w:r>
         <w:rPr>
-          <w:rStyle w:val="a7"/>
+          <w:rStyle w:val="Hyperlink"/>
           <w:rFonts w:ascii="Helvetica" w:eastAsia="Times New Roman" w:hAnsi="Helvetica" w:cs="Helvetica"/>
           <w:sz w:val="21"/>
           <w:szCs w:val="21"/>
@@ -7740,11 +7827,12 @@
           <w:sz w:val="21"/>
           <w:szCs w:val="21"/>
         </w:rPr>
+        <w:lastRenderedPageBreak/>
         <w:t>Method</w:t>
       </w:r>
       <w:r>
         <w:rPr>
-          <w:rFonts w:ascii="微软雅黑" w:eastAsia="微软雅黑" w:hAnsi="微软雅黑" w:cs="微软雅黑" w:hint="eastAsia"/>
+          <w:rFonts w:ascii="Microsoft YaHei" w:eastAsia="Microsoft YaHei" w:hAnsi="Microsoft YaHei" w:cs="Microsoft YaHei" w:hint="eastAsia"/>
           <w:bCs/>
           <w:color w:val="777777"/>
           <w:sz w:val="21"/>
@@ -7793,7 +7881,7 @@
       </w:r>
       <w:r>
         <w:rPr>
-          <w:rFonts w:ascii="微软雅黑" w:eastAsia="微软雅黑" w:hAnsi="微软雅黑" w:cs="微软雅黑" w:hint="eastAsia"/>
+          <w:rFonts w:ascii="Microsoft YaHei" w:eastAsia="Microsoft YaHei" w:hAnsi="Microsoft YaHei" w:cs="Microsoft YaHei" w:hint="eastAsia"/>
           <w:bCs/>
           <w:color w:val="777777"/>
           <w:sz w:val="21"/>
@@ -7923,7 +8011,7 @@
     </w:p>
     <w:tbl>
       <w:tblPr>
-        <w:tblStyle w:val="11"/>
+        <w:tblStyle w:val="PlainTable1"/>
         <w:tblW w:w="0" w:type="auto"/>
         <w:tblLook w:val="04A0" w:firstRow="1" w:lastRow="0" w:firstColumn="1" w:lastColumn="0" w:noHBand="0" w:noVBand="1"/>
       </w:tblPr>
@@ -8370,7 +8458,6 @@
               <w:spacing w:line="360" w:lineRule="auto"/>
               <w:jc w:val="center"/>
               <w:rPr>
-                <w:rFonts w:hint="eastAsia"/>
                 <w:b w:val="0"/>
               </w:rPr>
             </w:pPr>
@@ -8393,9 +8480,6 @@
               <w:spacing w:line="360" w:lineRule="auto"/>
               <w:jc w:val="center"/>
               <w:cnfStyle w:val="000000100000" w:firstRow="0" w:lastRow="0" w:firstColumn="0" w:lastColumn="0" w:oddVBand="0" w:evenVBand="0" w:oddHBand="1" w:evenHBand="0" w:firstRowFirstColumn="0" w:firstRowLastColumn="0" w:lastRowFirstColumn="0" w:lastRowLastColumn="0"/>
-              <w:rPr>
-                <w:rFonts w:hint="eastAsia"/>
-              </w:rPr>
             </w:pPr>
             <w:r>
               <w:rPr>
@@ -8415,23 +8499,12 @@
               <w:spacing w:line="360" w:lineRule="auto"/>
               <w:jc w:val="center"/>
               <w:cnfStyle w:val="000000100000" w:firstRow="0" w:lastRow="0" w:firstColumn="0" w:lastColumn="0" w:oddVBand="0" w:evenVBand="0" w:oddHBand="1" w:evenHBand="0" w:firstRowFirstColumn="0" w:firstRowLastColumn="0" w:lastRowFirstColumn="0" w:lastRowLastColumn="0"/>
-              <w:rPr>
-                <w:rFonts w:hint="eastAsia"/>
-              </w:rPr>
-            </w:pPr>
-            <w:r>
-              <w:rPr>
-                <w:rFonts w:hint="eastAsia"/>
-              </w:rPr>
-              <w:t>验证</w:t>
-            </w:r>
-            <w:bookmarkStart w:id="3" w:name="_GoBack"/>
-            <w:bookmarkEnd w:id="3"/>
-            <w:r>
-              <w:rPr>
-                <w:rFonts w:hint="eastAsia"/>
-              </w:rPr>
-              <w:t>码</w:t>
+            </w:pPr>
+            <w:r>
+              <w:rPr>
+                <w:rFonts w:hint="eastAsia"/>
+              </w:rPr>
+              <w:t>验证码</w:t>
             </w:r>
           </w:p>
         </w:tc>
@@ -8445,9 +8518,6 @@
               <w:spacing w:line="360" w:lineRule="auto"/>
               <w:jc w:val="center"/>
               <w:cnfStyle w:val="000000100000" w:firstRow="0" w:lastRow="0" w:firstColumn="0" w:lastColumn="0" w:oddVBand="0" w:evenVBand="0" w:oddHBand="1" w:evenHBand="0" w:firstRowFirstColumn="0" w:firstRowLastColumn="0" w:lastRowFirstColumn="0" w:lastRowLastColumn="0"/>
-              <w:rPr>
-                <w:rFonts w:hint="eastAsia"/>
-              </w:rPr>
             </w:pPr>
             <w:r>
               <w:t>No</w:t>
@@ -8511,7 +8581,7 @@
     </w:p>
     <w:tbl>
       <w:tblPr>
-        <w:tblStyle w:val="11"/>
+        <w:tblStyle w:val="PlainTable1"/>
         <w:tblW w:w="0" w:type="auto"/>
         <w:tblLook w:val="04A0" w:firstRow="1" w:lastRow="0" w:firstColumn="1" w:lastColumn="0" w:noHBand="0" w:noVBand="1"/>
       </w:tblPr>
@@ -8896,7 +8966,7 @@
     </w:p>
     <w:tbl>
       <w:tblPr>
-        <w:tblStyle w:val="11"/>
+        <w:tblStyle w:val="PlainTable1"/>
         <w:tblW w:w="0" w:type="auto"/>
         <w:tblLook w:val="04A0" w:firstRow="1" w:lastRow="0" w:firstColumn="1" w:lastColumn="0" w:noHBand="0" w:noVBand="1"/>
       </w:tblPr>
@@ -8928,7 +8998,6 @@
                 <w:rFonts w:hint="eastAsia"/>
                 <w:b w:val="0"/>
               </w:rPr>
-              <w:lastRenderedPageBreak/>
               <w:t>参数名</w:t>
             </w:r>
           </w:p>
@@ -9218,6 +9287,88 @@
               <w:spacing w:line="360" w:lineRule="auto"/>
               <w:jc w:val="center"/>
               <w:cnfStyle w:val="000000100000" w:firstRow="0" w:lastRow="0" w:firstColumn="0" w:lastColumn="0" w:oddVBand="0" w:evenVBand="0" w:oddHBand="1" w:evenHBand="0" w:firstRowFirstColumn="0" w:firstRowLastColumn="0" w:lastRowFirstColumn="0" w:lastRowLastColumn="0"/>
+            </w:pPr>
+            <w:r>
+              <w:t>Yes</w:t>
+            </w:r>
+          </w:p>
+        </w:tc>
+      </w:tr>
+      <w:tr>
+        <w:tc>
+          <w:tcPr>
+            <w:cnfStyle w:val="001000000000" w:firstRow="0" w:lastRow="0" w:firstColumn="1" w:lastColumn="0" w:oddVBand="0" w:evenVBand="0" w:oddHBand="0" w:evenHBand="0" w:firstRowFirstColumn="0" w:firstRowLastColumn="0" w:lastRowFirstColumn="0" w:lastRowLastColumn="0"/>
+            <w:tcW w:w="1935" w:type="dxa"/>
+          </w:tcPr>
+          <w:p>
+            <w:pPr>
+              <w:spacing w:line="360" w:lineRule="auto"/>
+              <w:jc w:val="center"/>
+              <w:rPr>
+                <w:b w:val="0"/>
+              </w:rPr>
+            </w:pPr>
+            <w:r>
+              <w:rPr>
+                <w:b w:val="0"/>
+              </w:rPr>
+              <w:t>token</w:t>
+            </w:r>
+          </w:p>
+        </w:tc>
+        <w:tc>
+          <w:tcPr>
+            <w:tcW w:w="1885" w:type="dxa"/>
+          </w:tcPr>
+          <w:p>
+            <w:pPr>
+              <w:spacing w:line="360" w:lineRule="auto"/>
+              <w:jc w:val="center"/>
+              <w:cnfStyle w:val="000000000000" w:firstRow="0" w:lastRow="0" w:firstColumn="0" w:lastColumn="0" w:oddVBand="0" w:evenVBand="0" w:oddHBand="0" w:evenHBand="0" w:firstRowFirstColumn="0" w:firstRowLastColumn="0" w:lastRowFirstColumn="0" w:lastRowLastColumn="0"/>
+            </w:pPr>
+            <w:r>
+              <w:t>String</w:t>
+            </w:r>
+            <w:bookmarkStart w:id="3" w:name="_GoBack"/>
+            <w:bookmarkEnd w:id="3"/>
+          </w:p>
+        </w:tc>
+        <w:tc>
+          <w:tcPr>
+            <w:tcW w:w="1935" w:type="dxa"/>
+          </w:tcPr>
+          <w:p>
+            <w:pPr>
+              <w:spacing w:line="360" w:lineRule="auto"/>
+              <w:jc w:val="center"/>
+              <w:cnfStyle w:val="000000000000" w:firstRow="0" w:lastRow="0" w:firstColumn="0" w:lastColumn="0" w:oddVBand="0" w:evenVBand="0" w:oddHBand="0" w:evenHBand="0" w:firstRowFirstColumn="0" w:firstRowLastColumn="0" w:lastRowFirstColumn="0" w:lastRowLastColumn="0"/>
+              <w:rPr>
+                <w:rFonts w:hint="eastAsia"/>
+              </w:rPr>
+            </w:pPr>
+            <w:r>
+              <w:rPr>
+                <w:rFonts w:hint="eastAsia"/>
+              </w:rPr>
+              <w:t>用户</w:t>
+            </w:r>
+            <w:r>
+              <w:rPr>
+                <w:rFonts w:hint="eastAsia"/>
+              </w:rPr>
+              <w:t>Token</w:t>
+            </w:r>
+          </w:p>
+        </w:tc>
+        <w:tc>
+          <w:tcPr>
+            <w:tcW w:w="1935" w:type="dxa"/>
+          </w:tcPr>
+          <w:p>
+            <w:pPr>
+              <w:spacing w:line="360" w:lineRule="auto"/>
+              <w:jc w:val="center"/>
+              <w:cnfStyle w:val="000000000000" w:firstRow="0" w:lastRow="0" w:firstColumn="0" w:lastColumn="0" w:oddVBand="0" w:evenVBand="0" w:oddHBand="0" w:evenHBand="0" w:firstRowFirstColumn="0" w:firstRowLastColumn="0" w:lastRowFirstColumn="0" w:lastRowLastColumn="0"/>
             </w:pPr>
             <w:r>
               <w:t>Yes</w:t>
@@ -9326,6 +9477,7 @@
         <w:ind w:left="1440" w:firstLine="720"/>
       </w:pPr>
       <w:r>
+        <w:lastRenderedPageBreak/>
         <w:t>"_id": "59e07ba748104a2d60a6c0bd",</w:t>
       </w:r>
     </w:p>
@@ -9473,35 +9625,127 @@
         <w:ind w:left="720" w:firstLine="720"/>
       </w:pPr>
       <w:r>
+        <w:t>},</w:t>
+      </w:r>
+    </w:p>
+    <w:p>
+      <w:pPr>
+        <w:spacing w:line="240" w:lineRule="auto"/>
+        <w:ind w:left="720" w:firstLine="720"/>
+      </w:pPr>
+      <w:r>
+        <w:t>v</w:t>
+      </w:r>
+      <w:r>
+        <w:t>erifyTelephone: false, (value: true / false)</w:t>
+      </w:r>
+    </w:p>
+    <w:p>
+      <w:pPr>
+        <w:spacing w:line="240" w:lineRule="auto"/>
+        <w:ind w:left="720" w:firstLine="720"/>
+      </w:pPr>
+      <w:r>
+        <w:t>secretKey</w:t>
+      </w:r>
+      <w:r>
+        <w:t>: "DE_MA_XI_YA!!!"</w:t>
+      </w:r>
+      <w:r>
+        <w:t xml:space="preserve"> </w:t>
+      </w:r>
+      <w:r>
+        <w:t>,</w:t>
+      </w:r>
+    </w:p>
+    <w:p>
+      <w:pPr>
+        <w:spacing w:line="240" w:lineRule="auto"/>
+        <w:ind w:left="720" w:firstLine="720"/>
+      </w:pPr>
+      <w:r>
+        <w:t>token: "UUID"</w:t>
+      </w:r>
+    </w:p>
+    <w:p>
+      <w:pPr>
+        <w:spacing w:line="240" w:lineRule="auto"/>
+        <w:ind w:firstLine="720"/>
+      </w:pPr>
+      <w:r>
+        <w:t>},</w:t>
+      </w:r>
+    </w:p>
+    <w:p>
+      <w:pPr>
+        <w:spacing w:line="240" w:lineRule="auto"/>
+        <w:ind w:firstLine="720"/>
+      </w:pPr>
+      <w:r>
+        <w:t>message</w:t>
+      </w:r>
+      <w:r>
+        <w:t>: “</w:t>
+      </w:r>
+      <w:r>
+        <w:t>Login success, welcome</w:t>
+      </w:r>
+      <w:r>
+        <w:t>”</w:t>
+      </w:r>
+    </w:p>
+    <w:p>
+      <w:pPr>
+        <w:spacing w:line="240" w:lineRule="auto"/>
+      </w:pPr>
+      <w:r>
+        <w:t>}</w:t>
+      </w:r>
+    </w:p>
+    <w:p>
+      <w:pPr>
+        <w:spacing w:line="240" w:lineRule="auto"/>
+      </w:pPr>
+    </w:p>
+    <w:p>
+      <w:pPr>
+        <w:spacing w:line="240" w:lineRule="auto"/>
+      </w:pPr>
+      <w:r>
+        <w:t>Fail</w:t>
+      </w:r>
+      <w:r>
+        <w:rPr>
+          <w:rFonts w:hint="eastAsia"/>
+        </w:rPr>
+        <w:t>：</w:t>
+      </w:r>
+    </w:p>
+    <w:p>
+      <w:pPr>
+        <w:spacing w:line="240" w:lineRule="auto"/>
+      </w:pPr>
+      <w:r>
+        <w:rPr>
+          <w:rFonts w:hint="eastAsia"/>
+        </w:rPr>
+        <w:t>{</w:t>
+      </w:r>
+    </w:p>
+    <w:p>
+      <w:pPr>
+        <w:spacing w:line="240" w:lineRule="auto"/>
+        <w:ind w:firstLine="720"/>
+      </w:pPr>
+      <w:r>
         <w:lastRenderedPageBreak/>
-        <w:t>},</w:t>
-      </w:r>
-    </w:p>
-    <w:p>
-      <w:pPr>
-        <w:spacing w:line="240" w:lineRule="auto"/>
-        <w:ind w:left="720" w:firstLine="720"/>
-      </w:pPr>
-      <w:r>
-        <w:t>v</w:t>
-      </w:r>
-      <w:r>
-        <w:t>erifyTelephone: false, (value: true / false)</w:t>
-      </w:r>
-    </w:p>
-    <w:p>
-      <w:pPr>
-        <w:spacing w:line="240" w:lineRule="auto"/>
-        <w:ind w:left="720" w:firstLine="720"/>
-      </w:pPr>
-      <w:r>
-        <w:t>secretKey</w:t>
-      </w:r>
-      <w:r>
-        <w:t>: "DE_MA_XI_YA!!!"</w:t>
-      </w:r>
-      <w:r>
-        <w:t xml:space="preserve"> </w:t>
+        <w:t xml:space="preserve">status: </w:t>
+      </w:r>
+      <w:r>
+        <w:t>400</w:t>
+      </w:r>
+      <w:r>
+        <w:t>,</w:t>
       </w:r>
     </w:p>
     <w:p>
@@ -9510,7 +9754,7 @@
         <w:ind w:firstLine="720"/>
       </w:pPr>
       <w:r>
-        <w:t>},</w:t>
+        <w:t>data: {},</w:t>
       </w:r>
     </w:p>
     <w:p>
@@ -9522,13 +9766,10 @@
         <w:t>message</w:t>
       </w:r>
       <w:r>
-        <w:t>: “</w:t>
-      </w:r>
-      <w:r>
-        <w:t>Login success, welcome</w:t>
-      </w:r>
-      <w:r>
-        <w:t>”</w:t>
+        <w:t xml:space="preserve">: </w:t>
+      </w:r>
+      <w:r>
+        <w:t>"Sorry, Your password is invalid"</w:t>
       </w:r>
     </w:p>
     <w:p>
@@ -9548,132 +9789,55 @@
       <w:pPr>
         <w:spacing w:line="240" w:lineRule="auto"/>
       </w:pPr>
-      <w:r>
-        <w:t>Fail</w:t>
-      </w:r>
-      <w:r>
-        <w:rPr>
-          <w:rFonts w:hint="eastAsia"/>
-        </w:rPr>
-        <w:t>：</w:t>
-      </w:r>
-    </w:p>
-    <w:p>
-      <w:pPr>
-        <w:spacing w:line="240" w:lineRule="auto"/>
-      </w:pPr>
-      <w:r>
-        <w:rPr>
-          <w:rFonts w:hint="eastAsia"/>
-        </w:rPr>
-        <w:t>{</w:t>
-      </w:r>
-    </w:p>
-    <w:p>
-      <w:pPr>
-        <w:spacing w:line="240" w:lineRule="auto"/>
-        <w:ind w:firstLine="720"/>
-      </w:pPr>
-      <w:r>
-        <w:t xml:space="preserve">status: </w:t>
-      </w:r>
-      <w:r>
-        <w:t>400</w:t>
-      </w:r>
-      <w:r>
-        <w:t>,</w:t>
-      </w:r>
-    </w:p>
-    <w:p>
-      <w:pPr>
-        <w:spacing w:line="240" w:lineRule="auto"/>
-        <w:ind w:firstLine="720"/>
-      </w:pPr>
-      <w:r>
-        <w:t>data: {},</w:t>
-      </w:r>
-    </w:p>
-    <w:p>
-      <w:pPr>
-        <w:spacing w:line="240" w:lineRule="auto"/>
-        <w:ind w:firstLine="720"/>
-      </w:pPr>
-      <w:r>
-        <w:t>message</w:t>
-      </w:r>
-      <w:r>
-        <w:t xml:space="preserve">: </w:t>
-      </w:r>
-      <w:r>
-        <w:t>"Sorry, Your password is invalid"</w:t>
-      </w:r>
-    </w:p>
-    <w:p>
-      <w:pPr>
-        <w:spacing w:line="240" w:lineRule="auto"/>
-      </w:pPr>
-      <w:r>
-        <w:t>}</w:t>
-      </w:r>
-    </w:p>
-    <w:p>
-      <w:pPr>
-        <w:spacing w:line="240" w:lineRule="auto"/>
-      </w:pPr>
-    </w:p>
-    <w:p>
-      <w:pPr>
-        <w:spacing w:line="240" w:lineRule="auto"/>
-      </w:pPr>
-    </w:p>
-    <w:p>
-      <w:pPr>
-        <w:spacing w:line="240" w:lineRule="auto"/>
-      </w:pPr>
-    </w:p>
-    <w:p>
-      <w:pPr>
-        <w:spacing w:line="240" w:lineRule="auto"/>
-      </w:pPr>
-    </w:p>
-    <w:p>
-      <w:pPr>
-        <w:spacing w:line="240" w:lineRule="auto"/>
-      </w:pPr>
-    </w:p>
-    <w:p>
-      <w:pPr>
-        <w:spacing w:line="240" w:lineRule="auto"/>
-      </w:pPr>
-    </w:p>
-    <w:p>
-      <w:pPr>
-        <w:spacing w:line="240" w:lineRule="auto"/>
-      </w:pPr>
-    </w:p>
-    <w:p>
-      <w:pPr>
-        <w:spacing w:line="240" w:lineRule="auto"/>
-      </w:pPr>
-    </w:p>
-    <w:p>
-      <w:pPr>
-        <w:spacing w:line="240" w:lineRule="auto"/>
-      </w:pPr>
-    </w:p>
-    <w:p>
-      <w:pPr>
-        <w:spacing w:line="240" w:lineRule="auto"/>
-      </w:pPr>
-    </w:p>
-    <w:p>
-      <w:pPr>
-        <w:spacing w:line="240" w:lineRule="auto"/>
-      </w:pPr>
-    </w:p>
-    <w:p>
-      <w:pPr>
-        <w:pStyle w:val="a3"/>
+    </w:p>
+    <w:p>
+      <w:pPr>
+        <w:spacing w:line="240" w:lineRule="auto"/>
+      </w:pPr>
+    </w:p>
+    <w:p>
+      <w:pPr>
+        <w:spacing w:line="240" w:lineRule="auto"/>
+      </w:pPr>
+    </w:p>
+    <w:p>
+      <w:pPr>
+        <w:spacing w:line="240" w:lineRule="auto"/>
+      </w:pPr>
+    </w:p>
+    <w:p>
+      <w:pPr>
+        <w:spacing w:line="240" w:lineRule="auto"/>
+      </w:pPr>
+    </w:p>
+    <w:p>
+      <w:pPr>
+        <w:spacing w:line="240" w:lineRule="auto"/>
+      </w:pPr>
+    </w:p>
+    <w:p>
+      <w:pPr>
+        <w:spacing w:line="240" w:lineRule="auto"/>
+      </w:pPr>
+    </w:p>
+    <w:p>
+      <w:pPr>
+        <w:spacing w:line="240" w:lineRule="auto"/>
+      </w:pPr>
+    </w:p>
+    <w:p>
+      <w:pPr>
+        <w:spacing w:line="240" w:lineRule="auto"/>
+      </w:pPr>
+    </w:p>
+    <w:p>
+      <w:pPr>
+        <w:spacing w:line="240" w:lineRule="auto"/>
+      </w:pPr>
+    </w:p>
+    <w:p>
+      <w:pPr>
+        <w:pStyle w:val="Title"/>
         <w:jc w:val="center"/>
       </w:pPr>
       <w:r>
@@ -9683,7 +9847,7 @@
     <w:p/>
     <w:p>
       <w:pPr>
-        <w:pStyle w:val="a9"/>
+        <w:pStyle w:val="ListParagraph"/>
         <w:numPr>
           <w:ilvl w:val="0"/>
           <w:numId w:val="3"/>
@@ -9718,7 +9882,7 @@
     </w:p>
     <w:p>
       <w:pPr>
-        <w:pStyle w:val="a9"/>
+        <w:pStyle w:val="ListParagraph"/>
         <w:numPr>
           <w:ilvl w:val="0"/>
           <w:numId w:val="3"/>
@@ -9733,7 +9897,6 @@
           <w:sz w:val="24"/>
           <w:szCs w:val="24"/>
         </w:rPr>
-        <w:lastRenderedPageBreak/>
         <w:t>VERSION</w:t>
       </w:r>
       <w:r>
@@ -9754,7 +9917,7 @@
     </w:p>
     <w:p>
       <w:pPr>
-        <w:pStyle w:val="a9"/>
+        <w:pStyle w:val="ListParagraph"/>
         <w:numPr>
           <w:ilvl w:val="0"/>
           <w:numId w:val="3"/>
@@ -9774,7 +9937,7 @@
     </w:p>
     <w:p>
       <w:pPr>
-        <w:pStyle w:val="a9"/>
+        <w:pStyle w:val="ListParagraph"/>
         <w:numPr>
           <w:ilvl w:val="0"/>
           <w:numId w:val="3"/>
@@ -9842,7 +10005,7 @@
 </file>
 
 <file path=word/endnotes.xml><?xml version="1.0" encoding="utf-8"?>
-<w:endnotes xmlns:wpc="http://schemas.microsoft.com/office/word/2010/wordprocessingCanvas" xmlns:cx="http://schemas.microsoft.com/office/drawing/2014/chartex" xmlns:mc="http://schemas.openxmlformats.org/markup-compatibility/2006" xmlns:o="urn:schemas-microsoft-com:office:office" xmlns:r="http://schemas.openxmlformats.org/officeDocument/2006/relationships" xmlns:m="http://schemas.openxmlformats.org/officeDocument/2006/math" xmlns:v="urn:schemas-microsoft-com:vml" xmlns:wp14="http://schemas.microsoft.com/office/word/2010/wordprocessingDrawing" xmlns:wp="http://schemas.openxmlformats.org/drawingml/2006/wordprocessingDrawing" xmlns:w10="urn:schemas-microsoft-com:office:word" xmlns:w="http://schemas.openxmlformats.org/wordprocessingml/2006/main" xmlns:w14="http://schemas.microsoft.com/office/word/2010/wordml" xmlns:w15="http://schemas.microsoft.com/office/word/2012/wordml" xmlns:w16se="http://schemas.microsoft.com/office/word/2015/wordml/symex" xmlns:wpg="http://schemas.microsoft.com/office/word/2010/wordprocessingGroup" xmlns:wpi="http://schemas.microsoft.com/office/word/2010/wordprocessingInk" xmlns:wne="http://schemas.microsoft.com/office/word/2006/wordml" xmlns:wps="http://schemas.microsoft.com/office/word/2010/wordprocessingShape" mc:Ignorable="w14 w15 w16se wp14">
+<w:endnotes xmlns:wpc="http://schemas.microsoft.com/office/word/2010/wordprocessingCanvas" xmlns:cx="http://schemas.microsoft.com/office/drawing/2014/chartex" xmlns:cx1="http://schemas.microsoft.com/office/drawing/2015/9/8/chartex" xmlns:cx2="http://schemas.microsoft.com/office/drawing/2015/10/21/chartex" xmlns:cx3="http://schemas.microsoft.com/office/drawing/2016/5/9/chartex" xmlns:cx4="http://schemas.microsoft.com/office/drawing/2016/5/10/chartex" xmlns:cx5="http://schemas.microsoft.com/office/drawing/2016/5/11/chartex" xmlns:cx6="http://schemas.microsoft.com/office/drawing/2016/5/12/chartex" xmlns:cx7="http://schemas.microsoft.com/office/drawing/2016/5/13/chartex" xmlns:cx8="http://schemas.microsoft.com/office/drawing/2016/5/14/chartex" xmlns:mc="http://schemas.openxmlformats.org/markup-compatibility/2006" xmlns:aink="http://schemas.microsoft.com/office/drawing/2016/ink" xmlns:am3d="http://schemas.microsoft.com/office/drawing/2017/model3d" xmlns:o="urn:schemas-microsoft-com:office:office" xmlns:r="http://schemas.openxmlformats.org/officeDocument/2006/relationships" xmlns:m="http://schemas.openxmlformats.org/officeDocument/2006/math" xmlns:v="urn:schemas-microsoft-com:vml" xmlns:wp14="http://schemas.microsoft.com/office/word/2010/wordprocessingDrawing" xmlns:wp="http://schemas.openxmlformats.org/drawingml/2006/wordprocessingDrawing" xmlns:w10="urn:schemas-microsoft-com:office:word" xmlns:w="http://schemas.openxmlformats.org/wordprocessingml/2006/main" xmlns:w14="http://schemas.microsoft.com/office/word/2010/wordml" xmlns:w15="http://schemas.microsoft.com/office/word/2012/wordml" xmlns:w16se="http://schemas.microsoft.com/office/word/2015/wordml/symex" xmlns:wpg="http://schemas.microsoft.com/office/word/2010/wordprocessingGroup" xmlns:wpi="http://schemas.microsoft.com/office/word/2010/wordprocessingInk" xmlns:wne="http://schemas.microsoft.com/office/word/2006/wordml" xmlns:wps="http://schemas.microsoft.com/office/word/2010/wordprocessingShape" mc:Ignorable="w14 w15 w16se wp14">
   <w:endnote w:type="separator" w:id="-1">
     <w:p>
       <w:pPr>
@@ -9867,7 +10030,7 @@
 </file>
 
 <file path=word/footnotes.xml><?xml version="1.0" encoding="utf-8"?>
-<w:footnotes xmlns:wpc="http://schemas.microsoft.com/office/word/2010/wordprocessingCanvas" xmlns:cx="http://schemas.microsoft.com/office/drawing/2014/chartex" xmlns:mc="http://schemas.openxmlformats.org/markup-compatibility/2006" xmlns:o="urn:schemas-microsoft-com:office:office" xmlns:r="http://schemas.openxmlformats.org/officeDocument/2006/relationships" xmlns:m="http://schemas.openxmlformats.org/officeDocument/2006/math" xmlns:v="urn:schemas-microsoft-com:vml" xmlns:wp14="http://schemas.microsoft.com/office/word/2010/wordprocessingDrawing" xmlns:wp="http://schemas.openxmlformats.org/drawingml/2006/wordprocessingDrawing" xmlns:w10="urn:schemas-microsoft-com:office:word" xmlns:w="http://schemas.openxmlformats.org/wordprocessingml/2006/main" xmlns:w14="http://schemas.microsoft.com/office/word/2010/wordml" xmlns:w15="http://schemas.microsoft.com/office/word/2012/wordml" xmlns:w16se="http://schemas.microsoft.com/office/word/2015/wordml/symex" xmlns:wpg="http://schemas.microsoft.com/office/word/2010/wordprocessingGroup" xmlns:wpi="http://schemas.microsoft.com/office/word/2010/wordprocessingInk" xmlns:wne="http://schemas.microsoft.com/office/word/2006/wordml" xmlns:wps="http://schemas.microsoft.com/office/word/2010/wordprocessingShape" mc:Ignorable="w14 w15 w16se wp14">
+<w:footnotes xmlns:wpc="http://schemas.microsoft.com/office/word/2010/wordprocessingCanvas" xmlns:cx="http://schemas.microsoft.com/office/drawing/2014/chartex" xmlns:cx1="http://schemas.microsoft.com/office/drawing/2015/9/8/chartex" xmlns:cx2="http://schemas.microsoft.com/office/drawing/2015/10/21/chartex" xmlns:cx3="http://schemas.microsoft.com/office/drawing/2016/5/9/chartex" xmlns:cx4="http://schemas.microsoft.com/office/drawing/2016/5/10/chartex" xmlns:cx5="http://schemas.microsoft.com/office/drawing/2016/5/11/chartex" xmlns:cx6="http://schemas.microsoft.com/office/drawing/2016/5/12/chartex" xmlns:cx7="http://schemas.microsoft.com/office/drawing/2016/5/13/chartex" xmlns:cx8="http://schemas.microsoft.com/office/drawing/2016/5/14/chartex" xmlns:mc="http://schemas.openxmlformats.org/markup-compatibility/2006" xmlns:aink="http://schemas.microsoft.com/office/drawing/2016/ink" xmlns:am3d="http://schemas.microsoft.com/office/drawing/2017/model3d" xmlns:o="urn:schemas-microsoft-com:office:office" xmlns:r="http://schemas.openxmlformats.org/officeDocument/2006/relationships" xmlns:m="http://schemas.openxmlformats.org/officeDocument/2006/math" xmlns:v="urn:schemas-microsoft-com:vml" xmlns:wp14="http://schemas.microsoft.com/office/word/2010/wordprocessingDrawing" xmlns:wp="http://schemas.openxmlformats.org/drawingml/2006/wordprocessingDrawing" xmlns:w10="urn:schemas-microsoft-com:office:word" xmlns:w="http://schemas.openxmlformats.org/wordprocessingml/2006/main" xmlns:w14="http://schemas.microsoft.com/office/word/2010/wordml" xmlns:w15="http://schemas.microsoft.com/office/word/2012/wordml" xmlns:w16se="http://schemas.microsoft.com/office/word/2015/wordml/symex" xmlns:wpg="http://schemas.microsoft.com/office/word/2010/wordprocessingGroup" xmlns:wpi="http://schemas.microsoft.com/office/word/2010/wordprocessingInk" xmlns:wne="http://schemas.microsoft.com/office/word/2006/wordml" xmlns:wps="http://schemas.microsoft.com/office/word/2010/wordprocessingShape" mc:Ignorable="w14 w15 w16se wp14">
   <w:footnote w:type="separator" w:id="-1">
     <w:p>
       <w:pPr>
@@ -9892,7 +10055,7 @@
 </file>
 
 <file path=word/numbering.xml><?xml version="1.0" encoding="utf-8"?>
-<w:numbering xmlns:wpc="http://schemas.microsoft.com/office/word/2010/wordprocessingCanvas" xmlns:cx="http://schemas.microsoft.com/office/drawing/2014/chartex" xmlns:mc="http://schemas.openxmlformats.org/markup-compatibility/2006" xmlns:o="urn:schemas-microsoft-com:office:office" xmlns:r="http://schemas.openxmlformats.org/officeDocument/2006/relationships" xmlns:m="http://schemas.openxmlformats.org/officeDocument/2006/math" xmlns:v="urn:schemas-microsoft-com:vml" xmlns:wp14="http://schemas.microsoft.com/office/word/2010/wordprocessingDrawing" xmlns:wp="http://schemas.openxmlformats.org/drawingml/2006/wordprocessingDrawing" xmlns:w10="urn:schemas-microsoft-com:office:word" xmlns:w="http://schemas.openxmlformats.org/wordprocessingml/2006/main" xmlns:w14="http://schemas.microsoft.com/office/word/2010/wordml" xmlns:w15="http://schemas.microsoft.com/office/word/2012/wordml" xmlns:w16se="http://schemas.microsoft.com/office/word/2015/wordml/symex" xmlns:wpg="http://schemas.microsoft.com/office/word/2010/wordprocessingGroup" xmlns:wpi="http://schemas.microsoft.com/office/word/2010/wordprocessingInk" xmlns:wne="http://schemas.microsoft.com/office/word/2006/wordml" xmlns:wps="http://schemas.microsoft.com/office/word/2010/wordprocessingShape" mc:Ignorable="w14 w15 w16se wp14">
+<w:numbering xmlns:wpc="http://schemas.microsoft.com/office/word/2010/wordprocessingCanvas" xmlns:cx="http://schemas.microsoft.com/office/drawing/2014/chartex" xmlns:cx1="http://schemas.microsoft.com/office/drawing/2015/9/8/chartex" xmlns:cx2="http://schemas.microsoft.com/office/drawing/2015/10/21/chartex" xmlns:cx3="http://schemas.microsoft.com/office/drawing/2016/5/9/chartex" xmlns:cx4="http://schemas.microsoft.com/office/drawing/2016/5/10/chartex" xmlns:cx5="http://schemas.microsoft.com/office/drawing/2016/5/11/chartex" xmlns:cx6="http://schemas.microsoft.com/office/drawing/2016/5/12/chartex" xmlns:cx7="http://schemas.microsoft.com/office/drawing/2016/5/13/chartex" xmlns:cx8="http://schemas.microsoft.com/office/drawing/2016/5/14/chartex" xmlns:mc="http://schemas.openxmlformats.org/markup-compatibility/2006" xmlns:aink="http://schemas.microsoft.com/office/drawing/2016/ink" xmlns:am3d="http://schemas.microsoft.com/office/drawing/2017/model3d" xmlns:o="urn:schemas-microsoft-com:office:office" xmlns:r="http://schemas.openxmlformats.org/officeDocument/2006/relationships" xmlns:m="http://schemas.openxmlformats.org/officeDocument/2006/math" xmlns:v="urn:schemas-microsoft-com:vml" xmlns:wp14="http://schemas.microsoft.com/office/word/2010/wordprocessingDrawing" xmlns:wp="http://schemas.openxmlformats.org/drawingml/2006/wordprocessingDrawing" xmlns:w10="urn:schemas-microsoft-com:office:word" xmlns:w="http://schemas.openxmlformats.org/wordprocessingml/2006/main" xmlns:w14="http://schemas.microsoft.com/office/word/2010/wordml" xmlns:w15="http://schemas.microsoft.com/office/word/2012/wordml" xmlns:w16se="http://schemas.microsoft.com/office/word/2015/wordml/symex" xmlns:wpg="http://schemas.microsoft.com/office/word/2010/wordprocessingGroup" xmlns:wpi="http://schemas.microsoft.com/office/word/2010/wordprocessingInk" xmlns:wne="http://schemas.microsoft.com/office/word/2006/wordml" xmlns:wps="http://schemas.microsoft.com/office/word/2010/wordprocessingShape" mc:Ignorable="w14 w15 w16se wp14">
   <w:abstractNum w:abstractNumId="0" w15:restartNumberingAfterBreak="0">
     <w:nsid w:val="36051411"/>
     <w:multiLevelType w:val="hybridMultilevel"/>
@@ -10249,7 +10412,7 @@
       </w:pPr>
     </w:pPrDefault>
   </w:docDefaults>
-  <w:latentStyles w:defLockedState="0" w:defUIPriority="99" w:defSemiHidden="0" w:defUnhideWhenUsed="0" w:defQFormat="0" w:count="371">
+  <w:latentStyles w:defLockedState="0" w:defUIPriority="99" w:defSemiHidden="0" w:defUnhideWhenUsed="0" w:defQFormat="0" w:count="375">
     <w:lsdException w:name="Normal" w:uiPriority="0" w:qFormat="1"/>
     <w:lsdException w:name="heading 1" w:uiPriority="9" w:qFormat="1"/>
     <w:lsdException w:name="heading 2" w:semiHidden="1" w:uiPriority="9" w:unhideWhenUsed="1" w:qFormat="1"/>
@@ -10355,7 +10518,6 @@
     <w:lsdException w:name="HTML Sample" w:semiHidden="1" w:unhideWhenUsed="1"/>
     <w:lsdException w:name="HTML Typewriter" w:semiHidden="1" w:unhideWhenUsed="1"/>
     <w:lsdException w:name="HTML Variable" w:semiHidden="1" w:unhideWhenUsed="1"/>
-    <w:lsdException w:name="Normal Table" w:semiHidden="1" w:unhideWhenUsed="1"/>
     <w:lsdException w:name="annotation subject" w:semiHidden="1" w:unhideWhenUsed="1"/>
     <w:lsdException w:name="No List" w:semiHidden="1" w:unhideWhenUsed="1"/>
     <w:lsdException w:name="Outline List 1" w:semiHidden="1" w:unhideWhenUsed="1"/>
@@ -10399,10 +10561,8 @@
     <w:lsdException w:name="Table Elegant" w:semiHidden="1" w:unhideWhenUsed="1"/>
     <w:lsdException w:name="Table Professional" w:semiHidden="1" w:unhideWhenUsed="1"/>
     <w:lsdException w:name="Table Subtle 1" w:semiHidden="1" w:unhideWhenUsed="1"/>
-    <w:lsdException w:name="Table Subtle 2" w:semiHidden="1" w:unhideWhenUsed="1"/>
     <w:lsdException w:name="Table Web 1" w:semiHidden="1" w:unhideWhenUsed="1"/>
     <w:lsdException w:name="Table Web 2" w:semiHidden="1" w:unhideWhenUsed="1"/>
-    <w:lsdException w:name="Table Web 3" w:semiHidden="1" w:unhideWhenUsed="1"/>
     <w:lsdException w:name="Balloon Text" w:semiHidden="1" w:unhideWhenUsed="1"/>
     <w:lsdException w:name="Table Grid" w:uiPriority="59"/>
     <w:lsdException w:name="Table Theme" w:semiHidden="1" w:unhideWhenUsed="1"/>
@@ -10621,16 +10781,20 @@
     <w:lsdException w:name="List Table 5 Dark Accent 6" w:uiPriority="50"/>
     <w:lsdException w:name="List Table 6 Colorful Accent 6" w:uiPriority="51"/>
     <w:lsdException w:name="List Table 7 Colorful Accent 6" w:uiPriority="52"/>
+    <w:lsdException w:name="Mention" w:semiHidden="1" w:unhideWhenUsed="1"/>
+    <w:lsdException w:name="Smart Hyperlink" w:semiHidden="1" w:unhideWhenUsed="1"/>
+    <w:lsdException w:name="Hashtag" w:semiHidden="1" w:unhideWhenUsed="1"/>
+    <w:lsdException w:name="Unresolved Mention" w:semiHidden="1" w:unhideWhenUsed="1"/>
   </w:latentStyles>
-  <w:style w:type="paragraph" w:default="1" w:styleId="a">
+  <w:style w:type="paragraph" w:default="1" w:styleId="Normal">
     <w:name w:val="Normal"/>
     <w:qFormat/>
   </w:style>
-  <w:style w:type="paragraph" w:styleId="1">
+  <w:style w:type="paragraph" w:styleId="Heading1">
     <w:name w:val="heading 1"/>
-    <w:basedOn w:val="a"/>
-    <w:next w:val="a"/>
-    <w:link w:val="10"/>
+    <w:basedOn w:val="Normal"/>
+    <w:next w:val="Normal"/>
+    <w:link w:val="Heading1Char"/>
     <w:uiPriority w:val="9"/>
     <w:qFormat/>
     <w:rsid w:val="00FB1FAA"/>
@@ -10647,10 +10811,10 @@
       <w:szCs w:val="32"/>
     </w:rPr>
   </w:style>
-  <w:style w:type="paragraph" w:styleId="4">
+  <w:style w:type="paragraph" w:styleId="Heading4">
     <w:name w:val="heading 4"/>
-    <w:basedOn w:val="a"/>
-    <w:link w:val="40"/>
+    <w:basedOn w:val="Normal"/>
+    <w:link w:val="Heading4Char"/>
     <w:uiPriority w:val="9"/>
     <w:qFormat/>
     <w:rsid w:val="00DA4B89"/>
@@ -10666,10 +10830,10 @@
       <w:szCs w:val="24"/>
     </w:rPr>
   </w:style>
-  <w:style w:type="paragraph" w:styleId="6">
+  <w:style w:type="paragraph" w:styleId="Heading6">
     <w:name w:val="heading 6"/>
-    <w:basedOn w:val="a"/>
-    <w:link w:val="60"/>
+    <w:basedOn w:val="Normal"/>
+    <w:link w:val="Heading6Char"/>
     <w:uiPriority w:val="9"/>
     <w:qFormat/>
     <w:rsid w:val="00DA4B89"/>
@@ -10685,13 +10849,13 @@
       <w:szCs w:val="15"/>
     </w:rPr>
   </w:style>
-  <w:style w:type="character" w:default="1" w:styleId="a0">
+  <w:style w:type="character" w:default="1" w:styleId="DefaultParagraphFont">
     <w:name w:val="Default Paragraph Font"/>
     <w:uiPriority w:val="1"/>
     <w:semiHidden/>
     <w:unhideWhenUsed/>
   </w:style>
-  <w:style w:type="table" w:default="1" w:styleId="a1">
+  <w:style w:type="table" w:default="1" w:styleId="TableNormal">
     <w:name w:val="Normal Table"/>
     <w:uiPriority w:val="99"/>
     <w:semiHidden/>
@@ -10706,17 +10870,17 @@
       </w:tblCellMar>
     </w:tblPr>
   </w:style>
-  <w:style w:type="numbering" w:default="1" w:styleId="a2">
+  <w:style w:type="numbering" w:default="1" w:styleId="NoList">
     <w:name w:val="No List"/>
     <w:uiPriority w:val="99"/>
     <w:semiHidden/>
     <w:unhideWhenUsed/>
   </w:style>
-  <w:style w:type="paragraph" w:styleId="a3">
+  <w:style w:type="paragraph" w:styleId="Title">
     <w:name w:val="Title"/>
-    <w:basedOn w:val="a"/>
-    <w:next w:val="a"/>
-    <w:link w:val="a4"/>
+    <w:basedOn w:val="Normal"/>
+    <w:next w:val="Normal"/>
+    <w:link w:val="TitleChar"/>
     <w:uiPriority w:val="10"/>
     <w:qFormat/>
     <w:rsid w:val="00FB1FAA"/>
@@ -10732,10 +10896,10 @@
       <w:szCs w:val="56"/>
     </w:rPr>
   </w:style>
-  <w:style w:type="character" w:customStyle="1" w:styleId="a4">
-    <w:name w:val="标题 字符"/>
-    <w:basedOn w:val="a0"/>
-    <w:link w:val="a3"/>
+  <w:style w:type="character" w:customStyle="1" w:styleId="TitleChar">
+    <w:name w:val="Title Char"/>
+    <w:basedOn w:val="DefaultParagraphFont"/>
+    <w:link w:val="Title"/>
     <w:uiPriority w:val="10"/>
     <w:rsid w:val="00FB1FAA"/>
     <w:rPr>
@@ -10746,10 +10910,10 @@
       <w:szCs w:val="56"/>
     </w:rPr>
   </w:style>
-  <w:style w:type="character" w:customStyle="1" w:styleId="10">
-    <w:name w:val="标题 1 字符"/>
-    <w:basedOn w:val="a0"/>
-    <w:link w:val="1"/>
+  <w:style w:type="character" w:customStyle="1" w:styleId="Heading1Char">
+    <w:name w:val="Heading 1 Char"/>
+    <w:basedOn w:val="DefaultParagraphFont"/>
+    <w:link w:val="Heading1"/>
     <w:uiPriority w:val="9"/>
     <w:rsid w:val="00FB1FAA"/>
     <w:rPr>
@@ -10759,10 +10923,10 @@
       <w:szCs w:val="32"/>
     </w:rPr>
   </w:style>
-  <w:style w:type="paragraph" w:styleId="a5">
+  <w:style w:type="paragraph" w:styleId="BalloonText">
     <w:name w:val="Balloon Text"/>
-    <w:basedOn w:val="a"/>
-    <w:link w:val="a6"/>
+    <w:basedOn w:val="Normal"/>
+    <w:link w:val="BalloonTextChar"/>
     <w:uiPriority w:val="99"/>
     <w:semiHidden/>
     <w:unhideWhenUsed/>
@@ -10776,10 +10940,10 @@
       <w:szCs w:val="18"/>
     </w:rPr>
   </w:style>
-  <w:style w:type="character" w:customStyle="1" w:styleId="a6">
-    <w:name w:val="批注框文本 字符"/>
-    <w:basedOn w:val="a0"/>
-    <w:link w:val="a5"/>
+  <w:style w:type="character" w:customStyle="1" w:styleId="BalloonTextChar">
+    <w:name w:val="Balloon Text Char"/>
+    <w:basedOn w:val="DefaultParagraphFont"/>
+    <w:link w:val="BalloonText"/>
     <w:uiPriority w:val="99"/>
     <w:semiHidden/>
     <w:rsid w:val="00DA4B89"/>
@@ -10789,10 +10953,10 @@
       <w:szCs w:val="18"/>
     </w:rPr>
   </w:style>
-  <w:style w:type="character" w:customStyle="1" w:styleId="40">
-    <w:name w:val="标题 4 字符"/>
-    <w:basedOn w:val="a0"/>
-    <w:link w:val="4"/>
+  <w:style w:type="character" w:customStyle="1" w:styleId="Heading4Char">
+    <w:name w:val="Heading 4 Char"/>
+    <w:basedOn w:val="DefaultParagraphFont"/>
+    <w:link w:val="Heading4"/>
     <w:uiPriority w:val="9"/>
     <w:rsid w:val="00DA4B89"/>
     <w:rPr>
@@ -10803,10 +10967,10 @@
       <w:szCs w:val="24"/>
     </w:rPr>
   </w:style>
-  <w:style w:type="character" w:customStyle="1" w:styleId="60">
-    <w:name w:val="标题 6 字符"/>
-    <w:basedOn w:val="a0"/>
-    <w:link w:val="6"/>
+  <w:style w:type="character" w:customStyle="1" w:styleId="Heading6Char">
+    <w:name w:val="Heading 6 Char"/>
+    <w:basedOn w:val="DefaultParagraphFont"/>
+    <w:link w:val="Heading6"/>
     <w:uiPriority w:val="9"/>
     <w:rsid w:val="00DA4B89"/>
     <w:rPr>
@@ -10817,9 +10981,9 @@
       <w:szCs w:val="15"/>
     </w:rPr>
   </w:style>
-  <w:style w:type="character" w:styleId="a7">
+  <w:style w:type="character" w:styleId="Hyperlink">
     <w:name w:val="Hyperlink"/>
-    <w:basedOn w:val="a0"/>
+    <w:basedOn w:val="DefaultParagraphFont"/>
     <w:uiPriority w:val="99"/>
     <w:unhideWhenUsed/>
     <w:rsid w:val="00DA4B89"/>
@@ -10828,9 +10992,9 @@
       <w:u w:val="single"/>
     </w:rPr>
   </w:style>
-  <w:style w:type="table" w:styleId="a8">
+  <w:style w:type="table" w:styleId="TableGrid">
     <w:name w:val="Table Grid"/>
-    <w:basedOn w:val="a1"/>
+    <w:basedOn w:val="TableNormal"/>
     <w:uiPriority w:val="59"/>
     <w:rsid w:val="006A6A1E"/>
     <w:pPr>
@@ -10847,9 +11011,9 @@
       </w:tblBorders>
     </w:tblPr>
   </w:style>
-  <w:style w:type="table" w:styleId="1-1">
+  <w:style w:type="table" w:styleId="GridTable1Light-Accent1">
     <w:name w:val="Grid Table 1 Light Accent 1"/>
-    <w:basedOn w:val="a1"/>
+    <w:basedOn w:val="TableNormal"/>
     <w:uiPriority w:val="46"/>
     <w:rsid w:val="006A6A1E"/>
     <w:pPr>
@@ -10904,9 +11068,9 @@
       </w:rPr>
     </w:tblStylePr>
   </w:style>
-  <w:style w:type="table" w:styleId="1-2">
+  <w:style w:type="table" w:styleId="GridTable1Light-Accent2">
     <w:name w:val="Grid Table 1 Light Accent 2"/>
-    <w:basedOn w:val="a1"/>
+    <w:basedOn w:val="TableNormal"/>
     <w:uiPriority w:val="46"/>
     <w:rsid w:val="006A6A1E"/>
     <w:pPr>
@@ -10961,9 +11125,9 @@
       </w:rPr>
     </w:tblStylePr>
   </w:style>
-  <w:style w:type="table" w:styleId="1-3">
+  <w:style w:type="table" w:styleId="GridTable1Light-Accent3">
     <w:name w:val="Grid Table 1 Light Accent 3"/>
-    <w:basedOn w:val="a1"/>
+    <w:basedOn w:val="TableNormal"/>
     <w:uiPriority w:val="46"/>
     <w:rsid w:val="006A6A1E"/>
     <w:pPr>
@@ -11018,9 +11182,9 @@
       </w:rPr>
     </w:tblStylePr>
   </w:style>
-  <w:style w:type="table" w:styleId="1-6">
+  <w:style w:type="table" w:styleId="GridTable1Light-Accent6">
     <w:name w:val="Grid Table 1 Light Accent 6"/>
-    <w:basedOn w:val="a1"/>
+    <w:basedOn w:val="TableNormal"/>
     <w:uiPriority w:val="46"/>
     <w:rsid w:val="006A6A1E"/>
     <w:pPr>
@@ -11075,9 +11239,9 @@
       </w:rPr>
     </w:tblStylePr>
   </w:style>
-  <w:style w:type="table" w:styleId="11">
+  <w:style w:type="table" w:styleId="PlainTable1">
     <w:name w:val="Plain Table 1"/>
-    <w:basedOn w:val="a1"/>
+    <w:basedOn w:val="TableNormal"/>
     <w:uiPriority w:val="41"/>
     <w:rsid w:val="006A6A1E"/>
     <w:pPr>
@@ -11140,7 +11304,7 @@
   </w:style>
   <w:style w:type="character" w:customStyle="1" w:styleId="UnresolvedMention1">
     <w:name w:val="Unresolved Mention1"/>
-    <w:basedOn w:val="a0"/>
+    <w:basedOn w:val="DefaultParagraphFont"/>
     <w:uiPriority w:val="99"/>
     <w:semiHidden/>
     <w:unhideWhenUsed/>
@@ -11150,9 +11314,9 @@
       <w:shd w:val="clear" w:color="auto" w:fill="E6E6E6"/>
     </w:rPr>
   </w:style>
-  <w:style w:type="paragraph" w:styleId="a9">
+  <w:style w:type="paragraph" w:styleId="ListParagraph">
     <w:name w:val="List Paragraph"/>
-    <w:basedOn w:val="a"/>
+    <w:basedOn w:val="Normal"/>
     <w:uiPriority w:val="34"/>
     <w:qFormat/>
     <w:rsid w:val="0062445E"/>
@@ -11161,10 +11325,10 @@
       <w:contextualSpacing/>
     </w:pPr>
   </w:style>
-  <w:style w:type="paragraph" w:styleId="aa">
+  <w:style w:type="paragraph" w:styleId="Header">
     <w:name w:val="header"/>
-    <w:basedOn w:val="a"/>
-    <w:link w:val="ab"/>
+    <w:basedOn w:val="Normal"/>
+    <w:link w:val="HeaderChar"/>
     <w:uiPriority w:val="99"/>
     <w:unhideWhenUsed/>
     <w:rsid w:val="009F6B04"/>
@@ -11185,10 +11349,10 @@
       <w:szCs w:val="18"/>
     </w:rPr>
   </w:style>
-  <w:style w:type="character" w:customStyle="1" w:styleId="ab">
-    <w:name w:val="页眉 字符"/>
-    <w:basedOn w:val="a0"/>
-    <w:link w:val="aa"/>
+  <w:style w:type="character" w:customStyle="1" w:styleId="HeaderChar">
+    <w:name w:val="Header Char"/>
+    <w:basedOn w:val="DefaultParagraphFont"/>
+    <w:link w:val="Header"/>
     <w:uiPriority w:val="99"/>
     <w:rsid w:val="009F6B04"/>
     <w:rPr>
@@ -11196,10 +11360,10 @@
       <w:szCs w:val="18"/>
     </w:rPr>
   </w:style>
-  <w:style w:type="paragraph" w:styleId="ac">
+  <w:style w:type="paragraph" w:styleId="Footer">
     <w:name w:val="footer"/>
-    <w:basedOn w:val="a"/>
-    <w:link w:val="ad"/>
+    <w:basedOn w:val="Normal"/>
+    <w:link w:val="FooterChar"/>
     <w:uiPriority w:val="99"/>
     <w:unhideWhenUsed/>
     <w:rsid w:val="009F6B04"/>
@@ -11216,10 +11380,10 @@
       <w:szCs w:val="18"/>
     </w:rPr>
   </w:style>
-  <w:style w:type="character" w:customStyle="1" w:styleId="ad">
-    <w:name w:val="页脚 字符"/>
-    <w:basedOn w:val="a0"/>
-    <w:link w:val="ac"/>
+  <w:style w:type="character" w:customStyle="1" w:styleId="FooterChar">
+    <w:name w:val="Footer Char"/>
+    <w:basedOn w:val="DefaultParagraphFont"/>
+    <w:link w:val="Footer"/>
     <w:uiPriority w:val="99"/>
     <w:rsid w:val="009F6B04"/>
     <w:rPr>
@@ -11518,7 +11682,7 @@
 </file>
 
 <file path=customXml/itemProps1.xml><?xml version="1.0" encoding="utf-8"?>
-<ds:datastoreItem xmlns:ds="http://schemas.openxmlformats.org/officeDocument/2006/customXml" ds:itemID="{1439E92B-2B51-4B73-9098-6239487C5702}">
+<ds:datastoreItem xmlns:ds="http://schemas.openxmlformats.org/officeDocument/2006/customXml" ds:itemID="{9E7CE303-F497-4E0B-A981-53A538A5EB17}">
   <ds:schemaRefs>
     <ds:schemaRef ds:uri="http://schemas.openxmlformats.org/officeDocument/2006/bibliography"/>
   </ds:schemaRefs>

</xml_diff>

<commit_message>
add get userprofile and userlist api
</commit_message>
<xml_diff>
--- a/doc/read-api.docx
+++ b/doc/read-api.docx
@@ -1019,10 +1019,10 @@
         <w:t>secretKey</w:t>
       </w:r>
       <w:r>
-        <w:t xml:space="preserve">: </w:t>
-      </w:r>
-      <w:r>
-        <w:t>"-----BEGIN PUBLIC KEY-----\r\nMIGfMA0GCSqGSIb3DQEBAQUAA4GNADCBiQKBgQDXfH0eMqhpOxaDNyWZ1yjjv15f\r\n7qm0hnllBDLwI7O1ANYSStEQaqC3JS3dbx76OI2rhukFu2+f38jY4uJWc1FA3PuB\r\n1Ko1rtDIpmz2e0Gb2Qlx/h4qUkLuNdZGn8oa+xAvP4r7LrLQXgBj6KOwRfSvRYfU\r\ny4o9otafl9Dg6WmwRwIDAQAB\r\n-----END PUBLIC KEY-----"</w:t>
+        <w:t>:</w:t>
+      </w:r>
+      <w:r>
+        <w:t>"r\nMIGfMA0GCSqGSIb3DQEBAQUAA4GNADCBiQKBgQDXfH0eMqhpOxaDNyWZ1yjjv15f\r\n7qm0hnllBDLwI7O1ANYSStEQaqC3JS3dbx76OI2rhukFu2+f38jY4uJWc1FA3PuB\r\n1Ko1rtDIpmz2e0Gb2Qlx/h4qUkLuNdZGn8oa+xAvP4r7LrLQXgBj6KOwRfSvRYfU\r\ny4o9otafl9Dg6WmwRwIDAQAB\r\n"</w:t>
       </w:r>
     </w:p>
     <w:p>
@@ -1057,7 +1057,6 @@
         <w:spacing w:line="240" w:lineRule="auto"/>
       </w:pPr>
       <w:r>
-        <w:lastRenderedPageBreak/>
         <w:t>}</w:t>
       </w:r>
     </w:p>
@@ -1792,6 +1791,7 @@
               <w:rPr>
                 <w:b w:val="0"/>
               </w:rPr>
+              <w:lastRenderedPageBreak/>
               <w:t>telephone</w:t>
             </w:r>
           </w:p>
@@ -2650,7 +2650,6 @@
           <w:sz w:val="21"/>
           <w:szCs w:val="21"/>
         </w:rPr>
-        <w:lastRenderedPageBreak/>
         <w:t>data</w:t>
       </w:r>
       <w:r>
@@ -3199,6 +3198,7 @@
         <w:spacing w:line="240" w:lineRule="auto"/>
       </w:pPr>
       <w:r>
+        <w:lastRenderedPageBreak/>
         <w:t>Fail</w:t>
       </w:r>
       <w:r>
@@ -5449,7 +5449,6 @@
           <w:sz w:val="21"/>
           <w:szCs w:val="21"/>
         </w:rPr>
-        <w:lastRenderedPageBreak/>
         <w:t>Desc</w:t>
       </w:r>
       <w:r>
@@ -7170,9 +7169,6 @@
               <w:spacing w:line="360" w:lineRule="auto"/>
               <w:jc w:val="center"/>
               <w:cnfStyle w:val="000000100000" w:firstRow="0" w:lastRow="0" w:firstColumn="0" w:lastColumn="0" w:oddVBand="0" w:evenVBand="0" w:oddHBand="1" w:evenHBand="0" w:firstRowFirstColumn="0" w:firstRowLastColumn="0" w:lastRowFirstColumn="0" w:lastRowLastColumn="0"/>
-              <w:rPr>
-                <w:rFonts w:hint="eastAsia"/>
-              </w:rPr>
             </w:pPr>
             <w:r>
               <w:rPr>
@@ -7500,16 +7496,7 @@
         <w:ind w:left="720" w:firstLine="720"/>
       </w:pPr>
       <w:r>
-        <w:t xml:space="preserve">token: </w:t>
-      </w:r>
-      <w:r>
-        <w:t>"</w:t>
-      </w:r>
-      <w:r>
-        <w:t>UUID</w:t>
-      </w:r>
-      <w:r>
-        <w:t>"</w:t>
+        <w:t>token: "UUID"</w:t>
       </w:r>
     </w:p>
     <w:p>
@@ -7827,7 +7814,6 @@
           <w:sz w:val="21"/>
           <w:szCs w:val="21"/>
         </w:rPr>
-        <w:lastRenderedPageBreak/>
         <w:t>Method</w:t>
       </w:r>
       <w:r>
@@ -8998,6 +8984,7 @@
                 <w:rFonts w:hint="eastAsia"/>
                 <w:b w:val="0"/>
               </w:rPr>
+              <w:lastRenderedPageBreak/>
               <w:t>参数名</w:t>
             </w:r>
           </w:p>
@@ -9329,8 +9316,6 @@
             <w:r>
               <w:t>String</w:t>
             </w:r>
-            <w:bookmarkStart w:id="3" w:name="_GoBack"/>
-            <w:bookmarkEnd w:id="3"/>
           </w:p>
         </w:tc>
         <w:tc>
@@ -9342,9 +9327,6 @@
               <w:spacing w:line="360" w:lineRule="auto"/>
               <w:jc w:val="center"/>
               <w:cnfStyle w:val="000000000000" w:firstRow="0" w:lastRow="0" w:firstColumn="0" w:lastColumn="0" w:oddVBand="0" w:evenVBand="0" w:oddHBand="0" w:evenHBand="0" w:firstRowFirstColumn="0" w:firstRowLastColumn="0" w:lastRowFirstColumn="0" w:lastRowLastColumn="0"/>
-              <w:rPr>
-                <w:rFonts w:hint="eastAsia"/>
-              </w:rPr>
             </w:pPr>
             <w:r>
               <w:rPr>
@@ -9477,8 +9459,1708 @@
         <w:ind w:left="1440" w:firstLine="720"/>
       </w:pPr>
       <w:r>
+        <w:t>"_id": "59e07ba748104a2d60a6c0bd",</w:t>
+      </w:r>
+    </w:p>
+    <w:p>
+      <w:pPr>
+        <w:spacing w:line="240" w:lineRule="auto"/>
+        <w:ind w:left="1440" w:firstLine="720"/>
+      </w:pPr>
+      <w:r>
+        <w:t>"telephone": "13631210000",</w:t>
+      </w:r>
+    </w:p>
+    <w:p>
+      <w:pPr>
+        <w:spacing w:line="240" w:lineRule="auto"/>
+        <w:ind w:left="1440" w:firstLine="720"/>
+      </w:pPr>
+      <w:r>
+        <w:t>"password": "eyJ0eXAiOiJKV1QiLCJhbGciOiJIUzI1NiJ9.IjEyMzQ1NiI.ZV8PqvhDmhbB1S8pSF-PEXXJxoyoJWc_Zs6QSH5wFKc",</w:t>
+      </w:r>
+    </w:p>
+    <w:p>
+      <w:pPr>
+        <w:spacing w:line="240" w:lineRule="auto"/>
+        <w:ind w:left="1440" w:firstLine="720"/>
+      </w:pPr>
+      <w:r>
+        <w:t>"nickname": "Jamestest3",</w:t>
+      </w:r>
+    </w:p>
+    <w:p>
+      <w:pPr>
+        <w:spacing w:line="240" w:lineRule="auto"/>
+        <w:ind w:left="1440" w:firstLine="720"/>
+      </w:pPr>
+      <w:r>
+        <w:t>"__v": 0,</w:t>
+      </w:r>
+    </w:p>
+    <w:p>
+      <w:pPr>
+        <w:spacing w:line="240" w:lineRule="auto"/>
+        <w:ind w:left="1440" w:firstLine="720"/>
+      </w:pPr>
+      <w:r>
+        <w:t>"meta": {</w:t>
+      </w:r>
+    </w:p>
+    <w:p>
+      <w:pPr>
+        <w:spacing w:line="240" w:lineRule="auto"/>
+        <w:ind w:left="2160" w:firstLine="720"/>
+      </w:pPr>
+      <w:r>
+        <w:t>"updateAt": "2017-10-13T08:39:03.826Z",</w:t>
+      </w:r>
+    </w:p>
+    <w:p>
+      <w:pPr>
+        <w:spacing w:line="240" w:lineRule="auto"/>
+        <w:ind w:left="2160" w:firstLine="720"/>
+      </w:pPr>
+      <w:r>
+        <w:t>"createAt": "2017-10-13T08:39:03.826Z"</w:t>
+      </w:r>
+    </w:p>
+    <w:p>
+      <w:pPr>
+        <w:spacing w:line="240" w:lineRule="auto"/>
+        <w:ind w:left="1440" w:firstLine="720"/>
+      </w:pPr>
+      <w:r>
+        <w:t>},</w:t>
+      </w:r>
+    </w:p>
+    <w:p>
+      <w:pPr>
+        <w:spacing w:line="240" w:lineRule="auto"/>
+        <w:ind w:left="1440" w:firstLine="720"/>
+      </w:pPr>
+      <w:r>
+        <w:t>"status": true,</w:t>
+      </w:r>
+    </w:p>
+    <w:p>
+      <w:pPr>
+        <w:spacing w:line="240" w:lineRule="auto"/>
+        <w:ind w:left="1440" w:firstLine="720"/>
+      </w:pPr>
+      <w:r>
+        <w:t>"role": 0,</w:t>
+      </w:r>
+    </w:p>
+    <w:p>
+      <w:pPr>
+        <w:spacing w:line="240" w:lineRule="auto"/>
+        <w:ind w:left="1440" w:firstLine="720"/>
+      </w:pPr>
+      <w:r>
+        <w:t>"deviceID</w:t>
+      </w:r>
+      <w:r>
+        <w:t>": "",</w:t>
+      </w:r>
+    </w:p>
+    <w:p>
+      <w:pPr>
+        <w:spacing w:line="240" w:lineRule="auto"/>
+        <w:ind w:left="1440" w:firstLine="720"/>
+      </w:pPr>
+      <w:r>
+        <w:t>"expires": "2017-10-14T09:29:32.722Z",</w:t>
+      </w:r>
+    </w:p>
+    <w:p>
+      <w:pPr>
+        <w:spacing w:line="240" w:lineRule="auto"/>
+        <w:ind w:left="1440" w:firstLine="720"/>
+      </w:pPr>
+      <w:r>
+        <w:t>"token": "7y6GxZZ7Kj34b33ZABcyG4AHmMmJ4WJJ",</w:t>
+      </w:r>
+    </w:p>
+    <w:p>
+      <w:pPr>
+        <w:spacing w:line="240" w:lineRule="auto"/>
+        <w:ind w:left="1440" w:firstLine="720"/>
+      </w:pPr>
+      <w:r>
+        <w:t>"signature": "This guy is lazy. He doesn't fill in anything...",</w:t>
+      </w:r>
+    </w:p>
+    <w:p>
+      <w:pPr>
+        <w:spacing w:line="240" w:lineRule="auto"/>
+        <w:ind w:left="1440" w:firstLine="720"/>
+      </w:pPr>
+      <w:r>
         <w:lastRenderedPageBreak/>
-        <w:t>"_id": "59e07ba748104a2d60a6c0bd",</w:t>
+        <w:t>"male": false</w:t>
+      </w:r>
+    </w:p>
+    <w:p>
+      <w:pPr>
+        <w:spacing w:line="240" w:lineRule="auto"/>
+        <w:ind w:left="720" w:firstLine="720"/>
+      </w:pPr>
+      <w:r>
+        <w:t>},</w:t>
+      </w:r>
+    </w:p>
+    <w:p>
+      <w:pPr>
+        <w:spacing w:line="240" w:lineRule="auto"/>
+        <w:ind w:left="720" w:firstLine="720"/>
+      </w:pPr>
+      <w:r>
+        <w:t>v</w:t>
+      </w:r>
+      <w:r>
+        <w:t>erifyTelephone: false, (value: true / false)</w:t>
+      </w:r>
+    </w:p>
+    <w:p>
+      <w:pPr>
+        <w:spacing w:line="240" w:lineRule="auto"/>
+        <w:ind w:left="720" w:firstLine="720"/>
+      </w:pPr>
+      <w:r>
+        <w:t>secretKey</w:t>
+      </w:r>
+      <w:r>
+        <w:t>: "DE_MA_XI_YA!!!"</w:t>
+      </w:r>
+      <w:r>
+        <w:t xml:space="preserve"> </w:t>
+      </w:r>
+      <w:r>
+        <w:t>,</w:t>
+      </w:r>
+    </w:p>
+    <w:p>
+      <w:pPr>
+        <w:spacing w:line="240" w:lineRule="auto"/>
+        <w:ind w:left="720" w:firstLine="720"/>
+      </w:pPr>
+      <w:r>
+        <w:t>token: "UUID"</w:t>
+      </w:r>
+    </w:p>
+    <w:p>
+      <w:pPr>
+        <w:spacing w:line="240" w:lineRule="auto"/>
+        <w:ind w:firstLine="720"/>
+      </w:pPr>
+      <w:r>
+        <w:t>},</w:t>
+      </w:r>
+    </w:p>
+    <w:p>
+      <w:pPr>
+        <w:spacing w:line="240" w:lineRule="auto"/>
+        <w:ind w:firstLine="720"/>
+      </w:pPr>
+      <w:r>
+        <w:t>message</w:t>
+      </w:r>
+      <w:r>
+        <w:t>: “</w:t>
+      </w:r>
+      <w:r>
+        <w:t>Login success, welcome</w:t>
+      </w:r>
+      <w:r>
+        <w:t>”</w:t>
+      </w:r>
+    </w:p>
+    <w:p>
+      <w:pPr>
+        <w:spacing w:line="240" w:lineRule="auto"/>
+      </w:pPr>
+      <w:r>
+        <w:t>}</w:t>
+      </w:r>
+    </w:p>
+    <w:p>
+      <w:pPr>
+        <w:spacing w:line="240" w:lineRule="auto"/>
+      </w:pPr>
+    </w:p>
+    <w:p>
+      <w:pPr>
+        <w:spacing w:line="240" w:lineRule="auto"/>
+      </w:pPr>
+      <w:r>
+        <w:t>Fail</w:t>
+      </w:r>
+      <w:r>
+        <w:rPr>
+          <w:rFonts w:hint="eastAsia"/>
+        </w:rPr>
+        <w:t>：</w:t>
+      </w:r>
+    </w:p>
+    <w:p>
+      <w:pPr>
+        <w:spacing w:line="240" w:lineRule="auto"/>
+      </w:pPr>
+      <w:r>
+        <w:rPr>
+          <w:rFonts w:hint="eastAsia"/>
+        </w:rPr>
+        <w:t>{</w:t>
+      </w:r>
+    </w:p>
+    <w:p>
+      <w:pPr>
+        <w:spacing w:line="240" w:lineRule="auto"/>
+        <w:ind w:firstLine="720"/>
+      </w:pPr>
+      <w:r>
+        <w:t xml:space="preserve">status: </w:t>
+      </w:r>
+      <w:r>
+        <w:t>400</w:t>
+      </w:r>
+      <w:r>
+        <w:t>,</w:t>
+      </w:r>
+    </w:p>
+    <w:p>
+      <w:pPr>
+        <w:spacing w:line="240" w:lineRule="auto"/>
+        <w:ind w:firstLine="720"/>
+      </w:pPr>
+      <w:r>
+        <w:t>data: {},</w:t>
+      </w:r>
+    </w:p>
+    <w:p>
+      <w:pPr>
+        <w:spacing w:line="240" w:lineRule="auto"/>
+        <w:ind w:firstLine="720"/>
+      </w:pPr>
+      <w:r>
+        <w:t>message</w:t>
+      </w:r>
+      <w:r>
+        <w:t xml:space="preserve">: </w:t>
+      </w:r>
+      <w:r>
+        <w:t>"Sorry, Your password is invalid"</w:t>
+      </w:r>
+    </w:p>
+    <w:p>
+      <w:pPr>
+        <w:spacing w:line="240" w:lineRule="auto"/>
+      </w:pPr>
+      <w:r>
+        <w:t>}</w:t>
+      </w:r>
+    </w:p>
+    <w:p>
+      <w:pPr>
+        <w:spacing w:line="240" w:lineRule="auto"/>
+      </w:pPr>
+    </w:p>
+    <w:p>
+      <w:pPr>
+        <w:spacing w:line="240" w:lineRule="auto"/>
+      </w:pPr>
+    </w:p>
+    <w:p>
+      <w:pPr>
+        <w:wordWrap w:val="0"/>
+        <w:spacing w:before="100" w:beforeAutospacing="1" w:after="240" w:line="240" w:lineRule="auto"/>
+        <w:outlineLvl w:val="3"/>
+        <w:rPr>
+          <w:rFonts w:ascii="Helvetica" w:hAnsi="Helvetica" w:cs="Helvetica" w:hint="eastAsia"/>
+          <w:b/>
+          <w:bCs/>
+          <w:color w:val="333333"/>
+          <w:sz w:val="30"/>
+          <w:szCs w:val="30"/>
+        </w:rPr>
+      </w:pPr>
+      <w:r>
+        <w:rPr>
+          <w:rFonts w:ascii="Helvetica" w:eastAsia="Times New Roman" w:hAnsi="Helvetica" w:cs="Helvetica"/>
+          <w:b/>
+          <w:bCs/>
+          <w:color w:val="333333"/>
+          <w:sz w:val="30"/>
+          <w:szCs w:val="30"/>
+        </w:rPr>
+        <w:t xml:space="preserve">6. </w:t>
+      </w:r>
+      <w:r>
+        <w:rPr>
+          <w:rFonts w:ascii="Helvetica" w:hAnsi="Helvetica" w:cs="Helvetica" w:hint="eastAsia"/>
+          <w:b/>
+          <w:bCs/>
+          <w:color w:val="333333"/>
+          <w:sz w:val="30"/>
+          <w:szCs w:val="30"/>
+        </w:rPr>
+        <w:t>获取好友</w:t>
+      </w:r>
+      <w:r>
+        <w:rPr>
+          <w:rFonts w:ascii="Helvetica" w:hAnsi="Helvetica" w:cs="Helvetica" w:hint="eastAsia"/>
+          <w:b/>
+          <w:bCs/>
+          <w:color w:val="333333"/>
+          <w:sz w:val="30"/>
+          <w:szCs w:val="30"/>
+        </w:rPr>
+        <w:t>/</w:t>
+      </w:r>
+      <w:r>
+        <w:rPr>
+          <w:rFonts w:ascii="Helvetica" w:hAnsi="Helvetica" w:cs="Helvetica" w:hint="eastAsia"/>
+          <w:b/>
+          <w:bCs/>
+          <w:color w:val="333333"/>
+          <w:sz w:val="30"/>
+          <w:szCs w:val="30"/>
+        </w:rPr>
+        <w:t>个人信息资料</w:t>
+      </w:r>
+    </w:p>
+    <w:p>
+      <w:pPr>
+        <w:numPr>
+          <w:ilvl w:val="0"/>
+          <w:numId w:val="2"/>
+        </w:numPr>
+        <w:wordWrap w:val="0"/>
+        <w:spacing w:after="0" w:line="360" w:lineRule="auto"/>
+        <w:ind w:left="0"/>
+        <w:outlineLvl w:val="5"/>
+        <w:rPr>
+          <w:rFonts w:ascii="Helvetica" w:eastAsia="Times New Roman" w:hAnsi="Helvetica" w:cs="Helvetica"/>
+          <w:bCs/>
+          <w:color w:val="777777"/>
+          <w:sz w:val="21"/>
+          <w:szCs w:val="21"/>
+        </w:rPr>
+      </w:pPr>
+      <w:r>
+        <w:rPr>
+          <w:rFonts w:ascii="Helvetica" w:eastAsia="Times New Roman" w:hAnsi="Helvetica" w:cs="Helvetica"/>
+          <w:bCs/>
+          <w:color w:val="777777"/>
+          <w:sz w:val="21"/>
+          <w:szCs w:val="21"/>
+        </w:rPr>
+        <w:t>API</w:t>
+      </w:r>
+      <w:r>
+        <w:rPr>
+          <w:rFonts w:ascii="Microsoft YaHei" w:eastAsia="Microsoft YaHei" w:hAnsi="Microsoft YaHei" w:cs="Microsoft YaHei" w:hint="eastAsia"/>
+          <w:bCs/>
+          <w:color w:val="777777"/>
+          <w:sz w:val="21"/>
+          <w:szCs w:val="21"/>
+        </w:rPr>
+        <w:t>：</w:t>
+      </w:r>
+      <w:r>
+        <w:rPr>
+          <w:rFonts w:ascii="Helvetica" w:eastAsia="Times New Roman" w:hAnsi="Helvetica" w:cs="Helvetica"/>
+          <w:bCs/>
+          <w:color w:val="777777"/>
+          <w:sz w:val="21"/>
+          <w:szCs w:val="21"/>
+        </w:rPr>
+        <w:t> </w:t>
+      </w:r>
+      <w:r>
+        <w:rPr>
+          <w:rFonts w:ascii="Helvetica" w:eastAsia="Times New Roman" w:hAnsi="Helvetica" w:cs="Helvetica"/>
+          <w:sz w:val="21"/>
+          <w:szCs w:val="21"/>
+        </w:rPr>
+        <w:t>http</w:t>
+      </w:r>
+      <w:r>
+        <w:rPr>
+          <w:rFonts w:ascii="Helvetica" w:eastAsia="Times New Roman" w:hAnsi="Helvetica" w:cs="Helvetica"/>
+          <w:sz w:val="21"/>
+          <w:szCs w:val="21"/>
+        </w:rPr>
+        <w:t>://{HOST}/{VERSION}/api/user/getUserProfile</w:t>
+      </w:r>
+    </w:p>
+    <w:p>
+      <w:pPr>
+        <w:numPr>
+          <w:ilvl w:val="0"/>
+          <w:numId w:val="2"/>
+        </w:numPr>
+        <w:wordWrap w:val="0"/>
+        <w:spacing w:after="0" w:line="360" w:lineRule="auto"/>
+        <w:ind w:left="0"/>
+        <w:outlineLvl w:val="5"/>
+        <w:rPr>
+          <w:rFonts w:ascii="Helvetica" w:eastAsia="Times New Roman" w:hAnsi="Helvetica" w:cs="Helvetica"/>
+          <w:bCs/>
+          <w:color w:val="777777"/>
+          <w:sz w:val="21"/>
+          <w:szCs w:val="21"/>
+        </w:rPr>
+      </w:pPr>
+      <w:r>
+        <w:rPr>
+          <w:rFonts w:ascii="Helvetica" w:eastAsia="Times New Roman" w:hAnsi="Helvetica" w:cs="Helvetica"/>
+          <w:bCs/>
+          <w:color w:val="777777"/>
+          <w:sz w:val="21"/>
+          <w:szCs w:val="21"/>
+        </w:rPr>
+        <w:t>Method</w:t>
+      </w:r>
+      <w:r>
+        <w:rPr>
+          <w:rFonts w:ascii="Microsoft YaHei" w:eastAsia="Microsoft YaHei" w:hAnsi="Microsoft YaHei" w:cs="Microsoft YaHei" w:hint="eastAsia"/>
+          <w:bCs/>
+          <w:color w:val="777777"/>
+          <w:sz w:val="21"/>
+          <w:szCs w:val="21"/>
+        </w:rPr>
+        <w:t>：</w:t>
+      </w:r>
+      <w:r>
+        <w:rPr>
+          <w:rFonts w:ascii="Helvetica" w:eastAsia="Times New Roman" w:hAnsi="Helvetica" w:cs="Helvetica"/>
+          <w:bCs/>
+          <w:color w:val="777777"/>
+          <w:sz w:val="21"/>
+          <w:szCs w:val="21"/>
+        </w:rPr>
+        <w:t xml:space="preserve"> POST</w:t>
+      </w:r>
+    </w:p>
+    <w:p>
+      <w:pPr>
+        <w:numPr>
+          <w:ilvl w:val="0"/>
+          <w:numId w:val="2"/>
+        </w:numPr>
+        <w:wordWrap w:val="0"/>
+        <w:spacing w:after="0" w:line="360" w:lineRule="auto"/>
+        <w:ind w:left="0"/>
+        <w:outlineLvl w:val="5"/>
+        <w:rPr>
+          <w:rFonts w:ascii="Helvetica" w:eastAsia="Times New Roman" w:hAnsi="Helvetica" w:cs="Helvetica"/>
+          <w:bCs/>
+          <w:color w:val="777777"/>
+          <w:sz w:val="21"/>
+          <w:szCs w:val="21"/>
+        </w:rPr>
+      </w:pPr>
+      <w:r>
+        <w:rPr>
+          <w:rFonts w:ascii="Helvetica" w:eastAsia="Times New Roman" w:hAnsi="Helvetica" w:cs="Helvetica"/>
+          <w:bCs/>
+          <w:color w:val="777777"/>
+          <w:sz w:val="21"/>
+          <w:szCs w:val="21"/>
+        </w:rPr>
+        <w:t>Desc</w:t>
+      </w:r>
+      <w:r>
+        <w:rPr>
+          <w:rFonts w:ascii="Microsoft YaHei" w:eastAsia="Microsoft YaHei" w:hAnsi="Microsoft YaHei" w:cs="Microsoft YaHei" w:hint="eastAsia"/>
+          <w:bCs/>
+          <w:color w:val="777777"/>
+          <w:sz w:val="21"/>
+          <w:szCs w:val="21"/>
+        </w:rPr>
+        <w:t>：</w:t>
+      </w:r>
+      <w:r>
+        <w:rPr>
+          <w:rFonts w:ascii="Helvetica" w:eastAsia="Times New Roman" w:hAnsi="Helvetica" w:cs="Helvetica"/>
+          <w:bCs/>
+          <w:color w:val="777777"/>
+          <w:sz w:val="21"/>
+          <w:szCs w:val="21"/>
+        </w:rPr>
+        <w:t xml:space="preserve"> </w:t>
+      </w:r>
+      <w:r>
+        <w:rPr>
+          <w:rFonts w:ascii="Microsoft YaHei" w:eastAsia="Microsoft YaHei" w:hAnsi="Microsoft YaHei" w:cs="Microsoft YaHei" w:hint="eastAsia"/>
+          <w:bCs/>
+          <w:color w:val="777777"/>
+          <w:sz w:val="21"/>
+          <w:szCs w:val="21"/>
+        </w:rPr>
+        <w:t>获取个人、</w:t>
+      </w:r>
+      <w:r>
+        <w:rPr>
+          <w:rFonts w:ascii="Microsoft YaHei" w:eastAsia="Microsoft YaHei" w:hAnsi="Microsoft YaHei" w:cs="Microsoft YaHei"/>
+          <w:bCs/>
+          <w:color w:val="777777"/>
+          <w:sz w:val="21"/>
+          <w:szCs w:val="21"/>
+        </w:rPr>
+        <w:t>好友资料</w:t>
+      </w:r>
+      <w:r>
+        <w:rPr>
+          <w:rFonts w:ascii="Microsoft YaHei" w:eastAsia="Microsoft YaHei" w:hAnsi="Microsoft YaHei" w:cs="Microsoft YaHei" w:hint="eastAsia"/>
+          <w:bCs/>
+          <w:color w:val="777777"/>
+          <w:sz w:val="21"/>
+          <w:szCs w:val="21"/>
+        </w:rPr>
+        <w:t>信息</w:t>
+      </w:r>
+    </w:p>
+    <w:p>
+      <w:pPr>
+        <w:numPr>
+          <w:ilvl w:val="0"/>
+          <w:numId w:val="2"/>
+        </w:numPr>
+        <w:wordWrap w:val="0"/>
+        <w:spacing w:after="0" w:line="360" w:lineRule="auto"/>
+        <w:ind w:left="0"/>
+        <w:outlineLvl w:val="5"/>
+        <w:rPr>
+          <w:rFonts w:ascii="Helvetica" w:eastAsia="Times New Roman" w:hAnsi="Helvetica" w:cs="Helvetica"/>
+          <w:bCs/>
+          <w:color w:val="777777"/>
+          <w:sz w:val="21"/>
+          <w:szCs w:val="21"/>
+        </w:rPr>
+      </w:pPr>
+      <w:r>
+        <w:rPr>
+          <w:rFonts w:ascii="Helvetica" w:hAnsi="Helvetica" w:cs="Helvetica" w:hint="eastAsia"/>
+          <w:bCs/>
+          <w:color w:val="777777"/>
+          <w:sz w:val="21"/>
+          <w:szCs w:val="21"/>
+        </w:rPr>
+        <w:t>请求</w:t>
+      </w:r>
+      <w:r>
+        <w:rPr>
+          <w:rFonts w:ascii="Helvetica" w:hAnsi="Helvetica" w:cs="Helvetica"/>
+          <w:bCs/>
+          <w:color w:val="777777"/>
+          <w:sz w:val="21"/>
+          <w:szCs w:val="21"/>
+        </w:rPr>
+        <w:t>参数</w:t>
+      </w:r>
+      <w:r>
+        <w:rPr>
+          <w:rFonts w:ascii="Helvetica" w:hAnsi="Helvetica" w:cs="Helvetica" w:hint="eastAsia"/>
+          <w:bCs/>
+          <w:color w:val="777777"/>
+          <w:sz w:val="21"/>
+          <w:szCs w:val="21"/>
+        </w:rPr>
+        <w:t>：</w:t>
+      </w:r>
+      <w:r>
+        <w:rPr>
+          <w:rFonts w:ascii="Helvetica" w:hAnsi="Helvetica" w:cs="Helvetica" w:hint="eastAsia"/>
+          <w:bCs/>
+          <w:color w:val="777777"/>
+          <w:sz w:val="21"/>
+          <w:szCs w:val="21"/>
+        </w:rPr>
+        <w:t>e.</w:t>
+      </w:r>
+      <w:r>
+        <w:rPr>
+          <w:rFonts w:ascii="Helvetica" w:hAnsi="Helvetica" w:cs="Helvetica"/>
+          <w:bCs/>
+          <w:color w:val="777777"/>
+          <w:sz w:val="21"/>
+          <w:szCs w:val="21"/>
+        </w:rPr>
+        <w:t xml:space="preserve">g. </w:t>
+      </w:r>
+      <w:r>
+        <w:rPr>
+          <w:rFonts w:ascii="Helvetica" w:hAnsi="Helvetica" w:cs="Helvetica" w:hint="eastAsia"/>
+          <w:bCs/>
+          <w:color w:val="777777"/>
+          <w:sz w:val="21"/>
+          <w:szCs w:val="21"/>
+        </w:rPr>
+        <w:t>{</w:t>
+      </w:r>
+      <w:r>
+        <w:rPr>
+          <w:rFonts w:ascii="Helvetica" w:hAnsi="Helvetica" w:cs="Helvetica"/>
+          <w:bCs/>
+          <w:color w:val="777777"/>
+          <w:sz w:val="21"/>
+          <w:szCs w:val="21"/>
+        </w:rPr>
+        <w:t>token</w:t>
+      </w:r>
+      <w:r>
+        <w:rPr>
+          <w:rFonts w:ascii="Helvetica" w:hAnsi="Helvetica" w:cs="Helvetica"/>
+          <w:bCs/>
+          <w:color w:val="777777"/>
+          <w:sz w:val="21"/>
+          <w:szCs w:val="21"/>
+        </w:rPr>
+        <w:t>: “</w:t>
+      </w:r>
+      <w:r>
+        <w:rPr>
+          <w:rFonts w:ascii="Helvetica" w:hAnsi="Helvetica" w:cs="Helvetica"/>
+          <w:bCs/>
+          <w:color w:val="777777"/>
+          <w:sz w:val="21"/>
+          <w:szCs w:val="21"/>
+        </w:rPr>
+        <w:t>current user’s token</w:t>
+      </w:r>
+      <w:r>
+        <w:rPr>
+          <w:rFonts w:ascii="Helvetica" w:hAnsi="Helvetica" w:cs="Helvetica"/>
+          <w:bCs/>
+          <w:color w:val="777777"/>
+          <w:sz w:val="21"/>
+          <w:szCs w:val="21"/>
+        </w:rPr>
+        <w:t xml:space="preserve">”, telephone: </w:t>
+      </w:r>
+      <w:r>
+        <w:rPr>
+          <w:rFonts w:ascii="Helvetica" w:hAnsi="Helvetica" w:cs="Helvetica"/>
+          <w:bCs/>
+          <w:color w:val="777777"/>
+          <w:sz w:val="21"/>
+          <w:szCs w:val="21"/>
+        </w:rPr>
+        <w:t>“13621004542”</w:t>
+      </w:r>
+      <w:r>
+        <w:rPr>
+          <w:rFonts w:ascii="Helvetica" w:hAnsi="Helvetica" w:cs="Helvetica"/>
+          <w:bCs/>
+          <w:color w:val="777777"/>
+          <w:sz w:val="21"/>
+          <w:szCs w:val="21"/>
+        </w:rPr>
+        <w:t xml:space="preserve"> </w:t>
+      </w:r>
+      <w:r>
+        <w:rPr>
+          <w:rFonts w:ascii="Helvetica" w:hAnsi="Helvetica" w:cs="Helvetica" w:hint="eastAsia"/>
+          <w:bCs/>
+          <w:color w:val="777777"/>
+          <w:sz w:val="21"/>
+          <w:szCs w:val="21"/>
+        </w:rPr>
+        <w:t>}</w:t>
+      </w:r>
+    </w:p>
+    <w:tbl>
+      <w:tblPr>
+        <w:tblStyle w:val="PlainTable1"/>
+        <w:tblW w:w="0" w:type="auto"/>
+        <w:tblLook w:val="04A0" w:firstRow="1" w:lastRow="0" w:firstColumn="1" w:lastColumn="0" w:noHBand="0" w:noVBand="1"/>
+      </w:tblPr>
+      <w:tblGrid>
+        <w:gridCol w:w="1935"/>
+        <w:gridCol w:w="1885"/>
+        <w:gridCol w:w="2005"/>
+        <w:gridCol w:w="1935"/>
+      </w:tblGrid>
+      <w:tr>
+        <w:trPr>
+          <w:cnfStyle w:val="100000000000" w:firstRow="1" w:lastRow="0" w:firstColumn="0" w:lastColumn="0" w:oddVBand="0" w:evenVBand="0" w:oddHBand="0" w:evenHBand="0" w:firstRowFirstColumn="0" w:firstRowLastColumn="0" w:lastRowFirstColumn="0" w:lastRowLastColumn="0"/>
+        </w:trPr>
+        <w:tc>
+          <w:tcPr>
+            <w:cnfStyle w:val="001000000000" w:firstRow="0" w:lastRow="0" w:firstColumn="1" w:lastColumn="0" w:oddVBand="0" w:evenVBand="0" w:oddHBand="0" w:evenHBand="0" w:firstRowFirstColumn="0" w:firstRowLastColumn="0" w:lastRowFirstColumn="0" w:lastRowLastColumn="0"/>
+            <w:tcW w:w="1935" w:type="dxa"/>
+          </w:tcPr>
+          <w:p>
+            <w:pPr>
+              <w:spacing w:line="360" w:lineRule="auto"/>
+              <w:jc w:val="center"/>
+              <w:rPr>
+                <w:b w:val="0"/>
+              </w:rPr>
+            </w:pPr>
+            <w:r>
+              <w:rPr>
+                <w:rFonts w:hint="eastAsia"/>
+                <w:b w:val="0"/>
+              </w:rPr>
+              <w:t>参数名</w:t>
+            </w:r>
+          </w:p>
+        </w:tc>
+        <w:tc>
+          <w:tcPr>
+            <w:tcW w:w="1885" w:type="dxa"/>
+          </w:tcPr>
+          <w:p>
+            <w:pPr>
+              <w:spacing w:line="360" w:lineRule="auto"/>
+              <w:jc w:val="center"/>
+              <w:cnfStyle w:val="100000000000" w:firstRow="1" w:lastRow="0" w:firstColumn="0" w:lastColumn="0" w:oddVBand="0" w:evenVBand="0" w:oddHBand="0" w:evenHBand="0" w:firstRowFirstColumn="0" w:firstRowLastColumn="0" w:lastRowFirstColumn="0" w:lastRowLastColumn="0"/>
+              <w:rPr>
+                <w:b w:val="0"/>
+              </w:rPr>
+            </w:pPr>
+            <w:r>
+              <w:rPr>
+                <w:rFonts w:hint="eastAsia"/>
+                <w:b w:val="0"/>
+              </w:rPr>
+              <w:t>类型</w:t>
+            </w:r>
+          </w:p>
+        </w:tc>
+        <w:tc>
+          <w:tcPr>
+            <w:tcW w:w="2005" w:type="dxa"/>
+          </w:tcPr>
+          <w:p>
+            <w:pPr>
+              <w:spacing w:line="360" w:lineRule="auto"/>
+              <w:jc w:val="center"/>
+              <w:cnfStyle w:val="100000000000" w:firstRow="1" w:lastRow="0" w:firstColumn="0" w:lastColumn="0" w:oddVBand="0" w:evenVBand="0" w:oddHBand="0" w:evenHBand="0" w:firstRowFirstColumn="0" w:firstRowLastColumn="0" w:lastRowFirstColumn="0" w:lastRowLastColumn="0"/>
+              <w:rPr>
+                <w:b w:val="0"/>
+              </w:rPr>
+            </w:pPr>
+            <w:r>
+              <w:rPr>
+                <w:rFonts w:hint="eastAsia"/>
+                <w:b w:val="0"/>
+              </w:rPr>
+              <w:t>说明</w:t>
+            </w:r>
+          </w:p>
+        </w:tc>
+        <w:tc>
+          <w:tcPr>
+            <w:tcW w:w="1935" w:type="dxa"/>
+          </w:tcPr>
+          <w:p>
+            <w:pPr>
+              <w:spacing w:line="360" w:lineRule="auto"/>
+              <w:jc w:val="center"/>
+              <w:cnfStyle w:val="100000000000" w:firstRow="1" w:lastRow="0" w:firstColumn="0" w:lastColumn="0" w:oddVBand="0" w:evenVBand="0" w:oddHBand="0" w:evenHBand="0" w:firstRowFirstColumn="0" w:firstRowLastColumn="0" w:lastRowFirstColumn="0" w:lastRowLastColumn="0"/>
+              <w:rPr>
+                <w:b w:val="0"/>
+              </w:rPr>
+            </w:pPr>
+            <w:r>
+              <w:rPr>
+                <w:rFonts w:hint="eastAsia"/>
+                <w:b w:val="0"/>
+              </w:rPr>
+              <w:t>必含</w:t>
+            </w:r>
+          </w:p>
+        </w:tc>
+      </w:tr>
+      <w:tr>
+        <w:trPr>
+          <w:cnfStyle w:val="000000100000" w:firstRow="0" w:lastRow="0" w:firstColumn="0" w:lastColumn="0" w:oddVBand="0" w:evenVBand="0" w:oddHBand="1" w:evenHBand="0" w:firstRowFirstColumn="0" w:firstRowLastColumn="0" w:lastRowFirstColumn="0" w:lastRowLastColumn="0"/>
+        </w:trPr>
+        <w:tc>
+          <w:tcPr>
+            <w:cnfStyle w:val="001000000000" w:firstRow="0" w:lastRow="0" w:firstColumn="1" w:lastColumn="0" w:oddVBand="0" w:evenVBand="0" w:oddHBand="0" w:evenHBand="0" w:firstRowFirstColumn="0" w:firstRowLastColumn="0" w:lastRowFirstColumn="0" w:lastRowLastColumn="0"/>
+            <w:tcW w:w="1935" w:type="dxa"/>
+            <w:shd w:val="clear" w:color="auto" w:fill="DDD9C3" w:themeFill="background2" w:themeFillShade="E6"/>
+          </w:tcPr>
+          <w:p>
+            <w:pPr>
+              <w:spacing w:line="360" w:lineRule="auto"/>
+              <w:jc w:val="center"/>
+              <w:rPr>
+                <w:b w:val="0"/>
+              </w:rPr>
+            </w:pPr>
+            <w:r>
+              <w:rPr>
+                <w:b w:val="0"/>
+              </w:rPr>
+              <w:t>token</w:t>
+            </w:r>
+          </w:p>
+        </w:tc>
+        <w:tc>
+          <w:tcPr>
+            <w:tcW w:w="1885" w:type="dxa"/>
+            <w:shd w:val="clear" w:color="auto" w:fill="DDD9C3" w:themeFill="background2" w:themeFillShade="E6"/>
+          </w:tcPr>
+          <w:p>
+            <w:pPr>
+              <w:spacing w:line="360" w:lineRule="auto"/>
+              <w:jc w:val="center"/>
+              <w:cnfStyle w:val="000000100000" w:firstRow="0" w:lastRow="0" w:firstColumn="0" w:lastColumn="0" w:oddVBand="0" w:evenVBand="0" w:oddHBand="1" w:evenHBand="0" w:firstRowFirstColumn="0" w:firstRowLastColumn="0" w:lastRowFirstColumn="0" w:lastRowLastColumn="0"/>
+              <w:rPr>
+                <w:bCs/>
+              </w:rPr>
+            </w:pPr>
+            <w:r>
+              <w:rPr>
+                <w:bCs/>
+              </w:rPr>
+              <w:t>String</w:t>
+            </w:r>
+          </w:p>
+        </w:tc>
+        <w:tc>
+          <w:tcPr>
+            <w:tcW w:w="2005" w:type="dxa"/>
+            <w:shd w:val="clear" w:color="auto" w:fill="DDD9C3" w:themeFill="background2" w:themeFillShade="E6"/>
+          </w:tcPr>
+          <w:p>
+            <w:pPr>
+              <w:spacing w:line="360" w:lineRule="auto"/>
+              <w:jc w:val="center"/>
+              <w:cnfStyle w:val="000000100000" w:firstRow="0" w:lastRow="0" w:firstColumn="0" w:lastColumn="0" w:oddVBand="0" w:evenVBand="0" w:oddHBand="1" w:evenHBand="0" w:firstRowFirstColumn="0" w:firstRowLastColumn="0" w:lastRowFirstColumn="0" w:lastRowLastColumn="0"/>
+              <w:rPr>
+                <w:rFonts w:hint="eastAsia"/>
+                <w:bCs/>
+              </w:rPr>
+            </w:pPr>
+            <w:r>
+              <w:rPr>
+                <w:rFonts w:hint="eastAsia"/>
+                <w:bCs/>
+              </w:rPr>
+              <w:t>当前</w:t>
+            </w:r>
+            <w:r>
+              <w:rPr>
+                <w:bCs/>
+              </w:rPr>
+              <w:t>用户</w:t>
+            </w:r>
+            <w:r>
+              <w:rPr>
+                <w:rFonts w:hint="eastAsia"/>
+                <w:bCs/>
+              </w:rPr>
+              <w:t>token</w:t>
+            </w:r>
+          </w:p>
+        </w:tc>
+        <w:tc>
+          <w:tcPr>
+            <w:tcW w:w="1935" w:type="dxa"/>
+            <w:shd w:val="clear" w:color="auto" w:fill="DDD9C3" w:themeFill="background2" w:themeFillShade="E6"/>
+          </w:tcPr>
+          <w:p>
+            <w:pPr>
+              <w:spacing w:line="360" w:lineRule="auto"/>
+              <w:jc w:val="center"/>
+              <w:cnfStyle w:val="000000100000" w:firstRow="0" w:lastRow="0" w:firstColumn="0" w:lastColumn="0" w:oddVBand="0" w:evenVBand="0" w:oddHBand="1" w:evenHBand="0" w:firstRowFirstColumn="0" w:firstRowLastColumn="0" w:lastRowFirstColumn="0" w:lastRowLastColumn="0"/>
+              <w:rPr>
+                <w:bCs/>
+              </w:rPr>
+            </w:pPr>
+            <w:r>
+              <w:rPr>
+                <w:bCs/>
+              </w:rPr>
+              <w:t>Yes</w:t>
+            </w:r>
+          </w:p>
+        </w:tc>
+      </w:tr>
+      <w:tr>
+        <w:tc>
+          <w:tcPr>
+            <w:cnfStyle w:val="001000000000" w:firstRow="0" w:lastRow="0" w:firstColumn="1" w:lastColumn="0" w:oddVBand="0" w:evenVBand="0" w:oddHBand="0" w:evenHBand="0" w:firstRowFirstColumn="0" w:firstRowLastColumn="0" w:lastRowFirstColumn="0" w:lastRowLastColumn="0"/>
+            <w:tcW w:w="1935" w:type="dxa"/>
+            <w:shd w:val="clear" w:color="auto" w:fill="C6D9F1" w:themeFill="text2" w:themeFillTint="33"/>
+          </w:tcPr>
+          <w:p>
+            <w:pPr>
+              <w:spacing w:line="360" w:lineRule="auto"/>
+              <w:jc w:val="center"/>
+              <w:rPr>
+                <w:b w:val="0"/>
+              </w:rPr>
+            </w:pPr>
+            <w:r>
+              <w:rPr>
+                <w:b w:val="0"/>
+              </w:rPr>
+              <w:t>telephone</w:t>
+            </w:r>
+          </w:p>
+        </w:tc>
+        <w:tc>
+          <w:tcPr>
+            <w:tcW w:w="1885" w:type="dxa"/>
+            <w:shd w:val="clear" w:color="auto" w:fill="C6D9F1" w:themeFill="text2" w:themeFillTint="33"/>
+          </w:tcPr>
+          <w:p>
+            <w:pPr>
+              <w:spacing w:line="360" w:lineRule="auto"/>
+              <w:jc w:val="center"/>
+              <w:cnfStyle w:val="000000000000" w:firstRow="0" w:lastRow="0" w:firstColumn="0" w:lastColumn="0" w:oddVBand="0" w:evenVBand="0" w:oddHBand="0" w:evenHBand="0" w:firstRowFirstColumn="0" w:firstRowLastColumn="0" w:lastRowFirstColumn="0" w:lastRowLastColumn="0"/>
+            </w:pPr>
+            <w:r>
+              <w:t>String</w:t>
+            </w:r>
+          </w:p>
+        </w:tc>
+        <w:tc>
+          <w:tcPr>
+            <w:tcW w:w="2005" w:type="dxa"/>
+            <w:shd w:val="clear" w:color="auto" w:fill="C6D9F1" w:themeFill="text2" w:themeFillTint="33"/>
+          </w:tcPr>
+          <w:p>
+            <w:pPr>
+              <w:spacing w:line="360" w:lineRule="auto"/>
+              <w:jc w:val="center"/>
+              <w:cnfStyle w:val="000000000000" w:firstRow="0" w:lastRow="0" w:firstColumn="0" w:lastColumn="0" w:oddVBand="0" w:evenVBand="0" w:oddHBand="0" w:evenHBand="0" w:firstRowFirstColumn="0" w:firstRowLastColumn="0" w:lastRowFirstColumn="0" w:lastRowLastColumn="0"/>
+              <w:rPr>
+                <w:rFonts w:hint="eastAsia"/>
+              </w:rPr>
+            </w:pPr>
+            <w:r>
+              <w:rPr>
+                <w:rFonts w:hint="eastAsia"/>
+              </w:rPr>
+              <w:t>要</w:t>
+            </w:r>
+            <w:r>
+              <w:t>查询</w:t>
+            </w:r>
+            <w:r>
+              <w:rPr>
+                <w:rFonts w:hint="eastAsia"/>
+              </w:rPr>
+              <w:t>用户</w:t>
+            </w:r>
+            <w:r>
+              <w:t>号码</w:t>
+            </w:r>
+          </w:p>
+        </w:tc>
+        <w:tc>
+          <w:tcPr>
+            <w:tcW w:w="1935" w:type="dxa"/>
+            <w:shd w:val="clear" w:color="auto" w:fill="C6D9F1" w:themeFill="text2" w:themeFillTint="33"/>
+          </w:tcPr>
+          <w:p>
+            <w:pPr>
+              <w:spacing w:line="360" w:lineRule="auto"/>
+              <w:jc w:val="center"/>
+              <w:cnfStyle w:val="000000000000" w:firstRow="0" w:lastRow="0" w:firstColumn="0" w:lastColumn="0" w:oddVBand="0" w:evenVBand="0" w:oddHBand="0" w:evenHBand="0" w:firstRowFirstColumn="0" w:firstRowLastColumn="0" w:lastRowFirstColumn="0" w:lastRowLastColumn="0"/>
+            </w:pPr>
+            <w:r>
+              <w:t>Yes</w:t>
+            </w:r>
+          </w:p>
+        </w:tc>
+      </w:tr>
+    </w:tbl>
+    <w:p/>
+    <w:p>
+      <w:pPr>
+        <w:numPr>
+          <w:ilvl w:val="0"/>
+          <w:numId w:val="2"/>
+        </w:numPr>
+        <w:wordWrap w:val="0"/>
+        <w:spacing w:after="0" w:line="360" w:lineRule="auto"/>
+        <w:ind w:left="0"/>
+        <w:outlineLvl w:val="5"/>
+        <w:rPr>
+          <w:rFonts w:ascii="Helvetica" w:eastAsia="Times New Roman" w:hAnsi="Helvetica" w:cs="Helvetica"/>
+          <w:bCs/>
+          <w:color w:val="777777"/>
+          <w:sz w:val="21"/>
+          <w:szCs w:val="21"/>
+        </w:rPr>
+      </w:pPr>
+      <w:r>
+        <w:rPr>
+          <w:rFonts w:ascii="Helvetica" w:hAnsi="Helvetica" w:cs="Helvetica" w:hint="eastAsia"/>
+          <w:bCs/>
+          <w:color w:val="777777"/>
+          <w:sz w:val="21"/>
+          <w:szCs w:val="21"/>
+        </w:rPr>
+        <w:t>返回</w:t>
+      </w:r>
+      <w:r>
+        <w:rPr>
+          <w:rFonts w:ascii="Helvetica" w:hAnsi="Helvetica" w:cs="Helvetica"/>
+          <w:bCs/>
+          <w:color w:val="777777"/>
+          <w:sz w:val="21"/>
+          <w:szCs w:val="21"/>
+        </w:rPr>
+        <w:t>参数：</w:t>
+      </w:r>
+    </w:p>
+    <w:tbl>
+      <w:tblPr>
+        <w:tblStyle w:val="PlainTable1"/>
+        <w:tblW w:w="0" w:type="auto"/>
+        <w:tblLook w:val="04A0" w:firstRow="1" w:lastRow="0" w:firstColumn="1" w:lastColumn="0" w:noHBand="0" w:noVBand="1"/>
+      </w:tblPr>
+      <w:tblGrid>
+        <w:gridCol w:w="1935"/>
+        <w:gridCol w:w="1885"/>
+        <w:gridCol w:w="1935"/>
+        <w:gridCol w:w="1935"/>
+      </w:tblGrid>
+      <w:tr>
+        <w:trPr>
+          <w:cnfStyle w:val="100000000000" w:firstRow="1" w:lastRow="0" w:firstColumn="0" w:lastColumn="0" w:oddVBand="0" w:evenVBand="0" w:oddHBand="0" w:evenHBand="0" w:firstRowFirstColumn="0" w:firstRowLastColumn="0" w:lastRowFirstColumn="0" w:lastRowLastColumn="0"/>
+        </w:trPr>
+        <w:tc>
+          <w:tcPr>
+            <w:cnfStyle w:val="001000000000" w:firstRow="0" w:lastRow="0" w:firstColumn="1" w:lastColumn="0" w:oddVBand="0" w:evenVBand="0" w:oddHBand="0" w:evenHBand="0" w:firstRowFirstColumn="0" w:firstRowLastColumn="0" w:lastRowFirstColumn="0" w:lastRowLastColumn="0"/>
+            <w:tcW w:w="1935" w:type="dxa"/>
+          </w:tcPr>
+          <w:p>
+            <w:pPr>
+              <w:spacing w:line="360" w:lineRule="auto"/>
+              <w:jc w:val="center"/>
+              <w:rPr>
+                <w:b w:val="0"/>
+              </w:rPr>
+            </w:pPr>
+            <w:r>
+              <w:rPr>
+                <w:rFonts w:hint="eastAsia"/>
+                <w:b w:val="0"/>
+              </w:rPr>
+              <w:lastRenderedPageBreak/>
+              <w:t>参数名</w:t>
+            </w:r>
+          </w:p>
+        </w:tc>
+        <w:tc>
+          <w:tcPr>
+            <w:tcW w:w="1885" w:type="dxa"/>
+          </w:tcPr>
+          <w:p>
+            <w:pPr>
+              <w:spacing w:line="360" w:lineRule="auto"/>
+              <w:jc w:val="center"/>
+              <w:cnfStyle w:val="100000000000" w:firstRow="1" w:lastRow="0" w:firstColumn="0" w:lastColumn="0" w:oddVBand="0" w:evenVBand="0" w:oddHBand="0" w:evenHBand="0" w:firstRowFirstColumn="0" w:firstRowLastColumn="0" w:lastRowFirstColumn="0" w:lastRowLastColumn="0"/>
+              <w:rPr>
+                <w:b w:val="0"/>
+              </w:rPr>
+            </w:pPr>
+            <w:r>
+              <w:rPr>
+                <w:rFonts w:hint="eastAsia"/>
+                <w:b w:val="0"/>
+              </w:rPr>
+              <w:t>类型</w:t>
+            </w:r>
+          </w:p>
+        </w:tc>
+        <w:tc>
+          <w:tcPr>
+            <w:tcW w:w="1935" w:type="dxa"/>
+          </w:tcPr>
+          <w:p>
+            <w:pPr>
+              <w:spacing w:line="360" w:lineRule="auto"/>
+              <w:jc w:val="center"/>
+              <w:cnfStyle w:val="100000000000" w:firstRow="1" w:lastRow="0" w:firstColumn="0" w:lastColumn="0" w:oddVBand="0" w:evenVBand="0" w:oddHBand="0" w:evenHBand="0" w:firstRowFirstColumn="0" w:firstRowLastColumn="0" w:lastRowFirstColumn="0" w:lastRowLastColumn="0"/>
+              <w:rPr>
+                <w:b w:val="0"/>
+              </w:rPr>
+            </w:pPr>
+            <w:r>
+              <w:rPr>
+                <w:rFonts w:hint="eastAsia"/>
+                <w:b w:val="0"/>
+              </w:rPr>
+              <w:t>说明</w:t>
+            </w:r>
+          </w:p>
+        </w:tc>
+        <w:tc>
+          <w:tcPr>
+            <w:tcW w:w="1935" w:type="dxa"/>
+          </w:tcPr>
+          <w:p>
+            <w:pPr>
+              <w:spacing w:line="360" w:lineRule="auto"/>
+              <w:jc w:val="center"/>
+              <w:cnfStyle w:val="100000000000" w:firstRow="1" w:lastRow="0" w:firstColumn="0" w:lastColumn="0" w:oddVBand="0" w:evenVBand="0" w:oddHBand="0" w:evenHBand="0" w:firstRowFirstColumn="0" w:firstRowLastColumn="0" w:lastRowFirstColumn="0" w:lastRowLastColumn="0"/>
+              <w:rPr>
+                <w:b w:val="0"/>
+              </w:rPr>
+            </w:pPr>
+            <w:r>
+              <w:rPr>
+                <w:rFonts w:hint="eastAsia"/>
+                <w:b w:val="0"/>
+              </w:rPr>
+              <w:t>必含</w:t>
+            </w:r>
+          </w:p>
+        </w:tc>
+      </w:tr>
+      <w:tr>
+        <w:trPr>
+          <w:cnfStyle w:val="000000100000" w:firstRow="0" w:lastRow="0" w:firstColumn="0" w:lastColumn="0" w:oddVBand="0" w:evenVBand="0" w:oddHBand="1" w:evenHBand="0" w:firstRowFirstColumn="0" w:firstRowLastColumn="0" w:lastRowFirstColumn="0" w:lastRowLastColumn="0"/>
+        </w:trPr>
+        <w:tc>
+          <w:tcPr>
+            <w:cnfStyle w:val="001000000000" w:firstRow="0" w:lastRow="0" w:firstColumn="1" w:lastColumn="0" w:oddVBand="0" w:evenVBand="0" w:oddHBand="0" w:evenHBand="0" w:firstRowFirstColumn="0" w:firstRowLastColumn="0" w:lastRowFirstColumn="0" w:lastRowLastColumn="0"/>
+            <w:tcW w:w="1935" w:type="dxa"/>
+          </w:tcPr>
+          <w:p>
+            <w:pPr>
+              <w:spacing w:line="360" w:lineRule="auto"/>
+              <w:jc w:val="center"/>
+              <w:rPr>
+                <w:b w:val="0"/>
+              </w:rPr>
+            </w:pPr>
+            <w:r>
+              <w:rPr>
+                <w:b w:val="0"/>
+              </w:rPr>
+              <w:t>status</w:t>
+            </w:r>
+          </w:p>
+        </w:tc>
+        <w:tc>
+          <w:tcPr>
+            <w:tcW w:w="1885" w:type="dxa"/>
+          </w:tcPr>
+          <w:p>
+            <w:pPr>
+              <w:spacing w:line="360" w:lineRule="auto"/>
+              <w:jc w:val="center"/>
+              <w:cnfStyle w:val="000000100000" w:firstRow="0" w:lastRow="0" w:firstColumn="0" w:lastColumn="0" w:oddVBand="0" w:evenVBand="0" w:oddHBand="1" w:evenHBand="0" w:firstRowFirstColumn="0" w:firstRowLastColumn="0" w:lastRowFirstColumn="0" w:lastRowLastColumn="0"/>
+            </w:pPr>
+            <w:r>
+              <w:t>int</w:t>
+            </w:r>
+          </w:p>
+        </w:tc>
+        <w:tc>
+          <w:tcPr>
+            <w:tcW w:w="1935" w:type="dxa"/>
+          </w:tcPr>
+          <w:p>
+            <w:pPr>
+              <w:spacing w:line="360" w:lineRule="auto"/>
+              <w:jc w:val="center"/>
+              <w:cnfStyle w:val="000000100000" w:firstRow="0" w:lastRow="0" w:firstColumn="0" w:lastColumn="0" w:oddVBand="0" w:evenVBand="0" w:oddHBand="1" w:evenHBand="0" w:firstRowFirstColumn="0" w:firstRowLastColumn="0" w:lastRowFirstColumn="0" w:lastRowLastColumn="0"/>
+            </w:pPr>
+            <w:r>
+              <w:rPr>
+                <w:rFonts w:hint="eastAsia"/>
+              </w:rPr>
+              <w:t>状态</w:t>
+            </w:r>
+          </w:p>
+        </w:tc>
+        <w:tc>
+          <w:tcPr>
+            <w:tcW w:w="1935" w:type="dxa"/>
+          </w:tcPr>
+          <w:p>
+            <w:pPr>
+              <w:spacing w:line="360" w:lineRule="auto"/>
+              <w:jc w:val="center"/>
+              <w:cnfStyle w:val="000000100000" w:firstRow="0" w:lastRow="0" w:firstColumn="0" w:lastColumn="0" w:oddVBand="0" w:evenVBand="0" w:oddHBand="1" w:evenHBand="0" w:firstRowFirstColumn="0" w:firstRowLastColumn="0" w:lastRowFirstColumn="0" w:lastRowLastColumn="0"/>
+            </w:pPr>
+            <w:r>
+              <w:t>Yes</w:t>
+            </w:r>
+          </w:p>
+        </w:tc>
+      </w:tr>
+      <w:tr>
+        <w:tc>
+          <w:tcPr>
+            <w:cnfStyle w:val="001000000000" w:firstRow="0" w:lastRow="0" w:firstColumn="1" w:lastColumn="0" w:oddVBand="0" w:evenVBand="0" w:oddHBand="0" w:evenHBand="0" w:firstRowFirstColumn="0" w:firstRowLastColumn="0" w:lastRowFirstColumn="0" w:lastRowLastColumn="0"/>
+            <w:tcW w:w="1935" w:type="dxa"/>
+          </w:tcPr>
+          <w:p>
+            <w:pPr>
+              <w:spacing w:line="360" w:lineRule="auto"/>
+              <w:jc w:val="center"/>
+              <w:rPr>
+                <w:b w:val="0"/>
+              </w:rPr>
+            </w:pPr>
+            <w:r>
+              <w:rPr>
+                <w:b w:val="0"/>
+              </w:rPr>
+              <w:t>data</w:t>
+            </w:r>
+          </w:p>
+        </w:tc>
+        <w:tc>
+          <w:tcPr>
+            <w:tcW w:w="1885" w:type="dxa"/>
+          </w:tcPr>
+          <w:p>
+            <w:pPr>
+              <w:spacing w:line="360" w:lineRule="auto"/>
+              <w:jc w:val="center"/>
+              <w:cnfStyle w:val="000000000000" w:firstRow="0" w:lastRow="0" w:firstColumn="0" w:lastColumn="0" w:oddVBand="0" w:evenVBand="0" w:oddHBand="0" w:evenHBand="0" w:firstRowFirstColumn="0" w:firstRowLastColumn="0" w:lastRowFirstColumn="0" w:lastRowLastColumn="0"/>
+            </w:pPr>
+            <w:r>
+              <w:t>Object</w:t>
+            </w:r>
+          </w:p>
+        </w:tc>
+        <w:tc>
+          <w:tcPr>
+            <w:tcW w:w="1935" w:type="dxa"/>
+          </w:tcPr>
+          <w:p>
+            <w:pPr>
+              <w:spacing w:line="360" w:lineRule="auto"/>
+              <w:jc w:val="center"/>
+              <w:cnfStyle w:val="000000000000" w:firstRow="0" w:lastRow="0" w:firstColumn="0" w:lastColumn="0" w:oddVBand="0" w:evenVBand="0" w:oddHBand="0" w:evenHBand="0" w:firstRowFirstColumn="0" w:firstRowLastColumn="0" w:lastRowFirstColumn="0" w:lastRowLastColumn="0"/>
+            </w:pPr>
+            <w:r>
+              <w:rPr>
+                <w:rFonts w:hint="eastAsia"/>
+              </w:rPr>
+              <w:t>数据</w:t>
+            </w:r>
+          </w:p>
+        </w:tc>
+        <w:tc>
+          <w:tcPr>
+            <w:tcW w:w="1935" w:type="dxa"/>
+          </w:tcPr>
+          <w:p>
+            <w:pPr>
+              <w:spacing w:line="360" w:lineRule="auto"/>
+              <w:jc w:val="center"/>
+              <w:cnfStyle w:val="000000000000" w:firstRow="0" w:lastRow="0" w:firstColumn="0" w:lastColumn="0" w:oddVBand="0" w:evenVBand="0" w:oddHBand="0" w:evenHBand="0" w:firstRowFirstColumn="0" w:firstRowLastColumn="0" w:lastRowFirstColumn="0" w:lastRowLastColumn="0"/>
+            </w:pPr>
+            <w:r>
+              <w:t>Yes</w:t>
+            </w:r>
+          </w:p>
+        </w:tc>
+      </w:tr>
+      <w:tr>
+        <w:trPr>
+          <w:cnfStyle w:val="000000100000" w:firstRow="0" w:lastRow="0" w:firstColumn="0" w:lastColumn="0" w:oddVBand="0" w:evenVBand="0" w:oddHBand="1" w:evenHBand="0" w:firstRowFirstColumn="0" w:firstRowLastColumn="0" w:lastRowFirstColumn="0" w:lastRowLastColumn="0"/>
+        </w:trPr>
+        <w:tc>
+          <w:tcPr>
+            <w:cnfStyle w:val="001000000000" w:firstRow="0" w:lastRow="0" w:firstColumn="1" w:lastColumn="0" w:oddVBand="0" w:evenVBand="0" w:oddHBand="0" w:evenHBand="0" w:firstRowFirstColumn="0" w:firstRowLastColumn="0" w:lastRowFirstColumn="0" w:lastRowLastColumn="0"/>
+            <w:tcW w:w="1935" w:type="dxa"/>
+          </w:tcPr>
+          <w:p>
+            <w:pPr>
+              <w:spacing w:line="360" w:lineRule="auto"/>
+              <w:jc w:val="center"/>
+              <w:rPr>
+                <w:b w:val="0"/>
+              </w:rPr>
+            </w:pPr>
+            <w:r>
+              <w:rPr>
+                <w:b w:val="0"/>
+              </w:rPr>
+              <w:t>message</w:t>
+            </w:r>
+          </w:p>
+        </w:tc>
+        <w:tc>
+          <w:tcPr>
+            <w:tcW w:w="1885" w:type="dxa"/>
+          </w:tcPr>
+          <w:p>
+            <w:pPr>
+              <w:spacing w:line="360" w:lineRule="auto"/>
+              <w:jc w:val="center"/>
+              <w:cnfStyle w:val="000000100000" w:firstRow="0" w:lastRow="0" w:firstColumn="0" w:lastColumn="0" w:oddVBand="0" w:evenVBand="0" w:oddHBand="1" w:evenHBand="0" w:firstRowFirstColumn="0" w:firstRowLastColumn="0" w:lastRowFirstColumn="0" w:lastRowLastColumn="0"/>
+            </w:pPr>
+            <w:r>
+              <w:t>String</w:t>
+            </w:r>
+          </w:p>
+        </w:tc>
+        <w:tc>
+          <w:tcPr>
+            <w:tcW w:w="1935" w:type="dxa"/>
+          </w:tcPr>
+          <w:p>
+            <w:pPr>
+              <w:spacing w:line="360" w:lineRule="auto"/>
+              <w:jc w:val="center"/>
+              <w:cnfStyle w:val="000000100000" w:firstRow="0" w:lastRow="0" w:firstColumn="0" w:lastColumn="0" w:oddVBand="0" w:evenVBand="0" w:oddHBand="1" w:evenHBand="0" w:firstRowFirstColumn="0" w:firstRowLastColumn="0" w:lastRowFirstColumn="0" w:lastRowLastColumn="0"/>
+            </w:pPr>
+            <w:r>
+              <w:t>描述</w:t>
+            </w:r>
+          </w:p>
+        </w:tc>
+        <w:tc>
+          <w:tcPr>
+            <w:tcW w:w="1935" w:type="dxa"/>
+          </w:tcPr>
+          <w:p>
+            <w:pPr>
+              <w:spacing w:line="360" w:lineRule="auto"/>
+              <w:jc w:val="center"/>
+              <w:cnfStyle w:val="000000100000" w:firstRow="0" w:lastRow="0" w:firstColumn="0" w:lastColumn="0" w:oddVBand="0" w:evenVBand="0" w:oddHBand="1" w:evenHBand="0" w:firstRowFirstColumn="0" w:firstRowLastColumn="0" w:lastRowFirstColumn="0" w:lastRowLastColumn="0"/>
+            </w:pPr>
+            <w:r>
+              <w:t>Yes</w:t>
+            </w:r>
+          </w:p>
+        </w:tc>
+      </w:tr>
+    </w:tbl>
+    <w:p/>
+    <w:p>
+      <w:pPr>
+        <w:numPr>
+          <w:ilvl w:val="0"/>
+          <w:numId w:val="2"/>
+        </w:numPr>
+        <w:wordWrap w:val="0"/>
+        <w:spacing w:after="0" w:line="360" w:lineRule="auto"/>
+        <w:ind w:left="0"/>
+        <w:outlineLvl w:val="5"/>
+        <w:rPr>
+          <w:rFonts w:ascii="Helvetica" w:hAnsi="Helvetica" w:cs="Helvetica"/>
+          <w:bCs/>
+          <w:color w:val="777777"/>
+          <w:sz w:val="21"/>
+          <w:szCs w:val="21"/>
+        </w:rPr>
+      </w:pPr>
+      <w:r>
+        <w:rPr>
+          <w:rFonts w:ascii="Helvetica" w:hAnsi="Helvetica" w:cs="Helvetica" w:hint="eastAsia"/>
+          <w:bCs/>
+          <w:color w:val="777777"/>
+          <w:sz w:val="21"/>
+          <w:szCs w:val="21"/>
+        </w:rPr>
+        <w:t>data</w:t>
+      </w:r>
+      <w:r>
+        <w:rPr>
+          <w:rFonts w:ascii="Helvetica" w:hAnsi="Helvetica" w:cs="Helvetica" w:hint="eastAsia"/>
+          <w:bCs/>
+          <w:color w:val="777777"/>
+          <w:sz w:val="21"/>
+          <w:szCs w:val="21"/>
+        </w:rPr>
+        <w:t>参数</w:t>
+      </w:r>
+      <w:r>
+        <w:rPr>
+          <w:rFonts w:ascii="Helvetica" w:hAnsi="Helvetica" w:cs="Helvetica"/>
+          <w:bCs/>
+          <w:color w:val="777777"/>
+          <w:sz w:val="21"/>
+          <w:szCs w:val="21"/>
+        </w:rPr>
+        <w:t>解析</w:t>
+      </w:r>
+    </w:p>
+    <w:tbl>
+      <w:tblPr>
+        <w:tblStyle w:val="PlainTable1"/>
+        <w:tblW w:w="0" w:type="auto"/>
+        <w:tblLook w:val="04A0" w:firstRow="1" w:lastRow="0" w:firstColumn="1" w:lastColumn="0" w:noHBand="0" w:noVBand="1"/>
+      </w:tblPr>
+      <w:tblGrid>
+        <w:gridCol w:w="1935"/>
+        <w:gridCol w:w="1885"/>
+        <w:gridCol w:w="1935"/>
+        <w:gridCol w:w="1935"/>
+      </w:tblGrid>
+      <w:tr>
+        <w:trPr>
+          <w:cnfStyle w:val="100000000000" w:firstRow="1" w:lastRow="0" w:firstColumn="0" w:lastColumn="0" w:oddVBand="0" w:evenVBand="0" w:oddHBand="0" w:evenHBand="0" w:firstRowFirstColumn="0" w:firstRowLastColumn="0" w:lastRowFirstColumn="0" w:lastRowLastColumn="0"/>
+        </w:trPr>
+        <w:tc>
+          <w:tcPr>
+            <w:cnfStyle w:val="001000000000" w:firstRow="0" w:lastRow="0" w:firstColumn="1" w:lastColumn="0" w:oddVBand="0" w:evenVBand="0" w:oddHBand="0" w:evenHBand="0" w:firstRowFirstColumn="0" w:firstRowLastColumn="0" w:lastRowFirstColumn="0" w:lastRowLastColumn="0"/>
+            <w:tcW w:w="1935" w:type="dxa"/>
+          </w:tcPr>
+          <w:p>
+            <w:pPr>
+              <w:spacing w:line="360" w:lineRule="auto"/>
+              <w:jc w:val="center"/>
+              <w:rPr>
+                <w:b w:val="0"/>
+              </w:rPr>
+            </w:pPr>
+            <w:r>
+              <w:rPr>
+                <w:rFonts w:hint="eastAsia"/>
+                <w:b w:val="0"/>
+              </w:rPr>
+              <w:t>参数名</w:t>
+            </w:r>
+          </w:p>
+        </w:tc>
+        <w:tc>
+          <w:tcPr>
+            <w:tcW w:w="1885" w:type="dxa"/>
+          </w:tcPr>
+          <w:p>
+            <w:pPr>
+              <w:spacing w:line="360" w:lineRule="auto"/>
+              <w:jc w:val="center"/>
+              <w:cnfStyle w:val="100000000000" w:firstRow="1" w:lastRow="0" w:firstColumn="0" w:lastColumn="0" w:oddVBand="0" w:evenVBand="0" w:oddHBand="0" w:evenHBand="0" w:firstRowFirstColumn="0" w:firstRowLastColumn="0" w:lastRowFirstColumn="0" w:lastRowLastColumn="0"/>
+              <w:rPr>
+                <w:b w:val="0"/>
+              </w:rPr>
+            </w:pPr>
+            <w:r>
+              <w:rPr>
+                <w:rFonts w:hint="eastAsia"/>
+                <w:b w:val="0"/>
+              </w:rPr>
+              <w:t>类型</w:t>
+            </w:r>
+          </w:p>
+        </w:tc>
+        <w:tc>
+          <w:tcPr>
+            <w:tcW w:w="1935" w:type="dxa"/>
+          </w:tcPr>
+          <w:p>
+            <w:pPr>
+              <w:spacing w:line="360" w:lineRule="auto"/>
+              <w:jc w:val="center"/>
+              <w:cnfStyle w:val="100000000000" w:firstRow="1" w:lastRow="0" w:firstColumn="0" w:lastColumn="0" w:oddVBand="0" w:evenVBand="0" w:oddHBand="0" w:evenHBand="0" w:firstRowFirstColumn="0" w:firstRowLastColumn="0" w:lastRowFirstColumn="0" w:lastRowLastColumn="0"/>
+              <w:rPr>
+                <w:b w:val="0"/>
+              </w:rPr>
+            </w:pPr>
+            <w:r>
+              <w:rPr>
+                <w:rFonts w:hint="eastAsia"/>
+                <w:b w:val="0"/>
+              </w:rPr>
+              <w:t>说明</w:t>
+            </w:r>
+          </w:p>
+        </w:tc>
+        <w:tc>
+          <w:tcPr>
+            <w:tcW w:w="1935" w:type="dxa"/>
+          </w:tcPr>
+          <w:p>
+            <w:pPr>
+              <w:spacing w:line="360" w:lineRule="auto"/>
+              <w:jc w:val="center"/>
+              <w:cnfStyle w:val="100000000000" w:firstRow="1" w:lastRow="0" w:firstColumn="0" w:lastColumn="0" w:oddVBand="0" w:evenVBand="0" w:oddHBand="0" w:evenHBand="0" w:firstRowFirstColumn="0" w:firstRowLastColumn="0" w:lastRowFirstColumn="0" w:lastRowLastColumn="0"/>
+              <w:rPr>
+                <w:b w:val="0"/>
+              </w:rPr>
+            </w:pPr>
+            <w:r>
+              <w:rPr>
+                <w:rFonts w:hint="eastAsia"/>
+                <w:b w:val="0"/>
+              </w:rPr>
+              <w:t>必含</w:t>
+            </w:r>
+          </w:p>
+        </w:tc>
+      </w:tr>
+      <w:tr>
+        <w:trPr>
+          <w:cnfStyle w:val="000000100000" w:firstRow="0" w:lastRow="0" w:firstColumn="0" w:lastColumn="0" w:oddVBand="0" w:evenVBand="0" w:oddHBand="1" w:evenHBand="0" w:firstRowFirstColumn="0" w:firstRowLastColumn="0" w:lastRowFirstColumn="0" w:lastRowLastColumn="0"/>
+        </w:trPr>
+        <w:tc>
+          <w:tcPr>
+            <w:cnfStyle w:val="001000000000" w:firstRow="0" w:lastRow="0" w:firstColumn="1" w:lastColumn="0" w:oddVBand="0" w:evenVBand="0" w:oddHBand="0" w:evenHBand="0" w:firstRowFirstColumn="0" w:firstRowLastColumn="0" w:lastRowFirstColumn="0" w:lastRowLastColumn="0"/>
+            <w:tcW w:w="1935" w:type="dxa"/>
+          </w:tcPr>
+          <w:p>
+            <w:pPr>
+              <w:spacing w:line="360" w:lineRule="auto"/>
+              <w:jc w:val="center"/>
+              <w:rPr>
+                <w:b w:val="0"/>
+              </w:rPr>
+            </w:pPr>
+            <w:r>
+              <w:rPr>
+                <w:b w:val="0"/>
+              </w:rPr>
+              <w:t>user</w:t>
+            </w:r>
+          </w:p>
+        </w:tc>
+        <w:tc>
+          <w:tcPr>
+            <w:tcW w:w="1885" w:type="dxa"/>
+          </w:tcPr>
+          <w:p>
+            <w:pPr>
+              <w:spacing w:line="360" w:lineRule="auto"/>
+              <w:jc w:val="center"/>
+              <w:cnfStyle w:val="000000100000" w:firstRow="0" w:lastRow="0" w:firstColumn="0" w:lastColumn="0" w:oddVBand="0" w:evenVBand="0" w:oddHBand="1" w:evenHBand="0" w:firstRowFirstColumn="0" w:firstRowLastColumn="0" w:lastRowFirstColumn="0" w:lastRowLastColumn="0"/>
+            </w:pPr>
+            <w:r>
+              <w:t>Object</w:t>
+            </w:r>
+          </w:p>
+        </w:tc>
+        <w:tc>
+          <w:tcPr>
+            <w:tcW w:w="1935" w:type="dxa"/>
+          </w:tcPr>
+          <w:p>
+            <w:pPr>
+              <w:spacing w:line="360" w:lineRule="auto"/>
+              <w:jc w:val="center"/>
+              <w:cnfStyle w:val="000000100000" w:firstRow="0" w:lastRow="0" w:firstColumn="0" w:lastColumn="0" w:oddVBand="0" w:evenVBand="0" w:oddHBand="1" w:evenHBand="0" w:firstRowFirstColumn="0" w:firstRowLastColumn="0" w:lastRowFirstColumn="0" w:lastRowLastColumn="0"/>
+            </w:pPr>
+            <w:r>
+              <w:rPr>
+                <w:rFonts w:hint="eastAsia"/>
+              </w:rPr>
+              <w:t>用户信息</w:t>
+            </w:r>
+          </w:p>
+        </w:tc>
+        <w:tc>
+          <w:tcPr>
+            <w:tcW w:w="1935" w:type="dxa"/>
+          </w:tcPr>
+          <w:p>
+            <w:pPr>
+              <w:spacing w:line="360" w:lineRule="auto"/>
+              <w:jc w:val="center"/>
+              <w:cnfStyle w:val="000000100000" w:firstRow="0" w:lastRow="0" w:firstColumn="0" w:lastColumn="0" w:oddVBand="0" w:evenVBand="0" w:oddHBand="1" w:evenHBand="0" w:firstRowFirstColumn="0" w:firstRowLastColumn="0" w:lastRowFirstColumn="0" w:lastRowLastColumn="0"/>
+            </w:pPr>
+            <w:r>
+              <w:t>Yes</w:t>
+            </w:r>
+          </w:p>
+        </w:tc>
+      </w:tr>
+    </w:tbl>
+    <w:p/>
+    <w:p>
+      <w:pPr>
+        <w:numPr>
+          <w:ilvl w:val="0"/>
+          <w:numId w:val="2"/>
+        </w:numPr>
+        <w:wordWrap w:val="0"/>
+        <w:spacing w:after="0" w:line="360" w:lineRule="auto"/>
+        <w:ind w:left="0"/>
+        <w:outlineLvl w:val="5"/>
+        <w:rPr>
+          <w:rFonts w:ascii="Helvetica" w:hAnsi="Helvetica" w:cs="Helvetica"/>
+          <w:bCs/>
+          <w:color w:val="777777"/>
+          <w:sz w:val="21"/>
+          <w:szCs w:val="21"/>
+        </w:rPr>
+      </w:pPr>
+      <w:r>
+        <w:rPr>
+          <w:rFonts w:ascii="Helvetica" w:hAnsi="Helvetica" w:cs="Helvetica" w:hint="eastAsia"/>
+          <w:bCs/>
+          <w:color w:val="777777"/>
+          <w:sz w:val="21"/>
+          <w:szCs w:val="21"/>
+        </w:rPr>
+        <w:t>返回示例</w:t>
+      </w:r>
+    </w:p>
+    <w:p>
+      <w:pPr>
+        <w:spacing w:line="240" w:lineRule="auto"/>
+      </w:pPr>
+      <w:r>
+        <w:t>S</w:t>
+      </w:r>
+      <w:r>
+        <w:rPr>
+          <w:rFonts w:hint="eastAsia"/>
+        </w:rPr>
+        <w:t>uccess</w:t>
+      </w:r>
+      <w:r>
+        <w:rPr>
+          <w:rFonts w:hint="eastAsia"/>
+        </w:rPr>
+        <w:t>：</w:t>
+      </w:r>
+    </w:p>
+    <w:p>
+      <w:pPr>
+        <w:spacing w:line="240" w:lineRule="auto"/>
+      </w:pPr>
+      <w:r>
+        <w:rPr>
+          <w:rFonts w:hint="eastAsia"/>
+        </w:rPr>
+        <w:t>{</w:t>
+      </w:r>
+    </w:p>
+    <w:p>
+      <w:pPr>
+        <w:spacing w:line="240" w:lineRule="auto"/>
+        <w:ind w:firstLine="720"/>
+      </w:pPr>
+      <w:r>
+        <w:t xml:space="preserve">status: </w:t>
+      </w:r>
+      <w:r>
+        <w:t>200</w:t>
+      </w:r>
+      <w:r>
+        <w:t>,</w:t>
+      </w:r>
+    </w:p>
+    <w:p>
+      <w:pPr>
+        <w:spacing w:line="240" w:lineRule="auto"/>
+        <w:ind w:firstLine="720"/>
+      </w:pPr>
+      <w:r>
+        <w:t>data: {</w:t>
+      </w:r>
+    </w:p>
+    <w:p>
+      <w:pPr>
+        <w:spacing w:line="240" w:lineRule="auto"/>
+        <w:ind w:left="720" w:firstLine="720"/>
+      </w:pPr>
+      <w:r>
+        <w:t>"user": {</w:t>
       </w:r>
     </w:p>
     <w:p>
@@ -9487,7 +11169,7 @@
         <w:ind w:left="1440" w:firstLine="720"/>
       </w:pPr>
       <w:r>
-        <w:t>"telephone": "13631210000",</w:t>
+        <w:t>"_id": "59fbf016f1bbf808bac67d5c",</w:t>
       </w:r>
     </w:p>
     <w:p>
@@ -9496,7 +11178,7 @@
         <w:ind w:left="1440" w:firstLine="720"/>
       </w:pPr>
       <w:r>
-        <w:t>"password": "eyJ0eXAiOiJKV1QiLCJhbGciOiJIUzI1NiJ9.IjEyMzQ1NiI.ZV8PqvhDmhbB1S8pSF-PEXXJxoyoJWc_Zs6QSH5wFKc",</w:t>
+        <w:t>"telephone": "13631270436",</w:t>
       </w:r>
     </w:p>
     <w:p>
@@ -9505,7 +11187,7 @@
         <w:ind w:left="1440" w:firstLine="720"/>
       </w:pPr>
       <w:r>
-        <w:t>"nickname": "Jamestest3",</w:t>
+        <w:t>"nickname": "james01",</w:t>
       </w:r>
     </w:p>
     <w:p>
@@ -9514,7 +11196,7 @@
         <w:ind w:left="1440" w:firstLine="720"/>
       </w:pPr>
       <w:r>
-        <w:t>"__v": 0,</w:t>
+        <w:t>"status": true,</w:t>
       </w:r>
     </w:p>
     <w:p>
@@ -9523,25 +11205,7 @@
         <w:ind w:left="1440" w:firstLine="720"/>
       </w:pPr>
       <w:r>
-        <w:t>"meta": {</w:t>
-      </w:r>
-    </w:p>
-    <w:p>
-      <w:pPr>
-        <w:spacing w:line="240" w:lineRule="auto"/>
-        <w:ind w:left="2160" w:firstLine="720"/>
-      </w:pPr>
-      <w:r>
-        <w:t>"updateAt": "2017-10-13T08:39:03.826Z",</w:t>
-      </w:r>
-    </w:p>
-    <w:p>
-      <w:pPr>
-        <w:spacing w:line="240" w:lineRule="auto"/>
-        <w:ind w:left="2160" w:firstLine="720"/>
-      </w:pPr>
-      <w:r>
-        <w:t>"createAt": "2017-10-13T08:39:03.826Z"</w:t>
+        <w:t xml:space="preserve"> "role": 0,</w:t>
       </w:r>
     </w:p>
     <w:p>
@@ -9550,15 +11214,1574 @@
         <w:ind w:left="1440" w:firstLine="720"/>
       </w:pPr>
       <w:r>
+        <w:t xml:space="preserve"> "signature": "",</w:t>
+      </w:r>
+    </w:p>
+    <w:p>
+      <w:pPr>
+        <w:spacing w:line="240" w:lineRule="auto"/>
+        <w:ind w:left="1440" w:firstLine="720"/>
+      </w:pPr>
+      <w:r>
+        <w:t>"male": false,</w:t>
+      </w:r>
+    </w:p>
+    <w:p>
+      <w:pPr>
+        <w:spacing w:line="240" w:lineRule="auto"/>
+        <w:ind w:left="1440" w:firstLine="720"/>
+      </w:pPr>
+      <w:r>
+        <w:t xml:space="preserve"> "countryCode": ""</w:t>
+      </w:r>
+    </w:p>
+    <w:p>
+      <w:pPr>
+        <w:spacing w:line="240" w:lineRule="auto"/>
+        <w:ind w:firstLine="720"/>
+      </w:pPr>
+      <w:r>
+        <w:t xml:space="preserve">        </w:t>
+      </w:r>
+      <w:r>
+        <w:tab/>
+        <w:t>}</w:t>
+      </w:r>
+    </w:p>
+    <w:p>
+      <w:pPr>
+        <w:spacing w:line="240" w:lineRule="auto"/>
+        <w:ind w:firstLine="720"/>
+      </w:pPr>
+      <w:r>
         <w:t>},</w:t>
       </w:r>
     </w:p>
     <w:p>
       <w:pPr>
         <w:spacing w:line="240" w:lineRule="auto"/>
+        <w:ind w:firstLine="720"/>
+      </w:pPr>
+      <w:r>
+        <w:t>message</w:t>
+      </w:r>
+      <w:r>
+        <w:t>: “”</w:t>
+      </w:r>
+    </w:p>
+    <w:p>
+      <w:pPr>
+        <w:spacing w:line="240" w:lineRule="auto"/>
+      </w:pPr>
+      <w:r>
+        <w:t>}</w:t>
+      </w:r>
+    </w:p>
+    <w:p>
+      <w:pPr>
+        <w:spacing w:line="240" w:lineRule="auto"/>
+      </w:pPr>
+      <w:r>
+        <w:t>Fail</w:t>
+      </w:r>
+      <w:r>
+        <w:rPr>
+          <w:rFonts w:hint="eastAsia"/>
+        </w:rPr>
+        <w:t>：</w:t>
+      </w:r>
+    </w:p>
+    <w:p>
+      <w:pPr>
+        <w:spacing w:line="240" w:lineRule="auto"/>
+      </w:pPr>
+      <w:r>
+        <w:rPr>
+          <w:rFonts w:hint="eastAsia"/>
+        </w:rPr>
+        <w:lastRenderedPageBreak/>
+        <w:t>{</w:t>
+      </w:r>
+    </w:p>
+    <w:p>
+      <w:pPr>
+        <w:spacing w:line="240" w:lineRule="auto"/>
+        <w:ind w:firstLine="720"/>
+      </w:pPr>
+      <w:r>
+        <w:t xml:space="preserve">status: </w:t>
+      </w:r>
+      <w:r>
+        <w:t>400</w:t>
+      </w:r>
+      <w:r>
+        <w:t>,</w:t>
+      </w:r>
+    </w:p>
+    <w:p>
+      <w:pPr>
+        <w:spacing w:line="240" w:lineRule="auto"/>
+        <w:ind w:firstLine="720"/>
+      </w:pPr>
+      <w:r>
+        <w:t>data: {},</w:t>
+      </w:r>
+    </w:p>
+    <w:p>
+      <w:pPr>
+        <w:spacing w:line="240" w:lineRule="auto"/>
+        <w:ind w:firstLine="720"/>
+      </w:pPr>
+      <w:r>
+        <w:t>message</w:t>
+      </w:r>
+      <w:r>
+        <w:t>: “</w:t>
+      </w:r>
+      <w:r>
+        <w:t>Telephone is not exist</w:t>
+      </w:r>
+      <w:r>
+        <w:t>”</w:t>
+      </w:r>
+    </w:p>
+    <w:p>
+      <w:pPr>
+        <w:spacing w:line="240" w:lineRule="auto"/>
+      </w:pPr>
+      <w:r>
+        <w:t>}</w:t>
+      </w:r>
+    </w:p>
+    <w:p>
+      <w:pPr>
+        <w:spacing w:line="240" w:lineRule="auto"/>
+      </w:pPr>
+    </w:p>
+    <w:p>
+      <w:pPr>
+        <w:wordWrap w:val="0"/>
+        <w:spacing w:before="100" w:beforeAutospacing="1" w:after="240" w:line="240" w:lineRule="auto"/>
+        <w:outlineLvl w:val="3"/>
+        <w:rPr>
+          <w:rFonts w:ascii="Helvetica" w:hAnsi="Helvetica" w:cs="Helvetica" w:hint="eastAsia"/>
+          <w:b/>
+          <w:bCs/>
+          <w:color w:val="333333"/>
+          <w:sz w:val="30"/>
+          <w:szCs w:val="30"/>
+        </w:rPr>
+      </w:pPr>
+      <w:r>
+        <w:rPr>
+          <w:rFonts w:ascii="Helvetica" w:eastAsia="Times New Roman" w:hAnsi="Helvetica" w:cs="Helvetica"/>
+          <w:b/>
+          <w:bCs/>
+          <w:color w:val="333333"/>
+          <w:sz w:val="30"/>
+          <w:szCs w:val="30"/>
+        </w:rPr>
+        <w:t xml:space="preserve">7. </w:t>
+      </w:r>
+      <w:r>
+        <w:rPr>
+          <w:rFonts w:ascii="Helvetica" w:hAnsi="Helvetica" w:cs="Helvetica" w:hint="eastAsia"/>
+          <w:b/>
+          <w:bCs/>
+          <w:color w:val="333333"/>
+          <w:sz w:val="30"/>
+          <w:szCs w:val="30"/>
+        </w:rPr>
+        <w:t>获取当前</w:t>
+      </w:r>
+      <w:r>
+        <w:rPr>
+          <w:rFonts w:ascii="Helvetica" w:hAnsi="Helvetica" w:cs="Helvetica"/>
+          <w:b/>
+          <w:bCs/>
+          <w:color w:val="333333"/>
+          <w:sz w:val="30"/>
+          <w:szCs w:val="30"/>
+        </w:rPr>
+        <w:t>用户好友列表</w:t>
+      </w:r>
+      <w:r>
+        <w:rPr>
+          <w:rFonts w:ascii="Helvetica" w:hAnsi="Helvetica" w:cs="Helvetica" w:hint="eastAsia"/>
+          <w:b/>
+          <w:bCs/>
+          <w:color w:val="333333"/>
+          <w:sz w:val="30"/>
+          <w:szCs w:val="30"/>
+        </w:rPr>
+        <w:t>信息</w:t>
+      </w:r>
+    </w:p>
+    <w:p>
+      <w:pPr>
+        <w:numPr>
+          <w:ilvl w:val="0"/>
+          <w:numId w:val="2"/>
+        </w:numPr>
+        <w:wordWrap w:val="0"/>
+        <w:spacing w:after="0" w:line="360" w:lineRule="auto"/>
+        <w:ind w:left="0"/>
+        <w:outlineLvl w:val="5"/>
+        <w:rPr>
+          <w:rFonts w:ascii="Helvetica" w:eastAsia="Times New Roman" w:hAnsi="Helvetica" w:cs="Helvetica"/>
+          <w:bCs/>
+          <w:color w:val="777777"/>
+          <w:sz w:val="21"/>
+          <w:szCs w:val="21"/>
+        </w:rPr>
+      </w:pPr>
+      <w:r>
+        <w:rPr>
+          <w:rFonts w:ascii="Helvetica" w:eastAsia="Times New Roman" w:hAnsi="Helvetica" w:cs="Helvetica"/>
+          <w:bCs/>
+          <w:color w:val="777777"/>
+          <w:sz w:val="21"/>
+          <w:szCs w:val="21"/>
+        </w:rPr>
+        <w:t>API</w:t>
+      </w:r>
+      <w:r>
+        <w:rPr>
+          <w:rFonts w:ascii="Microsoft YaHei" w:eastAsia="Microsoft YaHei" w:hAnsi="Microsoft YaHei" w:cs="Microsoft YaHei" w:hint="eastAsia"/>
+          <w:bCs/>
+          <w:color w:val="777777"/>
+          <w:sz w:val="21"/>
+          <w:szCs w:val="21"/>
+        </w:rPr>
+        <w:t>：</w:t>
+      </w:r>
+      <w:r>
+        <w:rPr>
+          <w:rFonts w:ascii="Helvetica" w:eastAsia="Times New Roman" w:hAnsi="Helvetica" w:cs="Helvetica"/>
+          <w:bCs/>
+          <w:color w:val="777777"/>
+          <w:sz w:val="21"/>
+          <w:szCs w:val="21"/>
+        </w:rPr>
+        <w:t> </w:t>
+      </w:r>
+      <w:r>
+        <w:rPr>
+          <w:rFonts w:ascii="Helvetica" w:eastAsia="Times New Roman" w:hAnsi="Helvetica" w:cs="Helvetica"/>
+          <w:sz w:val="21"/>
+          <w:szCs w:val="21"/>
+        </w:rPr>
+        <w:t>http</w:t>
+      </w:r>
+      <w:r>
+        <w:rPr>
+          <w:rFonts w:ascii="Helvetica" w:eastAsia="Times New Roman" w:hAnsi="Helvetica" w:cs="Helvetica"/>
+          <w:sz w:val="21"/>
+          <w:szCs w:val="21"/>
+        </w:rPr>
+        <w:t>://{HOST}/{VERSION}/api/user/getUserFriends</w:t>
+      </w:r>
+    </w:p>
+    <w:p>
+      <w:pPr>
+        <w:numPr>
+          <w:ilvl w:val="0"/>
+          <w:numId w:val="2"/>
+        </w:numPr>
+        <w:wordWrap w:val="0"/>
+        <w:spacing w:after="0" w:line="360" w:lineRule="auto"/>
+        <w:ind w:left="0"/>
+        <w:outlineLvl w:val="5"/>
+        <w:rPr>
+          <w:rFonts w:ascii="Helvetica" w:eastAsia="Times New Roman" w:hAnsi="Helvetica" w:cs="Helvetica"/>
+          <w:bCs/>
+          <w:color w:val="777777"/>
+          <w:sz w:val="21"/>
+          <w:szCs w:val="21"/>
+        </w:rPr>
+      </w:pPr>
+      <w:r>
+        <w:rPr>
+          <w:rFonts w:ascii="Helvetica" w:eastAsia="Times New Roman" w:hAnsi="Helvetica" w:cs="Helvetica"/>
+          <w:bCs/>
+          <w:color w:val="777777"/>
+          <w:sz w:val="21"/>
+          <w:szCs w:val="21"/>
+        </w:rPr>
+        <w:t>Method</w:t>
+      </w:r>
+      <w:r>
+        <w:rPr>
+          <w:rFonts w:ascii="Microsoft YaHei" w:eastAsia="Microsoft YaHei" w:hAnsi="Microsoft YaHei" w:cs="Microsoft YaHei" w:hint="eastAsia"/>
+          <w:bCs/>
+          <w:color w:val="777777"/>
+          <w:sz w:val="21"/>
+          <w:szCs w:val="21"/>
+        </w:rPr>
+        <w:t>：</w:t>
+      </w:r>
+      <w:r>
+        <w:rPr>
+          <w:rFonts w:ascii="Helvetica" w:eastAsia="Times New Roman" w:hAnsi="Helvetica" w:cs="Helvetica"/>
+          <w:bCs/>
+          <w:color w:val="777777"/>
+          <w:sz w:val="21"/>
+          <w:szCs w:val="21"/>
+        </w:rPr>
+        <w:t xml:space="preserve"> POST</w:t>
+      </w:r>
+    </w:p>
+    <w:p>
+      <w:pPr>
+        <w:numPr>
+          <w:ilvl w:val="0"/>
+          <w:numId w:val="2"/>
+        </w:numPr>
+        <w:wordWrap w:val="0"/>
+        <w:spacing w:after="0" w:line="360" w:lineRule="auto"/>
+        <w:ind w:left="0"/>
+        <w:outlineLvl w:val="5"/>
+        <w:rPr>
+          <w:rFonts w:ascii="Helvetica" w:eastAsia="Times New Roman" w:hAnsi="Helvetica" w:cs="Helvetica"/>
+          <w:bCs/>
+          <w:color w:val="777777"/>
+          <w:sz w:val="21"/>
+          <w:szCs w:val="21"/>
+        </w:rPr>
+      </w:pPr>
+      <w:r>
+        <w:rPr>
+          <w:rFonts w:ascii="Helvetica" w:eastAsia="Times New Roman" w:hAnsi="Helvetica" w:cs="Helvetica"/>
+          <w:bCs/>
+          <w:color w:val="777777"/>
+          <w:sz w:val="21"/>
+          <w:szCs w:val="21"/>
+        </w:rPr>
+        <w:t>Desc</w:t>
+      </w:r>
+      <w:r>
+        <w:rPr>
+          <w:rFonts w:ascii="Microsoft YaHei" w:eastAsia="Microsoft YaHei" w:hAnsi="Microsoft YaHei" w:cs="Microsoft YaHei" w:hint="eastAsia"/>
+          <w:bCs/>
+          <w:color w:val="777777"/>
+          <w:sz w:val="21"/>
+          <w:szCs w:val="21"/>
+        </w:rPr>
+        <w:t>：</w:t>
+      </w:r>
+      <w:r>
+        <w:rPr>
+          <w:rFonts w:ascii="Helvetica" w:eastAsia="Times New Roman" w:hAnsi="Helvetica" w:cs="Helvetica"/>
+          <w:bCs/>
+          <w:color w:val="777777"/>
+          <w:sz w:val="21"/>
+          <w:szCs w:val="21"/>
+        </w:rPr>
+        <w:t xml:space="preserve"> </w:t>
+      </w:r>
+      <w:r>
+        <w:rPr>
+          <w:rFonts w:ascii="Microsoft YaHei" w:eastAsia="Microsoft YaHei" w:hAnsi="Microsoft YaHei" w:cs="Microsoft YaHei" w:hint="eastAsia"/>
+          <w:bCs/>
+          <w:color w:val="777777"/>
+          <w:sz w:val="21"/>
+          <w:szCs w:val="21"/>
+        </w:rPr>
+        <w:t>获取用户</w:t>
+      </w:r>
+      <w:r>
+        <w:rPr>
+          <w:rFonts w:ascii="Microsoft YaHei" w:eastAsia="Microsoft YaHei" w:hAnsi="Microsoft YaHei" w:cs="Microsoft YaHei"/>
+          <w:bCs/>
+          <w:color w:val="777777"/>
+          <w:sz w:val="21"/>
+          <w:szCs w:val="21"/>
+        </w:rPr>
+        <w:t>好友列表</w:t>
+      </w:r>
+    </w:p>
+    <w:p>
+      <w:pPr>
+        <w:numPr>
+          <w:ilvl w:val="0"/>
+          <w:numId w:val="2"/>
+        </w:numPr>
+        <w:wordWrap w:val="0"/>
+        <w:spacing w:after="0" w:line="360" w:lineRule="auto"/>
+        <w:ind w:left="0"/>
+        <w:outlineLvl w:val="5"/>
+        <w:rPr>
+          <w:rFonts w:ascii="Helvetica" w:eastAsia="Times New Roman" w:hAnsi="Helvetica" w:cs="Helvetica"/>
+          <w:bCs/>
+          <w:color w:val="777777"/>
+          <w:sz w:val="21"/>
+          <w:szCs w:val="21"/>
+        </w:rPr>
+      </w:pPr>
+      <w:r>
+        <w:rPr>
+          <w:rFonts w:ascii="Helvetica" w:hAnsi="Helvetica" w:cs="Helvetica" w:hint="eastAsia"/>
+          <w:bCs/>
+          <w:color w:val="777777"/>
+          <w:sz w:val="21"/>
+          <w:szCs w:val="21"/>
+        </w:rPr>
+        <w:t>请求</w:t>
+      </w:r>
+      <w:r>
+        <w:rPr>
+          <w:rFonts w:ascii="Helvetica" w:hAnsi="Helvetica" w:cs="Helvetica"/>
+          <w:bCs/>
+          <w:color w:val="777777"/>
+          <w:sz w:val="21"/>
+          <w:szCs w:val="21"/>
+        </w:rPr>
+        <w:t>参数</w:t>
+      </w:r>
+      <w:r>
+        <w:rPr>
+          <w:rFonts w:ascii="Helvetica" w:hAnsi="Helvetica" w:cs="Helvetica" w:hint="eastAsia"/>
+          <w:bCs/>
+          <w:color w:val="777777"/>
+          <w:sz w:val="21"/>
+          <w:szCs w:val="21"/>
+        </w:rPr>
+        <w:t>：</w:t>
+      </w:r>
+      <w:r>
+        <w:rPr>
+          <w:rFonts w:ascii="Helvetica" w:hAnsi="Helvetica" w:cs="Helvetica" w:hint="eastAsia"/>
+          <w:bCs/>
+          <w:color w:val="777777"/>
+          <w:sz w:val="21"/>
+          <w:szCs w:val="21"/>
+        </w:rPr>
+        <w:t>e.</w:t>
+      </w:r>
+      <w:r>
+        <w:rPr>
+          <w:rFonts w:ascii="Helvetica" w:hAnsi="Helvetica" w:cs="Helvetica"/>
+          <w:bCs/>
+          <w:color w:val="777777"/>
+          <w:sz w:val="21"/>
+          <w:szCs w:val="21"/>
+        </w:rPr>
+        <w:t xml:space="preserve">g. </w:t>
+      </w:r>
+      <w:r>
+        <w:rPr>
+          <w:rFonts w:ascii="Helvetica" w:hAnsi="Helvetica" w:cs="Helvetica" w:hint="eastAsia"/>
+          <w:bCs/>
+          <w:color w:val="777777"/>
+          <w:sz w:val="21"/>
+          <w:szCs w:val="21"/>
+        </w:rPr>
+        <w:t>{</w:t>
+      </w:r>
+      <w:r>
+        <w:rPr>
+          <w:rFonts w:ascii="Helvetica" w:hAnsi="Helvetica" w:cs="Helvetica"/>
+          <w:bCs/>
+          <w:color w:val="777777"/>
+          <w:sz w:val="21"/>
+          <w:szCs w:val="21"/>
+        </w:rPr>
+        <w:t xml:space="preserve">type: “friend_list”, </w:t>
+      </w:r>
+      <w:r>
+        <w:rPr>
+          <w:rFonts w:ascii="Helvetica" w:hAnsi="Helvetica" w:cs="Helvetica"/>
+          <w:bCs/>
+          <w:color w:val="777777"/>
+          <w:sz w:val="21"/>
+          <w:szCs w:val="21"/>
+        </w:rPr>
+        <w:t>token: “current user’s token</w:t>
+      </w:r>
+      <w:r>
+        <w:rPr>
+          <w:rFonts w:ascii="Helvetica" w:hAnsi="Helvetica" w:cs="Helvetica"/>
+          <w:bCs/>
+          <w:color w:val="777777"/>
+          <w:sz w:val="21"/>
+          <w:szCs w:val="21"/>
+        </w:rPr>
+        <w:t>”</w:t>
+      </w:r>
+      <w:r>
+        <w:rPr>
+          <w:rFonts w:ascii="Helvetica" w:hAnsi="Helvetica" w:cs="Helvetica" w:hint="eastAsia"/>
+          <w:bCs/>
+          <w:color w:val="777777"/>
+          <w:sz w:val="21"/>
+          <w:szCs w:val="21"/>
+        </w:rPr>
+        <w:t>}</w:t>
+      </w:r>
+    </w:p>
+    <w:tbl>
+      <w:tblPr>
+        <w:tblStyle w:val="PlainTable1"/>
+        <w:tblW w:w="0" w:type="auto"/>
+        <w:tblLook w:val="04A0" w:firstRow="1" w:lastRow="0" w:firstColumn="1" w:lastColumn="0" w:noHBand="0" w:noVBand="1"/>
+      </w:tblPr>
+      <w:tblGrid>
+        <w:gridCol w:w="1935"/>
+        <w:gridCol w:w="1885"/>
+        <w:gridCol w:w="2005"/>
+        <w:gridCol w:w="1935"/>
+      </w:tblGrid>
+      <w:tr>
+        <w:trPr>
+          <w:cnfStyle w:val="100000000000" w:firstRow="1" w:lastRow="0" w:firstColumn="0" w:lastColumn="0" w:oddVBand="0" w:evenVBand="0" w:oddHBand="0" w:evenHBand="0" w:firstRowFirstColumn="0" w:firstRowLastColumn="0" w:lastRowFirstColumn="0" w:lastRowLastColumn="0"/>
+        </w:trPr>
+        <w:tc>
+          <w:tcPr>
+            <w:cnfStyle w:val="001000000000" w:firstRow="0" w:lastRow="0" w:firstColumn="1" w:lastColumn="0" w:oddVBand="0" w:evenVBand="0" w:oddHBand="0" w:evenHBand="0" w:firstRowFirstColumn="0" w:firstRowLastColumn="0" w:lastRowFirstColumn="0" w:lastRowLastColumn="0"/>
+            <w:tcW w:w="1935" w:type="dxa"/>
+          </w:tcPr>
+          <w:p>
+            <w:pPr>
+              <w:spacing w:line="360" w:lineRule="auto"/>
+              <w:jc w:val="center"/>
+              <w:rPr>
+                <w:b w:val="0"/>
+              </w:rPr>
+            </w:pPr>
+            <w:r>
+              <w:rPr>
+                <w:rFonts w:hint="eastAsia"/>
+                <w:b w:val="0"/>
+              </w:rPr>
+              <w:t>参数名</w:t>
+            </w:r>
+          </w:p>
+        </w:tc>
+        <w:tc>
+          <w:tcPr>
+            <w:tcW w:w="1885" w:type="dxa"/>
+          </w:tcPr>
+          <w:p>
+            <w:pPr>
+              <w:spacing w:line="360" w:lineRule="auto"/>
+              <w:jc w:val="center"/>
+              <w:cnfStyle w:val="100000000000" w:firstRow="1" w:lastRow="0" w:firstColumn="0" w:lastColumn="0" w:oddVBand="0" w:evenVBand="0" w:oddHBand="0" w:evenHBand="0" w:firstRowFirstColumn="0" w:firstRowLastColumn="0" w:lastRowFirstColumn="0" w:lastRowLastColumn="0"/>
+              <w:rPr>
+                <w:b w:val="0"/>
+              </w:rPr>
+            </w:pPr>
+            <w:r>
+              <w:rPr>
+                <w:rFonts w:hint="eastAsia"/>
+                <w:b w:val="0"/>
+              </w:rPr>
+              <w:t>类型</w:t>
+            </w:r>
+          </w:p>
+        </w:tc>
+        <w:tc>
+          <w:tcPr>
+            <w:tcW w:w="2005" w:type="dxa"/>
+          </w:tcPr>
+          <w:p>
+            <w:pPr>
+              <w:spacing w:line="360" w:lineRule="auto"/>
+              <w:jc w:val="center"/>
+              <w:cnfStyle w:val="100000000000" w:firstRow="1" w:lastRow="0" w:firstColumn="0" w:lastColumn="0" w:oddVBand="0" w:evenVBand="0" w:oddHBand="0" w:evenHBand="0" w:firstRowFirstColumn="0" w:firstRowLastColumn="0" w:lastRowFirstColumn="0" w:lastRowLastColumn="0"/>
+              <w:rPr>
+                <w:b w:val="0"/>
+              </w:rPr>
+            </w:pPr>
+            <w:r>
+              <w:rPr>
+                <w:rFonts w:hint="eastAsia"/>
+                <w:b w:val="0"/>
+              </w:rPr>
+              <w:t>说明</w:t>
+            </w:r>
+          </w:p>
+        </w:tc>
+        <w:tc>
+          <w:tcPr>
+            <w:tcW w:w="1935" w:type="dxa"/>
+          </w:tcPr>
+          <w:p>
+            <w:pPr>
+              <w:spacing w:line="360" w:lineRule="auto"/>
+              <w:jc w:val="center"/>
+              <w:cnfStyle w:val="100000000000" w:firstRow="1" w:lastRow="0" w:firstColumn="0" w:lastColumn="0" w:oddVBand="0" w:evenVBand="0" w:oddHBand="0" w:evenHBand="0" w:firstRowFirstColumn="0" w:firstRowLastColumn="0" w:lastRowFirstColumn="0" w:lastRowLastColumn="0"/>
+              <w:rPr>
+                <w:b w:val="0"/>
+              </w:rPr>
+            </w:pPr>
+            <w:r>
+              <w:rPr>
+                <w:rFonts w:hint="eastAsia"/>
+                <w:b w:val="0"/>
+              </w:rPr>
+              <w:t>必含</w:t>
+            </w:r>
+          </w:p>
+        </w:tc>
+      </w:tr>
+      <w:tr>
+        <w:trPr>
+          <w:cnfStyle w:val="000000100000" w:firstRow="0" w:lastRow="0" w:firstColumn="0" w:lastColumn="0" w:oddVBand="0" w:evenVBand="0" w:oddHBand="1" w:evenHBand="0" w:firstRowFirstColumn="0" w:firstRowLastColumn="0" w:lastRowFirstColumn="0" w:lastRowLastColumn="0"/>
+        </w:trPr>
+        <w:tc>
+          <w:tcPr>
+            <w:cnfStyle w:val="001000000000" w:firstRow="0" w:lastRow="0" w:firstColumn="1" w:lastColumn="0" w:oddVBand="0" w:evenVBand="0" w:oddHBand="0" w:evenHBand="0" w:firstRowFirstColumn="0" w:firstRowLastColumn="0" w:lastRowFirstColumn="0" w:lastRowLastColumn="0"/>
+            <w:tcW w:w="1935" w:type="dxa"/>
+            <w:shd w:val="clear" w:color="auto" w:fill="C6D9F1" w:themeFill="text2" w:themeFillTint="33"/>
+          </w:tcPr>
+          <w:p>
+            <w:pPr>
+              <w:spacing w:line="360" w:lineRule="auto"/>
+              <w:jc w:val="center"/>
+              <w:rPr>
+                <w:rFonts w:hint="eastAsia"/>
+                <w:b w:val="0"/>
+              </w:rPr>
+            </w:pPr>
+            <w:r>
+              <w:rPr>
+                <w:b w:val="0"/>
+              </w:rPr>
+              <w:t>type</w:t>
+            </w:r>
+          </w:p>
+        </w:tc>
+        <w:tc>
+          <w:tcPr>
+            <w:tcW w:w="1885" w:type="dxa"/>
+            <w:shd w:val="clear" w:color="auto" w:fill="C6D9F1" w:themeFill="text2" w:themeFillTint="33"/>
+          </w:tcPr>
+          <w:p>
+            <w:pPr>
+              <w:spacing w:line="360" w:lineRule="auto"/>
+              <w:jc w:val="center"/>
+              <w:cnfStyle w:val="000000100000" w:firstRow="0" w:lastRow="0" w:firstColumn="0" w:lastColumn="0" w:oddVBand="0" w:evenVBand="0" w:oddHBand="1" w:evenHBand="0" w:firstRowFirstColumn="0" w:firstRowLastColumn="0" w:lastRowFirstColumn="0" w:lastRowLastColumn="0"/>
+              <w:rPr>
+                <w:rFonts w:hint="eastAsia"/>
+                <w:b/>
+              </w:rPr>
+            </w:pPr>
+            <w:r>
+              <w:rPr>
+                <w:bCs/>
+              </w:rPr>
+              <w:t>String</w:t>
+            </w:r>
+          </w:p>
+        </w:tc>
+        <w:tc>
+          <w:tcPr>
+            <w:tcW w:w="2005" w:type="dxa"/>
+            <w:shd w:val="clear" w:color="auto" w:fill="C6D9F1" w:themeFill="text2" w:themeFillTint="33"/>
+          </w:tcPr>
+          <w:p>
+            <w:pPr>
+              <w:spacing w:line="360" w:lineRule="auto"/>
+              <w:jc w:val="center"/>
+              <w:cnfStyle w:val="000000100000" w:firstRow="0" w:lastRow="0" w:firstColumn="0" w:lastColumn="0" w:oddVBand="0" w:evenVBand="0" w:oddHBand="1" w:evenHBand="0" w:firstRowFirstColumn="0" w:firstRowLastColumn="0" w:lastRowFirstColumn="0" w:lastRowLastColumn="0"/>
+              <w:rPr>
+                <w:rFonts w:hint="eastAsia"/>
+                <w:b/>
+              </w:rPr>
+            </w:pPr>
+            <w:r>
+              <w:rPr>
+                <w:rFonts w:hint="eastAsia"/>
+                <w:bCs/>
+              </w:rPr>
+              <w:t>类型</w:t>
+            </w:r>
+            <w:r>
+              <w:rPr>
+                <w:rFonts w:hint="eastAsia"/>
+                <w:bCs/>
+              </w:rPr>
+              <w:t>(</w:t>
+            </w:r>
+            <w:r>
+              <w:rPr>
+                <w:rFonts w:hint="eastAsia"/>
+                <w:bCs/>
+              </w:rPr>
+              <w:t>好友</w:t>
+            </w:r>
+            <w:r>
+              <w:rPr>
+                <w:bCs/>
+              </w:rPr>
+              <w:t>/</w:t>
+            </w:r>
+            <w:r>
+              <w:rPr>
+                <w:rFonts w:hint="eastAsia"/>
+                <w:bCs/>
+              </w:rPr>
+              <w:t>黑名单</w:t>
+            </w:r>
+            <w:r>
+              <w:rPr>
+                <w:rFonts w:hint="eastAsia"/>
+                <w:bCs/>
+              </w:rPr>
+              <w:t>)</w:t>
+            </w:r>
+          </w:p>
+        </w:tc>
+        <w:tc>
+          <w:tcPr>
+            <w:tcW w:w="1935" w:type="dxa"/>
+            <w:shd w:val="clear" w:color="auto" w:fill="C6D9F1" w:themeFill="text2" w:themeFillTint="33"/>
+          </w:tcPr>
+          <w:p>
+            <w:pPr>
+              <w:spacing w:line="360" w:lineRule="auto"/>
+              <w:jc w:val="center"/>
+              <w:cnfStyle w:val="000000100000" w:firstRow="0" w:lastRow="0" w:firstColumn="0" w:lastColumn="0" w:oddVBand="0" w:evenVBand="0" w:oddHBand="1" w:evenHBand="0" w:firstRowFirstColumn="0" w:firstRowLastColumn="0" w:lastRowFirstColumn="0" w:lastRowLastColumn="0"/>
+              <w:rPr>
+                <w:rFonts w:hint="eastAsia"/>
+                <w:b/>
+              </w:rPr>
+            </w:pPr>
+            <w:r>
+              <w:rPr>
+                <w:bCs/>
+              </w:rPr>
+              <w:t>Yes</w:t>
+            </w:r>
+          </w:p>
+        </w:tc>
+      </w:tr>
+      <w:tr>
+        <w:tc>
+          <w:tcPr>
+            <w:cnfStyle w:val="001000000000" w:firstRow="0" w:lastRow="0" w:firstColumn="1" w:lastColumn="0" w:oddVBand="0" w:evenVBand="0" w:oddHBand="0" w:evenHBand="0" w:firstRowFirstColumn="0" w:firstRowLastColumn="0" w:lastRowFirstColumn="0" w:lastRowLastColumn="0"/>
+            <w:tcW w:w="1935" w:type="dxa"/>
+            <w:shd w:val="clear" w:color="auto" w:fill="DDD9C3" w:themeFill="background2" w:themeFillShade="E6"/>
+          </w:tcPr>
+          <w:p>
+            <w:pPr>
+              <w:spacing w:line="360" w:lineRule="auto"/>
+              <w:jc w:val="center"/>
+              <w:rPr>
+                <w:b w:val="0"/>
+              </w:rPr>
+            </w:pPr>
+            <w:r>
+              <w:rPr>
+                <w:b w:val="0"/>
+              </w:rPr>
+              <w:t>token</w:t>
+            </w:r>
+          </w:p>
+        </w:tc>
+        <w:tc>
+          <w:tcPr>
+            <w:tcW w:w="1885" w:type="dxa"/>
+            <w:shd w:val="clear" w:color="auto" w:fill="DDD9C3" w:themeFill="background2" w:themeFillShade="E6"/>
+          </w:tcPr>
+          <w:p>
+            <w:pPr>
+              <w:spacing w:line="360" w:lineRule="auto"/>
+              <w:jc w:val="center"/>
+              <w:cnfStyle w:val="000000000000" w:firstRow="0" w:lastRow="0" w:firstColumn="0" w:lastColumn="0" w:oddVBand="0" w:evenVBand="0" w:oddHBand="0" w:evenHBand="0" w:firstRowFirstColumn="0" w:firstRowLastColumn="0" w:lastRowFirstColumn="0" w:lastRowLastColumn="0"/>
+              <w:rPr>
+                <w:bCs/>
+              </w:rPr>
+            </w:pPr>
+            <w:r>
+              <w:rPr>
+                <w:bCs/>
+              </w:rPr>
+              <w:t>String</w:t>
+            </w:r>
+          </w:p>
+        </w:tc>
+        <w:tc>
+          <w:tcPr>
+            <w:tcW w:w="2005" w:type="dxa"/>
+            <w:shd w:val="clear" w:color="auto" w:fill="DDD9C3" w:themeFill="background2" w:themeFillShade="E6"/>
+          </w:tcPr>
+          <w:p>
+            <w:pPr>
+              <w:spacing w:line="360" w:lineRule="auto"/>
+              <w:jc w:val="center"/>
+              <w:cnfStyle w:val="000000000000" w:firstRow="0" w:lastRow="0" w:firstColumn="0" w:lastColumn="0" w:oddVBand="0" w:evenVBand="0" w:oddHBand="0" w:evenHBand="0" w:firstRowFirstColumn="0" w:firstRowLastColumn="0" w:lastRowFirstColumn="0" w:lastRowLastColumn="0"/>
+              <w:rPr>
+                <w:rFonts w:hint="eastAsia"/>
+                <w:bCs/>
+              </w:rPr>
+            </w:pPr>
+            <w:r>
+              <w:rPr>
+                <w:rFonts w:hint="eastAsia"/>
+                <w:bCs/>
+              </w:rPr>
+              <w:t>当前</w:t>
+            </w:r>
+            <w:r>
+              <w:rPr>
+                <w:bCs/>
+              </w:rPr>
+              <w:t>用户</w:t>
+            </w:r>
+            <w:r>
+              <w:rPr>
+                <w:rFonts w:hint="eastAsia"/>
+                <w:bCs/>
+              </w:rPr>
+              <w:t>token</w:t>
+            </w:r>
+          </w:p>
+        </w:tc>
+        <w:tc>
+          <w:tcPr>
+            <w:tcW w:w="1935" w:type="dxa"/>
+            <w:shd w:val="clear" w:color="auto" w:fill="DDD9C3" w:themeFill="background2" w:themeFillShade="E6"/>
+          </w:tcPr>
+          <w:p>
+            <w:pPr>
+              <w:spacing w:line="360" w:lineRule="auto"/>
+              <w:jc w:val="center"/>
+              <w:cnfStyle w:val="000000000000" w:firstRow="0" w:lastRow="0" w:firstColumn="0" w:lastColumn="0" w:oddVBand="0" w:evenVBand="0" w:oddHBand="0" w:evenHBand="0" w:firstRowFirstColumn="0" w:firstRowLastColumn="0" w:lastRowFirstColumn="0" w:lastRowLastColumn="0"/>
+              <w:rPr>
+                <w:bCs/>
+              </w:rPr>
+            </w:pPr>
+            <w:r>
+              <w:rPr>
+                <w:bCs/>
+              </w:rPr>
+              <w:t>Yes</w:t>
+            </w:r>
+          </w:p>
+        </w:tc>
+      </w:tr>
+    </w:tbl>
+    <w:p/>
+    <w:p>
+      <w:pPr>
+        <w:numPr>
+          <w:ilvl w:val="0"/>
+          <w:numId w:val="2"/>
+        </w:numPr>
+        <w:wordWrap w:val="0"/>
+        <w:spacing w:after="0" w:line="360" w:lineRule="auto"/>
+        <w:ind w:left="0"/>
+        <w:outlineLvl w:val="5"/>
+        <w:rPr>
+          <w:rFonts w:ascii="Helvetica" w:eastAsia="Times New Roman" w:hAnsi="Helvetica" w:cs="Helvetica"/>
+          <w:bCs/>
+          <w:color w:val="777777"/>
+          <w:sz w:val="21"/>
+          <w:szCs w:val="21"/>
+        </w:rPr>
+      </w:pPr>
+      <w:r>
+        <w:rPr>
+          <w:rFonts w:ascii="Helvetica" w:hAnsi="Helvetica" w:cs="Helvetica" w:hint="eastAsia"/>
+          <w:bCs/>
+          <w:color w:val="777777"/>
+          <w:sz w:val="21"/>
+          <w:szCs w:val="21"/>
+        </w:rPr>
+        <w:t>返回</w:t>
+      </w:r>
+      <w:r>
+        <w:rPr>
+          <w:rFonts w:ascii="Helvetica" w:hAnsi="Helvetica" w:cs="Helvetica"/>
+          <w:bCs/>
+          <w:color w:val="777777"/>
+          <w:sz w:val="21"/>
+          <w:szCs w:val="21"/>
+        </w:rPr>
+        <w:t>参数：</w:t>
+      </w:r>
+    </w:p>
+    <w:tbl>
+      <w:tblPr>
+        <w:tblStyle w:val="PlainTable1"/>
+        <w:tblW w:w="0" w:type="auto"/>
+        <w:tblLook w:val="04A0" w:firstRow="1" w:lastRow="0" w:firstColumn="1" w:lastColumn="0" w:noHBand="0" w:noVBand="1"/>
+      </w:tblPr>
+      <w:tblGrid>
+        <w:gridCol w:w="1935"/>
+        <w:gridCol w:w="1885"/>
+        <w:gridCol w:w="1935"/>
+        <w:gridCol w:w="1935"/>
+      </w:tblGrid>
+      <w:tr>
+        <w:trPr>
+          <w:cnfStyle w:val="100000000000" w:firstRow="1" w:lastRow="0" w:firstColumn="0" w:lastColumn="0" w:oddVBand="0" w:evenVBand="0" w:oddHBand="0" w:evenHBand="0" w:firstRowFirstColumn="0" w:firstRowLastColumn="0" w:lastRowFirstColumn="0" w:lastRowLastColumn="0"/>
+        </w:trPr>
+        <w:tc>
+          <w:tcPr>
+            <w:cnfStyle w:val="001000000000" w:firstRow="0" w:lastRow="0" w:firstColumn="1" w:lastColumn="0" w:oddVBand="0" w:evenVBand="0" w:oddHBand="0" w:evenHBand="0" w:firstRowFirstColumn="0" w:firstRowLastColumn="0" w:lastRowFirstColumn="0" w:lastRowLastColumn="0"/>
+            <w:tcW w:w="1935" w:type="dxa"/>
+          </w:tcPr>
+          <w:p>
+            <w:pPr>
+              <w:spacing w:line="360" w:lineRule="auto"/>
+              <w:jc w:val="center"/>
+              <w:rPr>
+                <w:b w:val="0"/>
+              </w:rPr>
+            </w:pPr>
+            <w:r>
+              <w:rPr>
+                <w:rFonts w:hint="eastAsia"/>
+                <w:b w:val="0"/>
+              </w:rPr>
+              <w:t>参数名</w:t>
+            </w:r>
+          </w:p>
+        </w:tc>
+        <w:tc>
+          <w:tcPr>
+            <w:tcW w:w="1885" w:type="dxa"/>
+          </w:tcPr>
+          <w:p>
+            <w:pPr>
+              <w:spacing w:line="360" w:lineRule="auto"/>
+              <w:jc w:val="center"/>
+              <w:cnfStyle w:val="100000000000" w:firstRow="1" w:lastRow="0" w:firstColumn="0" w:lastColumn="0" w:oddVBand="0" w:evenVBand="0" w:oddHBand="0" w:evenHBand="0" w:firstRowFirstColumn="0" w:firstRowLastColumn="0" w:lastRowFirstColumn="0" w:lastRowLastColumn="0"/>
+              <w:rPr>
+                <w:b w:val="0"/>
+              </w:rPr>
+            </w:pPr>
+            <w:r>
+              <w:rPr>
+                <w:rFonts w:hint="eastAsia"/>
+                <w:b w:val="0"/>
+              </w:rPr>
+              <w:t>类型</w:t>
+            </w:r>
+          </w:p>
+        </w:tc>
+        <w:tc>
+          <w:tcPr>
+            <w:tcW w:w="1935" w:type="dxa"/>
+          </w:tcPr>
+          <w:p>
+            <w:pPr>
+              <w:spacing w:line="360" w:lineRule="auto"/>
+              <w:jc w:val="center"/>
+              <w:cnfStyle w:val="100000000000" w:firstRow="1" w:lastRow="0" w:firstColumn="0" w:lastColumn="0" w:oddVBand="0" w:evenVBand="0" w:oddHBand="0" w:evenHBand="0" w:firstRowFirstColumn="0" w:firstRowLastColumn="0" w:lastRowFirstColumn="0" w:lastRowLastColumn="0"/>
+              <w:rPr>
+                <w:b w:val="0"/>
+              </w:rPr>
+            </w:pPr>
+            <w:r>
+              <w:rPr>
+                <w:rFonts w:hint="eastAsia"/>
+                <w:b w:val="0"/>
+              </w:rPr>
+              <w:t>说明</w:t>
+            </w:r>
+          </w:p>
+        </w:tc>
+        <w:tc>
+          <w:tcPr>
+            <w:tcW w:w="1935" w:type="dxa"/>
+          </w:tcPr>
+          <w:p>
+            <w:pPr>
+              <w:spacing w:line="360" w:lineRule="auto"/>
+              <w:jc w:val="center"/>
+              <w:cnfStyle w:val="100000000000" w:firstRow="1" w:lastRow="0" w:firstColumn="0" w:lastColumn="0" w:oddVBand="0" w:evenVBand="0" w:oddHBand="0" w:evenHBand="0" w:firstRowFirstColumn="0" w:firstRowLastColumn="0" w:lastRowFirstColumn="0" w:lastRowLastColumn="0"/>
+              <w:rPr>
+                <w:b w:val="0"/>
+              </w:rPr>
+            </w:pPr>
+            <w:r>
+              <w:rPr>
+                <w:rFonts w:hint="eastAsia"/>
+                <w:b w:val="0"/>
+              </w:rPr>
+              <w:t>必含</w:t>
+            </w:r>
+          </w:p>
+        </w:tc>
+      </w:tr>
+      <w:tr>
+        <w:trPr>
+          <w:cnfStyle w:val="000000100000" w:firstRow="0" w:lastRow="0" w:firstColumn="0" w:lastColumn="0" w:oddVBand="0" w:evenVBand="0" w:oddHBand="1" w:evenHBand="0" w:firstRowFirstColumn="0" w:firstRowLastColumn="0" w:lastRowFirstColumn="0" w:lastRowLastColumn="0"/>
+        </w:trPr>
+        <w:tc>
+          <w:tcPr>
+            <w:cnfStyle w:val="001000000000" w:firstRow="0" w:lastRow="0" w:firstColumn="1" w:lastColumn="0" w:oddVBand="0" w:evenVBand="0" w:oddHBand="0" w:evenHBand="0" w:firstRowFirstColumn="0" w:firstRowLastColumn="0" w:lastRowFirstColumn="0" w:lastRowLastColumn="0"/>
+            <w:tcW w:w="1935" w:type="dxa"/>
+          </w:tcPr>
+          <w:p>
+            <w:pPr>
+              <w:spacing w:line="360" w:lineRule="auto"/>
+              <w:jc w:val="center"/>
+              <w:rPr>
+                <w:b w:val="0"/>
+              </w:rPr>
+            </w:pPr>
+            <w:r>
+              <w:rPr>
+                <w:b w:val="0"/>
+              </w:rPr>
+              <w:t>status</w:t>
+            </w:r>
+          </w:p>
+        </w:tc>
+        <w:tc>
+          <w:tcPr>
+            <w:tcW w:w="1885" w:type="dxa"/>
+          </w:tcPr>
+          <w:p>
+            <w:pPr>
+              <w:spacing w:line="360" w:lineRule="auto"/>
+              <w:jc w:val="center"/>
+              <w:cnfStyle w:val="000000100000" w:firstRow="0" w:lastRow="0" w:firstColumn="0" w:lastColumn="0" w:oddVBand="0" w:evenVBand="0" w:oddHBand="1" w:evenHBand="0" w:firstRowFirstColumn="0" w:firstRowLastColumn="0" w:lastRowFirstColumn="0" w:lastRowLastColumn="0"/>
+            </w:pPr>
+            <w:r>
+              <w:t>int</w:t>
+            </w:r>
+          </w:p>
+        </w:tc>
+        <w:tc>
+          <w:tcPr>
+            <w:tcW w:w="1935" w:type="dxa"/>
+          </w:tcPr>
+          <w:p>
+            <w:pPr>
+              <w:spacing w:line="360" w:lineRule="auto"/>
+              <w:jc w:val="center"/>
+              <w:cnfStyle w:val="000000100000" w:firstRow="0" w:lastRow="0" w:firstColumn="0" w:lastColumn="0" w:oddVBand="0" w:evenVBand="0" w:oddHBand="1" w:evenHBand="0" w:firstRowFirstColumn="0" w:firstRowLastColumn="0" w:lastRowFirstColumn="0" w:lastRowLastColumn="0"/>
+            </w:pPr>
+            <w:r>
+              <w:rPr>
+                <w:rFonts w:hint="eastAsia"/>
+              </w:rPr>
+              <w:t>状态</w:t>
+            </w:r>
+          </w:p>
+        </w:tc>
+        <w:tc>
+          <w:tcPr>
+            <w:tcW w:w="1935" w:type="dxa"/>
+          </w:tcPr>
+          <w:p>
+            <w:pPr>
+              <w:spacing w:line="360" w:lineRule="auto"/>
+              <w:jc w:val="center"/>
+              <w:cnfStyle w:val="000000100000" w:firstRow="0" w:lastRow="0" w:firstColumn="0" w:lastColumn="0" w:oddVBand="0" w:evenVBand="0" w:oddHBand="1" w:evenHBand="0" w:firstRowFirstColumn="0" w:firstRowLastColumn="0" w:lastRowFirstColumn="0" w:lastRowLastColumn="0"/>
+            </w:pPr>
+            <w:r>
+              <w:t>Yes</w:t>
+            </w:r>
+          </w:p>
+        </w:tc>
+      </w:tr>
+      <w:tr>
+        <w:tc>
+          <w:tcPr>
+            <w:cnfStyle w:val="001000000000" w:firstRow="0" w:lastRow="0" w:firstColumn="1" w:lastColumn="0" w:oddVBand="0" w:evenVBand="0" w:oddHBand="0" w:evenHBand="0" w:firstRowFirstColumn="0" w:firstRowLastColumn="0" w:lastRowFirstColumn="0" w:lastRowLastColumn="0"/>
+            <w:tcW w:w="1935" w:type="dxa"/>
+          </w:tcPr>
+          <w:p>
+            <w:pPr>
+              <w:spacing w:line="360" w:lineRule="auto"/>
+              <w:jc w:val="center"/>
+              <w:rPr>
+                <w:b w:val="0"/>
+              </w:rPr>
+            </w:pPr>
+            <w:r>
+              <w:rPr>
+                <w:b w:val="0"/>
+              </w:rPr>
+              <w:t>data</w:t>
+            </w:r>
+          </w:p>
+        </w:tc>
+        <w:tc>
+          <w:tcPr>
+            <w:tcW w:w="1885" w:type="dxa"/>
+          </w:tcPr>
+          <w:p>
+            <w:pPr>
+              <w:spacing w:line="360" w:lineRule="auto"/>
+              <w:jc w:val="center"/>
+              <w:cnfStyle w:val="000000000000" w:firstRow="0" w:lastRow="0" w:firstColumn="0" w:lastColumn="0" w:oddVBand="0" w:evenVBand="0" w:oddHBand="0" w:evenHBand="0" w:firstRowFirstColumn="0" w:firstRowLastColumn="0" w:lastRowFirstColumn="0" w:lastRowLastColumn="0"/>
+            </w:pPr>
+            <w:r>
+              <w:t>Object</w:t>
+            </w:r>
+          </w:p>
+        </w:tc>
+        <w:tc>
+          <w:tcPr>
+            <w:tcW w:w="1935" w:type="dxa"/>
+          </w:tcPr>
+          <w:p>
+            <w:pPr>
+              <w:spacing w:line="360" w:lineRule="auto"/>
+              <w:jc w:val="center"/>
+              <w:cnfStyle w:val="000000000000" w:firstRow="0" w:lastRow="0" w:firstColumn="0" w:lastColumn="0" w:oddVBand="0" w:evenVBand="0" w:oddHBand="0" w:evenHBand="0" w:firstRowFirstColumn="0" w:firstRowLastColumn="0" w:lastRowFirstColumn="0" w:lastRowLastColumn="0"/>
+            </w:pPr>
+            <w:r>
+              <w:rPr>
+                <w:rFonts w:hint="eastAsia"/>
+              </w:rPr>
+              <w:t>数据</w:t>
+            </w:r>
+          </w:p>
+        </w:tc>
+        <w:tc>
+          <w:tcPr>
+            <w:tcW w:w="1935" w:type="dxa"/>
+          </w:tcPr>
+          <w:p>
+            <w:pPr>
+              <w:spacing w:line="360" w:lineRule="auto"/>
+              <w:jc w:val="center"/>
+              <w:cnfStyle w:val="000000000000" w:firstRow="0" w:lastRow="0" w:firstColumn="0" w:lastColumn="0" w:oddVBand="0" w:evenVBand="0" w:oddHBand="0" w:evenHBand="0" w:firstRowFirstColumn="0" w:firstRowLastColumn="0" w:lastRowFirstColumn="0" w:lastRowLastColumn="0"/>
+            </w:pPr>
+            <w:r>
+              <w:t>Yes</w:t>
+            </w:r>
+          </w:p>
+        </w:tc>
+      </w:tr>
+      <w:tr>
+        <w:trPr>
+          <w:cnfStyle w:val="000000100000" w:firstRow="0" w:lastRow="0" w:firstColumn="0" w:lastColumn="0" w:oddVBand="0" w:evenVBand="0" w:oddHBand="1" w:evenHBand="0" w:firstRowFirstColumn="0" w:firstRowLastColumn="0" w:lastRowFirstColumn="0" w:lastRowLastColumn="0"/>
+        </w:trPr>
+        <w:tc>
+          <w:tcPr>
+            <w:cnfStyle w:val="001000000000" w:firstRow="0" w:lastRow="0" w:firstColumn="1" w:lastColumn="0" w:oddVBand="0" w:evenVBand="0" w:oddHBand="0" w:evenHBand="0" w:firstRowFirstColumn="0" w:firstRowLastColumn="0" w:lastRowFirstColumn="0" w:lastRowLastColumn="0"/>
+            <w:tcW w:w="1935" w:type="dxa"/>
+          </w:tcPr>
+          <w:p>
+            <w:pPr>
+              <w:spacing w:line="360" w:lineRule="auto"/>
+              <w:jc w:val="center"/>
+              <w:rPr>
+                <w:b w:val="0"/>
+              </w:rPr>
+            </w:pPr>
+            <w:r>
+              <w:rPr>
+                <w:b w:val="0"/>
+              </w:rPr>
+              <w:t>message</w:t>
+            </w:r>
+          </w:p>
+        </w:tc>
+        <w:tc>
+          <w:tcPr>
+            <w:tcW w:w="1885" w:type="dxa"/>
+          </w:tcPr>
+          <w:p>
+            <w:pPr>
+              <w:spacing w:line="360" w:lineRule="auto"/>
+              <w:jc w:val="center"/>
+              <w:cnfStyle w:val="000000100000" w:firstRow="0" w:lastRow="0" w:firstColumn="0" w:lastColumn="0" w:oddVBand="0" w:evenVBand="0" w:oddHBand="1" w:evenHBand="0" w:firstRowFirstColumn="0" w:firstRowLastColumn="0" w:lastRowFirstColumn="0" w:lastRowLastColumn="0"/>
+            </w:pPr>
+            <w:r>
+              <w:t>String</w:t>
+            </w:r>
+          </w:p>
+        </w:tc>
+        <w:tc>
+          <w:tcPr>
+            <w:tcW w:w="1935" w:type="dxa"/>
+          </w:tcPr>
+          <w:p>
+            <w:pPr>
+              <w:spacing w:line="360" w:lineRule="auto"/>
+              <w:jc w:val="center"/>
+              <w:cnfStyle w:val="000000100000" w:firstRow="0" w:lastRow="0" w:firstColumn="0" w:lastColumn="0" w:oddVBand="0" w:evenVBand="0" w:oddHBand="1" w:evenHBand="0" w:firstRowFirstColumn="0" w:firstRowLastColumn="0" w:lastRowFirstColumn="0" w:lastRowLastColumn="0"/>
+            </w:pPr>
+            <w:r>
+              <w:t>描述</w:t>
+            </w:r>
+          </w:p>
+        </w:tc>
+        <w:tc>
+          <w:tcPr>
+            <w:tcW w:w="1935" w:type="dxa"/>
+          </w:tcPr>
+          <w:p>
+            <w:pPr>
+              <w:spacing w:line="360" w:lineRule="auto"/>
+              <w:jc w:val="center"/>
+              <w:cnfStyle w:val="000000100000" w:firstRow="0" w:lastRow="0" w:firstColumn="0" w:lastColumn="0" w:oddVBand="0" w:evenVBand="0" w:oddHBand="1" w:evenHBand="0" w:firstRowFirstColumn="0" w:firstRowLastColumn="0" w:lastRowFirstColumn="0" w:lastRowLastColumn="0"/>
+            </w:pPr>
+            <w:r>
+              <w:t>Yes</w:t>
+            </w:r>
+          </w:p>
+        </w:tc>
+      </w:tr>
+    </w:tbl>
+    <w:p/>
+    <w:p>
+      <w:pPr>
+        <w:numPr>
+          <w:ilvl w:val="0"/>
+          <w:numId w:val="2"/>
+        </w:numPr>
+        <w:wordWrap w:val="0"/>
+        <w:spacing w:after="0" w:line="360" w:lineRule="auto"/>
+        <w:ind w:left="0"/>
+        <w:outlineLvl w:val="5"/>
+        <w:rPr>
+          <w:rFonts w:ascii="Helvetica" w:hAnsi="Helvetica" w:cs="Helvetica"/>
+          <w:bCs/>
+          <w:color w:val="777777"/>
+          <w:sz w:val="21"/>
+          <w:szCs w:val="21"/>
+        </w:rPr>
+      </w:pPr>
+      <w:r>
+        <w:rPr>
+          <w:rFonts w:ascii="Helvetica" w:hAnsi="Helvetica" w:cs="Helvetica" w:hint="eastAsia"/>
+          <w:bCs/>
+          <w:color w:val="777777"/>
+          <w:sz w:val="21"/>
+          <w:szCs w:val="21"/>
+        </w:rPr>
+        <w:t>data</w:t>
+      </w:r>
+      <w:r>
+        <w:rPr>
+          <w:rFonts w:ascii="Helvetica" w:hAnsi="Helvetica" w:cs="Helvetica" w:hint="eastAsia"/>
+          <w:bCs/>
+          <w:color w:val="777777"/>
+          <w:sz w:val="21"/>
+          <w:szCs w:val="21"/>
+        </w:rPr>
+        <w:t>参数</w:t>
+      </w:r>
+      <w:r>
+        <w:rPr>
+          <w:rFonts w:ascii="Helvetica" w:hAnsi="Helvetica" w:cs="Helvetica"/>
+          <w:bCs/>
+          <w:color w:val="777777"/>
+          <w:sz w:val="21"/>
+          <w:szCs w:val="21"/>
+        </w:rPr>
+        <w:t>解析</w:t>
+      </w:r>
+    </w:p>
+    <w:tbl>
+      <w:tblPr>
+        <w:tblStyle w:val="PlainTable1"/>
+        <w:tblW w:w="0" w:type="auto"/>
+        <w:tblLook w:val="04A0" w:firstRow="1" w:lastRow="0" w:firstColumn="1" w:lastColumn="0" w:noHBand="0" w:noVBand="1"/>
+      </w:tblPr>
+      <w:tblGrid>
+        <w:gridCol w:w="1935"/>
+        <w:gridCol w:w="1885"/>
+        <w:gridCol w:w="1935"/>
+        <w:gridCol w:w="1935"/>
+      </w:tblGrid>
+      <w:tr>
+        <w:trPr>
+          <w:cnfStyle w:val="100000000000" w:firstRow="1" w:lastRow="0" w:firstColumn="0" w:lastColumn="0" w:oddVBand="0" w:evenVBand="0" w:oddHBand="0" w:evenHBand="0" w:firstRowFirstColumn="0" w:firstRowLastColumn="0" w:lastRowFirstColumn="0" w:lastRowLastColumn="0"/>
+        </w:trPr>
+        <w:tc>
+          <w:tcPr>
+            <w:cnfStyle w:val="001000000000" w:firstRow="0" w:lastRow="0" w:firstColumn="1" w:lastColumn="0" w:oddVBand="0" w:evenVBand="0" w:oddHBand="0" w:evenHBand="0" w:firstRowFirstColumn="0" w:firstRowLastColumn="0" w:lastRowFirstColumn="0" w:lastRowLastColumn="0"/>
+            <w:tcW w:w="1935" w:type="dxa"/>
+          </w:tcPr>
+          <w:p>
+            <w:pPr>
+              <w:spacing w:line="360" w:lineRule="auto"/>
+              <w:jc w:val="center"/>
+              <w:rPr>
+                <w:b w:val="0"/>
+              </w:rPr>
+            </w:pPr>
+            <w:r>
+              <w:rPr>
+                <w:rFonts w:hint="eastAsia"/>
+                <w:b w:val="0"/>
+              </w:rPr>
+              <w:t>参数名</w:t>
+            </w:r>
+          </w:p>
+        </w:tc>
+        <w:tc>
+          <w:tcPr>
+            <w:tcW w:w="1885" w:type="dxa"/>
+          </w:tcPr>
+          <w:p>
+            <w:pPr>
+              <w:spacing w:line="360" w:lineRule="auto"/>
+              <w:jc w:val="center"/>
+              <w:cnfStyle w:val="100000000000" w:firstRow="1" w:lastRow="0" w:firstColumn="0" w:lastColumn="0" w:oddVBand="0" w:evenVBand="0" w:oddHBand="0" w:evenHBand="0" w:firstRowFirstColumn="0" w:firstRowLastColumn="0" w:lastRowFirstColumn="0" w:lastRowLastColumn="0"/>
+              <w:rPr>
+                <w:b w:val="0"/>
+              </w:rPr>
+            </w:pPr>
+            <w:r>
+              <w:rPr>
+                <w:rFonts w:hint="eastAsia"/>
+                <w:b w:val="0"/>
+              </w:rPr>
+              <w:t>类型</w:t>
+            </w:r>
+          </w:p>
+        </w:tc>
+        <w:tc>
+          <w:tcPr>
+            <w:tcW w:w="1935" w:type="dxa"/>
+          </w:tcPr>
+          <w:p>
+            <w:pPr>
+              <w:spacing w:line="360" w:lineRule="auto"/>
+              <w:jc w:val="center"/>
+              <w:cnfStyle w:val="100000000000" w:firstRow="1" w:lastRow="0" w:firstColumn="0" w:lastColumn="0" w:oddVBand="0" w:evenVBand="0" w:oddHBand="0" w:evenHBand="0" w:firstRowFirstColumn="0" w:firstRowLastColumn="0" w:lastRowFirstColumn="0" w:lastRowLastColumn="0"/>
+              <w:rPr>
+                <w:b w:val="0"/>
+              </w:rPr>
+            </w:pPr>
+            <w:r>
+              <w:rPr>
+                <w:rFonts w:hint="eastAsia"/>
+                <w:b w:val="0"/>
+              </w:rPr>
+              <w:t>说明</w:t>
+            </w:r>
+          </w:p>
+        </w:tc>
+        <w:tc>
+          <w:tcPr>
+            <w:tcW w:w="1935" w:type="dxa"/>
+          </w:tcPr>
+          <w:p>
+            <w:pPr>
+              <w:spacing w:line="360" w:lineRule="auto"/>
+              <w:jc w:val="center"/>
+              <w:cnfStyle w:val="100000000000" w:firstRow="1" w:lastRow="0" w:firstColumn="0" w:lastColumn="0" w:oddVBand="0" w:evenVBand="0" w:oddHBand="0" w:evenHBand="0" w:firstRowFirstColumn="0" w:firstRowLastColumn="0" w:lastRowFirstColumn="0" w:lastRowLastColumn="0"/>
+              <w:rPr>
+                <w:b w:val="0"/>
+              </w:rPr>
+            </w:pPr>
+            <w:r>
+              <w:rPr>
+                <w:rFonts w:hint="eastAsia"/>
+                <w:b w:val="0"/>
+              </w:rPr>
+              <w:t>必含</w:t>
+            </w:r>
+          </w:p>
+        </w:tc>
+      </w:tr>
+      <w:tr>
+        <w:trPr>
+          <w:cnfStyle w:val="000000100000" w:firstRow="0" w:lastRow="0" w:firstColumn="0" w:lastColumn="0" w:oddVBand="0" w:evenVBand="0" w:oddHBand="1" w:evenHBand="0" w:firstRowFirstColumn="0" w:firstRowLastColumn="0" w:lastRowFirstColumn="0" w:lastRowLastColumn="0"/>
+        </w:trPr>
+        <w:tc>
+          <w:tcPr>
+            <w:cnfStyle w:val="001000000000" w:firstRow="0" w:lastRow="0" w:firstColumn="1" w:lastColumn="0" w:oddVBand="0" w:evenVBand="0" w:oddHBand="0" w:evenHBand="0" w:firstRowFirstColumn="0" w:firstRowLastColumn="0" w:lastRowFirstColumn="0" w:lastRowLastColumn="0"/>
+            <w:tcW w:w="1935" w:type="dxa"/>
+          </w:tcPr>
+          <w:p>
+            <w:pPr>
+              <w:spacing w:line="360" w:lineRule="auto"/>
+              <w:jc w:val="center"/>
+              <w:rPr>
+                <w:b w:val="0"/>
+              </w:rPr>
+            </w:pPr>
+            <w:r>
+              <w:rPr>
+                <w:b w:val="0"/>
+              </w:rPr>
+              <w:t>user</w:t>
+            </w:r>
+          </w:p>
+        </w:tc>
+        <w:tc>
+          <w:tcPr>
+            <w:tcW w:w="1885" w:type="dxa"/>
+          </w:tcPr>
+          <w:p>
+            <w:pPr>
+              <w:spacing w:line="360" w:lineRule="auto"/>
+              <w:jc w:val="center"/>
+              <w:cnfStyle w:val="000000100000" w:firstRow="0" w:lastRow="0" w:firstColumn="0" w:lastColumn="0" w:oddVBand="0" w:evenVBand="0" w:oddHBand="1" w:evenHBand="0" w:firstRowFirstColumn="0" w:firstRowLastColumn="0" w:lastRowFirstColumn="0" w:lastRowLastColumn="0"/>
+            </w:pPr>
+            <w:r>
+              <w:t>Object</w:t>
+            </w:r>
+          </w:p>
+        </w:tc>
+        <w:tc>
+          <w:tcPr>
+            <w:tcW w:w="1935" w:type="dxa"/>
+          </w:tcPr>
+          <w:p>
+            <w:pPr>
+              <w:spacing w:line="360" w:lineRule="auto"/>
+              <w:jc w:val="center"/>
+              <w:cnfStyle w:val="000000100000" w:firstRow="0" w:lastRow="0" w:firstColumn="0" w:lastColumn="0" w:oddVBand="0" w:evenVBand="0" w:oddHBand="1" w:evenHBand="0" w:firstRowFirstColumn="0" w:firstRowLastColumn="0" w:lastRowFirstColumn="0" w:lastRowLastColumn="0"/>
+            </w:pPr>
+            <w:r>
+              <w:rPr>
+                <w:rFonts w:hint="eastAsia"/>
+              </w:rPr>
+              <w:t>用户信息</w:t>
+            </w:r>
+          </w:p>
+        </w:tc>
+        <w:tc>
+          <w:tcPr>
+            <w:tcW w:w="1935" w:type="dxa"/>
+          </w:tcPr>
+          <w:p>
+            <w:pPr>
+              <w:spacing w:line="360" w:lineRule="auto"/>
+              <w:jc w:val="center"/>
+              <w:cnfStyle w:val="000000100000" w:firstRow="0" w:lastRow="0" w:firstColumn="0" w:lastColumn="0" w:oddVBand="0" w:evenVBand="0" w:oddHBand="1" w:evenHBand="0" w:firstRowFirstColumn="0" w:firstRowLastColumn="0" w:lastRowFirstColumn="0" w:lastRowLastColumn="0"/>
+            </w:pPr>
+            <w:r>
+              <w:t>Yes</w:t>
+            </w:r>
+          </w:p>
+        </w:tc>
+      </w:tr>
+    </w:tbl>
+    <w:p/>
+    <w:p>
+      <w:pPr>
+        <w:numPr>
+          <w:ilvl w:val="0"/>
+          <w:numId w:val="2"/>
+        </w:numPr>
+        <w:wordWrap w:val="0"/>
+        <w:spacing w:after="0" w:line="360" w:lineRule="auto"/>
+        <w:ind w:left="0"/>
+        <w:outlineLvl w:val="5"/>
+        <w:rPr>
+          <w:rFonts w:ascii="Helvetica" w:hAnsi="Helvetica" w:cs="Helvetica"/>
+          <w:bCs/>
+          <w:color w:val="777777"/>
+          <w:sz w:val="21"/>
+          <w:szCs w:val="21"/>
+        </w:rPr>
+      </w:pPr>
+      <w:r>
+        <w:rPr>
+          <w:rFonts w:ascii="Helvetica" w:hAnsi="Helvetica" w:cs="Helvetica" w:hint="eastAsia"/>
+          <w:bCs/>
+          <w:color w:val="777777"/>
+          <w:sz w:val="21"/>
+          <w:szCs w:val="21"/>
+        </w:rPr>
+        <w:t>返回示例</w:t>
+      </w:r>
+    </w:p>
+    <w:p>
+      <w:pPr>
+        <w:spacing w:line="240" w:lineRule="auto"/>
+      </w:pPr>
+      <w:r>
+        <w:t>S</w:t>
+      </w:r>
+      <w:r>
+        <w:rPr>
+          <w:rFonts w:hint="eastAsia"/>
+        </w:rPr>
+        <w:t>uccess</w:t>
+      </w:r>
+      <w:r>
+        <w:rPr>
+          <w:rFonts w:hint="eastAsia"/>
+        </w:rPr>
+        <w:t>：</w:t>
+      </w:r>
+    </w:p>
+    <w:p>
+      <w:pPr>
+        <w:spacing w:line="240" w:lineRule="auto"/>
+      </w:pPr>
+      <w:r>
+        <w:rPr>
+          <w:rFonts w:hint="eastAsia"/>
+        </w:rPr>
+        <w:lastRenderedPageBreak/>
+        <w:t>{</w:t>
+      </w:r>
+    </w:p>
+    <w:p>
+      <w:pPr>
+        <w:spacing w:line="240" w:lineRule="auto"/>
+        <w:ind w:firstLine="720"/>
+      </w:pPr>
+      <w:r>
+        <w:t xml:space="preserve">status: </w:t>
+      </w:r>
+      <w:r>
+        <w:t>200</w:t>
+      </w:r>
+      <w:r>
+        <w:t>,</w:t>
+      </w:r>
+    </w:p>
+    <w:p>
+      <w:pPr>
+        <w:spacing w:line="240" w:lineRule="auto"/>
+        <w:ind w:firstLine="720"/>
+      </w:pPr>
+      <w:r>
+        <w:t>data: {</w:t>
+      </w:r>
+    </w:p>
+    <w:p>
+      <w:pPr>
+        <w:spacing w:line="240" w:lineRule="auto"/>
+        <w:ind w:left="720" w:firstLine="720"/>
+      </w:pPr>
+      <w:r>
+        <w:t>{</w:t>
+      </w:r>
+    </w:p>
+    <w:p>
+      <w:pPr>
+        <w:spacing w:line="240" w:lineRule="auto"/>
         <w:ind w:left="1440" w:firstLine="720"/>
       </w:pPr>
       <w:r>
+        <w:t>"_id": "59fbf016f1bbf808bac67d5c",</w:t>
+      </w:r>
+    </w:p>
+    <w:p>
+      <w:pPr>
+        <w:spacing w:line="240" w:lineRule="auto"/>
+        <w:ind w:left="1440" w:firstLine="720"/>
+      </w:pPr>
+      <w:r>
+        <w:t>"telephone": "13631270436",</w:t>
+      </w:r>
+    </w:p>
+    <w:p>
+      <w:pPr>
+        <w:spacing w:line="240" w:lineRule="auto"/>
+        <w:ind w:left="1440" w:firstLine="720"/>
+      </w:pPr>
+      <w:r>
+        <w:t>"nickname": "james01",</w:t>
+      </w:r>
+    </w:p>
+    <w:p>
+      <w:pPr>
+        <w:spacing w:line="240" w:lineRule="auto"/>
+        <w:ind w:left="1440" w:firstLine="720"/>
+      </w:pPr>
+      <w:r>
         <w:t>"status": true,</w:t>
       </w:r>
     </w:p>
@@ -9568,7 +12791,7 @@
         <w:ind w:left="1440" w:firstLine="720"/>
       </w:pPr>
       <w:r>
-        <w:t>"role": 0,</w:t>
+        <w:t xml:space="preserve"> "role": 0,</w:t>
       </w:r>
     </w:p>
     <w:p>
@@ -9577,10 +12800,7 @@
         <w:ind w:left="1440" w:firstLine="720"/>
       </w:pPr>
       <w:r>
-        <w:t>"deviceID</w:t>
-      </w:r>
-      <w:r>
-        <w:t>": "",</w:t>
+        <w:t xml:space="preserve"> "signature": "",</w:t>
       </w:r>
     </w:p>
     <w:p>
@@ -9589,7 +12809,7 @@
         <w:ind w:left="1440" w:firstLine="720"/>
       </w:pPr>
       <w:r>
-        <w:t>"expires": "2017-10-14T09:29:32.722Z",</w:t>
+        <w:t>"male": false,</w:t>
       </w:r>
     </w:p>
     <w:p>
@@ -9598,7 +12818,32 @@
         <w:ind w:left="1440" w:firstLine="720"/>
       </w:pPr>
       <w:r>
-        <w:t>"token": "7y6GxZZ7Kj34b33ZABcyG4AHmMmJ4WJJ",</w:t>
+        <w:t xml:space="preserve"> "countryCode": ""</w:t>
+      </w:r>
+    </w:p>
+    <w:p>
+      <w:pPr>
+        <w:spacing w:line="240" w:lineRule="auto"/>
+        <w:ind w:firstLine="720"/>
+      </w:pPr>
+      <w:r>
+        <w:t xml:space="preserve">        </w:t>
+      </w:r>
+      <w:r>
+        <w:tab/>
+        <w:t>}</w:t>
+      </w:r>
+      <w:r>
+        <w:t>,</w:t>
+      </w:r>
+    </w:p>
+    <w:p>
+      <w:pPr>
+        <w:spacing w:line="240" w:lineRule="auto"/>
+        <w:ind w:left="720" w:firstLine="720"/>
+      </w:pPr>
+      <w:r>
+        <w:t>{</w:t>
       </w:r>
     </w:p>
     <w:p>
@@ -9607,7 +12852,7 @@
         <w:ind w:left="1440" w:firstLine="720"/>
       </w:pPr>
       <w:r>
-        <w:t>"signature": "This guy is lazy. He doesn't fill in anything...",</w:t>
+        <w:t>"_id": "59fbf016f1bbf808bac67d5c",</w:t>
       </w:r>
     </w:p>
     <w:p>
@@ -9616,13 +12861,82 @@
         <w:ind w:left="1440" w:firstLine="720"/>
       </w:pPr>
       <w:r>
-        <w:t>"male": false</w:t>
-      </w:r>
-    </w:p>
-    <w:p>
-      <w:pPr>
-        <w:spacing w:line="240" w:lineRule="auto"/>
-        <w:ind w:left="720" w:firstLine="720"/>
+        <w:t>"telephone": "13631270436",</w:t>
+      </w:r>
+    </w:p>
+    <w:p>
+      <w:pPr>
+        <w:spacing w:line="240" w:lineRule="auto"/>
+        <w:ind w:left="1440" w:firstLine="720"/>
+      </w:pPr>
+      <w:r>
+        <w:t>"nickname": "james01",</w:t>
+      </w:r>
+    </w:p>
+    <w:p>
+      <w:pPr>
+        <w:spacing w:line="240" w:lineRule="auto"/>
+        <w:ind w:left="1440" w:firstLine="720"/>
+      </w:pPr>
+      <w:r>
+        <w:t>"status": true,</w:t>
+      </w:r>
+    </w:p>
+    <w:p>
+      <w:pPr>
+        <w:spacing w:line="240" w:lineRule="auto"/>
+        <w:ind w:left="1440" w:firstLine="720"/>
+      </w:pPr>
+      <w:r>
+        <w:t xml:space="preserve"> "role": 0,</w:t>
+      </w:r>
+    </w:p>
+    <w:p>
+      <w:pPr>
+        <w:spacing w:line="240" w:lineRule="auto"/>
+        <w:ind w:left="1440" w:firstLine="720"/>
+      </w:pPr>
+      <w:r>
+        <w:t xml:space="preserve"> "signature": "",</w:t>
+      </w:r>
+    </w:p>
+    <w:p>
+      <w:pPr>
+        <w:spacing w:line="240" w:lineRule="auto"/>
+        <w:ind w:left="1440" w:firstLine="720"/>
+      </w:pPr>
+      <w:r>
+        <w:t>"male": false,</w:t>
+      </w:r>
+    </w:p>
+    <w:p>
+      <w:pPr>
+        <w:spacing w:line="240" w:lineRule="auto"/>
+        <w:ind w:left="1440" w:firstLine="720"/>
+      </w:pPr>
+      <w:r>
+        <w:t xml:space="preserve"> "countryCode": ""</w:t>
+      </w:r>
+    </w:p>
+    <w:p>
+      <w:pPr>
+        <w:spacing w:line="240" w:lineRule="auto"/>
+        <w:ind w:firstLine="720"/>
+      </w:pPr>
+      <w:r>
+        <w:t xml:space="preserve">        </w:t>
+      </w:r>
+      <w:r>
+        <w:tab/>
+        <w:t>}</w:t>
+      </w:r>
+      <w:bookmarkStart w:id="3" w:name="_GoBack"/>
+      <w:bookmarkEnd w:id="3"/>
+    </w:p>
+    <w:p>
+      <w:pPr>
+        <w:spacing w:line="240" w:lineRule="auto"/>
+        <w:ind w:firstLine="720"/>
       </w:pPr>
       <w:r>
         <w:t>},</w:t>
@@ -9631,67 +12945,13 @@
     <w:p>
       <w:pPr>
         <w:spacing w:line="240" w:lineRule="auto"/>
-        <w:ind w:left="720" w:firstLine="720"/>
-      </w:pPr>
-      <w:r>
-        <w:t>v</w:t>
-      </w:r>
-      <w:r>
-        <w:t>erifyTelephone: false, (value: true / false)</w:t>
-      </w:r>
-    </w:p>
-    <w:p>
-      <w:pPr>
-        <w:spacing w:line="240" w:lineRule="auto"/>
-        <w:ind w:left="720" w:firstLine="720"/>
-      </w:pPr>
-      <w:r>
-        <w:t>secretKey</w:t>
-      </w:r>
-      <w:r>
-        <w:t>: "DE_MA_XI_YA!!!"</w:t>
-      </w:r>
-      <w:r>
-        <w:t xml:space="preserve"> </w:t>
-      </w:r>
-      <w:r>
-        <w:t>,</w:t>
-      </w:r>
-    </w:p>
-    <w:p>
-      <w:pPr>
-        <w:spacing w:line="240" w:lineRule="auto"/>
-        <w:ind w:left="720" w:firstLine="720"/>
-      </w:pPr>
-      <w:r>
-        <w:t>token: "UUID"</w:t>
-      </w:r>
-    </w:p>
-    <w:p>
-      <w:pPr>
-        <w:spacing w:line="240" w:lineRule="auto"/>
         <w:ind w:firstLine="720"/>
       </w:pPr>
       <w:r>
-        <w:t>},</w:t>
-      </w:r>
-    </w:p>
-    <w:p>
-      <w:pPr>
-        <w:spacing w:line="240" w:lineRule="auto"/>
-        <w:ind w:firstLine="720"/>
-      </w:pPr>
-      <w:r>
         <w:t>message</w:t>
       </w:r>
       <w:r>
-        <w:t>: “</w:t>
-      </w:r>
-      <w:r>
-        <w:t>Login success, welcome</w:t>
-      </w:r>
-      <w:r>
-        <w:t>”</w:t>
+        <w:t>: “”</w:t>
       </w:r>
     </w:p>
     <w:p>
@@ -9701,11 +12961,6 @@
       <w:r>
         <w:t>}</w:t>
       </w:r>
-    </w:p>
-    <w:p>
-      <w:pPr>
-        <w:spacing w:line="240" w:lineRule="auto"/>
-      </w:pPr>
     </w:p>
     <w:p>
       <w:pPr>
@@ -9766,10 +13021,13 @@
         <w:t>message</w:t>
       </w:r>
       <w:r>
-        <w:t xml:space="preserve">: </w:t>
-      </w:r>
-      <w:r>
-        <w:t>"Sorry, Your password is invalid"</w:t>
+        <w:t>: “</w:t>
+      </w:r>
+      <w:r>
+        <w:t>Telephone is not exist</w:t>
+      </w:r>
+      <w:r>
+        <w:t>”</w:t>
       </w:r>
     </w:p>
     <w:p>
@@ -9779,16 +13037,6 @@
       <w:r>
         <w:t>}</w:t>
       </w:r>
-    </w:p>
-    <w:p>
-      <w:pPr>
-        <w:spacing w:line="240" w:lineRule="auto"/>
-      </w:pPr>
-    </w:p>
-    <w:p>
-      <w:pPr>
-        <w:spacing w:line="240" w:lineRule="auto"/>
-      </w:pPr>
     </w:p>
     <w:p>
       <w:pPr>
@@ -10518,6 +13766,7 @@
     <w:lsdException w:name="HTML Sample" w:semiHidden="1" w:unhideWhenUsed="1"/>
     <w:lsdException w:name="HTML Typewriter" w:semiHidden="1" w:unhideWhenUsed="1"/>
     <w:lsdException w:name="HTML Variable" w:semiHidden="1" w:unhideWhenUsed="1"/>
+    <w:lsdException w:name="Normal Table" w:semiHidden="1" w:unhideWhenUsed="1"/>
     <w:lsdException w:name="annotation subject" w:semiHidden="1" w:unhideWhenUsed="1"/>
     <w:lsdException w:name="No List" w:semiHidden="1" w:unhideWhenUsed="1"/>
     <w:lsdException w:name="Outline List 1" w:semiHidden="1" w:unhideWhenUsed="1"/>
@@ -10561,8 +13810,10 @@
     <w:lsdException w:name="Table Elegant" w:semiHidden="1" w:unhideWhenUsed="1"/>
     <w:lsdException w:name="Table Professional" w:semiHidden="1" w:unhideWhenUsed="1"/>
     <w:lsdException w:name="Table Subtle 1" w:semiHidden="1" w:unhideWhenUsed="1"/>
+    <w:lsdException w:name="Table Subtle 2" w:semiHidden="1" w:unhideWhenUsed="1"/>
     <w:lsdException w:name="Table Web 1" w:semiHidden="1" w:unhideWhenUsed="1"/>
     <w:lsdException w:name="Table Web 2" w:semiHidden="1" w:unhideWhenUsed="1"/>
+    <w:lsdException w:name="Table Web 3" w:semiHidden="1" w:unhideWhenUsed="1"/>
     <w:lsdException w:name="Balloon Text" w:semiHidden="1" w:unhideWhenUsed="1"/>
     <w:lsdException w:name="Table Grid" w:uiPriority="59"/>
     <w:lsdException w:name="Table Theme" w:semiHidden="1" w:unhideWhenUsed="1"/>
@@ -11682,7 +14933,7 @@
 </file>
 
 <file path=customXml/itemProps1.xml><?xml version="1.0" encoding="utf-8"?>
-<ds:datastoreItem xmlns:ds="http://schemas.openxmlformats.org/officeDocument/2006/customXml" ds:itemID="{9E7CE303-F497-4E0B-A981-53A538A5EB17}">
+<ds:datastoreItem xmlns:ds="http://schemas.openxmlformats.org/officeDocument/2006/customXml" ds:itemID="{631CBDA5-93F8-47D2-BF48-2DF6200FE50E}">
   <ds:schemaRefs>
     <ds:schemaRef ds:uri="http://schemas.openxmlformats.org/officeDocument/2006/bibliography"/>
   </ds:schemaRefs>

</xml_diff>

<commit_message>
add avatar upload(Not completed)
</commit_message>
<xml_diff>
--- a/doc/read-api.docx
+++ b/doc/read-api.docx
@@ -1057,6 +1057,7 @@
         <w:spacing w:line="240" w:lineRule="auto"/>
       </w:pPr>
       <w:r>
+        <w:lastRenderedPageBreak/>
         <w:t>}</w:t>
       </w:r>
     </w:p>
@@ -1791,7 +1792,6 @@
               <w:rPr>
                 <w:b w:val="0"/>
               </w:rPr>
-              <w:lastRenderedPageBreak/>
               <w:t>telephone</w:t>
             </w:r>
           </w:p>
@@ -2650,6 +2650,7 @@
           <w:sz w:val="21"/>
           <w:szCs w:val="21"/>
         </w:rPr>
+        <w:lastRenderedPageBreak/>
         <w:t>data</w:t>
       </w:r>
       <w:r>
@@ -3198,7 +3199,6 @@
         <w:spacing w:line="240" w:lineRule="auto"/>
       </w:pPr>
       <w:r>
-        <w:lastRenderedPageBreak/>
         <w:t>Fail</w:t>
       </w:r>
       <w:r>
@@ -3284,6 +3284,7 @@
           <w:rFonts w:ascii="Helvetica" w:eastAsia="Times New Roman" w:hAnsi="Helvetica" w:cs="Helvetica"/>
           <w:b/>
           <w:bCs/>
+          <w:strike/>
           <w:color w:val="333333"/>
           <w:sz w:val="30"/>
           <w:szCs w:val="30"/>
@@ -3294,6 +3295,7 @@
           <w:rFonts w:ascii="Helvetica" w:eastAsia="Times New Roman" w:hAnsi="Helvetica" w:cs="Helvetica"/>
           <w:b/>
           <w:bCs/>
+          <w:strike/>
           <w:color w:val="333333"/>
           <w:sz w:val="30"/>
           <w:szCs w:val="30"/>
@@ -3305,6 +3307,7 @@
           <w:rFonts w:asciiTheme="minorEastAsia" w:hAnsiTheme="minorEastAsia" w:cs="Helvetica" w:hint="eastAsia"/>
           <w:b/>
           <w:bCs/>
+          <w:strike/>
           <w:color w:val="333333"/>
           <w:sz w:val="30"/>
           <w:szCs w:val="30"/>
@@ -3316,6 +3319,7 @@
           <w:rFonts w:asciiTheme="minorEastAsia" w:hAnsiTheme="minorEastAsia" w:cs="Helvetica" w:hint="eastAsia"/>
           <w:b/>
           <w:bCs/>
+          <w:strike/>
           <w:color w:val="333333"/>
           <w:sz w:val="30"/>
           <w:szCs w:val="30"/>
@@ -3521,6 +3525,7 @@
           <w:sz w:val="21"/>
           <w:szCs w:val="21"/>
         </w:rPr>
+        <w:lastRenderedPageBreak/>
         <w:t>请求</w:t>
       </w:r>
       <w:r>
@@ -4928,7 +4933,7 @@
         <w:ind w:left="1440" w:firstLine="720"/>
       </w:pPr>
       <w:r>
-        <w:t>"password": "eyJ0eXAiOiJKV1QiLCJhbGciOiJIUzI1NiJ9.IjEyMzQ1NiI.ZV8PqvhDmhbB1S8pSF-PEXXJxoyoJWc_Zs6QSH5wFKc",</w:t>
+        <w:t>"nickname": "Jamestest3",</w:t>
       </w:r>
     </w:p>
     <w:p>
@@ -4937,7 +4942,8 @@
         <w:ind w:left="1440" w:firstLine="720"/>
       </w:pPr>
       <w:r>
-        <w:t>"nickname": "Jamestest3",</w:t>
+        <w:lastRenderedPageBreak/>
+        <w:t>"status": true,</w:t>
       </w:r>
     </w:p>
     <w:p>
@@ -4946,7 +4952,7 @@
         <w:ind w:left="1440" w:firstLine="720"/>
       </w:pPr>
       <w:r>
-        <w:t>"__v": 0,</w:t>
+        <w:t>"role": 0,</w:t>
       </w:r>
     </w:p>
     <w:p>
@@ -4955,25 +4961,7 @@
         <w:ind w:left="1440" w:firstLine="720"/>
       </w:pPr>
       <w:r>
-        <w:t>"meta": {</w:t>
-      </w:r>
-    </w:p>
-    <w:p>
-      <w:pPr>
-        <w:spacing w:line="240" w:lineRule="auto"/>
-        <w:ind w:left="2160" w:firstLine="720"/>
-      </w:pPr>
-      <w:r>
-        <w:t>"updateAt": "2017-10-13T08:39:03.826Z",</w:t>
-      </w:r>
-    </w:p>
-    <w:p>
-      <w:pPr>
-        <w:spacing w:line="240" w:lineRule="auto"/>
-        <w:ind w:left="2160" w:firstLine="720"/>
-      </w:pPr>
-      <w:r>
-        <w:t>"createAt": "2017-10-13T08:39:03.826Z"</w:t>
+        <w:t>"signature": "This guy is lazy. He doesn't fill in anything...",</w:t>
       </w:r>
     </w:p>
     <w:p>
@@ -4982,91 +4970,40 @@
         <w:ind w:left="1440" w:firstLine="720"/>
       </w:pPr>
       <w:r>
+        <w:t>"male": false</w:t>
+      </w:r>
+    </w:p>
+    <w:p>
+      <w:pPr>
+        <w:spacing w:line="240" w:lineRule="auto"/>
+        <w:ind w:left="720" w:firstLine="720"/>
+      </w:pPr>
+      <w:r>
         <w:t>},</w:t>
       </w:r>
     </w:p>
     <w:p>
       <w:pPr>
         <w:spacing w:line="240" w:lineRule="auto"/>
-        <w:ind w:left="1440" w:firstLine="720"/>
-      </w:pPr>
-      <w:r>
-        <w:t>"status": true,</w:t>
-      </w:r>
-    </w:p>
-    <w:p>
-      <w:pPr>
-        <w:spacing w:line="240" w:lineRule="auto"/>
-        <w:ind w:left="1440" w:firstLine="720"/>
-      </w:pPr>
-      <w:r>
-        <w:t>"role": 0,</w:t>
-      </w:r>
-    </w:p>
-    <w:p>
-      <w:pPr>
-        <w:spacing w:line="240" w:lineRule="auto"/>
-        <w:ind w:left="1440" w:firstLine="720"/>
-      </w:pPr>
-      <w:r>
-        <w:t>"deviceID": "",</w:t>
-      </w:r>
-    </w:p>
-    <w:p>
-      <w:pPr>
-        <w:spacing w:line="240" w:lineRule="auto"/>
-        <w:ind w:left="1440" w:firstLine="720"/>
-      </w:pPr>
-      <w:r>
-        <w:t>"expires": "2017-10-14T09:29:32.722Z",</w:t>
-      </w:r>
-    </w:p>
-    <w:p>
-      <w:pPr>
-        <w:spacing w:line="240" w:lineRule="auto"/>
-        <w:ind w:left="1440" w:firstLine="720"/>
+        <w:ind w:left="720" w:firstLine="720"/>
+      </w:pPr>
+      <w:r>
+        <w:t>secretKey: "DE_MA_XI_YA!!!"</w:t>
+      </w:r>
+      <w:r>
+        <w:t xml:space="preserve"> </w:t>
+      </w:r>
+      <w:r>
+        <w:t>,</w:t>
+      </w:r>
+    </w:p>
+    <w:p>
+      <w:pPr>
+        <w:spacing w:line="240" w:lineRule="auto"/>
+        <w:ind w:left="720" w:firstLine="720"/>
       </w:pPr>
       <w:r>
         <w:t>"token": "7y6GxZZ7Kj34b33ZABcyG4AHmMmJ4WJJ",</w:t>
-      </w:r>
-    </w:p>
-    <w:p>
-      <w:pPr>
-        <w:spacing w:line="240" w:lineRule="auto"/>
-        <w:ind w:left="1440" w:firstLine="720"/>
-      </w:pPr>
-      <w:r>
-        <w:t>"signature": "This guy is lazy. He doesn't fill in anything...",</w:t>
-      </w:r>
-    </w:p>
-    <w:p>
-      <w:pPr>
-        <w:spacing w:line="240" w:lineRule="auto"/>
-        <w:ind w:left="1440" w:firstLine="720"/>
-      </w:pPr>
-      <w:r>
-        <w:t>"male": false</w:t>
-      </w:r>
-    </w:p>
-    <w:p>
-      <w:pPr>
-        <w:spacing w:line="240" w:lineRule="auto"/>
-        <w:ind w:left="720" w:firstLine="720"/>
-      </w:pPr>
-      <w:r>
-        <w:t>},</w:t>
-      </w:r>
-    </w:p>
-    <w:p>
-      <w:pPr>
-        <w:spacing w:line="240" w:lineRule="auto"/>
-        <w:ind w:left="720" w:firstLine="720"/>
-      </w:pPr>
-      <w:r>
-        <w:t>secretKey: "DE_MA_XI_YA!!!"</w:t>
-      </w:r>
-      <w:r>
-        <w:t xml:space="preserve"> </w:t>
       </w:r>
     </w:p>
     <w:p>
@@ -6065,7 +6002,8 @@
               <w:rPr>
                 <w:b w:val="0"/>
               </w:rPr>
-              <w:t>countryCode</w:t>
+              <w:lastRenderedPageBreak/>
+              <w:t>avatar</w:t>
             </w:r>
           </w:p>
         </w:tc>
@@ -6100,7 +6038,7 @@
               <w:rPr>
                 <w:rFonts w:hint="eastAsia"/>
               </w:rPr>
-              <w:t>国际码</w:t>
+              <w:t>头像</w:t>
             </w:r>
           </w:p>
         </w:tc>
@@ -6140,7 +6078,7 @@
               <w:rPr>
                 <w:b w:val="0"/>
               </w:rPr>
-              <w:t>male</w:t>
+              <w:t>countryCode</w:t>
             </w:r>
           </w:p>
         </w:tc>
@@ -6156,7 +6094,7 @@
               <w:cnfStyle w:val="000000000000" w:firstRow="0" w:lastRow="0" w:firstColumn="0" w:lastColumn="0" w:oddVBand="0" w:evenVBand="0" w:oddHBand="0" w:evenHBand="0" w:firstRowFirstColumn="0" w:firstRowLastColumn="0" w:lastRowFirstColumn="0" w:lastRowLastColumn="0"/>
             </w:pPr>
             <w:r>
-              <w:t>Boolean</w:t>
+              <w:t>String</w:t>
             </w:r>
           </w:p>
         </w:tc>
@@ -6175,7 +6113,7 @@
               <w:rPr>
                 <w:rFonts w:hint="eastAsia"/>
               </w:rPr>
-              <w:t>是否女生</w:t>
+              <w:t>国际码</w:t>
             </w:r>
           </w:p>
         </w:tc>
@@ -6218,7 +6156,7 @@
               <w:rPr>
                 <w:b w:val="0"/>
               </w:rPr>
-              <w:t>signature</w:t>
+              <w:t>male</w:t>
             </w:r>
           </w:p>
         </w:tc>
@@ -6234,7 +6172,7 @@
               <w:cnfStyle w:val="000000100000" w:firstRow="0" w:lastRow="0" w:firstColumn="0" w:lastColumn="0" w:oddVBand="0" w:evenVBand="0" w:oddHBand="1" w:evenHBand="0" w:firstRowFirstColumn="0" w:firstRowLastColumn="0" w:lastRowFirstColumn="0" w:lastRowLastColumn="0"/>
             </w:pPr>
             <w:r>
-              <w:t>String</w:t>
+              <w:t>Boolean</w:t>
             </w:r>
           </w:p>
         </w:tc>
@@ -6253,7 +6191,7 @@
               <w:rPr>
                 <w:rFonts w:hint="eastAsia"/>
               </w:rPr>
-              <w:t>签名</w:t>
+              <w:t>是否女生</w:t>
             </w:r>
           </w:p>
         </w:tc>
@@ -6279,32 +6217,28 @@
           <w:tcPr>
             <w:cnfStyle w:val="001000000000" w:firstRow="0" w:lastRow="0" w:firstColumn="1" w:lastColumn="0" w:oddVBand="0" w:evenVBand="0" w:oddHBand="0" w:evenHBand="0" w:firstRowFirstColumn="0" w:firstRowLastColumn="0" w:lastRowFirstColumn="0" w:lastRowLastColumn="0"/>
             <w:tcW w:w="1935" w:type="dxa"/>
-            <w:shd w:val="clear" w:color="auto" w:fill="C6D9F1" w:themeFill="text2" w:themeFillTint="33"/>
-          </w:tcPr>
-          <w:p>
-            <w:pPr>
-              <w:spacing w:line="360" w:lineRule="auto"/>
-              <w:jc w:val="center"/>
-            </w:pPr>
-            <w:r>
-              <w:rPr>
-                <w:b w:val="0"/>
-              </w:rPr>
-              <w:t>verifyC</w:t>
-            </w:r>
-            <w:r>
-              <w:rPr>
-                <w:rFonts w:hint="eastAsia"/>
-                <w:b w:val="0"/>
-              </w:rPr>
-              <w:t>ode</w:t>
+            <w:shd w:val="clear" w:color="auto" w:fill="DDD9C3" w:themeFill="background2" w:themeFillShade="E6"/>
+          </w:tcPr>
+          <w:p>
+            <w:pPr>
+              <w:spacing w:line="360" w:lineRule="auto"/>
+              <w:jc w:val="center"/>
+              <w:rPr>
+                <w:b w:val="0"/>
+              </w:rPr>
+            </w:pPr>
+            <w:r>
+              <w:rPr>
+                <w:b w:val="0"/>
+              </w:rPr>
+              <w:t>signature</w:t>
             </w:r>
           </w:p>
         </w:tc>
         <w:tc>
           <w:tcPr>
             <w:tcW w:w="1885" w:type="dxa"/>
-            <w:shd w:val="clear" w:color="auto" w:fill="C6D9F1" w:themeFill="text2" w:themeFillTint="33"/>
+            <w:shd w:val="clear" w:color="auto" w:fill="DDD9C3" w:themeFill="background2" w:themeFillShade="E6"/>
           </w:tcPr>
           <w:p>
             <w:pPr>
@@ -6313,9 +6247,6 @@
               <w:cnfStyle w:val="000000000000" w:firstRow="0" w:lastRow="0" w:firstColumn="0" w:lastColumn="0" w:oddVBand="0" w:evenVBand="0" w:oddHBand="0" w:evenHBand="0" w:firstRowFirstColumn="0" w:firstRowLastColumn="0" w:lastRowFirstColumn="0" w:lastRowLastColumn="0"/>
             </w:pPr>
             <w:r>
-              <w:rPr>
-                <w:rFonts w:hint="eastAsia"/>
-              </w:rPr>
               <w:t>String</w:t>
             </w:r>
           </w:p>
@@ -6323,7 +6254,7 @@
         <w:tc>
           <w:tcPr>
             <w:tcW w:w="1935" w:type="dxa"/>
-            <w:shd w:val="clear" w:color="auto" w:fill="C6D9F1" w:themeFill="text2" w:themeFillTint="33"/>
+            <w:shd w:val="clear" w:color="auto" w:fill="DDD9C3" w:themeFill="background2" w:themeFillShade="E6"/>
           </w:tcPr>
           <w:p>
             <w:pPr>
@@ -6335,14 +6266,14 @@
               <w:rPr>
                 <w:rFonts w:hint="eastAsia"/>
               </w:rPr>
-              <w:t>验证码</w:t>
-            </w:r>
-          </w:p>
-        </w:tc>
-        <w:tc>
-          <w:tcPr>
-            <w:tcW w:w="1935" w:type="dxa"/>
-            <w:shd w:val="clear" w:color="auto" w:fill="C6D9F1" w:themeFill="text2" w:themeFillTint="33"/>
+              <w:t>签名</w:t>
+            </w:r>
+          </w:p>
+        </w:tc>
+        <w:tc>
+          <w:tcPr>
+            <w:tcW w:w="1935" w:type="dxa"/>
+            <w:shd w:val="clear" w:color="auto" w:fill="DDD9C3" w:themeFill="background2" w:themeFillShade="E6"/>
           </w:tcPr>
           <w:p>
             <w:pPr>
@@ -6351,10 +6282,7 @@
               <w:cnfStyle w:val="000000000000" w:firstRow="0" w:lastRow="0" w:firstColumn="0" w:lastColumn="0" w:oddVBand="0" w:evenVBand="0" w:oddHBand="0" w:evenHBand="0" w:firstRowFirstColumn="0" w:firstRowLastColumn="0" w:lastRowFirstColumn="0" w:lastRowLastColumn="0"/>
             </w:pPr>
             <w:r>
-              <w:rPr>
-                <w:rFonts w:hint="eastAsia"/>
-              </w:rPr>
-              <w:t>YES</w:t>
+              <w:t>No</w:t>
             </w:r>
           </w:p>
         </w:tc>
@@ -6367,6 +6295,91 @@
           <w:tcPr>
             <w:cnfStyle w:val="001000000000" w:firstRow="0" w:lastRow="0" w:firstColumn="1" w:lastColumn="0" w:oddVBand="0" w:evenVBand="0" w:oddHBand="0" w:evenHBand="0" w:firstRowFirstColumn="0" w:firstRowLastColumn="0" w:lastRowFirstColumn="0" w:lastRowLastColumn="0"/>
             <w:tcW w:w="1935" w:type="dxa"/>
+            <w:shd w:val="clear" w:color="auto" w:fill="C6D9F1" w:themeFill="text2" w:themeFillTint="33"/>
+          </w:tcPr>
+          <w:p>
+            <w:pPr>
+              <w:spacing w:line="360" w:lineRule="auto"/>
+              <w:jc w:val="center"/>
+            </w:pPr>
+            <w:r>
+              <w:rPr>
+                <w:b w:val="0"/>
+              </w:rPr>
+              <w:t>verifyC</w:t>
+            </w:r>
+            <w:r>
+              <w:rPr>
+                <w:rFonts w:hint="eastAsia"/>
+                <w:b w:val="0"/>
+              </w:rPr>
+              <w:t>ode</w:t>
+            </w:r>
+          </w:p>
+        </w:tc>
+        <w:tc>
+          <w:tcPr>
+            <w:tcW w:w="1885" w:type="dxa"/>
+            <w:shd w:val="clear" w:color="auto" w:fill="C6D9F1" w:themeFill="text2" w:themeFillTint="33"/>
+          </w:tcPr>
+          <w:p>
+            <w:pPr>
+              <w:spacing w:line="360" w:lineRule="auto"/>
+              <w:jc w:val="center"/>
+              <w:cnfStyle w:val="000000100000" w:firstRow="0" w:lastRow="0" w:firstColumn="0" w:lastColumn="0" w:oddVBand="0" w:evenVBand="0" w:oddHBand="1" w:evenHBand="0" w:firstRowFirstColumn="0" w:firstRowLastColumn="0" w:lastRowFirstColumn="0" w:lastRowLastColumn="0"/>
+            </w:pPr>
+            <w:r>
+              <w:rPr>
+                <w:rFonts w:hint="eastAsia"/>
+              </w:rPr>
+              <w:t>String</w:t>
+            </w:r>
+          </w:p>
+        </w:tc>
+        <w:tc>
+          <w:tcPr>
+            <w:tcW w:w="1935" w:type="dxa"/>
+            <w:shd w:val="clear" w:color="auto" w:fill="C6D9F1" w:themeFill="text2" w:themeFillTint="33"/>
+          </w:tcPr>
+          <w:p>
+            <w:pPr>
+              <w:spacing w:line="360" w:lineRule="auto"/>
+              <w:jc w:val="center"/>
+              <w:cnfStyle w:val="000000100000" w:firstRow="0" w:lastRow="0" w:firstColumn="0" w:lastColumn="0" w:oddVBand="0" w:evenVBand="0" w:oddHBand="1" w:evenHBand="0" w:firstRowFirstColumn="0" w:firstRowLastColumn="0" w:lastRowFirstColumn="0" w:lastRowLastColumn="0"/>
+            </w:pPr>
+            <w:r>
+              <w:rPr>
+                <w:rFonts w:hint="eastAsia"/>
+              </w:rPr>
+              <w:t>验证码</w:t>
+            </w:r>
+          </w:p>
+        </w:tc>
+        <w:tc>
+          <w:tcPr>
+            <w:tcW w:w="1935" w:type="dxa"/>
+            <w:shd w:val="clear" w:color="auto" w:fill="C6D9F1" w:themeFill="text2" w:themeFillTint="33"/>
+          </w:tcPr>
+          <w:p>
+            <w:pPr>
+              <w:spacing w:line="360" w:lineRule="auto"/>
+              <w:jc w:val="center"/>
+              <w:cnfStyle w:val="000000100000" w:firstRow="0" w:lastRow="0" w:firstColumn="0" w:lastColumn="0" w:oddVBand="0" w:evenVBand="0" w:oddHBand="1" w:evenHBand="0" w:firstRowFirstColumn="0" w:firstRowLastColumn="0" w:lastRowFirstColumn="0" w:lastRowLastColumn="0"/>
+            </w:pPr>
+            <w:r>
+              <w:rPr>
+                <w:rFonts w:hint="eastAsia"/>
+              </w:rPr>
+              <w:t>YES</w:t>
+            </w:r>
+          </w:p>
+        </w:tc>
+      </w:tr>
+      <w:tr>
+        <w:tc>
+          <w:tcPr>
+            <w:cnfStyle w:val="001000000000" w:firstRow="0" w:lastRow="0" w:firstColumn="1" w:lastColumn="0" w:oddVBand="0" w:evenVBand="0" w:oddHBand="0" w:evenHBand="0" w:firstRowFirstColumn="0" w:firstRowLastColumn="0" w:lastRowFirstColumn="0" w:lastRowLastColumn="0"/>
+            <w:tcW w:w="1935" w:type="dxa"/>
             <w:shd w:val="clear" w:color="auto" w:fill="FDE9D9" w:themeFill="accent6" w:themeFillTint="33"/>
           </w:tcPr>
           <w:p>
@@ -6395,7 +6408,7 @@
             <w:pPr>
               <w:spacing w:line="360" w:lineRule="auto"/>
               <w:jc w:val="center"/>
-              <w:cnfStyle w:val="000000100000" w:firstRow="0" w:lastRow="0" w:firstColumn="0" w:lastColumn="0" w:oddVBand="0" w:evenVBand="0" w:oddHBand="1" w:evenHBand="0" w:firstRowFirstColumn="0" w:firstRowLastColumn="0" w:lastRowFirstColumn="0" w:lastRowLastColumn="0"/>
+              <w:cnfStyle w:val="000000000000" w:firstRow="0" w:lastRow="0" w:firstColumn="0" w:lastColumn="0" w:oddVBand="0" w:evenVBand="0" w:oddHBand="0" w:evenHBand="0" w:firstRowFirstColumn="0" w:firstRowLastColumn="0" w:lastRowFirstColumn="0" w:lastRowLastColumn="0"/>
             </w:pPr>
             <w:r>
               <w:t>String</w:t>
@@ -6411,7 +6424,7 @@
             <w:pPr>
               <w:spacing w:line="360" w:lineRule="auto"/>
               <w:jc w:val="center"/>
-              <w:cnfStyle w:val="000000100000" w:firstRow="0" w:lastRow="0" w:firstColumn="0" w:lastColumn="0" w:oddVBand="0" w:evenVBand="0" w:oddHBand="1" w:evenHBand="0" w:firstRowFirstColumn="0" w:firstRowLastColumn="0" w:lastRowFirstColumn="0" w:lastRowLastColumn="0"/>
+              <w:cnfStyle w:val="000000000000" w:firstRow="0" w:lastRow="0" w:firstColumn="0" w:lastColumn="0" w:oddVBand="0" w:evenVBand="0" w:oddHBand="0" w:evenHBand="0" w:firstRowFirstColumn="0" w:firstRowLastColumn="0" w:lastRowFirstColumn="0" w:lastRowLastColumn="0"/>
             </w:pPr>
             <w:r>
               <w:rPr>
@@ -6430,7 +6443,7 @@
             <w:pPr>
               <w:spacing w:line="360" w:lineRule="auto"/>
               <w:jc w:val="center"/>
-              <w:cnfStyle w:val="000000100000" w:firstRow="0" w:lastRow="0" w:firstColumn="0" w:lastColumn="0" w:oddVBand="0" w:evenVBand="0" w:oddHBand="1" w:evenHBand="0" w:firstRowFirstColumn="0" w:firstRowLastColumn="0" w:lastRowFirstColumn="0" w:lastRowLastColumn="0"/>
+              <w:cnfStyle w:val="000000000000" w:firstRow="0" w:lastRow="0" w:firstColumn="0" w:lastColumn="0" w:oddVBand="0" w:evenVBand="0" w:oddHBand="0" w:evenHBand="0" w:firstRowFirstColumn="0" w:firstRowLastColumn="0" w:lastRowFirstColumn="0" w:lastRowLastColumn="0"/>
             </w:pPr>
             <w:r>
               <w:t>Yes</w:t>
@@ -6439,20 +6452,7 @@
         </w:tc>
       </w:tr>
     </w:tbl>
-    <w:p>
-      <w:pPr>
-        <w:wordWrap w:val="0"/>
-        <w:spacing w:after="0" w:line="360" w:lineRule="auto"/>
-        <w:outlineLvl w:val="5"/>
-        <w:rPr>
-          <w:rFonts w:ascii="Helvetica" w:eastAsia="Times New Roman" w:hAnsi="Helvetica" w:cs="Helvetica"/>
-          <w:bCs/>
-          <w:color w:val="777777"/>
-          <w:sz w:val="21"/>
-          <w:szCs w:val="21"/>
-        </w:rPr>
-      </w:pPr>
-    </w:p>
+    <w:p/>
     <w:p>
       <w:pPr>
         <w:numPr>
@@ -7337,7 +7337,7 @@
         <w:ind w:left="1440" w:firstLine="720"/>
       </w:pPr>
       <w:r>
-        <w:t>"password": "eyJ0eXAiOiJKV1QiLCJhbGciOiJIUzI1NiJ9.IjEyMzQ1NiI.ZV8PqvhDmhbB1S8pSF-PEXXJxoyoJWc_Zs6QSH5wFKc",</w:t>
+        <w:t>"nickname": "Jamestest3",</w:t>
       </w:r>
     </w:p>
     <w:p>
@@ -7346,7 +7346,20 @@
         <w:ind w:left="1440" w:firstLine="720"/>
       </w:pPr>
       <w:r>
-        <w:t>"nickname": "Jamestest3",</w:t>
+        <w:lastRenderedPageBreak/>
+        <w:t>"</w:t>
+      </w:r>
+      <w:r>
+        <w:t>avatar</w:t>
+      </w:r>
+      <w:r>
+        <w:t>": "http://</w:t>
+      </w:r>
+      <w:r>
+        <w:t>baidu.com</w:t>
+      </w:r>
+      <w:r>
+        <w:t>",</w:t>
       </w:r>
     </w:p>
     <w:p>
@@ -7355,7 +7368,7 @@
         <w:ind w:left="1440" w:firstLine="720"/>
       </w:pPr>
       <w:r>
-        <w:t>"__v": 0,</w:t>
+        <w:t>"status": true,</w:t>
       </w:r>
     </w:p>
     <w:p>
@@ -7364,82 +7377,7 @@
         <w:ind w:left="1440" w:firstLine="720"/>
       </w:pPr>
       <w:r>
-        <w:t>"meta": {</w:t>
-      </w:r>
-    </w:p>
-    <w:p>
-      <w:pPr>
-        <w:spacing w:line="240" w:lineRule="auto"/>
-        <w:ind w:left="2160" w:firstLine="720"/>
-      </w:pPr>
-      <w:r>
-        <w:t>"updateAt": "2017-10-13T08:39:03.826Z",</w:t>
-      </w:r>
-    </w:p>
-    <w:p>
-      <w:pPr>
-        <w:spacing w:line="240" w:lineRule="auto"/>
-        <w:ind w:left="2160" w:firstLine="720"/>
-      </w:pPr>
-      <w:r>
-        <w:t>"createAt": "2017-10-13T08:39:03.826Z"</w:t>
-      </w:r>
-    </w:p>
-    <w:p>
-      <w:pPr>
-        <w:spacing w:line="240" w:lineRule="auto"/>
-        <w:ind w:left="1440" w:firstLine="720"/>
-      </w:pPr>
-      <w:r>
-        <w:t>},</w:t>
-      </w:r>
-    </w:p>
-    <w:p>
-      <w:pPr>
-        <w:spacing w:line="240" w:lineRule="auto"/>
-        <w:ind w:left="1440" w:firstLine="720"/>
-      </w:pPr>
-      <w:r>
-        <w:t>"status": true,</w:t>
-      </w:r>
-    </w:p>
-    <w:p>
-      <w:pPr>
-        <w:spacing w:line="240" w:lineRule="auto"/>
-        <w:ind w:left="1440" w:firstLine="720"/>
-      </w:pPr>
-      <w:r>
         <w:t>"role": 0,</w:t>
-      </w:r>
-    </w:p>
-    <w:p>
-      <w:pPr>
-        <w:spacing w:line="240" w:lineRule="auto"/>
-        <w:ind w:left="1440" w:firstLine="720"/>
-      </w:pPr>
-      <w:r>
-        <w:t>"deviceID</w:t>
-      </w:r>
-      <w:r>
-        <w:t>": "",</w:t>
-      </w:r>
-    </w:p>
-    <w:p>
-      <w:pPr>
-        <w:spacing w:line="240" w:lineRule="auto"/>
-        <w:ind w:left="1440" w:firstLine="720"/>
-      </w:pPr>
-      <w:r>
-        <w:t>"expires": "2017-10-14T09:29:32.722Z",</w:t>
-      </w:r>
-    </w:p>
-    <w:p>
-      <w:pPr>
-        <w:spacing w:line="240" w:lineRule="auto"/>
-        <w:ind w:left="1440" w:firstLine="720"/>
-      </w:pPr>
-      <w:r>
-        <w:t>"token": "7y6GxZZ7Kj34b33ZABcyG4AHmMmJ4WJJ",</w:t>
       </w:r>
     </w:p>
     <w:p>
@@ -8197,6 +8135,7 @@
               <w:rPr>
                 <w:b w:val="0"/>
               </w:rPr>
+              <w:lastRenderedPageBreak/>
               <w:t>password</w:t>
             </w:r>
           </w:p>
@@ -8512,20 +8451,7 @@
         </w:tc>
       </w:tr>
     </w:tbl>
-    <w:p>
-      <w:pPr>
-        <w:wordWrap w:val="0"/>
-        <w:spacing w:after="0" w:line="360" w:lineRule="auto"/>
-        <w:outlineLvl w:val="5"/>
-        <w:rPr>
-          <w:rFonts w:ascii="Helvetica" w:eastAsia="Times New Roman" w:hAnsi="Helvetica" w:cs="Helvetica"/>
-          <w:bCs/>
-          <w:color w:val="777777"/>
-          <w:sz w:val="21"/>
-          <w:szCs w:val="21"/>
-        </w:rPr>
-      </w:pPr>
-    </w:p>
+    <w:p/>
     <w:p>
       <w:pPr>
         <w:numPr>
@@ -8887,20 +8813,7 @@
         </w:tc>
       </w:tr>
     </w:tbl>
-    <w:p>
-      <w:pPr>
-        <w:wordWrap w:val="0"/>
-        <w:spacing w:after="0" w:line="360" w:lineRule="auto"/>
-        <w:outlineLvl w:val="5"/>
-        <w:rPr>
-          <w:rFonts w:ascii="Helvetica" w:hAnsi="Helvetica" w:cs="Helvetica"/>
-          <w:bCs/>
-          <w:color w:val="777777"/>
-          <w:sz w:val="21"/>
-          <w:szCs w:val="21"/>
-        </w:rPr>
-      </w:pPr>
-    </w:p>
+    <w:p/>
     <w:p>
       <w:pPr>
         <w:numPr>
@@ -8984,7 +8897,6 @@
                 <w:rFonts w:hint="eastAsia"/>
                 <w:b w:val="0"/>
               </w:rPr>
-              <w:lastRenderedPageBreak/>
               <w:t>参数名</w:t>
             </w:r>
           </w:p>
@@ -9477,7 +9389,7 @@
         <w:ind w:left="1440" w:firstLine="720"/>
       </w:pPr>
       <w:r>
-        <w:t>"password": "eyJ0eXAiOiJKV1QiLCJhbGciOiJIUzI1NiJ9.IjEyMzQ1NiI.ZV8PqvhDmhbB1S8pSF-PEXXJxoyoJWc_Zs6QSH5wFKc",</w:t>
+        <w:t>"nickname": "Jamestest3",</w:t>
       </w:r>
     </w:p>
     <w:p>
@@ -9486,7 +9398,7 @@
         <w:ind w:left="1440" w:firstLine="720"/>
       </w:pPr>
       <w:r>
-        <w:t>"nickname": "Jamestest3",</w:t>
+        <w:t>"avatar": "http://baidu.com",</w:t>
       </w:r>
     </w:p>
     <w:p>
@@ -9495,7 +9407,8 @@
         <w:ind w:left="1440" w:firstLine="720"/>
       </w:pPr>
       <w:r>
-        <w:t>"__v": 0,</w:t>
+        <w:lastRenderedPageBreak/>
+        <w:t>"status": true,</w:t>
       </w:r>
     </w:p>
     <w:p>
@@ -9504,25 +9417,7 @@
         <w:ind w:left="1440" w:firstLine="720"/>
       </w:pPr>
       <w:r>
-        <w:t>"meta": {</w:t>
-      </w:r>
-    </w:p>
-    <w:p>
-      <w:pPr>
-        <w:spacing w:line="240" w:lineRule="auto"/>
-        <w:ind w:left="2160" w:firstLine="720"/>
-      </w:pPr>
-      <w:r>
-        <w:t>"updateAt": "2017-10-13T08:39:03.826Z",</w:t>
-      </w:r>
-    </w:p>
-    <w:p>
-      <w:pPr>
-        <w:spacing w:line="240" w:lineRule="auto"/>
-        <w:ind w:left="2160" w:firstLine="720"/>
-      </w:pPr>
-      <w:r>
-        <w:t>"createAt": "2017-10-13T08:39:03.826Z"</w:t>
+        <w:t>"role": 0,</w:t>
       </w:r>
     </w:p>
     <w:p>
@@ -9531,7 +9426,7 @@
         <w:ind w:left="1440" w:firstLine="720"/>
       </w:pPr>
       <w:r>
-        <w:t>},</w:t>
+        <w:t>"signature": "This guy is lazy. He doesn't fill in anything...",</w:t>
       </w:r>
     </w:p>
     <w:p>
@@ -9540,64 +9435,6 @@
         <w:ind w:left="1440" w:firstLine="720"/>
       </w:pPr>
       <w:r>
-        <w:t>"status": true,</w:t>
-      </w:r>
-    </w:p>
-    <w:p>
-      <w:pPr>
-        <w:spacing w:line="240" w:lineRule="auto"/>
-        <w:ind w:left="1440" w:firstLine="720"/>
-      </w:pPr>
-      <w:r>
-        <w:t>"role": 0,</w:t>
-      </w:r>
-    </w:p>
-    <w:p>
-      <w:pPr>
-        <w:spacing w:line="240" w:lineRule="auto"/>
-        <w:ind w:left="1440" w:firstLine="720"/>
-      </w:pPr>
-      <w:r>
-        <w:t>"deviceID</w:t>
-      </w:r>
-      <w:r>
-        <w:t>": "",</w:t>
-      </w:r>
-    </w:p>
-    <w:p>
-      <w:pPr>
-        <w:spacing w:line="240" w:lineRule="auto"/>
-        <w:ind w:left="1440" w:firstLine="720"/>
-      </w:pPr>
-      <w:r>
-        <w:t>"expires": "2017-10-14T09:29:32.722Z",</w:t>
-      </w:r>
-    </w:p>
-    <w:p>
-      <w:pPr>
-        <w:spacing w:line="240" w:lineRule="auto"/>
-        <w:ind w:left="1440" w:firstLine="720"/>
-      </w:pPr>
-      <w:r>
-        <w:t>"token": "7y6GxZZ7Kj34b33ZABcyG4AHmMmJ4WJJ",</w:t>
-      </w:r>
-    </w:p>
-    <w:p>
-      <w:pPr>
-        <w:spacing w:line="240" w:lineRule="auto"/>
-        <w:ind w:left="1440" w:firstLine="720"/>
-      </w:pPr>
-      <w:r>
-        <w:t>"signature": "This guy is lazy. He doesn't fill in anything...",</w:t>
-      </w:r>
-    </w:p>
-    <w:p>
-      <w:pPr>
-        <w:spacing w:line="240" w:lineRule="auto"/>
-        <w:ind w:left="1440" w:firstLine="720"/>
-      </w:pPr>
-      <w:r>
-        <w:lastRenderedPageBreak/>
         <w:t>"male": false</w:t>
       </w:r>
     </w:p>
@@ -9777,7 +9614,7 @@
         <w:spacing w:before="100" w:beforeAutospacing="1" w:after="240" w:line="240" w:lineRule="auto"/>
         <w:outlineLvl w:val="3"/>
         <w:rPr>
-          <w:rFonts w:ascii="Helvetica" w:hAnsi="Helvetica" w:cs="Helvetica" w:hint="eastAsia"/>
+          <w:rFonts w:ascii="Helvetica" w:hAnsi="Helvetica" w:cs="Helvetica"/>
           <w:b/>
           <w:bCs/>
           <w:color w:val="333333"/>
@@ -10299,6 +10136,7 @@
               <w:rPr>
                 <w:b w:val="0"/>
               </w:rPr>
+              <w:lastRenderedPageBreak/>
               <w:t>token</w:t>
             </w:r>
           </w:p>
@@ -10336,7 +10174,6 @@
               <w:jc w:val="center"/>
               <w:cnfStyle w:val="000000100000" w:firstRow="0" w:lastRow="0" w:firstColumn="0" w:lastColumn="0" w:oddVBand="0" w:evenVBand="0" w:oddHBand="1" w:evenHBand="0" w:firstRowFirstColumn="0" w:firstRowLastColumn="0" w:lastRowFirstColumn="0" w:lastRowLastColumn="0"/>
               <w:rPr>
-                <w:rFonts w:hint="eastAsia"/>
                 <w:bCs/>
               </w:rPr>
             </w:pPr>
@@ -10434,9 +10271,6 @@
               <w:spacing w:line="360" w:lineRule="auto"/>
               <w:jc w:val="center"/>
               <w:cnfStyle w:val="000000000000" w:firstRow="0" w:lastRow="0" w:firstColumn="0" w:lastColumn="0" w:oddVBand="0" w:evenVBand="0" w:oddHBand="0" w:evenHBand="0" w:firstRowFirstColumn="0" w:firstRowLastColumn="0" w:lastRowFirstColumn="0" w:lastRowLastColumn="0"/>
-              <w:rPr>
-                <w:rFonts w:hint="eastAsia"/>
-              </w:rPr>
             </w:pPr>
             <w:r>
               <w:rPr>
@@ -10550,7 +10384,6 @@
                 <w:rFonts w:hint="eastAsia"/>
                 <w:b w:val="0"/>
               </w:rPr>
-              <w:lastRenderedPageBreak/>
               <w:t>参数名</w:t>
             </w:r>
           </w:p>
@@ -11196,6 +11029,15 @@
         <w:ind w:left="1440" w:firstLine="720"/>
       </w:pPr>
       <w:r>
+        <w:t>"avatar": "http://baidu.com",</w:t>
+      </w:r>
+    </w:p>
+    <w:p>
+      <w:pPr>
+        <w:spacing w:line="240" w:lineRule="auto"/>
+        <w:ind w:left="1440" w:firstLine="720"/>
+      </w:pPr>
+      <w:r>
         <w:t>"status": true,</w:t>
       </w:r>
     </w:p>
@@ -11241,6 +11083,7 @@
         <w:ind w:firstLine="720"/>
       </w:pPr>
       <w:r>
+        <w:lastRenderedPageBreak/>
         <w:t xml:space="preserve">        </w:t>
       </w:r>
       <w:r>
@@ -11299,7 +11142,6 @@
         <w:rPr>
           <w:rFonts w:hint="eastAsia"/>
         </w:rPr>
-        <w:lastRenderedPageBreak/>
         <w:t>{</w:t>
       </w:r>
     </w:p>
@@ -11364,7 +11206,7 @@
         <w:spacing w:before="100" w:beforeAutospacing="1" w:after="240" w:line="240" w:lineRule="auto"/>
         <w:outlineLvl w:val="3"/>
         <w:rPr>
-          <w:rFonts w:ascii="Helvetica" w:hAnsi="Helvetica" w:cs="Helvetica" w:hint="eastAsia"/>
+          <w:rFonts w:ascii="Helvetica" w:hAnsi="Helvetica" w:cs="Helvetica"/>
           <w:b/>
           <w:bCs/>
           <w:color w:val="333333"/>
@@ -11650,419 +11492,15 @@
       </w:r>
       <w:r>
         <w:rPr>
-          <w:rFonts w:ascii="Helvetica" w:hAnsi="Helvetica" w:cs="Helvetica" w:hint="eastAsia"/>
-          <w:bCs/>
-          <w:color w:val="777777"/>
-          <w:sz w:val="21"/>
-          <w:szCs w:val="21"/>
-        </w:rPr>
-        <w:t>e.</w:t>
-      </w:r>
-      <w:r>
-        <w:rPr>
           <w:rFonts w:ascii="Helvetica" w:hAnsi="Helvetica" w:cs="Helvetica"/>
           <w:bCs/>
           <w:color w:val="777777"/>
           <w:sz w:val="21"/>
           <w:szCs w:val="21"/>
         </w:rPr>
-        <w:t xml:space="preserve">g. </w:t>
-      </w:r>
-      <w:r>
-        <w:rPr>
-          <w:rFonts w:ascii="Helvetica" w:hAnsi="Helvetica" w:cs="Helvetica" w:hint="eastAsia"/>
-          <w:bCs/>
-          <w:color w:val="777777"/>
-          <w:sz w:val="21"/>
-          <w:szCs w:val="21"/>
-        </w:rPr>
-        <w:t>{</w:t>
-      </w:r>
-      <w:r>
-        <w:rPr>
-          <w:rFonts w:ascii="Helvetica" w:hAnsi="Helvetica" w:cs="Helvetica"/>
-          <w:bCs/>
-          <w:color w:val="777777"/>
-          <w:sz w:val="21"/>
-          <w:szCs w:val="21"/>
-        </w:rPr>
-        <w:t xml:space="preserve">type: “friend_list”, </w:t>
-      </w:r>
-      <w:r>
-        <w:rPr>
-          <w:rFonts w:ascii="Helvetica" w:hAnsi="Helvetica" w:cs="Helvetica"/>
-          <w:bCs/>
-          <w:color w:val="777777"/>
-          <w:sz w:val="21"/>
-          <w:szCs w:val="21"/>
-        </w:rPr>
-        <w:t>token: “current user’s token</w:t>
-      </w:r>
-      <w:r>
-        <w:rPr>
-          <w:rFonts w:ascii="Helvetica" w:hAnsi="Helvetica" w:cs="Helvetica"/>
-          <w:bCs/>
-          <w:color w:val="777777"/>
-          <w:sz w:val="21"/>
-          <w:szCs w:val="21"/>
-        </w:rPr>
-        <w:t>”</w:t>
-      </w:r>
-      <w:r>
-        <w:rPr>
-          <w:rFonts w:ascii="Helvetica" w:hAnsi="Helvetica" w:cs="Helvetica" w:hint="eastAsia"/>
-          <w:bCs/>
-          <w:color w:val="777777"/>
-          <w:sz w:val="21"/>
-          <w:szCs w:val="21"/>
-        </w:rPr>
-        <w:t>}</w:t>
-      </w:r>
-    </w:p>
-    <w:tbl>
-      <w:tblPr>
-        <w:tblStyle w:val="PlainTable1"/>
-        <w:tblW w:w="0" w:type="auto"/>
-        <w:tblLook w:val="04A0" w:firstRow="1" w:lastRow="0" w:firstColumn="1" w:lastColumn="0" w:noHBand="0" w:noVBand="1"/>
-      </w:tblPr>
-      <w:tblGrid>
-        <w:gridCol w:w="1935"/>
-        <w:gridCol w:w="1885"/>
-        <w:gridCol w:w="2005"/>
-        <w:gridCol w:w="1935"/>
-      </w:tblGrid>
-      <w:tr>
-        <w:trPr>
-          <w:cnfStyle w:val="100000000000" w:firstRow="1" w:lastRow="0" w:firstColumn="0" w:lastColumn="0" w:oddVBand="0" w:evenVBand="0" w:oddHBand="0" w:evenHBand="0" w:firstRowFirstColumn="0" w:firstRowLastColumn="0" w:lastRowFirstColumn="0" w:lastRowLastColumn="0"/>
-        </w:trPr>
-        <w:tc>
-          <w:tcPr>
-            <w:cnfStyle w:val="001000000000" w:firstRow="0" w:lastRow="0" w:firstColumn="1" w:lastColumn="0" w:oddVBand="0" w:evenVBand="0" w:oddHBand="0" w:evenHBand="0" w:firstRowFirstColumn="0" w:firstRowLastColumn="0" w:lastRowFirstColumn="0" w:lastRowLastColumn="0"/>
-            <w:tcW w:w="1935" w:type="dxa"/>
-          </w:tcPr>
-          <w:p>
-            <w:pPr>
-              <w:spacing w:line="360" w:lineRule="auto"/>
-              <w:jc w:val="center"/>
-              <w:rPr>
-                <w:b w:val="0"/>
-              </w:rPr>
-            </w:pPr>
-            <w:r>
-              <w:rPr>
-                <w:rFonts w:hint="eastAsia"/>
-                <w:b w:val="0"/>
-              </w:rPr>
-              <w:t>参数名</w:t>
-            </w:r>
-          </w:p>
-        </w:tc>
-        <w:tc>
-          <w:tcPr>
-            <w:tcW w:w="1885" w:type="dxa"/>
-          </w:tcPr>
-          <w:p>
-            <w:pPr>
-              <w:spacing w:line="360" w:lineRule="auto"/>
-              <w:jc w:val="center"/>
-              <w:cnfStyle w:val="100000000000" w:firstRow="1" w:lastRow="0" w:firstColumn="0" w:lastColumn="0" w:oddVBand="0" w:evenVBand="0" w:oddHBand="0" w:evenHBand="0" w:firstRowFirstColumn="0" w:firstRowLastColumn="0" w:lastRowFirstColumn="0" w:lastRowLastColumn="0"/>
-              <w:rPr>
-                <w:b w:val="0"/>
-              </w:rPr>
-            </w:pPr>
-            <w:r>
-              <w:rPr>
-                <w:rFonts w:hint="eastAsia"/>
-                <w:b w:val="0"/>
-              </w:rPr>
-              <w:t>类型</w:t>
-            </w:r>
-          </w:p>
-        </w:tc>
-        <w:tc>
-          <w:tcPr>
-            <w:tcW w:w="2005" w:type="dxa"/>
-          </w:tcPr>
-          <w:p>
-            <w:pPr>
-              <w:spacing w:line="360" w:lineRule="auto"/>
-              <w:jc w:val="center"/>
-              <w:cnfStyle w:val="100000000000" w:firstRow="1" w:lastRow="0" w:firstColumn="0" w:lastColumn="0" w:oddVBand="0" w:evenVBand="0" w:oddHBand="0" w:evenHBand="0" w:firstRowFirstColumn="0" w:firstRowLastColumn="0" w:lastRowFirstColumn="0" w:lastRowLastColumn="0"/>
-              <w:rPr>
-                <w:b w:val="0"/>
-              </w:rPr>
-            </w:pPr>
-            <w:r>
-              <w:rPr>
-                <w:rFonts w:hint="eastAsia"/>
-                <w:b w:val="0"/>
-              </w:rPr>
-              <w:t>说明</w:t>
-            </w:r>
-          </w:p>
-        </w:tc>
-        <w:tc>
-          <w:tcPr>
-            <w:tcW w:w="1935" w:type="dxa"/>
-          </w:tcPr>
-          <w:p>
-            <w:pPr>
-              <w:spacing w:line="360" w:lineRule="auto"/>
-              <w:jc w:val="center"/>
-              <w:cnfStyle w:val="100000000000" w:firstRow="1" w:lastRow="0" w:firstColumn="0" w:lastColumn="0" w:oddVBand="0" w:evenVBand="0" w:oddHBand="0" w:evenHBand="0" w:firstRowFirstColumn="0" w:firstRowLastColumn="0" w:lastRowFirstColumn="0" w:lastRowLastColumn="0"/>
-              <w:rPr>
-                <w:b w:val="0"/>
-              </w:rPr>
-            </w:pPr>
-            <w:r>
-              <w:rPr>
-                <w:rFonts w:hint="eastAsia"/>
-                <w:b w:val="0"/>
-              </w:rPr>
-              <w:t>必含</w:t>
-            </w:r>
-          </w:p>
-        </w:tc>
-      </w:tr>
-      <w:tr>
-        <w:trPr>
-          <w:cnfStyle w:val="000000100000" w:firstRow="0" w:lastRow="0" w:firstColumn="0" w:lastColumn="0" w:oddVBand="0" w:evenVBand="0" w:oddHBand="1" w:evenHBand="0" w:firstRowFirstColumn="0" w:firstRowLastColumn="0" w:lastRowFirstColumn="0" w:lastRowLastColumn="0"/>
-        </w:trPr>
-        <w:tc>
-          <w:tcPr>
-            <w:cnfStyle w:val="001000000000" w:firstRow="0" w:lastRow="0" w:firstColumn="1" w:lastColumn="0" w:oddVBand="0" w:evenVBand="0" w:oddHBand="0" w:evenHBand="0" w:firstRowFirstColumn="0" w:firstRowLastColumn="0" w:lastRowFirstColumn="0" w:lastRowLastColumn="0"/>
-            <w:tcW w:w="1935" w:type="dxa"/>
-            <w:shd w:val="clear" w:color="auto" w:fill="C6D9F1" w:themeFill="text2" w:themeFillTint="33"/>
-          </w:tcPr>
-          <w:p>
-            <w:pPr>
-              <w:spacing w:line="360" w:lineRule="auto"/>
-              <w:jc w:val="center"/>
-              <w:rPr>
-                <w:rFonts w:hint="eastAsia"/>
-                <w:b w:val="0"/>
-              </w:rPr>
-            </w:pPr>
-            <w:r>
-              <w:rPr>
-                <w:b w:val="0"/>
-              </w:rPr>
-              <w:t>type</w:t>
-            </w:r>
-          </w:p>
-        </w:tc>
-        <w:tc>
-          <w:tcPr>
-            <w:tcW w:w="1885" w:type="dxa"/>
-            <w:shd w:val="clear" w:color="auto" w:fill="C6D9F1" w:themeFill="text2" w:themeFillTint="33"/>
-          </w:tcPr>
-          <w:p>
-            <w:pPr>
-              <w:spacing w:line="360" w:lineRule="auto"/>
-              <w:jc w:val="center"/>
-              <w:cnfStyle w:val="000000100000" w:firstRow="0" w:lastRow="0" w:firstColumn="0" w:lastColumn="0" w:oddVBand="0" w:evenVBand="0" w:oddHBand="1" w:evenHBand="0" w:firstRowFirstColumn="0" w:firstRowLastColumn="0" w:lastRowFirstColumn="0" w:lastRowLastColumn="0"/>
-              <w:rPr>
-                <w:rFonts w:hint="eastAsia"/>
-                <w:b/>
-              </w:rPr>
-            </w:pPr>
-            <w:r>
-              <w:rPr>
-                <w:bCs/>
-              </w:rPr>
-              <w:t>String</w:t>
-            </w:r>
-          </w:p>
-        </w:tc>
-        <w:tc>
-          <w:tcPr>
-            <w:tcW w:w="2005" w:type="dxa"/>
-            <w:shd w:val="clear" w:color="auto" w:fill="C6D9F1" w:themeFill="text2" w:themeFillTint="33"/>
-          </w:tcPr>
-          <w:p>
-            <w:pPr>
-              <w:spacing w:line="360" w:lineRule="auto"/>
-              <w:jc w:val="center"/>
-              <w:cnfStyle w:val="000000100000" w:firstRow="0" w:lastRow="0" w:firstColumn="0" w:lastColumn="0" w:oddVBand="0" w:evenVBand="0" w:oddHBand="1" w:evenHBand="0" w:firstRowFirstColumn="0" w:firstRowLastColumn="0" w:lastRowFirstColumn="0" w:lastRowLastColumn="0"/>
-              <w:rPr>
-                <w:rFonts w:hint="eastAsia"/>
-                <w:b/>
-              </w:rPr>
-            </w:pPr>
-            <w:r>
-              <w:rPr>
-                <w:rFonts w:hint="eastAsia"/>
-                <w:bCs/>
-              </w:rPr>
-              <w:t>类型</w:t>
-            </w:r>
-            <w:r>
-              <w:rPr>
-                <w:rFonts w:hint="eastAsia"/>
-                <w:bCs/>
-              </w:rPr>
-              <w:t>(</w:t>
-            </w:r>
-            <w:r>
-              <w:rPr>
-                <w:rFonts w:hint="eastAsia"/>
-                <w:bCs/>
-              </w:rPr>
-              <w:t>好友</w:t>
-            </w:r>
-            <w:r>
-              <w:rPr>
-                <w:bCs/>
-              </w:rPr>
-              <w:t>/</w:t>
-            </w:r>
-            <w:r>
-              <w:rPr>
-                <w:rFonts w:hint="eastAsia"/>
-                <w:bCs/>
-              </w:rPr>
-              <w:t>黑名单</w:t>
-            </w:r>
-            <w:r>
-              <w:rPr>
-                <w:rFonts w:hint="eastAsia"/>
-                <w:bCs/>
-              </w:rPr>
-              <w:t>)</w:t>
-            </w:r>
-          </w:p>
-        </w:tc>
-        <w:tc>
-          <w:tcPr>
-            <w:tcW w:w="1935" w:type="dxa"/>
-            <w:shd w:val="clear" w:color="auto" w:fill="C6D9F1" w:themeFill="text2" w:themeFillTint="33"/>
-          </w:tcPr>
-          <w:p>
-            <w:pPr>
-              <w:spacing w:line="360" w:lineRule="auto"/>
-              <w:jc w:val="center"/>
-              <w:cnfStyle w:val="000000100000" w:firstRow="0" w:lastRow="0" w:firstColumn="0" w:lastColumn="0" w:oddVBand="0" w:evenVBand="0" w:oddHBand="1" w:evenHBand="0" w:firstRowFirstColumn="0" w:firstRowLastColumn="0" w:lastRowFirstColumn="0" w:lastRowLastColumn="0"/>
-              <w:rPr>
-                <w:rFonts w:hint="eastAsia"/>
-                <w:b/>
-              </w:rPr>
-            </w:pPr>
-            <w:r>
-              <w:rPr>
-                <w:bCs/>
-              </w:rPr>
-              <w:t>Yes</w:t>
-            </w:r>
-          </w:p>
-        </w:tc>
-      </w:tr>
-      <w:tr>
-        <w:tc>
-          <w:tcPr>
-            <w:cnfStyle w:val="001000000000" w:firstRow="0" w:lastRow="0" w:firstColumn="1" w:lastColumn="0" w:oddVBand="0" w:evenVBand="0" w:oddHBand="0" w:evenHBand="0" w:firstRowFirstColumn="0" w:firstRowLastColumn="0" w:lastRowFirstColumn="0" w:lastRowLastColumn="0"/>
-            <w:tcW w:w="1935" w:type="dxa"/>
-            <w:shd w:val="clear" w:color="auto" w:fill="DDD9C3" w:themeFill="background2" w:themeFillShade="E6"/>
-          </w:tcPr>
-          <w:p>
-            <w:pPr>
-              <w:spacing w:line="360" w:lineRule="auto"/>
-              <w:jc w:val="center"/>
-              <w:rPr>
-                <w:b w:val="0"/>
-              </w:rPr>
-            </w:pPr>
-            <w:r>
-              <w:rPr>
-                <w:b w:val="0"/>
-              </w:rPr>
-              <w:t>token</w:t>
-            </w:r>
-          </w:p>
-        </w:tc>
-        <w:tc>
-          <w:tcPr>
-            <w:tcW w:w="1885" w:type="dxa"/>
-            <w:shd w:val="clear" w:color="auto" w:fill="DDD9C3" w:themeFill="background2" w:themeFillShade="E6"/>
-          </w:tcPr>
-          <w:p>
-            <w:pPr>
-              <w:spacing w:line="360" w:lineRule="auto"/>
-              <w:jc w:val="center"/>
-              <w:cnfStyle w:val="000000000000" w:firstRow="0" w:lastRow="0" w:firstColumn="0" w:lastColumn="0" w:oddVBand="0" w:evenVBand="0" w:oddHBand="0" w:evenHBand="0" w:firstRowFirstColumn="0" w:firstRowLastColumn="0" w:lastRowFirstColumn="0" w:lastRowLastColumn="0"/>
-              <w:rPr>
-                <w:bCs/>
-              </w:rPr>
-            </w:pPr>
-            <w:r>
-              <w:rPr>
-                <w:bCs/>
-              </w:rPr>
-              <w:t>String</w:t>
-            </w:r>
-          </w:p>
-        </w:tc>
-        <w:tc>
-          <w:tcPr>
-            <w:tcW w:w="2005" w:type="dxa"/>
-            <w:shd w:val="clear" w:color="auto" w:fill="DDD9C3" w:themeFill="background2" w:themeFillShade="E6"/>
-          </w:tcPr>
-          <w:p>
-            <w:pPr>
-              <w:spacing w:line="360" w:lineRule="auto"/>
-              <w:jc w:val="center"/>
-              <w:cnfStyle w:val="000000000000" w:firstRow="0" w:lastRow="0" w:firstColumn="0" w:lastColumn="0" w:oddVBand="0" w:evenVBand="0" w:oddHBand="0" w:evenHBand="0" w:firstRowFirstColumn="0" w:firstRowLastColumn="0" w:lastRowFirstColumn="0" w:lastRowLastColumn="0"/>
-              <w:rPr>
-                <w:rFonts w:hint="eastAsia"/>
-                <w:bCs/>
-              </w:rPr>
-            </w:pPr>
-            <w:r>
-              <w:rPr>
-                <w:rFonts w:hint="eastAsia"/>
-                <w:bCs/>
-              </w:rPr>
-              <w:t>当前</w:t>
-            </w:r>
-            <w:r>
-              <w:rPr>
-                <w:bCs/>
-              </w:rPr>
-              <w:t>用户</w:t>
-            </w:r>
-            <w:r>
-              <w:rPr>
-                <w:rFonts w:hint="eastAsia"/>
-                <w:bCs/>
-              </w:rPr>
-              <w:t>token</w:t>
-            </w:r>
-          </w:p>
-        </w:tc>
-        <w:tc>
-          <w:tcPr>
-            <w:tcW w:w="1935" w:type="dxa"/>
-            <w:shd w:val="clear" w:color="auto" w:fill="DDD9C3" w:themeFill="background2" w:themeFillShade="E6"/>
-          </w:tcPr>
-          <w:p>
-            <w:pPr>
-              <w:spacing w:line="360" w:lineRule="auto"/>
-              <w:jc w:val="center"/>
-              <w:cnfStyle w:val="000000000000" w:firstRow="0" w:lastRow="0" w:firstColumn="0" w:lastColumn="0" w:oddVBand="0" w:evenVBand="0" w:oddHBand="0" w:evenHBand="0" w:firstRowFirstColumn="0" w:firstRowLastColumn="0" w:lastRowFirstColumn="0" w:lastRowLastColumn="0"/>
-              <w:rPr>
-                <w:bCs/>
-              </w:rPr>
-            </w:pPr>
-            <w:r>
-              <w:rPr>
-                <w:bCs/>
-              </w:rPr>
-              <w:t>Yes</w:t>
-            </w:r>
-          </w:p>
-        </w:tc>
-      </w:tr>
-    </w:tbl>
-    <w:p/>
+        <w:t>null</w:t>
+      </w:r>
+    </w:p>
     <w:p>
       <w:pPr>
         <w:numPr>
@@ -12689,6 +12127,7 @@
         <w:spacing w:line="240" w:lineRule="auto"/>
       </w:pPr>
       <w:r>
+        <w:lastRenderedPageBreak/>
         <w:t>S</w:t>
       </w:r>
       <w:r>
@@ -12712,7 +12151,6 @@
         <w:rPr>
           <w:rFonts w:hint="eastAsia"/>
         </w:rPr>
-        <w:lastRenderedPageBreak/>
         <w:t>{</w:t>
       </w:r>
     </w:p>
@@ -12746,6 +12184,14 @@
         <w:ind w:left="720" w:firstLine="720"/>
       </w:pPr>
       <w:r>
+        <w:t>userList</w:t>
+      </w:r>
+      <w:bookmarkStart w:id="3" w:name="_GoBack"/>
+      <w:bookmarkEnd w:id="3"/>
+      <w:r>
+        <w:t>:[</w:t>
+      </w:r>
+      <w:r>
         <w:t>{</w:t>
       </w:r>
     </w:p>
@@ -12774,6 +12220,15 @@
       </w:pPr>
       <w:r>
         <w:t>"nickname": "james01",</w:t>
+      </w:r>
+    </w:p>
+    <w:p>
+      <w:pPr>
+        <w:spacing w:line="240" w:lineRule="auto"/>
+        <w:ind w:left="1440" w:firstLine="720"/>
+      </w:pPr>
+      <w:r>
+        <w:t>"avatar": "http://baidu.com",</w:t>
       </w:r>
     </w:p>
     <w:p>
@@ -12861,7 +12316,13 @@
         <w:ind w:left="1440" w:firstLine="720"/>
       </w:pPr>
       <w:r>
-        <w:t>"telephone": "13631270436",</w:t>
+        <w:t>"telephone": "13631270</w:t>
+      </w:r>
+      <w:r>
+        <w:t>525</w:t>
+      </w:r>
+      <w:r>
+        <w:t>",</w:t>
       </w:r>
     </w:p>
     <w:p>
@@ -12870,7 +12331,22 @@
         <w:ind w:left="1440" w:firstLine="720"/>
       </w:pPr>
       <w:r>
-        <w:t>"nickname": "james01",</w:t>
+        <w:t>"nickname": "james0</w:t>
+      </w:r>
+      <w:r>
+        <w:t>2</w:t>
+      </w:r>
+      <w:r>
+        <w:t>",</w:t>
+      </w:r>
+    </w:p>
+    <w:p>
+      <w:pPr>
+        <w:spacing w:line="240" w:lineRule="auto"/>
+        <w:ind w:left="1440" w:firstLine="720"/>
+      </w:pPr>
+      <w:r>
+        <w:t>"avatar": "http://baidu.com",</w:t>
       </w:r>
     </w:p>
     <w:p>
@@ -12930,8 +12406,1334 @@
         <w:tab/>
         <w:t>}</w:t>
       </w:r>
-      <w:bookmarkStart w:id="3" w:name="_GoBack"/>
-      <w:bookmarkEnd w:id="3"/>
+      <w:r>
+        <w:t>]</w:t>
+      </w:r>
+    </w:p>
+    <w:p>
+      <w:pPr>
+        <w:spacing w:line="240" w:lineRule="auto"/>
+        <w:ind w:firstLine="720"/>
+      </w:pPr>
+      <w:r>
+        <w:t>},</w:t>
+      </w:r>
+    </w:p>
+    <w:p>
+      <w:pPr>
+        <w:spacing w:line="240" w:lineRule="auto"/>
+        <w:ind w:firstLine="720"/>
+      </w:pPr>
+      <w:r>
+        <w:t>message</w:t>
+      </w:r>
+      <w:r>
+        <w:t>: “”</w:t>
+      </w:r>
+    </w:p>
+    <w:p>
+      <w:pPr>
+        <w:spacing w:line="240" w:lineRule="auto"/>
+      </w:pPr>
+      <w:r>
+        <w:lastRenderedPageBreak/>
+        <w:t>}</w:t>
+      </w:r>
+    </w:p>
+    <w:p>
+      <w:pPr>
+        <w:spacing w:line="240" w:lineRule="auto"/>
+      </w:pPr>
+      <w:r>
+        <w:t>Fail</w:t>
+      </w:r>
+      <w:r>
+        <w:rPr>
+          <w:rFonts w:hint="eastAsia"/>
+        </w:rPr>
+        <w:t>：</w:t>
+      </w:r>
+    </w:p>
+    <w:p>
+      <w:pPr>
+        <w:spacing w:line="240" w:lineRule="auto"/>
+      </w:pPr>
+      <w:r>
+        <w:rPr>
+          <w:rFonts w:hint="eastAsia"/>
+        </w:rPr>
+        <w:t>{</w:t>
+      </w:r>
+    </w:p>
+    <w:p>
+      <w:pPr>
+        <w:spacing w:line="240" w:lineRule="auto"/>
+        <w:ind w:firstLine="720"/>
+      </w:pPr>
+      <w:r>
+        <w:t xml:space="preserve">status: </w:t>
+      </w:r>
+      <w:r>
+        <w:t>400</w:t>
+      </w:r>
+      <w:r>
+        <w:t>,</w:t>
+      </w:r>
+    </w:p>
+    <w:p>
+      <w:pPr>
+        <w:spacing w:line="240" w:lineRule="auto"/>
+        <w:ind w:firstLine="720"/>
+      </w:pPr>
+      <w:r>
+        <w:t>data: {},</w:t>
+      </w:r>
+    </w:p>
+    <w:p>
+      <w:pPr>
+        <w:spacing w:line="240" w:lineRule="auto"/>
+        <w:ind w:firstLine="720"/>
+      </w:pPr>
+      <w:r>
+        <w:t>message</w:t>
+      </w:r>
+      <w:r>
+        <w:t>: “</w:t>
+      </w:r>
+      <w:r>
+        <w:t>Telephone is not exist</w:t>
+      </w:r>
+      <w:r>
+        <w:t>”</w:t>
+      </w:r>
+    </w:p>
+    <w:p>
+      <w:pPr>
+        <w:spacing w:line="240" w:lineRule="auto"/>
+      </w:pPr>
+      <w:r>
+        <w:t>}</w:t>
+      </w:r>
+    </w:p>
+    <w:p>
+      <w:pPr>
+        <w:spacing w:line="240" w:lineRule="auto"/>
+      </w:pPr>
+    </w:p>
+    <w:p>
+      <w:pPr>
+        <w:wordWrap w:val="0"/>
+        <w:spacing w:before="100" w:beforeAutospacing="1" w:after="240" w:line="240" w:lineRule="auto"/>
+        <w:outlineLvl w:val="3"/>
+        <w:rPr>
+          <w:rFonts w:ascii="Helvetica" w:hAnsi="Helvetica" w:cs="Helvetica"/>
+          <w:b/>
+          <w:bCs/>
+          <w:color w:val="333333"/>
+          <w:sz w:val="30"/>
+          <w:szCs w:val="30"/>
+        </w:rPr>
+      </w:pPr>
+      <w:r>
+        <w:rPr>
+          <w:rFonts w:ascii="Helvetica" w:eastAsia="Times New Roman" w:hAnsi="Helvetica" w:cs="Helvetica"/>
+          <w:b/>
+          <w:bCs/>
+          <w:color w:val="333333"/>
+          <w:sz w:val="30"/>
+          <w:szCs w:val="30"/>
+        </w:rPr>
+        <w:t xml:space="preserve">8. </w:t>
+      </w:r>
+      <w:r>
+        <w:rPr>
+          <w:rFonts w:ascii="Helvetica" w:hAnsi="Helvetica" w:cs="Helvetica" w:hint="eastAsia"/>
+          <w:b/>
+          <w:bCs/>
+          <w:color w:val="333333"/>
+          <w:sz w:val="30"/>
+          <w:szCs w:val="30"/>
+        </w:rPr>
+        <w:t>获取当前</w:t>
+      </w:r>
+      <w:r>
+        <w:rPr>
+          <w:rFonts w:ascii="Helvetica" w:hAnsi="Helvetica" w:cs="Helvetica"/>
+          <w:b/>
+          <w:bCs/>
+          <w:color w:val="333333"/>
+          <w:sz w:val="30"/>
+          <w:szCs w:val="30"/>
+        </w:rPr>
+        <w:t>用户</w:t>
+      </w:r>
+      <w:r>
+        <w:rPr>
+          <w:rFonts w:ascii="Helvetica" w:hAnsi="Helvetica" w:cs="Helvetica" w:hint="eastAsia"/>
+          <w:b/>
+          <w:bCs/>
+          <w:color w:val="333333"/>
+          <w:sz w:val="30"/>
+          <w:szCs w:val="30"/>
+        </w:rPr>
+        <w:t>黑名单</w:t>
+      </w:r>
+      <w:r>
+        <w:rPr>
+          <w:rFonts w:ascii="Helvetica" w:hAnsi="Helvetica" w:cs="Helvetica"/>
+          <w:b/>
+          <w:bCs/>
+          <w:color w:val="333333"/>
+          <w:sz w:val="30"/>
+          <w:szCs w:val="30"/>
+        </w:rPr>
+        <w:t>列表</w:t>
+      </w:r>
+    </w:p>
+    <w:p>
+      <w:pPr>
+        <w:numPr>
+          <w:ilvl w:val="0"/>
+          <w:numId w:val="2"/>
+        </w:numPr>
+        <w:wordWrap w:val="0"/>
+        <w:spacing w:after="0" w:line="360" w:lineRule="auto"/>
+        <w:ind w:left="0"/>
+        <w:outlineLvl w:val="5"/>
+        <w:rPr>
+          <w:rFonts w:ascii="Helvetica" w:eastAsia="Times New Roman" w:hAnsi="Helvetica" w:cs="Helvetica"/>
+          <w:bCs/>
+          <w:color w:val="777777"/>
+          <w:sz w:val="21"/>
+          <w:szCs w:val="21"/>
+        </w:rPr>
+      </w:pPr>
+      <w:r>
+        <w:rPr>
+          <w:rFonts w:ascii="Helvetica" w:eastAsia="Times New Roman" w:hAnsi="Helvetica" w:cs="Helvetica"/>
+          <w:bCs/>
+          <w:color w:val="777777"/>
+          <w:sz w:val="21"/>
+          <w:szCs w:val="21"/>
+        </w:rPr>
+        <w:t>API</w:t>
+      </w:r>
+      <w:r>
+        <w:rPr>
+          <w:rFonts w:ascii="Microsoft YaHei" w:eastAsia="Microsoft YaHei" w:hAnsi="Microsoft YaHei" w:cs="Microsoft YaHei" w:hint="eastAsia"/>
+          <w:bCs/>
+          <w:color w:val="777777"/>
+          <w:sz w:val="21"/>
+          <w:szCs w:val="21"/>
+        </w:rPr>
+        <w:t>：</w:t>
+      </w:r>
+      <w:r>
+        <w:rPr>
+          <w:rFonts w:ascii="Helvetica" w:eastAsia="Times New Roman" w:hAnsi="Helvetica" w:cs="Helvetica"/>
+          <w:bCs/>
+          <w:color w:val="777777"/>
+          <w:sz w:val="21"/>
+          <w:szCs w:val="21"/>
+        </w:rPr>
+        <w:t> </w:t>
+      </w:r>
+      <w:r>
+        <w:rPr>
+          <w:rFonts w:ascii="Helvetica" w:eastAsia="Times New Roman" w:hAnsi="Helvetica" w:cs="Helvetica"/>
+          <w:sz w:val="21"/>
+          <w:szCs w:val="21"/>
+        </w:rPr>
+        <w:t>http</w:t>
+      </w:r>
+      <w:r>
+        <w:rPr>
+          <w:rFonts w:ascii="Helvetica" w:eastAsia="Times New Roman" w:hAnsi="Helvetica" w:cs="Helvetica"/>
+          <w:sz w:val="21"/>
+          <w:szCs w:val="21"/>
+        </w:rPr>
+        <w:t>://{HOST}/{VERSION}/api/user/</w:t>
+      </w:r>
+      <w:r>
+        <w:rPr>
+          <w:rFonts w:ascii="Helvetica" w:eastAsia="Times New Roman" w:hAnsi="Helvetica" w:cs="Helvetica"/>
+          <w:sz w:val="21"/>
+          <w:szCs w:val="21"/>
+        </w:rPr>
+        <w:t>getBlackList</w:t>
+      </w:r>
+    </w:p>
+    <w:p>
+      <w:pPr>
+        <w:numPr>
+          <w:ilvl w:val="0"/>
+          <w:numId w:val="2"/>
+        </w:numPr>
+        <w:wordWrap w:val="0"/>
+        <w:spacing w:after="0" w:line="360" w:lineRule="auto"/>
+        <w:ind w:left="0"/>
+        <w:outlineLvl w:val="5"/>
+        <w:rPr>
+          <w:rFonts w:ascii="Helvetica" w:eastAsia="Times New Roman" w:hAnsi="Helvetica" w:cs="Helvetica"/>
+          <w:bCs/>
+          <w:color w:val="777777"/>
+          <w:sz w:val="21"/>
+          <w:szCs w:val="21"/>
+        </w:rPr>
+      </w:pPr>
+      <w:r>
+        <w:rPr>
+          <w:rFonts w:ascii="Helvetica" w:eastAsia="Times New Roman" w:hAnsi="Helvetica" w:cs="Helvetica"/>
+          <w:bCs/>
+          <w:color w:val="777777"/>
+          <w:sz w:val="21"/>
+          <w:szCs w:val="21"/>
+        </w:rPr>
+        <w:t>Method</w:t>
+      </w:r>
+      <w:r>
+        <w:rPr>
+          <w:rFonts w:ascii="Microsoft YaHei" w:eastAsia="Microsoft YaHei" w:hAnsi="Microsoft YaHei" w:cs="Microsoft YaHei" w:hint="eastAsia"/>
+          <w:bCs/>
+          <w:color w:val="777777"/>
+          <w:sz w:val="21"/>
+          <w:szCs w:val="21"/>
+        </w:rPr>
+        <w:t>：</w:t>
+      </w:r>
+      <w:r>
+        <w:rPr>
+          <w:rFonts w:ascii="Helvetica" w:eastAsia="Times New Roman" w:hAnsi="Helvetica" w:cs="Helvetica"/>
+          <w:bCs/>
+          <w:color w:val="777777"/>
+          <w:sz w:val="21"/>
+          <w:szCs w:val="21"/>
+        </w:rPr>
+        <w:t xml:space="preserve"> POST</w:t>
+      </w:r>
+    </w:p>
+    <w:p>
+      <w:pPr>
+        <w:numPr>
+          <w:ilvl w:val="0"/>
+          <w:numId w:val="2"/>
+        </w:numPr>
+        <w:wordWrap w:val="0"/>
+        <w:spacing w:after="0" w:line="360" w:lineRule="auto"/>
+        <w:ind w:left="0"/>
+        <w:outlineLvl w:val="5"/>
+        <w:rPr>
+          <w:rFonts w:ascii="Helvetica" w:eastAsia="Times New Roman" w:hAnsi="Helvetica" w:cs="Helvetica"/>
+          <w:bCs/>
+          <w:color w:val="777777"/>
+          <w:sz w:val="21"/>
+          <w:szCs w:val="21"/>
+        </w:rPr>
+      </w:pPr>
+      <w:r>
+        <w:rPr>
+          <w:rFonts w:ascii="Helvetica" w:eastAsia="Times New Roman" w:hAnsi="Helvetica" w:cs="Helvetica"/>
+          <w:bCs/>
+          <w:color w:val="777777"/>
+          <w:sz w:val="21"/>
+          <w:szCs w:val="21"/>
+        </w:rPr>
+        <w:t>Desc</w:t>
+      </w:r>
+      <w:r>
+        <w:rPr>
+          <w:rFonts w:ascii="Microsoft YaHei" w:eastAsia="Microsoft YaHei" w:hAnsi="Microsoft YaHei" w:cs="Microsoft YaHei" w:hint="eastAsia"/>
+          <w:bCs/>
+          <w:color w:val="777777"/>
+          <w:sz w:val="21"/>
+          <w:szCs w:val="21"/>
+        </w:rPr>
+        <w:t>：</w:t>
+      </w:r>
+      <w:r>
+        <w:rPr>
+          <w:rFonts w:ascii="Helvetica" w:eastAsia="Times New Roman" w:hAnsi="Helvetica" w:cs="Helvetica"/>
+          <w:bCs/>
+          <w:color w:val="777777"/>
+          <w:sz w:val="21"/>
+          <w:szCs w:val="21"/>
+        </w:rPr>
+        <w:t xml:space="preserve"> </w:t>
+      </w:r>
+      <w:r>
+        <w:rPr>
+          <w:rFonts w:ascii="Microsoft YaHei" w:eastAsia="Microsoft YaHei" w:hAnsi="Microsoft YaHei" w:cs="Microsoft YaHei" w:hint="eastAsia"/>
+          <w:bCs/>
+          <w:color w:val="777777"/>
+          <w:sz w:val="21"/>
+          <w:szCs w:val="21"/>
+        </w:rPr>
+        <w:t>获取用户</w:t>
+      </w:r>
+      <w:r>
+        <w:rPr>
+          <w:rFonts w:ascii="Microsoft YaHei" w:eastAsia="Microsoft YaHei" w:hAnsi="Microsoft YaHei" w:cs="Microsoft YaHei"/>
+          <w:bCs/>
+          <w:color w:val="777777"/>
+          <w:sz w:val="21"/>
+          <w:szCs w:val="21"/>
+        </w:rPr>
+        <w:t>好友列表</w:t>
+      </w:r>
+    </w:p>
+    <w:p>
+      <w:pPr>
+        <w:numPr>
+          <w:ilvl w:val="0"/>
+          <w:numId w:val="2"/>
+        </w:numPr>
+        <w:wordWrap w:val="0"/>
+        <w:spacing w:after="0" w:line="360" w:lineRule="auto"/>
+        <w:ind w:left="0"/>
+        <w:outlineLvl w:val="5"/>
+        <w:rPr>
+          <w:rFonts w:ascii="Helvetica" w:eastAsia="Times New Roman" w:hAnsi="Helvetica" w:cs="Helvetica"/>
+          <w:bCs/>
+          <w:color w:val="777777"/>
+          <w:sz w:val="21"/>
+          <w:szCs w:val="21"/>
+        </w:rPr>
+      </w:pPr>
+      <w:r>
+        <w:rPr>
+          <w:rFonts w:ascii="Helvetica" w:hAnsi="Helvetica" w:cs="Helvetica" w:hint="eastAsia"/>
+          <w:bCs/>
+          <w:color w:val="777777"/>
+          <w:sz w:val="21"/>
+          <w:szCs w:val="21"/>
+        </w:rPr>
+        <w:t>请求</w:t>
+      </w:r>
+      <w:r>
+        <w:rPr>
+          <w:rFonts w:ascii="Helvetica" w:hAnsi="Helvetica" w:cs="Helvetica"/>
+          <w:bCs/>
+          <w:color w:val="777777"/>
+          <w:sz w:val="21"/>
+          <w:szCs w:val="21"/>
+        </w:rPr>
+        <w:t>参数</w:t>
+      </w:r>
+      <w:r>
+        <w:rPr>
+          <w:rFonts w:ascii="Helvetica" w:hAnsi="Helvetica" w:cs="Helvetica" w:hint="eastAsia"/>
+          <w:bCs/>
+          <w:color w:val="777777"/>
+          <w:sz w:val="21"/>
+          <w:szCs w:val="21"/>
+        </w:rPr>
+        <w:t>：</w:t>
+      </w:r>
+      <w:r>
+        <w:rPr>
+          <w:rFonts w:ascii="Helvetica" w:hAnsi="Helvetica" w:cs="Helvetica"/>
+          <w:bCs/>
+          <w:color w:val="777777"/>
+          <w:sz w:val="21"/>
+          <w:szCs w:val="21"/>
+        </w:rPr>
+        <w:t>null</w:t>
+      </w:r>
+    </w:p>
+    <w:p>
+      <w:pPr>
+        <w:numPr>
+          <w:ilvl w:val="0"/>
+          <w:numId w:val="2"/>
+        </w:numPr>
+        <w:wordWrap w:val="0"/>
+        <w:spacing w:after="0" w:line="360" w:lineRule="auto"/>
+        <w:ind w:left="0"/>
+        <w:outlineLvl w:val="5"/>
+        <w:rPr>
+          <w:rFonts w:ascii="Helvetica" w:eastAsia="Times New Roman" w:hAnsi="Helvetica" w:cs="Helvetica"/>
+          <w:bCs/>
+          <w:color w:val="777777"/>
+          <w:sz w:val="21"/>
+          <w:szCs w:val="21"/>
+        </w:rPr>
+      </w:pPr>
+      <w:r>
+        <w:rPr>
+          <w:rFonts w:ascii="Helvetica" w:hAnsi="Helvetica" w:cs="Helvetica" w:hint="eastAsia"/>
+          <w:bCs/>
+          <w:color w:val="777777"/>
+          <w:sz w:val="21"/>
+          <w:szCs w:val="21"/>
+        </w:rPr>
+        <w:t>返回</w:t>
+      </w:r>
+      <w:r>
+        <w:rPr>
+          <w:rFonts w:ascii="Helvetica" w:hAnsi="Helvetica" w:cs="Helvetica"/>
+          <w:bCs/>
+          <w:color w:val="777777"/>
+          <w:sz w:val="21"/>
+          <w:szCs w:val="21"/>
+        </w:rPr>
+        <w:t>参数：</w:t>
+      </w:r>
+    </w:p>
+    <w:tbl>
+      <w:tblPr>
+        <w:tblStyle w:val="PlainTable1"/>
+        <w:tblW w:w="0" w:type="auto"/>
+        <w:tblLook w:val="04A0" w:firstRow="1" w:lastRow="0" w:firstColumn="1" w:lastColumn="0" w:noHBand="0" w:noVBand="1"/>
+      </w:tblPr>
+      <w:tblGrid>
+        <w:gridCol w:w="1935"/>
+        <w:gridCol w:w="1885"/>
+        <w:gridCol w:w="1935"/>
+        <w:gridCol w:w="1935"/>
+      </w:tblGrid>
+      <w:tr>
+        <w:trPr>
+          <w:cnfStyle w:val="100000000000" w:firstRow="1" w:lastRow="0" w:firstColumn="0" w:lastColumn="0" w:oddVBand="0" w:evenVBand="0" w:oddHBand="0" w:evenHBand="0" w:firstRowFirstColumn="0" w:firstRowLastColumn="0" w:lastRowFirstColumn="0" w:lastRowLastColumn="0"/>
+        </w:trPr>
+        <w:tc>
+          <w:tcPr>
+            <w:cnfStyle w:val="001000000000" w:firstRow="0" w:lastRow="0" w:firstColumn="1" w:lastColumn="0" w:oddVBand="0" w:evenVBand="0" w:oddHBand="0" w:evenHBand="0" w:firstRowFirstColumn="0" w:firstRowLastColumn="0" w:lastRowFirstColumn="0" w:lastRowLastColumn="0"/>
+            <w:tcW w:w="1935" w:type="dxa"/>
+          </w:tcPr>
+          <w:p>
+            <w:pPr>
+              <w:spacing w:line="360" w:lineRule="auto"/>
+              <w:jc w:val="center"/>
+              <w:rPr>
+                <w:b w:val="0"/>
+              </w:rPr>
+            </w:pPr>
+            <w:r>
+              <w:rPr>
+                <w:rFonts w:hint="eastAsia"/>
+                <w:b w:val="0"/>
+              </w:rPr>
+              <w:t>参数名</w:t>
+            </w:r>
+          </w:p>
+        </w:tc>
+        <w:tc>
+          <w:tcPr>
+            <w:tcW w:w="1885" w:type="dxa"/>
+          </w:tcPr>
+          <w:p>
+            <w:pPr>
+              <w:spacing w:line="360" w:lineRule="auto"/>
+              <w:jc w:val="center"/>
+              <w:cnfStyle w:val="100000000000" w:firstRow="1" w:lastRow="0" w:firstColumn="0" w:lastColumn="0" w:oddVBand="0" w:evenVBand="0" w:oddHBand="0" w:evenHBand="0" w:firstRowFirstColumn="0" w:firstRowLastColumn="0" w:lastRowFirstColumn="0" w:lastRowLastColumn="0"/>
+              <w:rPr>
+                <w:b w:val="0"/>
+              </w:rPr>
+            </w:pPr>
+            <w:r>
+              <w:rPr>
+                <w:rFonts w:hint="eastAsia"/>
+                <w:b w:val="0"/>
+              </w:rPr>
+              <w:t>类型</w:t>
+            </w:r>
+          </w:p>
+        </w:tc>
+        <w:tc>
+          <w:tcPr>
+            <w:tcW w:w="1935" w:type="dxa"/>
+          </w:tcPr>
+          <w:p>
+            <w:pPr>
+              <w:spacing w:line="360" w:lineRule="auto"/>
+              <w:jc w:val="center"/>
+              <w:cnfStyle w:val="100000000000" w:firstRow="1" w:lastRow="0" w:firstColumn="0" w:lastColumn="0" w:oddVBand="0" w:evenVBand="0" w:oddHBand="0" w:evenHBand="0" w:firstRowFirstColumn="0" w:firstRowLastColumn="0" w:lastRowFirstColumn="0" w:lastRowLastColumn="0"/>
+              <w:rPr>
+                <w:b w:val="0"/>
+              </w:rPr>
+            </w:pPr>
+            <w:r>
+              <w:rPr>
+                <w:rFonts w:hint="eastAsia"/>
+                <w:b w:val="0"/>
+              </w:rPr>
+              <w:t>说明</w:t>
+            </w:r>
+          </w:p>
+        </w:tc>
+        <w:tc>
+          <w:tcPr>
+            <w:tcW w:w="1935" w:type="dxa"/>
+          </w:tcPr>
+          <w:p>
+            <w:pPr>
+              <w:spacing w:line="360" w:lineRule="auto"/>
+              <w:jc w:val="center"/>
+              <w:cnfStyle w:val="100000000000" w:firstRow="1" w:lastRow="0" w:firstColumn="0" w:lastColumn="0" w:oddVBand="0" w:evenVBand="0" w:oddHBand="0" w:evenHBand="0" w:firstRowFirstColumn="0" w:firstRowLastColumn="0" w:lastRowFirstColumn="0" w:lastRowLastColumn="0"/>
+              <w:rPr>
+                <w:b w:val="0"/>
+              </w:rPr>
+            </w:pPr>
+            <w:r>
+              <w:rPr>
+                <w:rFonts w:hint="eastAsia"/>
+                <w:b w:val="0"/>
+              </w:rPr>
+              <w:t>必含</w:t>
+            </w:r>
+          </w:p>
+        </w:tc>
+      </w:tr>
+      <w:tr>
+        <w:trPr>
+          <w:cnfStyle w:val="000000100000" w:firstRow="0" w:lastRow="0" w:firstColumn="0" w:lastColumn="0" w:oddVBand="0" w:evenVBand="0" w:oddHBand="1" w:evenHBand="0" w:firstRowFirstColumn="0" w:firstRowLastColumn="0" w:lastRowFirstColumn="0" w:lastRowLastColumn="0"/>
+        </w:trPr>
+        <w:tc>
+          <w:tcPr>
+            <w:cnfStyle w:val="001000000000" w:firstRow="0" w:lastRow="0" w:firstColumn="1" w:lastColumn="0" w:oddVBand="0" w:evenVBand="0" w:oddHBand="0" w:evenHBand="0" w:firstRowFirstColumn="0" w:firstRowLastColumn="0" w:lastRowFirstColumn="0" w:lastRowLastColumn="0"/>
+            <w:tcW w:w="1935" w:type="dxa"/>
+          </w:tcPr>
+          <w:p>
+            <w:pPr>
+              <w:spacing w:line="360" w:lineRule="auto"/>
+              <w:jc w:val="center"/>
+              <w:rPr>
+                <w:b w:val="0"/>
+              </w:rPr>
+            </w:pPr>
+            <w:r>
+              <w:rPr>
+                <w:b w:val="0"/>
+              </w:rPr>
+              <w:t>status</w:t>
+            </w:r>
+          </w:p>
+        </w:tc>
+        <w:tc>
+          <w:tcPr>
+            <w:tcW w:w="1885" w:type="dxa"/>
+          </w:tcPr>
+          <w:p>
+            <w:pPr>
+              <w:spacing w:line="360" w:lineRule="auto"/>
+              <w:jc w:val="center"/>
+              <w:cnfStyle w:val="000000100000" w:firstRow="0" w:lastRow="0" w:firstColumn="0" w:lastColumn="0" w:oddVBand="0" w:evenVBand="0" w:oddHBand="1" w:evenHBand="0" w:firstRowFirstColumn="0" w:firstRowLastColumn="0" w:lastRowFirstColumn="0" w:lastRowLastColumn="0"/>
+            </w:pPr>
+            <w:r>
+              <w:t>int</w:t>
+            </w:r>
+          </w:p>
+        </w:tc>
+        <w:tc>
+          <w:tcPr>
+            <w:tcW w:w="1935" w:type="dxa"/>
+          </w:tcPr>
+          <w:p>
+            <w:pPr>
+              <w:spacing w:line="360" w:lineRule="auto"/>
+              <w:jc w:val="center"/>
+              <w:cnfStyle w:val="000000100000" w:firstRow="0" w:lastRow="0" w:firstColumn="0" w:lastColumn="0" w:oddVBand="0" w:evenVBand="0" w:oddHBand="1" w:evenHBand="0" w:firstRowFirstColumn="0" w:firstRowLastColumn="0" w:lastRowFirstColumn="0" w:lastRowLastColumn="0"/>
+            </w:pPr>
+            <w:r>
+              <w:rPr>
+                <w:rFonts w:hint="eastAsia"/>
+              </w:rPr>
+              <w:t>状态</w:t>
+            </w:r>
+          </w:p>
+        </w:tc>
+        <w:tc>
+          <w:tcPr>
+            <w:tcW w:w="1935" w:type="dxa"/>
+          </w:tcPr>
+          <w:p>
+            <w:pPr>
+              <w:spacing w:line="360" w:lineRule="auto"/>
+              <w:jc w:val="center"/>
+              <w:cnfStyle w:val="000000100000" w:firstRow="0" w:lastRow="0" w:firstColumn="0" w:lastColumn="0" w:oddVBand="0" w:evenVBand="0" w:oddHBand="1" w:evenHBand="0" w:firstRowFirstColumn="0" w:firstRowLastColumn="0" w:lastRowFirstColumn="0" w:lastRowLastColumn="0"/>
+            </w:pPr>
+            <w:r>
+              <w:t>Yes</w:t>
+            </w:r>
+          </w:p>
+        </w:tc>
+      </w:tr>
+      <w:tr>
+        <w:tc>
+          <w:tcPr>
+            <w:cnfStyle w:val="001000000000" w:firstRow="0" w:lastRow="0" w:firstColumn="1" w:lastColumn="0" w:oddVBand="0" w:evenVBand="0" w:oddHBand="0" w:evenHBand="0" w:firstRowFirstColumn="0" w:firstRowLastColumn="0" w:lastRowFirstColumn="0" w:lastRowLastColumn="0"/>
+            <w:tcW w:w="1935" w:type="dxa"/>
+          </w:tcPr>
+          <w:p>
+            <w:pPr>
+              <w:spacing w:line="360" w:lineRule="auto"/>
+              <w:jc w:val="center"/>
+              <w:rPr>
+                <w:b w:val="0"/>
+              </w:rPr>
+            </w:pPr>
+            <w:r>
+              <w:rPr>
+                <w:b w:val="0"/>
+              </w:rPr>
+              <w:t>data</w:t>
+            </w:r>
+          </w:p>
+        </w:tc>
+        <w:tc>
+          <w:tcPr>
+            <w:tcW w:w="1885" w:type="dxa"/>
+          </w:tcPr>
+          <w:p>
+            <w:pPr>
+              <w:spacing w:line="360" w:lineRule="auto"/>
+              <w:jc w:val="center"/>
+              <w:cnfStyle w:val="000000000000" w:firstRow="0" w:lastRow="0" w:firstColumn="0" w:lastColumn="0" w:oddVBand="0" w:evenVBand="0" w:oddHBand="0" w:evenHBand="0" w:firstRowFirstColumn="0" w:firstRowLastColumn="0" w:lastRowFirstColumn="0" w:lastRowLastColumn="0"/>
+            </w:pPr>
+            <w:r>
+              <w:t>Object</w:t>
+            </w:r>
+          </w:p>
+        </w:tc>
+        <w:tc>
+          <w:tcPr>
+            <w:tcW w:w="1935" w:type="dxa"/>
+          </w:tcPr>
+          <w:p>
+            <w:pPr>
+              <w:spacing w:line="360" w:lineRule="auto"/>
+              <w:jc w:val="center"/>
+              <w:cnfStyle w:val="000000000000" w:firstRow="0" w:lastRow="0" w:firstColumn="0" w:lastColumn="0" w:oddVBand="0" w:evenVBand="0" w:oddHBand="0" w:evenHBand="0" w:firstRowFirstColumn="0" w:firstRowLastColumn="0" w:lastRowFirstColumn="0" w:lastRowLastColumn="0"/>
+            </w:pPr>
+            <w:r>
+              <w:rPr>
+                <w:rFonts w:hint="eastAsia"/>
+              </w:rPr>
+              <w:t>数据</w:t>
+            </w:r>
+          </w:p>
+        </w:tc>
+        <w:tc>
+          <w:tcPr>
+            <w:tcW w:w="1935" w:type="dxa"/>
+          </w:tcPr>
+          <w:p>
+            <w:pPr>
+              <w:spacing w:line="360" w:lineRule="auto"/>
+              <w:jc w:val="center"/>
+              <w:cnfStyle w:val="000000000000" w:firstRow="0" w:lastRow="0" w:firstColumn="0" w:lastColumn="0" w:oddVBand="0" w:evenVBand="0" w:oddHBand="0" w:evenHBand="0" w:firstRowFirstColumn="0" w:firstRowLastColumn="0" w:lastRowFirstColumn="0" w:lastRowLastColumn="0"/>
+            </w:pPr>
+            <w:r>
+              <w:t>Yes</w:t>
+            </w:r>
+          </w:p>
+        </w:tc>
+      </w:tr>
+      <w:tr>
+        <w:trPr>
+          <w:cnfStyle w:val="000000100000" w:firstRow="0" w:lastRow="0" w:firstColumn="0" w:lastColumn="0" w:oddVBand="0" w:evenVBand="0" w:oddHBand="1" w:evenHBand="0" w:firstRowFirstColumn="0" w:firstRowLastColumn="0" w:lastRowFirstColumn="0" w:lastRowLastColumn="0"/>
+        </w:trPr>
+        <w:tc>
+          <w:tcPr>
+            <w:cnfStyle w:val="001000000000" w:firstRow="0" w:lastRow="0" w:firstColumn="1" w:lastColumn="0" w:oddVBand="0" w:evenVBand="0" w:oddHBand="0" w:evenHBand="0" w:firstRowFirstColumn="0" w:firstRowLastColumn="0" w:lastRowFirstColumn="0" w:lastRowLastColumn="0"/>
+            <w:tcW w:w="1935" w:type="dxa"/>
+          </w:tcPr>
+          <w:p>
+            <w:pPr>
+              <w:spacing w:line="360" w:lineRule="auto"/>
+              <w:jc w:val="center"/>
+              <w:rPr>
+                <w:b w:val="0"/>
+              </w:rPr>
+            </w:pPr>
+            <w:r>
+              <w:rPr>
+                <w:b w:val="0"/>
+              </w:rPr>
+              <w:t>message</w:t>
+            </w:r>
+          </w:p>
+        </w:tc>
+        <w:tc>
+          <w:tcPr>
+            <w:tcW w:w="1885" w:type="dxa"/>
+          </w:tcPr>
+          <w:p>
+            <w:pPr>
+              <w:spacing w:line="360" w:lineRule="auto"/>
+              <w:jc w:val="center"/>
+              <w:cnfStyle w:val="000000100000" w:firstRow="0" w:lastRow="0" w:firstColumn="0" w:lastColumn="0" w:oddVBand="0" w:evenVBand="0" w:oddHBand="1" w:evenHBand="0" w:firstRowFirstColumn="0" w:firstRowLastColumn="0" w:lastRowFirstColumn="0" w:lastRowLastColumn="0"/>
+            </w:pPr>
+            <w:r>
+              <w:t>String</w:t>
+            </w:r>
+          </w:p>
+        </w:tc>
+        <w:tc>
+          <w:tcPr>
+            <w:tcW w:w="1935" w:type="dxa"/>
+          </w:tcPr>
+          <w:p>
+            <w:pPr>
+              <w:spacing w:line="360" w:lineRule="auto"/>
+              <w:jc w:val="center"/>
+              <w:cnfStyle w:val="000000100000" w:firstRow="0" w:lastRow="0" w:firstColumn="0" w:lastColumn="0" w:oddVBand="0" w:evenVBand="0" w:oddHBand="1" w:evenHBand="0" w:firstRowFirstColumn="0" w:firstRowLastColumn="0" w:lastRowFirstColumn="0" w:lastRowLastColumn="0"/>
+            </w:pPr>
+            <w:r>
+              <w:t>描述</w:t>
+            </w:r>
+          </w:p>
+        </w:tc>
+        <w:tc>
+          <w:tcPr>
+            <w:tcW w:w="1935" w:type="dxa"/>
+          </w:tcPr>
+          <w:p>
+            <w:pPr>
+              <w:spacing w:line="360" w:lineRule="auto"/>
+              <w:jc w:val="center"/>
+              <w:cnfStyle w:val="000000100000" w:firstRow="0" w:lastRow="0" w:firstColumn="0" w:lastColumn="0" w:oddVBand="0" w:evenVBand="0" w:oddHBand="1" w:evenHBand="0" w:firstRowFirstColumn="0" w:firstRowLastColumn="0" w:lastRowFirstColumn="0" w:lastRowLastColumn="0"/>
+            </w:pPr>
+            <w:r>
+              <w:t>Yes</w:t>
+            </w:r>
+          </w:p>
+        </w:tc>
+      </w:tr>
+    </w:tbl>
+    <w:p/>
+    <w:p>
+      <w:pPr>
+        <w:numPr>
+          <w:ilvl w:val="0"/>
+          <w:numId w:val="2"/>
+        </w:numPr>
+        <w:wordWrap w:val="0"/>
+        <w:spacing w:after="0" w:line="360" w:lineRule="auto"/>
+        <w:ind w:left="0"/>
+        <w:outlineLvl w:val="5"/>
+        <w:rPr>
+          <w:rFonts w:ascii="Helvetica" w:hAnsi="Helvetica" w:cs="Helvetica"/>
+          <w:bCs/>
+          <w:color w:val="777777"/>
+          <w:sz w:val="21"/>
+          <w:szCs w:val="21"/>
+        </w:rPr>
+      </w:pPr>
+      <w:r>
+        <w:rPr>
+          <w:rFonts w:ascii="Helvetica" w:hAnsi="Helvetica" w:cs="Helvetica" w:hint="eastAsia"/>
+          <w:bCs/>
+          <w:color w:val="777777"/>
+          <w:sz w:val="21"/>
+          <w:szCs w:val="21"/>
+        </w:rPr>
+        <w:t>data</w:t>
+      </w:r>
+      <w:r>
+        <w:rPr>
+          <w:rFonts w:ascii="Helvetica" w:hAnsi="Helvetica" w:cs="Helvetica" w:hint="eastAsia"/>
+          <w:bCs/>
+          <w:color w:val="777777"/>
+          <w:sz w:val="21"/>
+          <w:szCs w:val="21"/>
+        </w:rPr>
+        <w:t>参数</w:t>
+      </w:r>
+      <w:r>
+        <w:rPr>
+          <w:rFonts w:ascii="Helvetica" w:hAnsi="Helvetica" w:cs="Helvetica"/>
+          <w:bCs/>
+          <w:color w:val="777777"/>
+          <w:sz w:val="21"/>
+          <w:szCs w:val="21"/>
+        </w:rPr>
+        <w:t>解析</w:t>
+      </w:r>
+    </w:p>
+    <w:tbl>
+      <w:tblPr>
+        <w:tblStyle w:val="PlainTable1"/>
+        <w:tblW w:w="0" w:type="auto"/>
+        <w:tblLook w:val="04A0" w:firstRow="1" w:lastRow="0" w:firstColumn="1" w:lastColumn="0" w:noHBand="0" w:noVBand="1"/>
+      </w:tblPr>
+      <w:tblGrid>
+        <w:gridCol w:w="1935"/>
+        <w:gridCol w:w="1885"/>
+        <w:gridCol w:w="1935"/>
+        <w:gridCol w:w="1935"/>
+      </w:tblGrid>
+      <w:tr>
+        <w:trPr>
+          <w:cnfStyle w:val="100000000000" w:firstRow="1" w:lastRow="0" w:firstColumn="0" w:lastColumn="0" w:oddVBand="0" w:evenVBand="0" w:oddHBand="0" w:evenHBand="0" w:firstRowFirstColumn="0" w:firstRowLastColumn="0" w:lastRowFirstColumn="0" w:lastRowLastColumn="0"/>
+        </w:trPr>
+        <w:tc>
+          <w:tcPr>
+            <w:cnfStyle w:val="001000000000" w:firstRow="0" w:lastRow="0" w:firstColumn="1" w:lastColumn="0" w:oddVBand="0" w:evenVBand="0" w:oddHBand="0" w:evenHBand="0" w:firstRowFirstColumn="0" w:firstRowLastColumn="0" w:lastRowFirstColumn="0" w:lastRowLastColumn="0"/>
+            <w:tcW w:w="1935" w:type="dxa"/>
+          </w:tcPr>
+          <w:p>
+            <w:pPr>
+              <w:spacing w:line="360" w:lineRule="auto"/>
+              <w:jc w:val="center"/>
+              <w:rPr>
+                <w:b w:val="0"/>
+              </w:rPr>
+            </w:pPr>
+            <w:r>
+              <w:rPr>
+                <w:rFonts w:hint="eastAsia"/>
+                <w:b w:val="0"/>
+              </w:rPr>
+              <w:t>参数名</w:t>
+            </w:r>
+          </w:p>
+        </w:tc>
+        <w:tc>
+          <w:tcPr>
+            <w:tcW w:w="1885" w:type="dxa"/>
+          </w:tcPr>
+          <w:p>
+            <w:pPr>
+              <w:spacing w:line="360" w:lineRule="auto"/>
+              <w:jc w:val="center"/>
+              <w:cnfStyle w:val="100000000000" w:firstRow="1" w:lastRow="0" w:firstColumn="0" w:lastColumn="0" w:oddVBand="0" w:evenVBand="0" w:oddHBand="0" w:evenHBand="0" w:firstRowFirstColumn="0" w:firstRowLastColumn="0" w:lastRowFirstColumn="0" w:lastRowLastColumn="0"/>
+              <w:rPr>
+                <w:b w:val="0"/>
+              </w:rPr>
+            </w:pPr>
+            <w:r>
+              <w:rPr>
+                <w:rFonts w:hint="eastAsia"/>
+                <w:b w:val="0"/>
+              </w:rPr>
+              <w:t>类型</w:t>
+            </w:r>
+          </w:p>
+        </w:tc>
+        <w:tc>
+          <w:tcPr>
+            <w:tcW w:w="1935" w:type="dxa"/>
+          </w:tcPr>
+          <w:p>
+            <w:pPr>
+              <w:spacing w:line="360" w:lineRule="auto"/>
+              <w:jc w:val="center"/>
+              <w:cnfStyle w:val="100000000000" w:firstRow="1" w:lastRow="0" w:firstColumn="0" w:lastColumn="0" w:oddVBand="0" w:evenVBand="0" w:oddHBand="0" w:evenHBand="0" w:firstRowFirstColumn="0" w:firstRowLastColumn="0" w:lastRowFirstColumn="0" w:lastRowLastColumn="0"/>
+              <w:rPr>
+                <w:b w:val="0"/>
+              </w:rPr>
+            </w:pPr>
+            <w:r>
+              <w:rPr>
+                <w:rFonts w:hint="eastAsia"/>
+                <w:b w:val="0"/>
+              </w:rPr>
+              <w:t>说明</w:t>
+            </w:r>
+          </w:p>
+        </w:tc>
+        <w:tc>
+          <w:tcPr>
+            <w:tcW w:w="1935" w:type="dxa"/>
+          </w:tcPr>
+          <w:p>
+            <w:pPr>
+              <w:spacing w:line="360" w:lineRule="auto"/>
+              <w:jc w:val="center"/>
+              <w:cnfStyle w:val="100000000000" w:firstRow="1" w:lastRow="0" w:firstColumn="0" w:lastColumn="0" w:oddVBand="0" w:evenVBand="0" w:oddHBand="0" w:evenHBand="0" w:firstRowFirstColumn="0" w:firstRowLastColumn="0" w:lastRowFirstColumn="0" w:lastRowLastColumn="0"/>
+              <w:rPr>
+                <w:b w:val="0"/>
+              </w:rPr>
+            </w:pPr>
+            <w:r>
+              <w:rPr>
+                <w:rFonts w:hint="eastAsia"/>
+                <w:b w:val="0"/>
+              </w:rPr>
+              <w:t>必含</w:t>
+            </w:r>
+          </w:p>
+        </w:tc>
+      </w:tr>
+      <w:tr>
+        <w:trPr>
+          <w:cnfStyle w:val="000000100000" w:firstRow="0" w:lastRow="0" w:firstColumn="0" w:lastColumn="0" w:oddVBand="0" w:evenVBand="0" w:oddHBand="1" w:evenHBand="0" w:firstRowFirstColumn="0" w:firstRowLastColumn="0" w:lastRowFirstColumn="0" w:lastRowLastColumn="0"/>
+        </w:trPr>
+        <w:tc>
+          <w:tcPr>
+            <w:cnfStyle w:val="001000000000" w:firstRow="0" w:lastRow="0" w:firstColumn="1" w:lastColumn="0" w:oddVBand="0" w:evenVBand="0" w:oddHBand="0" w:evenHBand="0" w:firstRowFirstColumn="0" w:firstRowLastColumn="0" w:lastRowFirstColumn="0" w:lastRowLastColumn="0"/>
+            <w:tcW w:w="1935" w:type="dxa"/>
+          </w:tcPr>
+          <w:p>
+            <w:pPr>
+              <w:spacing w:line="360" w:lineRule="auto"/>
+              <w:jc w:val="center"/>
+              <w:rPr>
+                <w:b w:val="0"/>
+              </w:rPr>
+            </w:pPr>
+            <w:r>
+              <w:rPr>
+                <w:b w:val="0"/>
+              </w:rPr>
+              <w:t>user</w:t>
+            </w:r>
+          </w:p>
+        </w:tc>
+        <w:tc>
+          <w:tcPr>
+            <w:tcW w:w="1885" w:type="dxa"/>
+          </w:tcPr>
+          <w:p>
+            <w:pPr>
+              <w:spacing w:line="360" w:lineRule="auto"/>
+              <w:jc w:val="center"/>
+              <w:cnfStyle w:val="000000100000" w:firstRow="0" w:lastRow="0" w:firstColumn="0" w:lastColumn="0" w:oddVBand="0" w:evenVBand="0" w:oddHBand="1" w:evenHBand="0" w:firstRowFirstColumn="0" w:firstRowLastColumn="0" w:lastRowFirstColumn="0" w:lastRowLastColumn="0"/>
+            </w:pPr>
+            <w:r>
+              <w:t>Object</w:t>
+            </w:r>
+          </w:p>
+        </w:tc>
+        <w:tc>
+          <w:tcPr>
+            <w:tcW w:w="1935" w:type="dxa"/>
+          </w:tcPr>
+          <w:p>
+            <w:pPr>
+              <w:spacing w:line="360" w:lineRule="auto"/>
+              <w:jc w:val="center"/>
+              <w:cnfStyle w:val="000000100000" w:firstRow="0" w:lastRow="0" w:firstColumn="0" w:lastColumn="0" w:oddVBand="0" w:evenVBand="0" w:oddHBand="1" w:evenHBand="0" w:firstRowFirstColumn="0" w:firstRowLastColumn="0" w:lastRowFirstColumn="0" w:lastRowLastColumn="0"/>
+            </w:pPr>
+            <w:r>
+              <w:rPr>
+                <w:rFonts w:hint="eastAsia"/>
+              </w:rPr>
+              <w:t>用户信息</w:t>
+            </w:r>
+          </w:p>
+        </w:tc>
+        <w:tc>
+          <w:tcPr>
+            <w:tcW w:w="1935" w:type="dxa"/>
+          </w:tcPr>
+          <w:p>
+            <w:pPr>
+              <w:spacing w:line="360" w:lineRule="auto"/>
+              <w:jc w:val="center"/>
+              <w:cnfStyle w:val="000000100000" w:firstRow="0" w:lastRow="0" w:firstColumn="0" w:lastColumn="0" w:oddVBand="0" w:evenVBand="0" w:oddHBand="1" w:evenHBand="0" w:firstRowFirstColumn="0" w:firstRowLastColumn="0" w:lastRowFirstColumn="0" w:lastRowLastColumn="0"/>
+            </w:pPr>
+            <w:r>
+              <w:t>Yes</w:t>
+            </w:r>
+          </w:p>
+        </w:tc>
+      </w:tr>
+    </w:tbl>
+    <w:p/>
+    <w:p>
+      <w:pPr>
+        <w:numPr>
+          <w:ilvl w:val="0"/>
+          <w:numId w:val="2"/>
+        </w:numPr>
+        <w:wordWrap w:val="0"/>
+        <w:spacing w:after="0" w:line="360" w:lineRule="auto"/>
+        <w:ind w:left="0"/>
+        <w:outlineLvl w:val="5"/>
+        <w:rPr>
+          <w:rFonts w:ascii="Helvetica" w:hAnsi="Helvetica" w:cs="Helvetica"/>
+          <w:bCs/>
+          <w:color w:val="777777"/>
+          <w:sz w:val="21"/>
+          <w:szCs w:val="21"/>
+        </w:rPr>
+      </w:pPr>
+      <w:r>
+        <w:rPr>
+          <w:rFonts w:ascii="Helvetica" w:hAnsi="Helvetica" w:cs="Helvetica" w:hint="eastAsia"/>
+          <w:bCs/>
+          <w:color w:val="777777"/>
+          <w:sz w:val="21"/>
+          <w:szCs w:val="21"/>
+        </w:rPr>
+        <w:t>返回示例</w:t>
+      </w:r>
+    </w:p>
+    <w:p>
+      <w:pPr>
+        <w:spacing w:line="240" w:lineRule="auto"/>
+      </w:pPr>
+      <w:r>
+        <w:t>S</w:t>
+      </w:r>
+      <w:r>
+        <w:rPr>
+          <w:rFonts w:hint="eastAsia"/>
+        </w:rPr>
+        <w:t>uccess</w:t>
+      </w:r>
+      <w:r>
+        <w:rPr>
+          <w:rFonts w:hint="eastAsia"/>
+        </w:rPr>
+        <w:t>：</w:t>
+      </w:r>
+    </w:p>
+    <w:p>
+      <w:pPr>
+        <w:spacing w:line="240" w:lineRule="auto"/>
+      </w:pPr>
+      <w:r>
+        <w:rPr>
+          <w:rFonts w:hint="eastAsia"/>
+        </w:rPr>
+        <w:t>{</w:t>
+      </w:r>
+    </w:p>
+    <w:p>
+      <w:pPr>
+        <w:spacing w:line="240" w:lineRule="auto"/>
+        <w:ind w:firstLine="720"/>
+      </w:pPr>
+      <w:r>
+        <w:t xml:space="preserve">status: </w:t>
+      </w:r>
+      <w:r>
+        <w:t>200</w:t>
+      </w:r>
+      <w:r>
+        <w:t>,</w:t>
+      </w:r>
+    </w:p>
+    <w:p>
+      <w:pPr>
+        <w:spacing w:line="240" w:lineRule="auto"/>
+        <w:ind w:firstLine="720"/>
+      </w:pPr>
+      <w:r>
+        <w:lastRenderedPageBreak/>
+        <w:t>data: {</w:t>
+      </w:r>
+    </w:p>
+    <w:p>
+      <w:pPr>
+        <w:spacing w:line="240" w:lineRule="auto"/>
+        <w:ind w:left="720" w:firstLine="720"/>
+      </w:pPr>
+      <w:r>
+        <w:t>userList</w:t>
+      </w:r>
+      <w:r>
+        <w:t>:[</w:t>
+      </w:r>
+      <w:r>
+        <w:t>{</w:t>
+      </w:r>
+    </w:p>
+    <w:p>
+      <w:pPr>
+        <w:spacing w:line="240" w:lineRule="auto"/>
+        <w:ind w:left="1440" w:firstLine="720"/>
+      </w:pPr>
+      <w:r>
+        <w:t>"_id": "59fbf016f1bbf808bac67d5c",</w:t>
+      </w:r>
+    </w:p>
+    <w:p>
+      <w:pPr>
+        <w:spacing w:line="240" w:lineRule="auto"/>
+        <w:ind w:left="1440" w:firstLine="720"/>
+      </w:pPr>
+      <w:r>
+        <w:t>"telephone": "13631270436",</w:t>
+      </w:r>
+    </w:p>
+    <w:p>
+      <w:pPr>
+        <w:spacing w:line="240" w:lineRule="auto"/>
+        <w:ind w:left="1440" w:firstLine="720"/>
+      </w:pPr>
+      <w:r>
+        <w:t>"nickname": "james01",</w:t>
+      </w:r>
+    </w:p>
+    <w:p>
+      <w:pPr>
+        <w:spacing w:line="240" w:lineRule="auto"/>
+        <w:ind w:left="1440" w:firstLine="720"/>
+      </w:pPr>
+      <w:r>
+        <w:t>"avatar": "http://baidu.com",</w:t>
+      </w:r>
+    </w:p>
+    <w:p>
+      <w:pPr>
+        <w:spacing w:line="240" w:lineRule="auto"/>
+        <w:ind w:left="1440" w:firstLine="720"/>
+      </w:pPr>
+      <w:r>
+        <w:t>"status": true,</w:t>
+      </w:r>
+    </w:p>
+    <w:p>
+      <w:pPr>
+        <w:spacing w:line="240" w:lineRule="auto"/>
+        <w:ind w:left="1440" w:firstLine="720"/>
+      </w:pPr>
+      <w:r>
+        <w:t>"role": 0,</w:t>
+      </w:r>
+    </w:p>
+    <w:p>
+      <w:pPr>
+        <w:spacing w:line="240" w:lineRule="auto"/>
+        <w:ind w:left="1440" w:firstLine="720"/>
+      </w:pPr>
+      <w:r>
+        <w:t>"signature": "",</w:t>
+      </w:r>
+    </w:p>
+    <w:p>
+      <w:pPr>
+        <w:spacing w:line="240" w:lineRule="auto"/>
+        <w:ind w:left="1440" w:firstLine="720"/>
+      </w:pPr>
+      <w:r>
+        <w:t>"</w:t>
+      </w:r>
+      <w:r>
+        <w:t>male": false,</w:t>
+      </w:r>
+    </w:p>
+    <w:p>
+      <w:pPr>
+        <w:spacing w:line="240" w:lineRule="auto"/>
+        <w:ind w:left="1440" w:firstLine="720"/>
+      </w:pPr>
+      <w:r>
+        <w:t>"countryCode": ""</w:t>
+      </w:r>
+    </w:p>
+    <w:p>
+      <w:pPr>
+        <w:spacing w:line="240" w:lineRule="auto"/>
+        <w:ind w:firstLine="720"/>
+      </w:pPr>
+      <w:r>
+        <w:t xml:space="preserve">        </w:t>
+      </w:r>
+      <w:r>
+        <w:tab/>
+        <w:t>},</w:t>
+      </w:r>
+    </w:p>
+    <w:p>
+      <w:pPr>
+        <w:spacing w:line="240" w:lineRule="auto"/>
+        <w:ind w:left="720" w:firstLine="720"/>
+      </w:pPr>
+      <w:r>
+        <w:t>{</w:t>
+      </w:r>
+    </w:p>
+    <w:p>
+      <w:pPr>
+        <w:spacing w:line="240" w:lineRule="auto"/>
+        <w:ind w:left="1440" w:firstLine="720"/>
+      </w:pPr>
+      <w:r>
+        <w:t>"_id": "59fbf016f1bbf808bac67d5c",</w:t>
+      </w:r>
+    </w:p>
+    <w:p>
+      <w:pPr>
+        <w:spacing w:line="240" w:lineRule="auto"/>
+        <w:ind w:left="1440" w:firstLine="720"/>
+      </w:pPr>
+      <w:r>
+        <w:t>"telephone": "13631270525",</w:t>
+      </w:r>
+    </w:p>
+    <w:p>
+      <w:pPr>
+        <w:spacing w:line="240" w:lineRule="auto"/>
+        <w:ind w:left="1440" w:firstLine="720"/>
+      </w:pPr>
+      <w:r>
+        <w:t>"nickname": "james02",</w:t>
+      </w:r>
+    </w:p>
+    <w:p>
+      <w:pPr>
+        <w:spacing w:line="240" w:lineRule="auto"/>
+        <w:ind w:left="1440" w:firstLine="720"/>
+      </w:pPr>
+      <w:r>
+        <w:t>"avatar": "http://baidu.com",</w:t>
+      </w:r>
+    </w:p>
+    <w:p>
+      <w:pPr>
+        <w:spacing w:line="240" w:lineRule="auto"/>
+        <w:ind w:left="1440" w:firstLine="720"/>
+      </w:pPr>
+      <w:r>
+        <w:t>"status": true,</w:t>
+      </w:r>
+    </w:p>
+    <w:p>
+      <w:pPr>
+        <w:spacing w:line="240" w:lineRule="auto"/>
+        <w:ind w:left="1440" w:firstLine="720"/>
+      </w:pPr>
+      <w:r>
+        <w:t>"role": 0,</w:t>
+      </w:r>
+    </w:p>
+    <w:p>
+      <w:pPr>
+        <w:spacing w:line="240" w:lineRule="auto"/>
+        <w:ind w:left="1440" w:firstLine="720"/>
+      </w:pPr>
+      <w:r>
+        <w:t>"signature": "",</w:t>
+      </w:r>
+    </w:p>
+    <w:p>
+      <w:pPr>
+        <w:spacing w:line="240" w:lineRule="auto"/>
+        <w:ind w:left="1440" w:firstLine="720"/>
+      </w:pPr>
+      <w:r>
+        <w:t>"male": false,</w:t>
+      </w:r>
+    </w:p>
+    <w:p>
+      <w:pPr>
+        <w:spacing w:line="240" w:lineRule="auto"/>
+        <w:ind w:left="1440" w:firstLine="720"/>
+      </w:pPr>
+      <w:r>
+        <w:t>"countryCode": ""</w:t>
+      </w:r>
+    </w:p>
+    <w:p>
+      <w:pPr>
+        <w:spacing w:line="240" w:lineRule="auto"/>
+        <w:ind w:firstLine="720"/>
+      </w:pPr>
+      <w:r>
+        <w:t xml:space="preserve">        </w:t>
+      </w:r>
+      <w:r>
+        <w:tab/>
+        <w:t>}</w:t>
+      </w:r>
+      <w:r>
+        <w:t>]</w:t>
+      </w:r>
     </w:p>
     <w:p>
       <w:pPr>
@@ -13037,11 +13839,6 @@
       <w:r>
         <w:t>}</w:t>
       </w:r>
-    </w:p>
-    <w:p>
-      <w:pPr>
-        <w:spacing w:line="240" w:lineRule="auto"/>
-      </w:pPr>
     </w:p>
     <w:p>
       <w:pPr>
@@ -14933,7 +15730,7 @@
 </file>
 
 <file path=customXml/itemProps1.xml><?xml version="1.0" encoding="utf-8"?>
-<ds:datastoreItem xmlns:ds="http://schemas.openxmlformats.org/officeDocument/2006/customXml" ds:itemID="{631CBDA5-93F8-47D2-BF48-2DF6200FE50E}">
+<ds:datastoreItem xmlns:ds="http://schemas.openxmlformats.org/officeDocument/2006/customXml" ds:itemID="{3655259A-7709-4A5B-A79F-2526A9C7CD6D}">
   <ds:schemaRefs>
     <ds:schemaRef ds:uri="http://schemas.openxmlformats.org/officeDocument/2006/bibliography"/>
   </ds:schemaRefs>

</xml_diff>

<commit_message>
add update userproifile api
</commit_message>
<xml_diff>
--- a/doc/read-api.docx
+++ b/doc/read-api.docx
@@ -10368,9 +10368,6 @@
               <w:spacing w:line="360" w:lineRule="auto"/>
               <w:jc w:val="center"/>
               <w:cnfStyle w:val="000000000000" w:firstRow="0" w:lastRow="0" w:firstColumn="0" w:lastColumn="0" w:oddVBand="0" w:evenVBand="0" w:oddHBand="0" w:evenHBand="0" w:firstRowFirstColumn="0" w:firstRowLastColumn="0" w:lastRowFirstColumn="0" w:lastRowLastColumn="0"/>
-              <w:rPr>
-                <w:rFonts w:hint="eastAsia"/>
-              </w:rPr>
             </w:pPr>
             <w:r>
               <w:rPr>
@@ -12413,7 +12410,7 @@
         <w:spacing w:before="100" w:beforeAutospacing="1" w:after="240" w:line="240" w:lineRule="auto"/>
         <w:outlineLvl w:val="3"/>
         <w:rPr>
-          <w:rFonts w:ascii="Helvetica" w:hAnsi="Helvetica" w:cs="Helvetica" w:hint="eastAsia"/>
+          <w:rFonts w:ascii="Helvetica" w:hAnsi="Helvetica" w:cs="Helvetica"/>
           <w:b/>
           <w:bCs/>
           <w:color w:val="333333"/>
@@ -13585,7 +13582,7 @@
         <w:spacing w:before="100" w:beforeAutospacing="1" w:after="240" w:line="240" w:lineRule="auto"/>
         <w:outlineLvl w:val="3"/>
         <w:rPr>
-          <w:rFonts w:ascii="Helvetica" w:hAnsi="Helvetica" w:cs="Helvetica" w:hint="eastAsia"/>
+          <w:rFonts w:ascii="Helvetica" w:hAnsi="Helvetica" w:cs="Helvetica"/>
           <w:b/>
           <w:bCs/>
           <w:color w:val="333333"/>
@@ -16243,17 +16240,7 @@
           <w:sz w:val="21"/>
           <w:szCs w:val="21"/>
         </w:rPr>
-        <w:t>: {</w:t>
-      </w:r>
-      <w:r>
-        <w:rPr>
-          <w:rFonts w:ascii="Helvetica" w:hAnsi="Helvetica" w:cs="Helvetica"/>
-          <w:bCs/>
-          <w:color w:val="777777"/>
-          <w:sz w:val="21"/>
-          <w:szCs w:val="21"/>
-        </w:rPr>
-        <w:t xml:space="preserve">} , </w:t>
+        <w:t xml:space="preserve">: {} , </w:t>
       </w:r>
       <w:r>
         <w:rPr>
@@ -17235,6 +17222,7 @@
         <w:ind w:firstLine="720"/>
       </w:pPr>
       <w:r>
+        <w:lastRenderedPageBreak/>
         <w:t>message</w:t>
       </w:r>
       <w:r>
@@ -18349,6 +18337,7 @@
         <w:ind w:left="1440" w:firstLine="720"/>
       </w:pPr>
       <w:r>
+        <w:lastRenderedPageBreak/>
         <w:t>"status": true,</w:t>
       </w:r>
     </w:p>
@@ -19134,6 +19123,7 @@
                 <w:rFonts w:hint="eastAsia"/>
                 <w:b w:val="0"/>
               </w:rPr>
+              <w:lastRenderedPageBreak/>
               <w:t>参数名</w:t>
             </w:r>
           </w:p>
@@ -19854,7 +19844,6 @@
         <w:rPr>
           <w:rFonts w:hint="eastAsia"/>
         </w:rPr>
-        <w:lastRenderedPageBreak/>
         <w:t>{</w:t>
       </w:r>
     </w:p>
@@ -20109,6 +20098,7 @@
           <w:sz w:val="21"/>
           <w:szCs w:val="21"/>
         </w:rPr>
+        <w:lastRenderedPageBreak/>
         <w:t>Desc</w:t>
       </w:r>
       <w:r>
@@ -21049,103 +21039,103 @@
         <w:ind w:left="720" w:firstLine="720"/>
       </w:pPr>
       <w:r>
+        <w:t>userList:[{</w:t>
+      </w:r>
+    </w:p>
+    <w:p>
+      <w:pPr>
+        <w:spacing w:line="240" w:lineRule="auto"/>
+        <w:ind w:left="1440" w:firstLine="720"/>
+      </w:pPr>
+      <w:r>
+        <w:t>"userID": "59fbf016f1bbf808bac67d5c",</w:t>
+      </w:r>
+    </w:p>
+    <w:p>
+      <w:pPr>
+        <w:spacing w:line="240" w:lineRule="auto"/>
+        <w:ind w:left="1440" w:firstLine="720"/>
+      </w:pPr>
+      <w:r>
+        <w:t>"nickname": "james01",</w:t>
+      </w:r>
+    </w:p>
+    <w:p>
+      <w:pPr>
+        <w:spacing w:line="240" w:lineRule="auto"/>
+        <w:ind w:left="1440" w:firstLine="720"/>
+      </w:pPr>
+      <w:r>
+        <w:t>"avatar": "http://baidu.com",</w:t>
+      </w:r>
+    </w:p>
+    <w:p>
+      <w:pPr>
+        <w:spacing w:line="240" w:lineRule="auto"/>
+        <w:ind w:left="1440" w:firstLine="720"/>
+      </w:pPr>
+      <w:r>
+        <w:t>"status": true,</w:t>
+      </w:r>
+    </w:p>
+    <w:p>
+      <w:pPr>
+        <w:spacing w:line="240" w:lineRule="auto"/>
+        <w:ind w:left="1440" w:firstLine="720"/>
+      </w:pPr>
+      <w:r>
+        <w:t>"signature": "",</w:t>
+      </w:r>
+    </w:p>
+    <w:p>
+      <w:pPr>
+        <w:spacing w:line="240" w:lineRule="auto"/>
+        <w:ind w:left="1440" w:firstLine="720"/>
+      </w:pPr>
+      <w:r>
+        <w:t>"male": false,</w:t>
+      </w:r>
+    </w:p>
+    <w:p>
+      <w:pPr>
+        <w:spacing w:line="240" w:lineRule="auto"/>
+        <w:ind w:left="720" w:firstLine="720"/>
+      </w:pPr>
+      <w:r>
+        <w:t>},</w:t>
+      </w:r>
+    </w:p>
+    <w:p>
+      <w:pPr>
+        <w:spacing w:line="240" w:lineRule="auto"/>
+        <w:ind w:left="720" w:firstLine="720"/>
+      </w:pPr>
+      <w:r>
+        <w:t>{</w:t>
+      </w:r>
+    </w:p>
+    <w:p>
+      <w:pPr>
+        <w:spacing w:line="240" w:lineRule="auto"/>
+        <w:ind w:left="1440" w:firstLine="720"/>
+      </w:pPr>
+      <w:r>
+        <w:t>"userID": "59fbf016f1bbf808bac67d5</w:t>
+      </w:r>
+      <w:r>
+        <w:t>f</w:t>
+      </w:r>
+      <w:r>
+        <w:t>",</w:t>
+      </w:r>
+    </w:p>
+    <w:p>
+      <w:pPr>
+        <w:spacing w:line="240" w:lineRule="auto"/>
+        <w:ind w:left="1440" w:firstLine="720"/>
+      </w:pPr>
+      <w:r>
         <w:lastRenderedPageBreak/>
-        <w:t>userList:[{</w:t>
-      </w:r>
-    </w:p>
-    <w:p>
-      <w:pPr>
-        <w:spacing w:line="240" w:lineRule="auto"/>
-        <w:ind w:left="1440" w:firstLine="720"/>
-      </w:pPr>
-      <w:r>
-        <w:t>"userID": "59fbf016f1bbf808bac67d5c",</w:t>
-      </w:r>
-    </w:p>
-    <w:p>
-      <w:pPr>
-        <w:spacing w:line="240" w:lineRule="auto"/>
-        <w:ind w:left="1440" w:firstLine="720"/>
-      </w:pPr>
-      <w:r>
-        <w:t>"nickname": "james01",</w:t>
-      </w:r>
-    </w:p>
-    <w:p>
-      <w:pPr>
-        <w:spacing w:line="240" w:lineRule="auto"/>
-        <w:ind w:left="1440" w:firstLine="720"/>
-      </w:pPr>
-      <w:r>
-        <w:t>"avatar": "http://baidu.com",</w:t>
-      </w:r>
-    </w:p>
-    <w:p>
-      <w:pPr>
-        <w:spacing w:line="240" w:lineRule="auto"/>
-        <w:ind w:left="1440" w:firstLine="720"/>
-      </w:pPr>
-      <w:r>
-        <w:t>"status": true,</w:t>
-      </w:r>
-    </w:p>
-    <w:p>
-      <w:pPr>
-        <w:spacing w:line="240" w:lineRule="auto"/>
-        <w:ind w:left="1440" w:firstLine="720"/>
-      </w:pPr>
-      <w:r>
-        <w:t>"signature": "",</w:t>
-      </w:r>
-    </w:p>
-    <w:p>
-      <w:pPr>
-        <w:spacing w:line="240" w:lineRule="auto"/>
-        <w:ind w:left="1440" w:firstLine="720"/>
-      </w:pPr>
-      <w:r>
-        <w:t>"male": false,</w:t>
-      </w:r>
-    </w:p>
-    <w:p>
-      <w:pPr>
-        <w:spacing w:line="240" w:lineRule="auto"/>
-        <w:ind w:left="720" w:firstLine="720"/>
-      </w:pPr>
-      <w:r>
-        <w:t>},</w:t>
-      </w:r>
-    </w:p>
-    <w:p>
-      <w:pPr>
-        <w:spacing w:line="240" w:lineRule="auto"/>
-        <w:ind w:left="720" w:firstLine="720"/>
-      </w:pPr>
-      <w:r>
-        <w:t>{</w:t>
-      </w:r>
-    </w:p>
-    <w:p>
-      <w:pPr>
-        <w:spacing w:line="240" w:lineRule="auto"/>
-        <w:ind w:left="1440" w:firstLine="720"/>
-      </w:pPr>
-      <w:r>
-        <w:t>"userID": "59fbf016f1bbf808bac67d5</w:t>
-      </w:r>
-      <w:r>
-        <w:t>f</w:t>
-      </w:r>
-      <w:r>
-        <w:t>",</w:t>
-      </w:r>
-    </w:p>
-    <w:p>
-      <w:pPr>
-        <w:spacing w:line="240" w:lineRule="auto"/>
-        <w:ind w:left="1440" w:firstLine="720"/>
-      </w:pPr>
-      <w:r>
         <w:t>"nickname": "james02",</w:t>
       </w:r>
     </w:p>
@@ -21335,30 +21325,7 @@
           <w:sz w:val="30"/>
           <w:szCs w:val="30"/>
         </w:rPr>
-        <w:lastRenderedPageBreak/>
-        <w:t>1</w:t>
-      </w:r>
-      <w:r>
-        <w:rPr>
-          <w:rFonts w:ascii="Helvetica" w:eastAsia="Times New Roman" w:hAnsi="Helvetica" w:cs="Helvetica"/>
-          <w:b/>
-          <w:bCs/>
-          <w:color w:val="333333"/>
-          <w:sz w:val="30"/>
-          <w:szCs w:val="30"/>
-        </w:rPr>
-        <w:t>5</w:t>
-      </w:r>
-      <w:r>
-        <w:rPr>
-          <w:rFonts w:ascii="Helvetica" w:eastAsia="Times New Roman" w:hAnsi="Helvetica" w:cs="Helvetica"/>
-          <w:b/>
-          <w:bCs/>
-          <w:color w:val="333333"/>
-          <w:sz w:val="30"/>
-          <w:szCs w:val="30"/>
-        </w:rPr>
-        <w:t xml:space="preserve">. </w:t>
+        <w:t xml:space="preserve">15. </w:t>
       </w:r>
       <w:r>
         <w:rPr>
@@ -22043,6 +22010,7 @@
                 <w:rFonts w:hint="eastAsia"/>
                 <w:b w:val="0"/>
               </w:rPr>
+              <w:lastRenderedPageBreak/>
               <w:t>参数名</w:t>
             </w:r>
           </w:p>
@@ -22512,7 +22480,6 @@
         <w:ind w:firstLine="720"/>
       </w:pPr>
       <w:r>
-        <w:lastRenderedPageBreak/>
         <w:t>message</w:t>
       </w:r>
       <w:r>
@@ -22537,6 +22504,1244 @@
       <w:pPr>
         <w:spacing w:line="240" w:lineRule="auto"/>
       </w:pPr>
+    </w:p>
+    <w:p>
+      <w:pPr>
+        <w:wordWrap w:val="0"/>
+        <w:spacing w:before="100" w:beforeAutospacing="1" w:after="240" w:line="240" w:lineRule="auto"/>
+        <w:outlineLvl w:val="3"/>
+        <w:rPr>
+          <w:rFonts w:ascii="Helvetica" w:hAnsi="Helvetica" w:cs="Helvetica" w:hint="eastAsia"/>
+          <w:b/>
+          <w:bCs/>
+          <w:color w:val="333333"/>
+          <w:sz w:val="30"/>
+          <w:szCs w:val="30"/>
+        </w:rPr>
+      </w:pPr>
+      <w:r>
+        <w:rPr>
+          <w:rFonts w:ascii="Helvetica" w:eastAsia="Times New Roman" w:hAnsi="Helvetica" w:cs="Helvetica"/>
+          <w:b/>
+          <w:bCs/>
+          <w:color w:val="333333"/>
+          <w:sz w:val="30"/>
+          <w:szCs w:val="30"/>
+        </w:rPr>
+        <w:t>16</w:t>
+      </w:r>
+      <w:r>
+        <w:rPr>
+          <w:rFonts w:ascii="Helvetica" w:eastAsia="Times New Roman" w:hAnsi="Helvetica" w:cs="Helvetica"/>
+          <w:b/>
+          <w:bCs/>
+          <w:color w:val="333333"/>
+          <w:sz w:val="30"/>
+          <w:szCs w:val="30"/>
+        </w:rPr>
+        <w:t xml:space="preserve">. </w:t>
+      </w:r>
+      <w:r>
+        <w:rPr>
+          <w:rFonts w:ascii="Helvetica" w:hAnsi="Helvetica" w:cs="Helvetica" w:hint="eastAsia"/>
+          <w:b/>
+          <w:bCs/>
+          <w:color w:val="333333"/>
+          <w:sz w:val="30"/>
+          <w:szCs w:val="30"/>
+        </w:rPr>
+        <w:t>更新用户</w:t>
+      </w:r>
+      <w:r>
+        <w:rPr>
+          <w:rFonts w:ascii="Helvetica" w:hAnsi="Helvetica" w:cs="Helvetica"/>
+          <w:b/>
+          <w:bCs/>
+          <w:color w:val="333333"/>
+          <w:sz w:val="30"/>
+          <w:szCs w:val="30"/>
+        </w:rPr>
+        <w:t>信息</w:t>
+      </w:r>
+    </w:p>
+    <w:p>
+      <w:pPr>
+        <w:numPr>
+          <w:ilvl w:val="0"/>
+          <w:numId w:val="2"/>
+        </w:numPr>
+        <w:wordWrap w:val="0"/>
+        <w:spacing w:after="0" w:line="360" w:lineRule="auto"/>
+        <w:ind w:left="0"/>
+        <w:outlineLvl w:val="5"/>
+        <w:rPr>
+          <w:rFonts w:ascii="Helvetica" w:eastAsia="Times New Roman" w:hAnsi="Helvetica" w:cs="Helvetica"/>
+          <w:bCs/>
+          <w:color w:val="777777"/>
+          <w:sz w:val="21"/>
+          <w:szCs w:val="21"/>
+        </w:rPr>
+      </w:pPr>
+      <w:r>
+        <w:rPr>
+          <w:rFonts w:ascii="Helvetica" w:eastAsia="Times New Roman" w:hAnsi="Helvetica" w:cs="Helvetica"/>
+          <w:bCs/>
+          <w:color w:val="777777"/>
+          <w:sz w:val="21"/>
+          <w:szCs w:val="21"/>
+        </w:rPr>
+        <w:t>API</w:t>
+      </w:r>
+      <w:r>
+        <w:rPr>
+          <w:rFonts w:ascii="Microsoft YaHei" w:eastAsia="Microsoft YaHei" w:hAnsi="Microsoft YaHei" w:cs="Microsoft YaHei" w:hint="eastAsia"/>
+          <w:bCs/>
+          <w:color w:val="777777"/>
+          <w:sz w:val="21"/>
+          <w:szCs w:val="21"/>
+        </w:rPr>
+        <w:t>：</w:t>
+      </w:r>
+      <w:r>
+        <w:rPr>
+          <w:rFonts w:ascii="Helvetica" w:eastAsia="Times New Roman" w:hAnsi="Helvetica" w:cs="Helvetica"/>
+          <w:bCs/>
+          <w:color w:val="777777"/>
+          <w:sz w:val="21"/>
+          <w:szCs w:val="21"/>
+        </w:rPr>
+        <w:t> </w:t>
+      </w:r>
+      <w:r>
+        <w:rPr>
+          <w:rFonts w:ascii="Helvetica" w:eastAsia="Times New Roman" w:hAnsi="Helvetica" w:cs="Helvetica"/>
+          <w:color w:val="4F81BD" w:themeColor="accent1"/>
+          <w:sz w:val="21"/>
+          <w:szCs w:val="21"/>
+          <w:u w:val="single"/>
+        </w:rPr>
+        <w:t>http://{HOST}/{VERSION}/api/</w:t>
+      </w:r>
+      <w:r>
+        <w:rPr>
+          <w:rFonts w:ascii="Helvetica" w:eastAsia="Times New Roman" w:hAnsi="Helvetica" w:cs="Helvetica"/>
+          <w:color w:val="4F81BD" w:themeColor="accent1"/>
+          <w:sz w:val="21"/>
+          <w:szCs w:val="21"/>
+          <w:u w:val="single"/>
+        </w:rPr>
+        <w:t>user</w:t>
+      </w:r>
+      <w:r>
+        <w:rPr>
+          <w:rFonts w:ascii="Helvetica" w:eastAsia="Times New Roman" w:hAnsi="Helvetica" w:cs="Helvetica"/>
+          <w:color w:val="4F81BD" w:themeColor="accent1"/>
+          <w:sz w:val="21"/>
+          <w:szCs w:val="21"/>
+          <w:u w:val="single"/>
+        </w:rPr>
+        <w:t>/</w:t>
+      </w:r>
+      <w:r>
+        <w:rPr>
+          <w:rFonts w:ascii="Helvetica" w:eastAsia="Times New Roman" w:hAnsi="Helvetica" w:cs="Helvetica"/>
+          <w:color w:val="4F81BD" w:themeColor="accent1"/>
+          <w:sz w:val="21"/>
+          <w:szCs w:val="21"/>
+          <w:u w:val="single"/>
+        </w:rPr>
+        <w:t>updateUserProfile</w:t>
+      </w:r>
+    </w:p>
+    <w:p>
+      <w:pPr>
+        <w:numPr>
+          <w:ilvl w:val="0"/>
+          <w:numId w:val="2"/>
+        </w:numPr>
+        <w:wordWrap w:val="0"/>
+        <w:spacing w:after="0" w:line="360" w:lineRule="auto"/>
+        <w:ind w:left="0"/>
+        <w:outlineLvl w:val="5"/>
+        <w:rPr>
+          <w:rFonts w:ascii="Helvetica" w:eastAsia="Times New Roman" w:hAnsi="Helvetica" w:cs="Helvetica"/>
+          <w:bCs/>
+          <w:color w:val="777777"/>
+          <w:sz w:val="21"/>
+          <w:szCs w:val="21"/>
+        </w:rPr>
+      </w:pPr>
+      <w:r>
+        <w:rPr>
+          <w:rFonts w:ascii="Helvetica" w:eastAsia="Times New Roman" w:hAnsi="Helvetica" w:cs="Helvetica"/>
+          <w:bCs/>
+          <w:color w:val="777777"/>
+          <w:sz w:val="21"/>
+          <w:szCs w:val="21"/>
+        </w:rPr>
+        <w:t>Method</w:t>
+      </w:r>
+      <w:r>
+        <w:rPr>
+          <w:rFonts w:ascii="Microsoft YaHei" w:eastAsia="Microsoft YaHei" w:hAnsi="Microsoft YaHei" w:cs="Microsoft YaHei" w:hint="eastAsia"/>
+          <w:bCs/>
+          <w:color w:val="777777"/>
+          <w:sz w:val="21"/>
+          <w:szCs w:val="21"/>
+        </w:rPr>
+        <w:t>：</w:t>
+      </w:r>
+      <w:r>
+        <w:rPr>
+          <w:rFonts w:ascii="Helvetica" w:eastAsia="Times New Roman" w:hAnsi="Helvetica" w:cs="Helvetica"/>
+          <w:bCs/>
+          <w:color w:val="777777"/>
+          <w:sz w:val="21"/>
+          <w:szCs w:val="21"/>
+        </w:rPr>
+        <w:t xml:space="preserve"> POST</w:t>
+      </w:r>
+    </w:p>
+    <w:p>
+      <w:pPr>
+        <w:numPr>
+          <w:ilvl w:val="0"/>
+          <w:numId w:val="2"/>
+        </w:numPr>
+        <w:wordWrap w:val="0"/>
+        <w:spacing w:after="0" w:line="360" w:lineRule="auto"/>
+        <w:ind w:left="0"/>
+        <w:outlineLvl w:val="5"/>
+        <w:rPr>
+          <w:rFonts w:ascii="Helvetica" w:eastAsia="Times New Roman" w:hAnsi="Helvetica" w:cs="Helvetica"/>
+          <w:bCs/>
+          <w:color w:val="777777"/>
+          <w:sz w:val="21"/>
+          <w:szCs w:val="21"/>
+        </w:rPr>
+      </w:pPr>
+      <w:r>
+        <w:rPr>
+          <w:rFonts w:ascii="Helvetica" w:eastAsia="Times New Roman" w:hAnsi="Helvetica" w:cs="Helvetica"/>
+          <w:bCs/>
+          <w:color w:val="777777"/>
+          <w:sz w:val="21"/>
+          <w:szCs w:val="21"/>
+        </w:rPr>
+        <w:t>Desc</w:t>
+      </w:r>
+      <w:r>
+        <w:rPr>
+          <w:rFonts w:ascii="Microsoft YaHei" w:eastAsia="Microsoft YaHei" w:hAnsi="Microsoft YaHei" w:cs="Microsoft YaHei" w:hint="eastAsia"/>
+          <w:bCs/>
+          <w:color w:val="777777"/>
+          <w:sz w:val="21"/>
+          <w:szCs w:val="21"/>
+        </w:rPr>
+        <w:t>：</w:t>
+      </w:r>
+      <w:r>
+        <w:rPr>
+          <w:rFonts w:ascii="Microsoft YaHei" w:eastAsia="Microsoft YaHei" w:hAnsi="Microsoft YaHei" w:cs="Microsoft YaHei" w:hint="eastAsia"/>
+          <w:bCs/>
+          <w:color w:val="777777"/>
+          <w:sz w:val="21"/>
+          <w:szCs w:val="21"/>
+        </w:rPr>
+        <w:t>校验token</w:t>
+      </w:r>
+    </w:p>
+    <w:p>
+      <w:pPr>
+        <w:numPr>
+          <w:ilvl w:val="0"/>
+          <w:numId w:val="2"/>
+        </w:numPr>
+        <w:wordWrap w:val="0"/>
+        <w:spacing w:after="0" w:line="360" w:lineRule="auto"/>
+        <w:ind w:left="0"/>
+        <w:outlineLvl w:val="5"/>
+        <w:rPr>
+          <w:rFonts w:ascii="Helvetica" w:eastAsia="Times New Roman" w:hAnsi="Helvetica" w:cs="Helvetica"/>
+          <w:bCs/>
+          <w:color w:val="777777"/>
+          <w:sz w:val="21"/>
+          <w:szCs w:val="21"/>
+        </w:rPr>
+      </w:pPr>
+      <w:r>
+        <w:rPr>
+          <w:rFonts w:ascii="Helvetica" w:hAnsi="Helvetica" w:cs="Helvetica" w:hint="eastAsia"/>
+          <w:bCs/>
+          <w:color w:val="777777"/>
+          <w:sz w:val="21"/>
+          <w:szCs w:val="21"/>
+        </w:rPr>
+        <w:t>请求</w:t>
+      </w:r>
+      <w:r>
+        <w:rPr>
+          <w:rFonts w:ascii="Helvetica" w:hAnsi="Helvetica" w:cs="Helvetica"/>
+          <w:bCs/>
+          <w:color w:val="777777"/>
+          <w:sz w:val="21"/>
+          <w:szCs w:val="21"/>
+        </w:rPr>
+        <w:t>参数</w:t>
+      </w:r>
+      <w:r>
+        <w:rPr>
+          <w:rFonts w:ascii="Helvetica" w:hAnsi="Helvetica" w:cs="Helvetica" w:hint="eastAsia"/>
+          <w:bCs/>
+          <w:color w:val="777777"/>
+          <w:sz w:val="21"/>
+          <w:szCs w:val="21"/>
+        </w:rPr>
+        <w:t>：</w:t>
+      </w:r>
+      <w:r>
+        <w:rPr>
+          <w:rFonts w:ascii="Helvetica" w:hAnsi="Helvetica" w:cs="Helvetica" w:hint="eastAsia"/>
+          <w:bCs/>
+          <w:color w:val="777777"/>
+          <w:sz w:val="21"/>
+          <w:szCs w:val="21"/>
+        </w:rPr>
+        <w:t>e.</w:t>
+      </w:r>
+      <w:r>
+        <w:rPr>
+          <w:rFonts w:ascii="Helvetica" w:hAnsi="Helvetica" w:cs="Helvetica"/>
+          <w:bCs/>
+          <w:color w:val="777777"/>
+          <w:sz w:val="21"/>
+          <w:szCs w:val="21"/>
+        </w:rPr>
+        <w:t xml:space="preserve">g. </w:t>
+      </w:r>
+      <w:r>
+        <w:rPr>
+          <w:rFonts w:ascii="Helvetica" w:hAnsi="Helvetica" w:cs="Helvetica" w:hint="eastAsia"/>
+          <w:bCs/>
+          <w:color w:val="777777"/>
+          <w:sz w:val="21"/>
+          <w:szCs w:val="21"/>
+        </w:rPr>
+        <w:t>{</w:t>
+      </w:r>
+      <w:r>
+        <w:rPr>
+          <w:rFonts w:ascii="Helvetica" w:hAnsi="Helvetica" w:cs="Helvetica"/>
+          <w:bCs/>
+          <w:color w:val="777777"/>
+          <w:sz w:val="21"/>
+          <w:szCs w:val="21"/>
+        </w:rPr>
+        <w:t xml:space="preserve"> “params”: { “token”: “current user token”</w:t>
+      </w:r>
+      <w:r>
+        <w:rPr>
+          <w:rFonts w:ascii="Helvetica" w:hAnsi="Helvetica" w:cs="Helvetica" w:hint="eastAsia"/>
+          <w:bCs/>
+          <w:color w:val="777777"/>
+          <w:sz w:val="21"/>
+          <w:szCs w:val="21"/>
+        </w:rPr>
+        <w:t xml:space="preserve">, </w:t>
+      </w:r>
+      <w:r>
+        <w:rPr>
+          <w:rFonts w:ascii="Helvetica" w:hAnsi="Helvetica" w:cs="Helvetica"/>
+          <w:bCs/>
+          <w:color w:val="777777"/>
+          <w:sz w:val="21"/>
+          <w:szCs w:val="21"/>
+        </w:rPr>
+        <w:t>“params”: {</w:t>
+      </w:r>
+      <w:r>
+        <w:rPr>
+          <w:rFonts w:ascii="Helvetica" w:hAnsi="Helvetica" w:cs="Helvetica"/>
+          <w:bCs/>
+          <w:color w:val="777777"/>
+          <w:sz w:val="21"/>
+          <w:szCs w:val="21"/>
+        </w:rPr>
+        <w:t>“nickname”, “male”, “signture”</w:t>
+      </w:r>
+      <w:r>
+        <w:rPr>
+          <w:rFonts w:ascii="Helvetica" w:hAnsi="Helvetica" w:cs="Helvetica"/>
+          <w:bCs/>
+          <w:color w:val="777777"/>
+          <w:sz w:val="21"/>
+          <w:szCs w:val="21"/>
+        </w:rPr>
+        <w:t>}</w:t>
+      </w:r>
+      <w:r>
+        <w:rPr>
+          <w:rFonts w:ascii="Helvetica" w:hAnsi="Helvetica" w:cs="Helvetica" w:hint="eastAsia"/>
+          <w:bCs/>
+          <w:color w:val="777777"/>
+          <w:sz w:val="21"/>
+          <w:szCs w:val="21"/>
+        </w:rPr>
+        <w:t>}</w:t>
+      </w:r>
+      <w:r>
+        <w:rPr>
+          <w:rFonts w:ascii="Helvetica" w:hAnsi="Helvetica" w:cs="Helvetica"/>
+          <w:bCs/>
+          <w:color w:val="777777"/>
+          <w:sz w:val="21"/>
+          <w:szCs w:val="21"/>
+        </w:rPr>
+        <w:t>}</w:t>
+      </w:r>
+    </w:p>
+    <w:p/>
+    <w:tbl>
+      <w:tblPr>
+        <w:tblStyle w:val="PlainTable1"/>
+        <w:tblW w:w="0" w:type="auto"/>
+        <w:tblLook w:val="04A0" w:firstRow="1" w:lastRow="0" w:firstColumn="1" w:lastColumn="0" w:noHBand="0" w:noVBand="1"/>
+      </w:tblPr>
+      <w:tblGrid>
+        <w:gridCol w:w="1935"/>
+        <w:gridCol w:w="1885"/>
+        <w:gridCol w:w="1935"/>
+        <w:gridCol w:w="1935"/>
+      </w:tblGrid>
+      <w:tr>
+        <w:trPr>
+          <w:cnfStyle w:val="100000000000" w:firstRow="1" w:lastRow="0" w:firstColumn="0" w:lastColumn="0" w:oddVBand="0" w:evenVBand="0" w:oddHBand="0" w:evenHBand="0" w:firstRowFirstColumn="0" w:firstRowLastColumn="0" w:lastRowFirstColumn="0" w:lastRowLastColumn="0"/>
+        </w:trPr>
+        <w:tc>
+          <w:tcPr>
+            <w:cnfStyle w:val="001000000000" w:firstRow="0" w:lastRow="0" w:firstColumn="1" w:lastColumn="0" w:oddVBand="0" w:evenVBand="0" w:oddHBand="0" w:evenHBand="0" w:firstRowFirstColumn="0" w:firstRowLastColumn="0" w:lastRowFirstColumn="0" w:lastRowLastColumn="0"/>
+            <w:tcW w:w="1935" w:type="dxa"/>
+          </w:tcPr>
+          <w:p>
+            <w:pPr>
+              <w:spacing w:line="360" w:lineRule="auto"/>
+              <w:jc w:val="center"/>
+              <w:rPr>
+                <w:b w:val="0"/>
+              </w:rPr>
+            </w:pPr>
+            <w:r>
+              <w:rPr>
+                <w:rFonts w:hint="eastAsia"/>
+                <w:b w:val="0"/>
+              </w:rPr>
+              <w:lastRenderedPageBreak/>
+              <w:t>参数名</w:t>
+            </w:r>
+          </w:p>
+        </w:tc>
+        <w:tc>
+          <w:tcPr>
+            <w:tcW w:w="1885" w:type="dxa"/>
+          </w:tcPr>
+          <w:p>
+            <w:pPr>
+              <w:spacing w:line="360" w:lineRule="auto"/>
+              <w:jc w:val="center"/>
+              <w:cnfStyle w:val="100000000000" w:firstRow="1" w:lastRow="0" w:firstColumn="0" w:lastColumn="0" w:oddVBand="0" w:evenVBand="0" w:oddHBand="0" w:evenHBand="0" w:firstRowFirstColumn="0" w:firstRowLastColumn="0" w:lastRowFirstColumn="0" w:lastRowLastColumn="0"/>
+              <w:rPr>
+                <w:b w:val="0"/>
+              </w:rPr>
+            </w:pPr>
+            <w:r>
+              <w:rPr>
+                <w:rFonts w:hint="eastAsia"/>
+                <w:b w:val="0"/>
+              </w:rPr>
+              <w:t>类型</w:t>
+            </w:r>
+          </w:p>
+        </w:tc>
+        <w:tc>
+          <w:tcPr>
+            <w:tcW w:w="1935" w:type="dxa"/>
+          </w:tcPr>
+          <w:p>
+            <w:pPr>
+              <w:spacing w:line="360" w:lineRule="auto"/>
+              <w:jc w:val="center"/>
+              <w:cnfStyle w:val="100000000000" w:firstRow="1" w:lastRow="0" w:firstColumn="0" w:lastColumn="0" w:oddVBand="0" w:evenVBand="0" w:oddHBand="0" w:evenHBand="0" w:firstRowFirstColumn="0" w:firstRowLastColumn="0" w:lastRowFirstColumn="0" w:lastRowLastColumn="0"/>
+              <w:rPr>
+                <w:b w:val="0"/>
+              </w:rPr>
+            </w:pPr>
+            <w:r>
+              <w:rPr>
+                <w:rFonts w:hint="eastAsia"/>
+                <w:b w:val="0"/>
+              </w:rPr>
+              <w:t>说明</w:t>
+            </w:r>
+          </w:p>
+        </w:tc>
+        <w:tc>
+          <w:tcPr>
+            <w:tcW w:w="1935" w:type="dxa"/>
+          </w:tcPr>
+          <w:p>
+            <w:pPr>
+              <w:spacing w:line="360" w:lineRule="auto"/>
+              <w:jc w:val="center"/>
+              <w:cnfStyle w:val="100000000000" w:firstRow="1" w:lastRow="0" w:firstColumn="0" w:lastColumn="0" w:oddVBand="0" w:evenVBand="0" w:oddHBand="0" w:evenHBand="0" w:firstRowFirstColumn="0" w:firstRowLastColumn="0" w:lastRowFirstColumn="0" w:lastRowLastColumn="0"/>
+              <w:rPr>
+                <w:b w:val="0"/>
+              </w:rPr>
+            </w:pPr>
+            <w:r>
+              <w:rPr>
+                <w:rFonts w:hint="eastAsia"/>
+                <w:b w:val="0"/>
+              </w:rPr>
+              <w:t>必含</w:t>
+            </w:r>
+          </w:p>
+        </w:tc>
+      </w:tr>
+      <w:tr>
+        <w:trPr>
+          <w:cnfStyle w:val="000000100000" w:firstRow="0" w:lastRow="0" w:firstColumn="0" w:lastColumn="0" w:oddVBand="0" w:evenVBand="0" w:oddHBand="1" w:evenHBand="0" w:firstRowFirstColumn="0" w:firstRowLastColumn="0" w:lastRowFirstColumn="0" w:lastRowLastColumn="0"/>
+        </w:trPr>
+        <w:tc>
+          <w:tcPr>
+            <w:cnfStyle w:val="001000000000" w:firstRow="0" w:lastRow="0" w:firstColumn="1" w:lastColumn="0" w:oddVBand="0" w:evenVBand="0" w:oddHBand="0" w:evenHBand="0" w:firstRowFirstColumn="0" w:firstRowLastColumn="0" w:lastRowFirstColumn="0" w:lastRowLastColumn="0"/>
+            <w:tcW w:w="1935" w:type="dxa"/>
+            <w:shd w:val="clear" w:color="auto" w:fill="DDD9C3" w:themeFill="background2" w:themeFillShade="E6"/>
+          </w:tcPr>
+          <w:p>
+            <w:pPr>
+              <w:spacing w:line="360" w:lineRule="auto"/>
+              <w:jc w:val="center"/>
+              <w:rPr>
+                <w:b w:val="0"/>
+              </w:rPr>
+            </w:pPr>
+            <w:r>
+              <w:rPr>
+                <w:b w:val="0"/>
+              </w:rPr>
+              <w:t>t</w:t>
+            </w:r>
+            <w:r>
+              <w:rPr>
+                <w:b w:val="0"/>
+              </w:rPr>
+              <w:t>oken</w:t>
+            </w:r>
+          </w:p>
+        </w:tc>
+        <w:tc>
+          <w:tcPr>
+            <w:tcW w:w="1885" w:type="dxa"/>
+            <w:shd w:val="clear" w:color="auto" w:fill="DDD9C3" w:themeFill="background2" w:themeFillShade="E6"/>
+          </w:tcPr>
+          <w:p>
+            <w:pPr>
+              <w:spacing w:line="360" w:lineRule="auto"/>
+              <w:jc w:val="center"/>
+              <w:cnfStyle w:val="000000100000" w:firstRow="0" w:lastRow="0" w:firstColumn="0" w:lastColumn="0" w:oddVBand="0" w:evenVBand="0" w:oddHBand="1" w:evenHBand="0" w:firstRowFirstColumn="0" w:firstRowLastColumn="0" w:lastRowFirstColumn="0" w:lastRowLastColumn="0"/>
+            </w:pPr>
+            <w:r>
+              <w:t>String</w:t>
+            </w:r>
+          </w:p>
+        </w:tc>
+        <w:tc>
+          <w:tcPr>
+            <w:tcW w:w="1935" w:type="dxa"/>
+            <w:shd w:val="clear" w:color="auto" w:fill="DDD9C3" w:themeFill="background2" w:themeFillShade="E6"/>
+          </w:tcPr>
+          <w:p>
+            <w:pPr>
+              <w:spacing w:line="360" w:lineRule="auto"/>
+              <w:jc w:val="center"/>
+              <w:cnfStyle w:val="000000100000" w:firstRow="0" w:lastRow="0" w:firstColumn="0" w:lastColumn="0" w:oddVBand="0" w:evenVBand="0" w:oddHBand="1" w:evenHBand="0" w:firstRowFirstColumn="0" w:firstRowLastColumn="0" w:lastRowFirstColumn="0" w:lastRowLastColumn="0"/>
+            </w:pPr>
+            <w:r>
+              <w:rPr>
+                <w:rFonts w:hint="eastAsia"/>
+              </w:rPr>
+              <w:t>当前用户</w:t>
+            </w:r>
+            <w:r>
+              <w:rPr>
+                <w:rFonts w:hint="eastAsia"/>
+              </w:rPr>
+              <w:t>token</w:t>
+            </w:r>
+          </w:p>
+        </w:tc>
+        <w:tc>
+          <w:tcPr>
+            <w:tcW w:w="1935" w:type="dxa"/>
+            <w:shd w:val="clear" w:color="auto" w:fill="DDD9C3" w:themeFill="background2" w:themeFillShade="E6"/>
+          </w:tcPr>
+          <w:p>
+            <w:pPr>
+              <w:spacing w:line="360" w:lineRule="auto"/>
+              <w:jc w:val="center"/>
+              <w:cnfStyle w:val="000000100000" w:firstRow="0" w:lastRow="0" w:firstColumn="0" w:lastColumn="0" w:oddVBand="0" w:evenVBand="0" w:oddHBand="1" w:evenHBand="0" w:firstRowFirstColumn="0" w:firstRowLastColumn="0" w:lastRowFirstColumn="0" w:lastRowLastColumn="0"/>
+            </w:pPr>
+            <w:r>
+              <w:t>YES</w:t>
+            </w:r>
+          </w:p>
+        </w:tc>
+      </w:tr>
+      <w:tr>
+        <w:tc>
+          <w:tcPr>
+            <w:cnfStyle w:val="001000000000" w:firstRow="0" w:lastRow="0" w:firstColumn="1" w:lastColumn="0" w:oddVBand="0" w:evenVBand="0" w:oddHBand="0" w:evenHBand="0" w:firstRowFirstColumn="0" w:firstRowLastColumn="0" w:lastRowFirstColumn="0" w:lastRowLastColumn="0"/>
+            <w:tcW w:w="1935" w:type="dxa"/>
+            <w:shd w:val="clear" w:color="auto" w:fill="C6D9F1" w:themeFill="text2" w:themeFillTint="33"/>
+          </w:tcPr>
+          <w:p>
+            <w:pPr>
+              <w:spacing w:line="360" w:lineRule="auto"/>
+              <w:jc w:val="center"/>
+              <w:rPr>
+                <w:b w:val="0"/>
+              </w:rPr>
+            </w:pPr>
+            <w:r>
+              <w:rPr>
+                <w:b w:val="0"/>
+              </w:rPr>
+              <w:t>params</w:t>
+            </w:r>
+          </w:p>
+        </w:tc>
+        <w:tc>
+          <w:tcPr>
+            <w:tcW w:w="1885" w:type="dxa"/>
+            <w:shd w:val="clear" w:color="auto" w:fill="C6D9F1" w:themeFill="text2" w:themeFillTint="33"/>
+          </w:tcPr>
+          <w:p>
+            <w:pPr>
+              <w:spacing w:line="360" w:lineRule="auto"/>
+              <w:jc w:val="center"/>
+              <w:cnfStyle w:val="000000000000" w:firstRow="0" w:lastRow="0" w:firstColumn="0" w:lastColumn="0" w:oddVBand="0" w:evenVBand="0" w:oddHBand="0" w:evenHBand="0" w:firstRowFirstColumn="0" w:firstRowLastColumn="0" w:lastRowFirstColumn="0" w:lastRowLastColumn="0"/>
+              <w:rPr>
+                <w:bCs/>
+              </w:rPr>
+            </w:pPr>
+            <w:r>
+              <w:rPr>
+                <w:bCs/>
+              </w:rPr>
+              <w:t>Object</w:t>
+            </w:r>
+          </w:p>
+        </w:tc>
+        <w:tc>
+          <w:tcPr>
+            <w:tcW w:w="1935" w:type="dxa"/>
+            <w:shd w:val="clear" w:color="auto" w:fill="C6D9F1" w:themeFill="text2" w:themeFillTint="33"/>
+          </w:tcPr>
+          <w:p>
+            <w:pPr>
+              <w:spacing w:line="360" w:lineRule="auto"/>
+              <w:jc w:val="center"/>
+              <w:cnfStyle w:val="000000000000" w:firstRow="0" w:lastRow="0" w:firstColumn="0" w:lastColumn="0" w:oddVBand="0" w:evenVBand="0" w:oddHBand="0" w:evenHBand="0" w:firstRowFirstColumn="0" w:firstRowLastColumn="0" w:lastRowFirstColumn="0" w:lastRowLastColumn="0"/>
+              <w:rPr>
+                <w:rFonts w:hint="eastAsia"/>
+                <w:bCs/>
+              </w:rPr>
+            </w:pPr>
+            <w:r>
+              <w:rPr>
+                <w:rFonts w:hint="eastAsia"/>
+                <w:bCs/>
+              </w:rPr>
+              <w:t>用户</w:t>
+            </w:r>
+            <w:r>
+              <w:rPr>
+                <w:bCs/>
+              </w:rPr>
+              <w:t>信息</w:t>
+            </w:r>
+          </w:p>
+        </w:tc>
+        <w:tc>
+          <w:tcPr>
+            <w:tcW w:w="1935" w:type="dxa"/>
+            <w:shd w:val="clear" w:color="auto" w:fill="C6D9F1" w:themeFill="text2" w:themeFillTint="33"/>
+          </w:tcPr>
+          <w:p>
+            <w:pPr>
+              <w:spacing w:line="360" w:lineRule="auto"/>
+              <w:jc w:val="center"/>
+              <w:cnfStyle w:val="000000000000" w:firstRow="0" w:lastRow="0" w:firstColumn="0" w:lastColumn="0" w:oddVBand="0" w:evenVBand="0" w:oddHBand="0" w:evenHBand="0" w:firstRowFirstColumn="0" w:firstRowLastColumn="0" w:lastRowFirstColumn="0" w:lastRowLastColumn="0"/>
+              <w:rPr>
+                <w:bCs/>
+              </w:rPr>
+            </w:pPr>
+            <w:r>
+              <w:rPr>
+                <w:bCs/>
+              </w:rPr>
+              <w:t>YES</w:t>
+            </w:r>
+          </w:p>
+        </w:tc>
+      </w:tr>
+    </w:tbl>
+    <w:p/>
+    <w:p>
+      <w:pPr>
+        <w:numPr>
+          <w:ilvl w:val="0"/>
+          <w:numId w:val="2"/>
+        </w:numPr>
+        <w:wordWrap w:val="0"/>
+        <w:spacing w:after="0" w:line="360" w:lineRule="auto"/>
+        <w:ind w:left="0"/>
+        <w:outlineLvl w:val="5"/>
+        <w:rPr>
+          <w:rFonts w:ascii="Helvetica" w:eastAsia="Times New Roman" w:hAnsi="Helvetica" w:cs="Helvetica"/>
+          <w:bCs/>
+          <w:color w:val="777777"/>
+          <w:sz w:val="21"/>
+          <w:szCs w:val="21"/>
+        </w:rPr>
+      </w:pPr>
+      <w:r>
+        <w:rPr>
+          <w:rFonts w:ascii="Helvetica" w:hAnsi="Helvetica" w:cs="Helvetica" w:hint="eastAsia"/>
+          <w:bCs/>
+          <w:color w:val="777777"/>
+          <w:sz w:val="21"/>
+          <w:szCs w:val="21"/>
+        </w:rPr>
+        <w:t>返回</w:t>
+      </w:r>
+      <w:r>
+        <w:rPr>
+          <w:rFonts w:ascii="Helvetica" w:hAnsi="Helvetica" w:cs="Helvetica"/>
+          <w:bCs/>
+          <w:color w:val="777777"/>
+          <w:sz w:val="21"/>
+          <w:szCs w:val="21"/>
+        </w:rPr>
+        <w:t>参数：</w:t>
+      </w:r>
+    </w:p>
+    <w:tbl>
+      <w:tblPr>
+        <w:tblStyle w:val="PlainTable1"/>
+        <w:tblW w:w="0" w:type="auto"/>
+        <w:tblLook w:val="04A0" w:firstRow="1" w:lastRow="0" w:firstColumn="1" w:lastColumn="0" w:noHBand="0" w:noVBand="1"/>
+      </w:tblPr>
+      <w:tblGrid>
+        <w:gridCol w:w="1935"/>
+        <w:gridCol w:w="1885"/>
+        <w:gridCol w:w="1935"/>
+        <w:gridCol w:w="1935"/>
+      </w:tblGrid>
+      <w:tr>
+        <w:trPr>
+          <w:cnfStyle w:val="100000000000" w:firstRow="1" w:lastRow="0" w:firstColumn="0" w:lastColumn="0" w:oddVBand="0" w:evenVBand="0" w:oddHBand="0" w:evenHBand="0" w:firstRowFirstColumn="0" w:firstRowLastColumn="0" w:lastRowFirstColumn="0" w:lastRowLastColumn="0"/>
+        </w:trPr>
+        <w:tc>
+          <w:tcPr>
+            <w:cnfStyle w:val="001000000000" w:firstRow="0" w:lastRow="0" w:firstColumn="1" w:lastColumn="0" w:oddVBand="0" w:evenVBand="0" w:oddHBand="0" w:evenHBand="0" w:firstRowFirstColumn="0" w:firstRowLastColumn="0" w:lastRowFirstColumn="0" w:lastRowLastColumn="0"/>
+            <w:tcW w:w="1935" w:type="dxa"/>
+          </w:tcPr>
+          <w:p>
+            <w:pPr>
+              <w:spacing w:line="360" w:lineRule="auto"/>
+              <w:jc w:val="center"/>
+              <w:rPr>
+                <w:b w:val="0"/>
+              </w:rPr>
+            </w:pPr>
+            <w:r>
+              <w:rPr>
+                <w:rFonts w:hint="eastAsia"/>
+                <w:b w:val="0"/>
+              </w:rPr>
+              <w:t>参数名</w:t>
+            </w:r>
+          </w:p>
+        </w:tc>
+        <w:tc>
+          <w:tcPr>
+            <w:tcW w:w="1885" w:type="dxa"/>
+          </w:tcPr>
+          <w:p>
+            <w:pPr>
+              <w:spacing w:line="360" w:lineRule="auto"/>
+              <w:jc w:val="center"/>
+              <w:cnfStyle w:val="100000000000" w:firstRow="1" w:lastRow="0" w:firstColumn="0" w:lastColumn="0" w:oddVBand="0" w:evenVBand="0" w:oddHBand="0" w:evenHBand="0" w:firstRowFirstColumn="0" w:firstRowLastColumn="0" w:lastRowFirstColumn="0" w:lastRowLastColumn="0"/>
+              <w:rPr>
+                <w:b w:val="0"/>
+              </w:rPr>
+            </w:pPr>
+            <w:r>
+              <w:rPr>
+                <w:rFonts w:hint="eastAsia"/>
+                <w:b w:val="0"/>
+              </w:rPr>
+              <w:t>类型</w:t>
+            </w:r>
+          </w:p>
+        </w:tc>
+        <w:tc>
+          <w:tcPr>
+            <w:tcW w:w="1935" w:type="dxa"/>
+          </w:tcPr>
+          <w:p>
+            <w:pPr>
+              <w:spacing w:line="360" w:lineRule="auto"/>
+              <w:jc w:val="center"/>
+              <w:cnfStyle w:val="100000000000" w:firstRow="1" w:lastRow="0" w:firstColumn="0" w:lastColumn="0" w:oddVBand="0" w:evenVBand="0" w:oddHBand="0" w:evenHBand="0" w:firstRowFirstColumn="0" w:firstRowLastColumn="0" w:lastRowFirstColumn="0" w:lastRowLastColumn="0"/>
+              <w:rPr>
+                <w:b w:val="0"/>
+              </w:rPr>
+            </w:pPr>
+            <w:r>
+              <w:rPr>
+                <w:rFonts w:hint="eastAsia"/>
+                <w:b w:val="0"/>
+              </w:rPr>
+              <w:t>说明</w:t>
+            </w:r>
+          </w:p>
+        </w:tc>
+        <w:tc>
+          <w:tcPr>
+            <w:tcW w:w="1935" w:type="dxa"/>
+          </w:tcPr>
+          <w:p>
+            <w:pPr>
+              <w:spacing w:line="360" w:lineRule="auto"/>
+              <w:jc w:val="center"/>
+              <w:cnfStyle w:val="100000000000" w:firstRow="1" w:lastRow="0" w:firstColumn="0" w:lastColumn="0" w:oddVBand="0" w:evenVBand="0" w:oddHBand="0" w:evenHBand="0" w:firstRowFirstColumn="0" w:firstRowLastColumn="0" w:lastRowFirstColumn="0" w:lastRowLastColumn="0"/>
+              <w:rPr>
+                <w:b w:val="0"/>
+              </w:rPr>
+            </w:pPr>
+            <w:r>
+              <w:rPr>
+                <w:rFonts w:hint="eastAsia"/>
+                <w:b w:val="0"/>
+              </w:rPr>
+              <w:t>必含</w:t>
+            </w:r>
+          </w:p>
+        </w:tc>
+      </w:tr>
+      <w:tr>
+        <w:trPr>
+          <w:cnfStyle w:val="000000100000" w:firstRow="0" w:lastRow="0" w:firstColumn="0" w:lastColumn="0" w:oddVBand="0" w:evenVBand="0" w:oddHBand="1" w:evenHBand="0" w:firstRowFirstColumn="0" w:firstRowLastColumn="0" w:lastRowFirstColumn="0" w:lastRowLastColumn="0"/>
+        </w:trPr>
+        <w:tc>
+          <w:tcPr>
+            <w:cnfStyle w:val="001000000000" w:firstRow="0" w:lastRow="0" w:firstColumn="1" w:lastColumn="0" w:oddVBand="0" w:evenVBand="0" w:oddHBand="0" w:evenHBand="0" w:firstRowFirstColumn="0" w:firstRowLastColumn="0" w:lastRowFirstColumn="0" w:lastRowLastColumn="0"/>
+            <w:tcW w:w="1935" w:type="dxa"/>
+          </w:tcPr>
+          <w:p>
+            <w:pPr>
+              <w:spacing w:line="360" w:lineRule="auto"/>
+              <w:jc w:val="center"/>
+              <w:rPr>
+                <w:b w:val="0"/>
+              </w:rPr>
+            </w:pPr>
+            <w:r>
+              <w:rPr>
+                <w:b w:val="0"/>
+              </w:rPr>
+              <w:t>status</w:t>
+            </w:r>
+          </w:p>
+        </w:tc>
+        <w:tc>
+          <w:tcPr>
+            <w:tcW w:w="1885" w:type="dxa"/>
+          </w:tcPr>
+          <w:p>
+            <w:pPr>
+              <w:spacing w:line="360" w:lineRule="auto"/>
+              <w:jc w:val="center"/>
+              <w:cnfStyle w:val="000000100000" w:firstRow="0" w:lastRow="0" w:firstColumn="0" w:lastColumn="0" w:oddVBand="0" w:evenVBand="0" w:oddHBand="1" w:evenHBand="0" w:firstRowFirstColumn="0" w:firstRowLastColumn="0" w:lastRowFirstColumn="0" w:lastRowLastColumn="0"/>
+            </w:pPr>
+            <w:r>
+              <w:t>int</w:t>
+            </w:r>
+          </w:p>
+        </w:tc>
+        <w:tc>
+          <w:tcPr>
+            <w:tcW w:w="1935" w:type="dxa"/>
+          </w:tcPr>
+          <w:p>
+            <w:pPr>
+              <w:spacing w:line="360" w:lineRule="auto"/>
+              <w:jc w:val="center"/>
+              <w:cnfStyle w:val="000000100000" w:firstRow="0" w:lastRow="0" w:firstColumn="0" w:lastColumn="0" w:oddVBand="0" w:evenVBand="0" w:oddHBand="1" w:evenHBand="0" w:firstRowFirstColumn="0" w:firstRowLastColumn="0" w:lastRowFirstColumn="0" w:lastRowLastColumn="0"/>
+            </w:pPr>
+            <w:r>
+              <w:rPr>
+                <w:rFonts w:hint="eastAsia"/>
+              </w:rPr>
+              <w:t>状态</w:t>
+            </w:r>
+          </w:p>
+        </w:tc>
+        <w:tc>
+          <w:tcPr>
+            <w:tcW w:w="1935" w:type="dxa"/>
+          </w:tcPr>
+          <w:p>
+            <w:pPr>
+              <w:spacing w:line="360" w:lineRule="auto"/>
+              <w:jc w:val="center"/>
+              <w:cnfStyle w:val="000000100000" w:firstRow="0" w:lastRow="0" w:firstColumn="0" w:lastColumn="0" w:oddVBand="0" w:evenVBand="0" w:oddHBand="1" w:evenHBand="0" w:firstRowFirstColumn="0" w:firstRowLastColumn="0" w:lastRowFirstColumn="0" w:lastRowLastColumn="0"/>
+            </w:pPr>
+            <w:r>
+              <w:t>Yes</w:t>
+            </w:r>
+          </w:p>
+        </w:tc>
+      </w:tr>
+      <w:tr>
+        <w:tc>
+          <w:tcPr>
+            <w:cnfStyle w:val="001000000000" w:firstRow="0" w:lastRow="0" w:firstColumn="1" w:lastColumn="0" w:oddVBand="0" w:evenVBand="0" w:oddHBand="0" w:evenHBand="0" w:firstRowFirstColumn="0" w:firstRowLastColumn="0" w:lastRowFirstColumn="0" w:lastRowLastColumn="0"/>
+            <w:tcW w:w="1935" w:type="dxa"/>
+          </w:tcPr>
+          <w:p>
+            <w:pPr>
+              <w:spacing w:line="360" w:lineRule="auto"/>
+              <w:jc w:val="center"/>
+              <w:rPr>
+                <w:b w:val="0"/>
+              </w:rPr>
+            </w:pPr>
+            <w:r>
+              <w:rPr>
+                <w:b w:val="0"/>
+              </w:rPr>
+              <w:t>data</w:t>
+            </w:r>
+          </w:p>
+        </w:tc>
+        <w:tc>
+          <w:tcPr>
+            <w:tcW w:w="1885" w:type="dxa"/>
+          </w:tcPr>
+          <w:p>
+            <w:pPr>
+              <w:spacing w:line="360" w:lineRule="auto"/>
+              <w:jc w:val="center"/>
+              <w:cnfStyle w:val="000000000000" w:firstRow="0" w:lastRow="0" w:firstColumn="0" w:lastColumn="0" w:oddVBand="0" w:evenVBand="0" w:oddHBand="0" w:evenHBand="0" w:firstRowFirstColumn="0" w:firstRowLastColumn="0" w:lastRowFirstColumn="0" w:lastRowLastColumn="0"/>
+            </w:pPr>
+            <w:r>
+              <w:t>Object</w:t>
+            </w:r>
+          </w:p>
+        </w:tc>
+        <w:tc>
+          <w:tcPr>
+            <w:tcW w:w="1935" w:type="dxa"/>
+          </w:tcPr>
+          <w:p>
+            <w:pPr>
+              <w:spacing w:line="360" w:lineRule="auto"/>
+              <w:jc w:val="center"/>
+              <w:cnfStyle w:val="000000000000" w:firstRow="0" w:lastRow="0" w:firstColumn="0" w:lastColumn="0" w:oddVBand="0" w:evenVBand="0" w:oddHBand="0" w:evenHBand="0" w:firstRowFirstColumn="0" w:firstRowLastColumn="0" w:lastRowFirstColumn="0" w:lastRowLastColumn="0"/>
+            </w:pPr>
+            <w:r>
+              <w:rPr>
+                <w:rFonts w:hint="eastAsia"/>
+              </w:rPr>
+              <w:t>数据</w:t>
+            </w:r>
+          </w:p>
+        </w:tc>
+        <w:tc>
+          <w:tcPr>
+            <w:tcW w:w="1935" w:type="dxa"/>
+          </w:tcPr>
+          <w:p>
+            <w:pPr>
+              <w:spacing w:line="360" w:lineRule="auto"/>
+              <w:jc w:val="center"/>
+              <w:cnfStyle w:val="000000000000" w:firstRow="0" w:lastRow="0" w:firstColumn="0" w:lastColumn="0" w:oddVBand="0" w:evenVBand="0" w:oddHBand="0" w:evenHBand="0" w:firstRowFirstColumn="0" w:firstRowLastColumn="0" w:lastRowFirstColumn="0" w:lastRowLastColumn="0"/>
+            </w:pPr>
+            <w:r>
+              <w:t>Yes</w:t>
+            </w:r>
+          </w:p>
+        </w:tc>
+      </w:tr>
+      <w:tr>
+        <w:trPr>
+          <w:cnfStyle w:val="000000100000" w:firstRow="0" w:lastRow="0" w:firstColumn="0" w:lastColumn="0" w:oddVBand="0" w:evenVBand="0" w:oddHBand="1" w:evenHBand="0" w:firstRowFirstColumn="0" w:firstRowLastColumn="0" w:lastRowFirstColumn="0" w:lastRowLastColumn="0"/>
+        </w:trPr>
+        <w:tc>
+          <w:tcPr>
+            <w:cnfStyle w:val="001000000000" w:firstRow="0" w:lastRow="0" w:firstColumn="1" w:lastColumn="0" w:oddVBand="0" w:evenVBand="0" w:oddHBand="0" w:evenHBand="0" w:firstRowFirstColumn="0" w:firstRowLastColumn="0" w:lastRowFirstColumn="0" w:lastRowLastColumn="0"/>
+            <w:tcW w:w="1935" w:type="dxa"/>
+          </w:tcPr>
+          <w:p>
+            <w:pPr>
+              <w:spacing w:line="360" w:lineRule="auto"/>
+              <w:jc w:val="center"/>
+              <w:rPr>
+                <w:b w:val="0"/>
+              </w:rPr>
+            </w:pPr>
+            <w:r>
+              <w:rPr>
+                <w:b w:val="0"/>
+              </w:rPr>
+              <w:t>message</w:t>
+            </w:r>
+          </w:p>
+        </w:tc>
+        <w:tc>
+          <w:tcPr>
+            <w:tcW w:w="1885" w:type="dxa"/>
+          </w:tcPr>
+          <w:p>
+            <w:pPr>
+              <w:spacing w:line="360" w:lineRule="auto"/>
+              <w:jc w:val="center"/>
+              <w:cnfStyle w:val="000000100000" w:firstRow="0" w:lastRow="0" w:firstColumn="0" w:lastColumn="0" w:oddVBand="0" w:evenVBand="0" w:oddHBand="1" w:evenHBand="0" w:firstRowFirstColumn="0" w:firstRowLastColumn="0" w:lastRowFirstColumn="0" w:lastRowLastColumn="0"/>
+            </w:pPr>
+            <w:r>
+              <w:t>String</w:t>
+            </w:r>
+          </w:p>
+        </w:tc>
+        <w:tc>
+          <w:tcPr>
+            <w:tcW w:w="1935" w:type="dxa"/>
+          </w:tcPr>
+          <w:p>
+            <w:pPr>
+              <w:spacing w:line="360" w:lineRule="auto"/>
+              <w:jc w:val="center"/>
+              <w:cnfStyle w:val="000000100000" w:firstRow="0" w:lastRow="0" w:firstColumn="0" w:lastColumn="0" w:oddVBand="0" w:evenVBand="0" w:oddHBand="1" w:evenHBand="0" w:firstRowFirstColumn="0" w:firstRowLastColumn="0" w:lastRowFirstColumn="0" w:lastRowLastColumn="0"/>
+            </w:pPr>
+            <w:r>
+              <w:t>描述</w:t>
+            </w:r>
+          </w:p>
+        </w:tc>
+        <w:tc>
+          <w:tcPr>
+            <w:tcW w:w="1935" w:type="dxa"/>
+          </w:tcPr>
+          <w:p>
+            <w:pPr>
+              <w:spacing w:line="360" w:lineRule="auto"/>
+              <w:jc w:val="center"/>
+              <w:cnfStyle w:val="000000100000" w:firstRow="0" w:lastRow="0" w:firstColumn="0" w:lastColumn="0" w:oddVBand="0" w:evenVBand="0" w:oddHBand="1" w:evenHBand="0" w:firstRowFirstColumn="0" w:firstRowLastColumn="0" w:lastRowFirstColumn="0" w:lastRowLastColumn="0"/>
+            </w:pPr>
+            <w:r>
+              <w:t>Yes</w:t>
+            </w:r>
+          </w:p>
+        </w:tc>
+      </w:tr>
+    </w:tbl>
+    <w:p/>
+    <w:p>
+      <w:pPr>
+        <w:numPr>
+          <w:ilvl w:val="0"/>
+          <w:numId w:val="2"/>
+        </w:numPr>
+        <w:wordWrap w:val="0"/>
+        <w:spacing w:after="0" w:line="360" w:lineRule="auto"/>
+        <w:ind w:left="0"/>
+        <w:outlineLvl w:val="5"/>
+        <w:rPr>
+          <w:rFonts w:ascii="Helvetica" w:hAnsi="Helvetica" w:cs="Helvetica"/>
+          <w:bCs/>
+          <w:color w:val="777777"/>
+          <w:sz w:val="21"/>
+          <w:szCs w:val="21"/>
+        </w:rPr>
+      </w:pPr>
+      <w:r>
+        <w:rPr>
+          <w:rFonts w:ascii="Helvetica" w:hAnsi="Helvetica" w:cs="Helvetica" w:hint="eastAsia"/>
+          <w:bCs/>
+          <w:color w:val="777777"/>
+          <w:sz w:val="21"/>
+          <w:szCs w:val="21"/>
+        </w:rPr>
+        <w:t>返回示例</w:t>
+      </w:r>
+    </w:p>
+    <w:p>
+      <w:pPr>
+        <w:spacing w:line="240" w:lineRule="auto"/>
+      </w:pPr>
+      <w:r>
+        <w:t>S</w:t>
+      </w:r>
+      <w:r>
+        <w:rPr>
+          <w:rFonts w:hint="eastAsia"/>
+        </w:rPr>
+        <w:t>uccess</w:t>
+      </w:r>
+      <w:r>
+        <w:rPr>
+          <w:rFonts w:hint="eastAsia"/>
+        </w:rPr>
+        <w:t>：</w:t>
+      </w:r>
+    </w:p>
+    <w:p>
+      <w:pPr>
+        <w:spacing w:line="240" w:lineRule="auto"/>
+      </w:pPr>
+      <w:r>
+        <w:rPr>
+          <w:rFonts w:hint="eastAsia"/>
+        </w:rPr>
+        <w:t>{</w:t>
+      </w:r>
+    </w:p>
+    <w:p>
+      <w:pPr>
+        <w:spacing w:line="240" w:lineRule="auto"/>
+        <w:ind w:firstLine="720"/>
+      </w:pPr>
+      <w:r>
+        <w:t xml:space="preserve">status: </w:t>
+      </w:r>
+      <w:r>
+        <w:t>200</w:t>
+      </w:r>
+      <w:r>
+        <w:t>,</w:t>
+      </w:r>
+    </w:p>
+    <w:p>
+      <w:pPr>
+        <w:spacing w:line="240" w:lineRule="auto"/>
+        <w:ind w:firstLine="720"/>
+      </w:pPr>
+      <w:r>
+        <w:t>data: {},</w:t>
+      </w:r>
+    </w:p>
+    <w:p>
+      <w:pPr>
+        <w:spacing w:line="240" w:lineRule="auto"/>
+        <w:ind w:firstLine="720"/>
+      </w:pPr>
+      <w:r>
+        <w:t>message</w:t>
+      </w:r>
+      <w:r>
+        <w:t>: “”</w:t>
+      </w:r>
+    </w:p>
+    <w:p>
+      <w:pPr>
+        <w:spacing w:line="240" w:lineRule="auto"/>
+      </w:pPr>
+      <w:r>
+        <w:t>}</w:t>
+      </w:r>
+    </w:p>
+    <w:p>
+      <w:pPr>
+        <w:spacing w:line="240" w:lineRule="auto"/>
+      </w:pPr>
+      <w:r>
+        <w:t>Fail</w:t>
+      </w:r>
+      <w:r>
+        <w:rPr>
+          <w:rFonts w:hint="eastAsia"/>
+        </w:rPr>
+        <w:t>：</w:t>
+      </w:r>
+    </w:p>
+    <w:p>
+      <w:pPr>
+        <w:spacing w:line="240" w:lineRule="auto"/>
+      </w:pPr>
+      <w:r>
+        <w:rPr>
+          <w:rFonts w:hint="eastAsia"/>
+        </w:rPr>
+        <w:t>{</w:t>
+      </w:r>
+    </w:p>
+    <w:p>
+      <w:pPr>
+        <w:spacing w:line="240" w:lineRule="auto"/>
+        <w:ind w:firstLine="720"/>
+      </w:pPr>
+      <w:r>
+        <w:t xml:space="preserve">status: </w:t>
+      </w:r>
+      <w:r>
+        <w:t>400</w:t>
+      </w:r>
+      <w:r>
+        <w:t>,</w:t>
+      </w:r>
+    </w:p>
+    <w:p>
+      <w:pPr>
+        <w:spacing w:line="240" w:lineRule="auto"/>
+        <w:ind w:firstLine="720"/>
+      </w:pPr>
+      <w:r>
+        <w:t>data: {},</w:t>
+      </w:r>
+    </w:p>
+    <w:p>
+      <w:pPr>
+        <w:spacing w:line="240" w:lineRule="auto"/>
+        <w:ind w:firstLine="720"/>
+      </w:pPr>
+      <w:r>
+        <w:t>message</w:t>
+      </w:r>
+      <w:r>
+        <w:t xml:space="preserve">: </w:t>
+      </w:r>
+      <w:bookmarkStart w:id="3" w:name="_GoBack"/>
+      <w:bookmarkEnd w:id="3"/>
+      <w:r>
+        <w:t>“</w:t>
+      </w:r>
+      <w:r>
+        <w:t>This token is invalid, please login again</w:t>
+      </w:r>
+      <w:r>
+        <w:t>”</w:t>
+      </w:r>
+    </w:p>
+    <w:p>
+      <w:pPr>
+        <w:spacing w:line="240" w:lineRule="auto"/>
+      </w:pPr>
+      <w:r>
+        <w:t>}</w:t>
+      </w:r>
     </w:p>
     <w:p>
       <w:pPr>
@@ -22564,6 +23769,7 @@
         <w:jc w:val="center"/>
       </w:pPr>
       <w:r>
+        <w:lastRenderedPageBreak/>
         <w:t>Constants</w:t>
       </w:r>
     </w:p>
@@ -22761,8 +23967,6 @@
         </w:rPr>
         <w:t>"</w:t>
       </w:r>
-      <w:bookmarkStart w:id="3" w:name="_GoBack"/>
-      <w:bookmarkEnd w:id="3"/>
     </w:p>
     <w:p>
       <w:pPr>
@@ -24461,7 +25665,7 @@
 </file>
 
 <file path=customXml/itemProps1.xml><?xml version="1.0" encoding="utf-8"?>
-<ds:datastoreItem xmlns:ds="http://schemas.openxmlformats.org/officeDocument/2006/customXml" ds:itemID="{9EDB469C-12F6-41F4-96BB-CCF6EE223229}">
+<ds:datastoreItem xmlns:ds="http://schemas.openxmlformats.org/officeDocument/2006/customXml" ds:itemID="{836E5B64-1996-4055-8079-88A4ABD5E63C}">
   <ds:schemaRefs>
     <ds:schemaRef ds:uri="http://schemas.openxmlformats.org/officeDocument/2006/bibliography"/>
   </ds:schemaRefs>

</xml_diff>